<commit_message>
UPdated MS with summary of results
</commit_message>
<xml_diff>
--- a/ms.docx
+++ b/ms.docx
@@ -7,61 +7,85 @@
         <w:pStyle w:val="Title"/>
       </w:pPr>
       <w:r>
-        <w:t xml:space="preserve">Reduced</w:t>
+        <w:t xml:space="preserve">Double</w:t>
+      </w:r>
+      <w:r>
+        <w:t xml:space="preserve"> </w:t>
+      </w:r>
+      <w:r>
+        <w:t xml:space="preserve">trouble:</w:t>
+      </w:r>
+      <w:r>
+        <w:t xml:space="preserve"> </w:t>
+      </w:r>
+      <w:r>
+        <w:t xml:space="preserve">Terrestrial</w:t>
+      </w:r>
+      <w:r>
+        <w:t xml:space="preserve"> </w:t>
+      </w:r>
+      <w:r>
+        <w:t xml:space="preserve">ectortherm</w:t>
+      </w:r>
+      <w:r>
+        <w:t xml:space="preserve"> </w:t>
+      </w:r>
+      <w:r>
+        <w:t xml:space="preserve">populations</w:t>
+      </w:r>
+      <w:r>
+        <w:t xml:space="preserve"> </w:t>
+      </w:r>
+      <w:r>
+        <w:t xml:space="preserve">have</w:t>
+      </w:r>
+      <w:r>
+        <w:t xml:space="preserve"> </w:t>
+      </w:r>
+      <w:r>
+        <w:t xml:space="preserve">both</w:t>
+      </w:r>
+      <w:r>
+        <w:t xml:space="preserve"> </w:t>
+      </w:r>
+      <w:r>
+        <w:t xml:space="preserve">reduced</w:t>
+      </w:r>
+      <w:r>
+        <w:t xml:space="preserve"> </w:t>
+      </w:r>
+      <w:r>
+        <w:t xml:space="preserve">opportunity</w:t>
+      </w:r>
+      <w:r>
+        <w:t xml:space="preserve"> </w:t>
+      </w:r>
+      <w:r>
+        <w:t xml:space="preserve">for</w:t>
+      </w:r>
+      <w:r>
+        <w:t xml:space="preserve"> </w:t>
+      </w:r>
+      <w:r>
+        <w:t xml:space="preserve">selection</w:t>
+      </w:r>
+      <w:r>
+        <w:t xml:space="preserve"> </w:t>
+      </w:r>
+      <w:r>
+        <w:t xml:space="preserve">and</w:t>
+      </w:r>
+      <w:r>
+        <w:t xml:space="preserve"> </w:t>
+      </w:r>
+      <w:r>
+        <w:t xml:space="preserve">physiological</w:t>
       </w:r>
       <w:r>
         <w:t xml:space="preserve"> </w:t>
       </w:r>
       <w:r>
         <w:t xml:space="preserve">plasticity</w:t>
-      </w:r>
-      <w:r>
-        <w:t xml:space="preserve"> </w:t>
-      </w:r>
-      <w:r>
-        <w:t xml:space="preserve">and</w:t>
-      </w:r>
-      <w:r>
-        <w:t xml:space="preserve"> </w:t>
-      </w:r>
-      <w:r>
-        <w:t xml:space="preserve">opportunity</w:t>
-      </w:r>
-      <w:r>
-        <w:t xml:space="preserve"> </w:t>
-      </w:r>
-      <w:r>
-        <w:t xml:space="preserve">for</w:t>
-      </w:r>
-      <w:r>
-        <w:t xml:space="preserve"> </w:t>
-      </w:r>
-      <w:r>
-        <w:t xml:space="preserve">selection</w:t>
-      </w:r>
-      <w:r>
-        <w:t xml:space="preserve"> </w:t>
-      </w:r>
-      <w:r>
-        <w:t xml:space="preserve">across</w:t>
-      </w:r>
-      <w:r>
-        <w:t xml:space="preserve"> </w:t>
-      </w:r>
-      <w:r>
-        <w:t xml:space="preserve">terrestrial</w:t>
-      </w:r>
-      <w:r>
-        <w:t xml:space="preserve"> </w:t>
-      </w:r>
-      <w:r>
-        <w:t xml:space="preserve">ectotherm</w:t>
-      </w:r>
-      <w:r>
-        <w:t xml:space="preserve"> </w:t>
-      </w:r>
-      <w:r>
-        <w:t xml:space="preserve">populations</w:t>
       </w:r>
     </w:p>
     <w:p>
@@ -290,7 +314,32 @@
         <w:pStyle w:val="FirstParagraph"/>
       </w:pPr>
       <w:r>
-        <w:t xml:space="preserve">Variable thermal environments are expected to result in strong selection pressures that result in adaptation or the evolution of phenotypic plasticity. Plasticity and adaptation are considered critical for population resilience to human-induced climate change.</w:t>
+        <w:t xml:space="preserve">Variable thermal environments are expected to result in strong selection pressures that lead to adaptation or the evolution of phenotypic plasticity – both of which are considered critical for population resilience to human-induced climate change</w:t>
+      </w:r>
+      <w:r>
+        <w:t xml:space="preserve"> </w:t>
+      </w:r>
+      <w:r>
+        <w:t xml:space="preserve">(Seebacher</w:t>
+      </w:r>
+      <w:r>
+        <w:t xml:space="preserve"> </w:t>
+      </w:r>
+      <w:r>
+        <w:rPr>
+          <w:iCs/>
+          <w:i/>
+        </w:rPr>
+        <w:t xml:space="preserve">et al.</w:t>
+      </w:r>
+      <w:r>
+        <w:t xml:space="preserve"> </w:t>
+      </w:r>
+      <w:r>
+        <w:t xml:space="preserve">2015)</w:t>
+      </w:r>
+      <w:r>
+        <w:t xml:space="preserve">. Phenotypic plasticity is predicted to evolve when environmental variability is high but predictable. Despite this theoretical expectation, empirical support for this prediction is scant [], likely because many organisms can behaviorally adjust micro-habitat selection to offset thermal stress, the costs of plasticity are high [], and/or the prediction is likely only supported for specific plastic responses (i.e., active and developmental plasticity). Reversible forms of phenotypic plasticity, such as acclimatization, may not be expected to adhere to such predictions.</w:t>
       </w:r>
     </w:p>
     <w:p>
@@ -298,7 +347,73 @@
         <w:pStyle w:val="BodyText"/>
       </w:pPr>
       <w:r>
-        <w:t xml:space="preserve">Applying new effect sizes that allow us to make use of powerful meta-analytic models we: 1) quantify the degree</w:t>
+        <w:t xml:space="preserve">Periods of past climatic change have had disproportionate impacts on some ecosystems over others leading to debates over which ecosystems will be most vulnerable to contemporary climate change. Studies have highlighted species occupying terrestrial ecosystems as being particularly vulnerable given their weak acclimation abilities and greater probability of experiencing thermal extremes that overwhelm physiological homeostasis</w:t>
+      </w:r>
+      <w:r>
+        <w:t xml:space="preserve"> </w:t>
+      </w:r>
+      <w:r>
+        <w:t xml:space="preserve">(Gunderson &amp; Stillman 2015; Seebacher</w:t>
+      </w:r>
+      <w:r>
+        <w:t xml:space="preserve"> </w:t>
+      </w:r>
+      <w:r>
+        <w:rPr>
+          <w:iCs/>
+          <w:i/>
+        </w:rPr>
+        <w:t xml:space="preserve">et al.</w:t>
+      </w:r>
+      <w:r>
+        <w:t xml:space="preserve"> </w:t>
+      </w:r>
+      <w:r>
+        <w:t xml:space="preserve">2015; Pinsky</w:t>
+      </w:r>
+      <w:r>
+        <w:t xml:space="preserve"> </w:t>
+      </w:r>
+      <w:r>
+        <w:rPr>
+          <w:iCs/>
+          <w:i/>
+        </w:rPr>
+        <w:t xml:space="preserve">et al.</w:t>
+      </w:r>
+      <w:r>
+        <w:t xml:space="preserve"> </w:t>
+      </w:r>
+      <w:r>
+        <w:t xml:space="preserve">2019)</w:t>
+      </w:r>
+      <w:r>
+        <w:t xml:space="preserve">. Despite marine and freshwater ecosystems appearing to have greater physiological acclimation capacity</w:t>
+      </w:r>
+      <w:r>
+        <w:t xml:space="preserve"> </w:t>
+      </w:r>
+      <w:r>
+        <w:t xml:space="preserve">(e.g., see Seebacher</w:t>
+      </w:r>
+      <w:r>
+        <w:t xml:space="preserve"> </w:t>
+      </w:r>
+      <w:r>
+        <w:rPr>
+          <w:iCs/>
+          <w:i/>
+        </w:rPr>
+        <w:t xml:space="preserve">et al.</w:t>
+      </w:r>
+      <w:r>
+        <w:t xml:space="preserve"> </w:t>
+      </w:r>
+      <w:r>
+        <w:t xml:space="preserve">2015)</w:t>
+      </w:r>
+      <w:r>
+        <w:t xml:space="preserve">, it is unclear if the magnitude of physiological adjustment is sufficient. In addition, low oxygen availability has been suggested as a major factor influencing the vulnerability of aquatic ecosystems</w:t>
       </w:r>
     </w:p>
     <w:p>
@@ -306,7 +421,7 @@
         <w:pStyle w:val="BodyText"/>
       </w:pPr>
       <w:r>
-        <w:t xml:space="preserve">ectotherms are capable of physiological plasticity in rates: 1)</w:t>
+        <w:t xml:space="preserve">Applying new effect sizes that allow us to make use of powerful meta-analytic models we: 1) re-evaluate the degree to which aquatic and terrestrial ectotherms are capable of physiological plasticity; 2) test whether the opportunity for selection on physiological traits changes as temperatures rise, by applying new effect sizes that capture changes in physiological trait variance, and 3) test whether climate variability and predictability explain a populations acclimation capacity and affect changes in trait variance.</w:t>
       </w:r>
     </w:p>
     <w:bookmarkEnd w:id="22"/>
@@ -4274,6 +4389,47 @@
         <w:t xml:space="preserve"> </w:t>
       </w:r>
       <w:r>
+        <w:t xml:space="preserve">2021a)</w:t>
+      </w:r>
+      <w:r>
+        <w:t xml:space="preserve">. In addition, Bayesian methods better protect against type I errors in the presence of complex sources of non-independence</w:t>
+      </w:r>
+      <w:r>
+        <w:t xml:space="preserve"> </w:t>
+      </w:r>
+      <w:r>
+        <w:t xml:space="preserve">(Nakagawa</w:t>
+      </w:r>
+      <w:r>
+        <w:t xml:space="preserve"> </w:t>
+      </w:r>
+      <w:r>
+        <w:rPr>
+          <w:iCs/>
+          <w:i/>
+        </w:rPr>
+        <w:t xml:space="preserve">et al.</w:t>
+      </w:r>
+      <w:r>
+        <w:t xml:space="preserve"> </w:t>
+      </w:r>
+      <w:r>
+        <w:t xml:space="preserve">2021b; Song</w:t>
+      </w:r>
+      <w:r>
+        <w:t xml:space="preserve"> </w:t>
+      </w:r>
+      <w:r>
+        <w:rPr>
+          <w:iCs/>
+          <w:i/>
+        </w:rPr>
+        <w:t xml:space="preserve">et al.</w:t>
+      </w:r>
+      <w:r>
+        <w:t xml:space="preserve"> </w:t>
+      </w:r>
+      <w:r>
         <w:t xml:space="preserve">2021)</w:t>
       </w:r>
       <w:r>
@@ -4751,6 +4907,47 @@
         <w:t xml:space="preserve">(Nakagawa &amp; Santos 2012)</w:t>
       </w:r>
       <w:r>
+        <w:t xml:space="preserve">. We also present 95% prediction intervals which describe the expected distribution of effects from future studies</w:t>
+      </w:r>
+      <w:r>
+        <w:t xml:space="preserve"> </w:t>
+      </w:r>
+      <w:r>
+        <w:t xml:space="preserve">(Nakagawa</w:t>
+      </w:r>
+      <w:r>
+        <w:t xml:space="preserve"> </w:t>
+      </w:r>
+      <w:r>
+        <w:rPr>
+          <w:iCs/>
+          <w:i/>
+        </w:rPr>
+        <w:t xml:space="preserve">et al.</w:t>
+      </w:r>
+      <w:r>
+        <w:t xml:space="preserve"> </w:t>
+      </w:r>
+      <w:r>
+        <w:t xml:space="preserve">2021a; Noble</w:t>
+      </w:r>
+      <w:r>
+        <w:t xml:space="preserve"> </w:t>
+      </w:r>
+      <w:r>
+        <w:rPr>
+          <w:iCs/>
+          <w:i/>
+        </w:rPr>
+        <w:t xml:space="preserve">et al.</w:t>
+      </w:r>
+      <w:r>
+        <w:t xml:space="preserve"> </w:t>
+      </w:r>
+      <w:r>
+        <w:t xml:space="preserve">2022)</w:t>
+      </w:r>
+      <w:r>
         <w:t xml:space="preserve">.</w:t>
       </w:r>
     </w:p>
@@ -4903,6 +5100,14 @@
           <w:i/>
         </w:rPr>
         <w:t xml:space="preserve">Multi-level Meta-regression (MLMR) Models</w:t>
+      </w:r>
+    </w:p>
+    <w:p>
+      <w:pPr>
+        <w:pStyle w:val="FirstParagraph"/>
+      </w:pPr>
+      <w:r>
+        <w:t xml:space="preserve">We controlled for the duration of time organisms were given to acclimate by included scaled acclimation time (mean = 0, SD = 1) in all models.</w:t>
       </w:r>
     </w:p>
     <w:bookmarkEnd w:id="32"/>
@@ -4936,7 +5141,7 @@
     </w:p>
     <w:bookmarkEnd w:id="35"/>
     <w:bookmarkEnd w:id="36"/>
-    <w:bookmarkStart w:id="49" w:name="results"/>
+    <w:bookmarkStart w:id="43" w:name="results"/>
     <w:p>
       <w:pPr>
         <w:pStyle w:val="Heading2"/>
@@ -4949,7 +5154,24 @@
         <w:t xml:space="preserve">Results</w:t>
       </w:r>
     </w:p>
-    <w:bookmarkStart w:id="46" w:name="Xf7a896a2824436cd0fe89306caf457d9a436d93"/>
+    <w:p>
+      <w:pPr>
+        <w:pStyle w:val="FirstParagraph"/>
+      </w:pPr>
+      <w:r>
+        <w:t xml:space="preserve">The final dataset included a total of 91 freshwater (fishes = 48, Molluscs = 4, Amphibians = 19, Reptiles = 8, Arthropods = 10, and a single Crustacean and Nematode species), 90 marine (fishes = 47, Annelids = 2, Molluscs = 21, Echinoderms = 7, Reptiles = 1, Arthropods = 10, and a single species of Crustacean, Cnidarian), and 45 terrestrial species (Annelids = 1, Molluscs = 5, Arthropods = 14, Reptiles = 12 and Amphibians = 12 along with a single Tardigrade species) (Fig.</w:t>
+      </w:r>
+      <w:r>
+        <w:t xml:space="preserve"> </w:t>
+      </w:r>
+      <w:r>
+        <w:t xml:space="preserve">1</w:t>
+      </w:r>
+      <w:r>
+        <w:t xml:space="preserve">A). We had more data on acute thermal responses (n = 1115) compared to thermal responses after an acclimation period (n = 798).</w:t>
+      </w:r>
+    </w:p>
+    <w:bookmarkStart w:id="40" w:name="Xf7a896a2824436cd0fe89306caf457d9a436d93"/>
     <w:p>
       <w:pPr>
         <w:pStyle w:val="Heading3"/>
@@ -4971,7 +5193,7 @@
           <wp:inline>
             <wp:extent cx="6680200" cy="4925214"/>
             <wp:effectExtent b="0" l="0" r="0" t="0"/>
-            <wp:docPr descr="Figure. 1. Acute and Acclimation lnRR Q10 across marine, freshwater and terrestrial environments" title="" id="38" name="Picture"/>
+            <wp:docPr descr="Figure. 1. Phylogeny and Q10 estimate for acute and acclimation type effects. A) Phylogenetic distribution of taxa contained within the data. Total number of acute and acclimation type Q10 effect sizes are highlighted as well as if the taxa is marine, freshwater or terrestrial. Silouettes are representative taxa of major clades within the tree. B) Acute and Acclimation lnRR Q10 across marine, freshwater and terrestrial environments. C) lnCVR Q10 across traits for marine, freshwater and terrestrial systems. Note there were no differences between acute and acclimation Q10 types. k = total number of effect size estimates while numbers in brackets indicate the number of species." title="" id="38" name="Picture"/>
             <a:graphic>
               <a:graphicData uri="http://schemas.openxmlformats.org/drawingml/2006/picture">
                 <pic:pic>
@@ -5024,7 +5246,77 @@
         <w:t xml:space="preserve"> </w:t>
       </w:r>
       <w:r>
-        <w:t xml:space="preserve">Acute and Acclimation lnRR Q10 across marine, freshwater and terrestrial environments</w:t>
+        <w:rPr>
+          <w:bCs/>
+          <w:b/>
+        </w:rPr>
+        <w:t xml:space="preserve">Phylogeny and Q10 estimate for acute and acclimation type effects</w:t>
+      </w:r>
+      <w:r>
+        <w:t xml:space="preserve">. A) Phylogenetic distribution of taxa contained within the data. Total number of acute and acclimation type Q10 effect sizes are highlighted as well as if the taxa is marine, freshwater or terrestrial. Silouettes are representative taxa of major clades within the tree. B) Acute and Acclimation lnRR Q10 across marine, freshwater and terrestrial environments. C) lnCVR Q10 across traits for marine, freshwater and terrestrial systems. Note there were no differences between acute and acclimation Q10 types. k = total number of effect size estimates while numbers in brackets indicate the number of species.</w:t>
+      </w:r>
+    </w:p>
+    <w:bookmarkEnd w:id="40"/>
+    <w:bookmarkStart w:id="41" w:name="X3393869c47f435e9cf00f18ea1403d82e4fa8de"/>
+    <w:p>
+      <w:pPr>
+        <w:pStyle w:val="Heading3"/>
+      </w:pPr>
+      <w:r>
+        <w:rPr>
+          <w:iCs/>
+          <w:i/>
+        </w:rPr>
+        <w:t xml:space="preserve">Does the opportunity for selection differ across terrestrial and aquatic ectotherms?</w:t>
+      </w:r>
+    </w:p>
+    <w:bookmarkEnd w:id="41"/>
+    <w:bookmarkStart w:id="42" w:name="Xc10ebb43a1744a2445867384f67c174e2ec2054"/>
+    <w:p>
+      <w:pPr>
+        <w:pStyle w:val="Heading3"/>
+      </w:pPr>
+      <w:r>
+        <w:rPr>
+          <w:iCs/>
+          <w:i/>
+        </w:rPr>
+        <w:t xml:space="preserve">Does climate variability predict acclimation capacity among aquatic and terrestrial ectotherms?</w:t>
+      </w:r>
+    </w:p>
+    <w:bookmarkEnd w:id="42"/>
+    <w:bookmarkEnd w:id="43"/>
+    <w:bookmarkStart w:id="44" w:name="discussion"/>
+    <w:p>
+      <w:pPr>
+        <w:pStyle w:val="Heading2"/>
+      </w:pPr>
+      <w:r>
+        <w:rPr>
+          <w:bCs/>
+          <w:b/>
+        </w:rPr>
+        <w:t xml:space="preserve">Discussion</w:t>
+      </w:r>
+    </w:p>
+    <w:bookmarkEnd w:id="44"/>
+    <w:bookmarkStart w:id="45" w:name="references"/>
+    <w:p>
+      <w:pPr>
+        <w:pStyle w:val="Heading2"/>
+      </w:pPr>
+      <w:r>
+        <w:t xml:space="preserve">References</w:t>
+      </w:r>
+    </w:p>
+    <w:bookmarkEnd w:id="45"/>
+    <w:bookmarkStart w:id="78" w:name="extra-figures"/>
+    <w:p>
+      <w:pPr>
+        <w:pStyle w:val="Heading2"/>
+      </w:pPr>
+      <w:r>
+        <w:t xml:space="preserve">Extra Figures</w:t>
       </w:r>
     </w:p>
     <w:p>
@@ -5036,18 +5328,18 @@
           <wp:inline>
             <wp:extent cx="6680200" cy="2672080"/>
             <wp:effectExtent b="0" l="0" r="0" t="0"/>
-            <wp:docPr descr="Figure. 2. I2 estimates" title="" id="41" name="Picture"/>
+            <wp:docPr descr="Figure. 2. I2 estimates" title="" id="47" name="Picture"/>
             <a:graphic>
               <a:graphicData uri="http://schemas.openxmlformats.org/drawingml/2006/picture">
                 <pic:pic>
                   <pic:nvPicPr>
-                    <pic:cNvPr descr="ms_files/figure-docx/fig4-1.png" id="42" name="Picture"/>
+                    <pic:cNvPr descr="ms_files/figure-docx/fig4-1.png" id="48" name="Picture"/>
                     <pic:cNvPicPr>
                       <a:picLocks noChangeArrowheads="1" noChangeAspect="1"/>
                     </pic:cNvPicPr>
                   </pic:nvPicPr>
                   <pic:blipFill>
-                    <a:blip r:embed="rId40"/>
+                    <a:blip r:embed="rId46"/>
                     <a:stretch>
                       <a:fillRect/>
                     </a:stretch>
@@ -5101,18 +5393,18 @@
           <wp:inline>
             <wp:extent cx="6680200" cy="2672080"/>
             <wp:effectExtent b="0" l="0" r="0" t="0"/>
-            <wp:docPr descr="Figure. 3. I2 estimates lnCVR" title="" id="44" name="Picture"/>
+            <wp:docPr descr="Figure. 3. I2 estimates lnCVR" title="" id="50" name="Picture"/>
             <a:graphic>
               <a:graphicData uri="http://schemas.openxmlformats.org/drawingml/2006/picture">
                 <pic:pic>
                   <pic:nvPicPr>
-                    <pic:cNvPr descr="ms_files/figure-docx/fig5-1.png" id="45" name="Picture"/>
+                    <pic:cNvPr descr="ms_files/figure-docx/fig5-1.png" id="51" name="Picture"/>
                     <pic:cNvPicPr>
                       <a:picLocks noChangeArrowheads="1" noChangeAspect="1"/>
                     </pic:cNvPicPr>
                   </pic:nvPicPr>
                   <pic:blipFill>
-                    <a:blip r:embed="rId43"/>
+                    <a:blip r:embed="rId49"/>
                     <a:stretch>
                       <a:fillRect/>
                     </a:stretch>
@@ -5157,61 +5449,8 @@
         <w:t xml:space="preserve">I2 estimates lnCVR</w:t>
       </w:r>
     </w:p>
-    <w:bookmarkEnd w:id="46"/>
-    <w:bookmarkStart w:id="47" w:name="X3393869c47f435e9cf00f18ea1403d82e4fa8de"/>
-    <w:p>
-      <w:pPr>
-        <w:pStyle w:val="Heading3"/>
-      </w:pPr>
-      <w:r>
-        <w:rPr>
-          <w:iCs/>
-          <w:i/>
-        </w:rPr>
-        <w:t xml:space="preserve">Does the opportunity for selection differ across terrestrial and aquatic ectotherms?</w:t>
-      </w:r>
-    </w:p>
-    <w:bookmarkEnd w:id="47"/>
-    <w:bookmarkStart w:id="48" w:name="Xc10ebb43a1744a2445867384f67c174e2ec2054"/>
-    <w:p>
-      <w:pPr>
-        <w:pStyle w:val="Heading3"/>
-      </w:pPr>
-      <w:r>
-        <w:rPr>
-          <w:iCs/>
-          <w:i/>
-        </w:rPr>
-        <w:t xml:space="preserve">Does climate variability predict acclimation capacity among aquatic and terrestrial ectotherms?</w:t>
-      </w:r>
-    </w:p>
-    <w:bookmarkEnd w:id="48"/>
-    <w:bookmarkEnd w:id="49"/>
-    <w:bookmarkStart w:id="50" w:name="discussion"/>
-    <w:p>
-      <w:pPr>
-        <w:pStyle w:val="Heading2"/>
-      </w:pPr>
-      <w:r>
-        <w:rPr>
-          <w:bCs/>
-          <w:b/>
-        </w:rPr>
-        <w:t xml:space="preserve">Discussion</w:t>
-      </w:r>
-    </w:p>
-    <w:bookmarkEnd w:id="50"/>
-    <w:bookmarkStart w:id="73" w:name="references"/>
-    <w:p>
-      <w:pPr>
-        <w:pStyle w:val="Heading2"/>
-      </w:pPr>
-      <w:r>
-        <w:t xml:space="preserve">References</w:t>
-      </w:r>
-    </w:p>
-    <w:bookmarkStart w:id="72" w:name="refs"/>
-    <w:bookmarkStart w:id="51" w:name="ref-Bulgarella2015"/>
+    <w:bookmarkStart w:id="77" w:name="refs"/>
+    <w:bookmarkStart w:id="52" w:name="ref-Bulgarella2015"/>
     <w:p>
       <w:pPr>
         <w:pStyle w:val="Bibliography"/>
@@ -5233,8 +5472,8 @@
         <w:t xml:space="preserve">, 75, 30–38.</w:t>
       </w:r>
     </w:p>
-    <w:bookmarkEnd w:id="51"/>
-    <w:bookmarkStart w:id="52" w:name="ref-Burkner2017"/>
+    <w:bookmarkEnd w:id="52"/>
+    <w:bookmarkStart w:id="53" w:name="ref-Burkner2017"/>
     <w:p>
       <w:pPr>
         <w:pStyle w:val="Bibliography"/>
@@ -5256,8 +5495,8 @@
         <w:t xml:space="preserve">, 80, 1–28., doi:10.18637/jss.v080.i01.</w:t>
       </w:r>
     </w:p>
-    <w:bookmarkEnd w:id="52"/>
-    <w:bookmarkStart w:id="53" w:name="ref-Burkner2018"/>
+    <w:bookmarkEnd w:id="53"/>
+    <w:bookmarkStart w:id="54" w:name="ref-Burkner2018"/>
     <w:p>
       <w:pPr>
         <w:pStyle w:val="Bibliography"/>
@@ -5279,8 +5518,8 @@
         <w:t xml:space="preserve">, 10, 395–411.</w:t>
       </w:r>
     </w:p>
-    <w:bookmarkEnd w:id="53"/>
-    <w:bookmarkStart w:id="54" w:name="ref-Grafen1989"/>
+    <w:bookmarkEnd w:id="54"/>
+    <w:bookmarkStart w:id="55" w:name="ref-Grafen1989"/>
     <w:p>
       <w:pPr>
         <w:pStyle w:val="Bibliography"/>
@@ -5302,13 +5541,36 @@
         <w:t xml:space="preserve">, 326, 119–157.</w:t>
       </w:r>
     </w:p>
-    <w:bookmarkEnd w:id="54"/>
-    <w:bookmarkStart w:id="55" w:name="ref-Havird2020"/>
+    <w:bookmarkEnd w:id="55"/>
+    <w:bookmarkStart w:id="56" w:name="ref-Gunderson2015"/>
     <w:p>
       <w:pPr>
         <w:pStyle w:val="Bibliography"/>
       </w:pPr>
       <w:r>
+        <w:t xml:space="preserve">Gunderson, A.R. &amp; Stillman, J.H. (2015). Plasticity in thermal tolerance has limited potential to buffer ectotherms from global warming.</w:t>
+      </w:r>
+      <w:r>
+        <w:t xml:space="preserve"> </w:t>
+      </w:r>
+      <w:r>
+        <w:rPr>
+          <w:iCs/>
+          <w:i/>
+        </w:rPr>
+        <w:t xml:space="preserve">Proceedings of the Royal Society B: Biological Sciences</w:t>
+      </w:r>
+      <w:r>
+        <w:t xml:space="preserve">, 282, 20150401.</w:t>
+      </w:r>
+    </w:p>
+    <w:bookmarkEnd w:id="56"/>
+    <w:bookmarkStart w:id="57" w:name="ref-Havird2020"/>
+    <w:p>
+      <w:pPr>
+        <w:pStyle w:val="Bibliography"/>
+      </w:pPr>
+      <w:r>
         <w:t xml:space="preserve">Havird, J.C., Neuwald, J.L., Shah, A.A., Mauro, A., Marshall, C.A. &amp; Ghalambor, C.K. (2020). Distinguishing between active plasticity due to thermal acclimation and passive plasticity due to Q10 effects: Why methodology matters.</w:t>
       </w:r>
       <w:r>
@@ -5325,8 +5587,8 @@
         <w:t xml:space="preserve">, 0, 1–14.</w:t>
       </w:r>
     </w:p>
-    <w:bookmarkEnd w:id="55"/>
-    <w:bookmarkStart w:id="56" w:name="ref-hedges1999meta"/>
+    <w:bookmarkEnd w:id="57"/>
+    <w:bookmarkStart w:id="58" w:name="ref-hedges1999meta"/>
     <w:p>
       <w:pPr>
         <w:pStyle w:val="Bibliography"/>
@@ -5348,8 +5610,8 @@
         <w:t xml:space="preserve">, 80, 1150–1156.</w:t>
       </w:r>
     </w:p>
-    <w:bookmarkEnd w:id="56"/>
-    <w:bookmarkStart w:id="57" w:name="ref-Hersbach2020"/>
+    <w:bookmarkEnd w:id="58"/>
+    <w:bookmarkStart w:id="59" w:name="ref-Hersbach2020"/>
     <w:p>
       <w:pPr>
         <w:pStyle w:val="Bibliography"/>
@@ -5384,8 +5646,8 @@
         <w:t xml:space="preserve">, 146, 1999–2049.</w:t>
       </w:r>
     </w:p>
-    <w:bookmarkEnd w:id="57"/>
-    <w:bookmarkStart w:id="58" w:name="ref-laj2011"/>
+    <w:bookmarkEnd w:id="59"/>
+    <w:bookmarkStart w:id="60" w:name="ref-laj2011"/>
     <w:p>
       <w:pPr>
         <w:pStyle w:val="Bibliography"/>
@@ -5407,8 +5669,8 @@
         <w:t xml:space="preserve">, 92, 2049–2055.</w:t>
       </w:r>
     </w:p>
-    <w:bookmarkEnd w:id="58"/>
-    <w:bookmarkStart w:id="59" w:name="ref-rotl2016"/>
+    <w:bookmarkEnd w:id="60"/>
+    <w:bookmarkStart w:id="61" w:name="ref-rotl2016"/>
     <w:p>
       <w:pPr>
         <w:pStyle w:val="Bibliography"/>
@@ -5430,8 +5692,8 @@
         <w:t xml:space="preserve">, 7, 1476-1481. doi:10.1111/2041-210X.12593.</w:t>
       </w:r>
     </w:p>
-    <w:bookmarkEnd w:id="59"/>
-    <w:bookmarkStart w:id="60" w:name="ref-Nakagawa2021c"/>
+    <w:bookmarkEnd w:id="61"/>
+    <w:bookmarkStart w:id="62" w:name="ref-Nakagawa2021c"/>
     <w:p>
       <w:pPr>
         <w:pStyle w:val="Bibliography"/>
@@ -5450,7 +5712,7 @@
         <w:t xml:space="preserve">et al.</w:t>
       </w:r>
       <w:r>
-        <w:t xml:space="preserve"> (2021). The orchard plot: Cultivating forest plots for use in ecology, evolution and beyond.</w:t>
+        <w:t xml:space="preserve"> (2021a). The orchard plot: Cultivating forest plots for use in ecology, evolution and beyond.</w:t>
       </w:r>
       <w:r>
         <w:t xml:space="preserve"> </w:t>
@@ -5466,8 +5728,8 @@
         <w:t xml:space="preserve">, 12, 4–12.</w:t>
       </w:r>
     </w:p>
-    <w:bookmarkEnd w:id="60"/>
-    <w:bookmarkStart w:id="61" w:name="ref-nakagawa2015meta"/>
+    <w:bookmarkEnd w:id="62"/>
+    <w:bookmarkStart w:id="63" w:name="ref-nakagawa2015meta"/>
     <w:p>
       <w:pPr>
         <w:pStyle w:val="Bibliography"/>
@@ -5502,8 +5764,8 @@
         <w:t xml:space="preserve">, 6, 143–152.</w:t>
       </w:r>
     </w:p>
-    <w:bookmarkEnd w:id="61"/>
-    <w:bookmarkStart w:id="62" w:name="ref-NakagawaSantos2012"/>
+    <w:bookmarkEnd w:id="63"/>
+    <w:bookmarkStart w:id="64" w:name="ref-NakagawaSantos2012"/>
     <w:p>
       <w:pPr>
         <w:pStyle w:val="Bibliography"/>
@@ -5525,13 +5787,36 @@
         <w:t xml:space="preserve">, 26, 1253–1274.</w:t>
       </w:r>
     </w:p>
-    <w:bookmarkEnd w:id="62"/>
-    <w:bookmarkStart w:id="63" w:name="ref-Noble2022"/>
+    <w:bookmarkEnd w:id="64"/>
+    <w:bookmarkStart w:id="65" w:name="ref-Nakagawa2021"/>
     <w:p>
       <w:pPr>
         <w:pStyle w:val="Bibliography"/>
       </w:pPr>
       <w:r>
+        <w:t xml:space="preserve">Nakagawa, S., Senior, A.M., Viechtbauer, W. &amp; Noble, D.W.A. (2021b). An assessment of statistical methods for non-independent data in ecological meta-analyses: comment.</w:t>
+      </w:r>
+      <w:r>
+        <w:t xml:space="preserve"> </w:t>
+      </w:r>
+      <w:r>
+        <w:rPr>
+          <w:iCs/>
+          <w:i/>
+        </w:rPr>
+        <w:t xml:space="preserve">Ecology</w:t>
+      </w:r>
+      <w:r>
+        <w:t xml:space="preserve">, in press., https://doi.org/10.1002/ecy.3490.</w:t>
+      </w:r>
+    </w:p>
+    <w:bookmarkEnd w:id="65"/>
+    <w:bookmarkStart w:id="66" w:name="ref-Noble2022"/>
+    <w:p>
+      <w:pPr>
+        <w:pStyle w:val="Bibliography"/>
+      </w:pPr>
+      <w:r>
         <w:t xml:space="preserve">Noble, D.W.A., Pottier, P., Lagisz, M., Burke, S., Drobniak, S.M., O’Dea, R.E.,</w:t>
       </w:r>
       <w:r>
@@ -5573,8 +5858,8 @@
         <w:t xml:space="preserve">, 225, jeb243225.</w:t>
       </w:r>
     </w:p>
-    <w:bookmarkEnd w:id="63"/>
-    <w:bookmarkStart w:id="64" w:name="ref-ouzzani2016"/>
+    <w:bookmarkEnd w:id="66"/>
+    <w:bookmarkStart w:id="67" w:name="ref-ouzzani2016"/>
     <w:p>
       <w:pPr>
         <w:pStyle w:val="Bibliography"/>
@@ -5596,8 +5881,8 @@
         <w:t xml:space="preserve">, 5, 210–220.</w:t>
       </w:r>
     </w:p>
-    <w:bookmarkEnd w:id="64"/>
-    <w:bookmarkStart w:id="65" w:name="ref-ape"/>
+    <w:bookmarkEnd w:id="67"/>
+    <w:bookmarkStart w:id="68" w:name="ref-ape"/>
     <w:p>
       <w:pPr>
         <w:pStyle w:val="Bibliography"/>
@@ -5628,8 +5913,8 @@
         <w:t xml:space="preserve">, 35, 526–528.</w:t>
       </w:r>
     </w:p>
-    <w:bookmarkEnd w:id="65"/>
-    <w:bookmarkStart w:id="66" w:name="ref-Pick2019"/>
+    <w:bookmarkEnd w:id="68"/>
+    <w:bookmarkStart w:id="69" w:name="ref-Pick2019"/>
     <w:p>
       <w:pPr>
         <w:pStyle w:val="Bibliography"/>
@@ -5651,13 +5936,36 @@
         <w:t xml:space="preserve">, 10, 426–431.</w:t>
       </w:r>
     </w:p>
-    <w:bookmarkEnd w:id="66"/>
-    <w:bookmarkStart w:id="67" w:name="ref-Revell2012"/>
+    <w:bookmarkEnd w:id="69"/>
+    <w:bookmarkStart w:id="70" w:name="ref-Pinsky2019"/>
     <w:p>
       <w:pPr>
         <w:pStyle w:val="Bibliography"/>
       </w:pPr>
       <w:r>
+        <w:t xml:space="preserve">Pinsky, M.L., Eikeset, A.M., McCauley, D.J., Payne, J.L. &amp; Sunday, J.M. (2019). Greater vulnerability to warming of marine versus terrestrial ectotherms.</w:t>
+      </w:r>
+      <w:r>
+        <w:t xml:space="preserve"> </w:t>
+      </w:r>
+      <w:r>
+        <w:rPr>
+          <w:iCs/>
+          <w:i/>
+        </w:rPr>
+        <w:t xml:space="preserve">Nature</w:t>
+      </w:r>
+      <w:r>
+        <w:t xml:space="preserve">, 569, 108–111.</w:t>
+      </w:r>
+    </w:p>
+    <w:bookmarkEnd w:id="70"/>
+    <w:bookmarkStart w:id="71" w:name="ref-Revell2012"/>
+    <w:p>
+      <w:pPr>
+        <w:pStyle w:val="Bibliography"/>
+      </w:pPr>
+      <w:r>
         <w:t xml:space="preserve">Revell, L.J. (2012). Phytools: An r package for phylogenetic comparative biology (and other things).</w:t>
       </w:r>
       <w:r>
@@ -5674,8 +5982,8 @@
         <w:t xml:space="preserve">, 3, 217–223.</w:t>
       </w:r>
     </w:p>
-    <w:bookmarkEnd w:id="67"/>
-    <w:bookmarkStart w:id="68" w:name="ref-Seebacher2015"/>
+    <w:bookmarkEnd w:id="71"/>
+    <w:bookmarkStart w:id="72" w:name="ref-Seebacher2015"/>
     <w:p>
       <w:pPr>
         <w:pStyle w:val="Bibliography"/>
@@ -5697,13 +6005,36 @@
         <w:t xml:space="preserve">, 5, 61–66.</w:t>
       </w:r>
     </w:p>
-    <w:bookmarkEnd w:id="68"/>
-    <w:bookmarkStart w:id="69" w:name="ref-stan"/>
+    <w:bookmarkEnd w:id="72"/>
+    <w:bookmarkStart w:id="73" w:name="ref-Song2021"/>
     <w:p>
       <w:pPr>
         <w:pStyle w:val="Bibliography"/>
       </w:pPr>
       <w:r>
+        <w:t xml:space="preserve">Song, C., Peacor, S.D., Osenberg, C.W. &amp; Bence, J.R. (2021). An assessment of statistical methods for nonindependent data in ecological meta-analyses.</w:t>
+      </w:r>
+      <w:r>
+        <w:t xml:space="preserve"> </w:t>
+      </w:r>
+      <w:r>
+        <w:rPr>
+          <w:iCs/>
+          <w:i/>
+        </w:rPr>
+        <w:t xml:space="preserve">Ecology</w:t>
+      </w:r>
+      <w:r>
+        <w:t xml:space="preserve">, e03184.</w:t>
+      </w:r>
+    </w:p>
+    <w:bookmarkEnd w:id="73"/>
+    <w:bookmarkStart w:id="74" w:name="ref-stan"/>
+    <w:p>
+      <w:pPr>
+        <w:pStyle w:val="Bibliography"/>
+      </w:pPr>
+      <w:r>
         <w:t xml:space="preserve">Stan development team. RStan: The r interface to stan. (2021).</w:t>
       </w:r>
       <w:r>
@@ -5717,8 +6048,8 @@
         <w:t xml:space="preserve">R package version 2.21.3. https://mc-stan.org/.</w:t>
       </w:r>
     </w:p>
-    <w:bookmarkEnd w:id="69"/>
-    <w:bookmarkStart w:id="70" w:name="ref-Viechtbauer2010"/>
+    <w:bookmarkEnd w:id="74"/>
+    <w:bookmarkStart w:id="75" w:name="ref-Viechtbauer2010"/>
     <w:p>
       <w:pPr>
         <w:pStyle w:val="Bibliography"/>
@@ -5740,8 +6071,8 @@
         <w:t xml:space="preserve">, 36, 1–48. URL: https://www.jstatsoft.org/v36/i03/.</w:t>
       </w:r>
     </w:p>
-    <w:bookmarkEnd w:id="70"/>
-    <w:bookmarkStart w:id="71" w:name="ref-Guangchuang2017"/>
+    <w:bookmarkEnd w:id="75"/>
+    <w:bookmarkStart w:id="76" w:name="ref-Guangchuang2017"/>
     <w:p>
       <w:pPr>
         <w:pStyle w:val="Bibliography"/>
@@ -5763,9 +6094,9 @@
         <w:t xml:space="preserve">, 8, 28–36, doi:10.1111/2041–210X.12628.</w:t>
       </w:r>
     </w:p>
-    <w:bookmarkEnd w:id="71"/>
-    <w:bookmarkEnd w:id="72"/>
-    <w:bookmarkEnd w:id="73"/>
+    <w:bookmarkEnd w:id="76"/>
+    <w:bookmarkEnd w:id="77"/>
+    <w:bookmarkEnd w:id="78"/>
     <w:sectPr>
       <w:pgSz w:h="15840" w:w="12240"/>
       <w:pgMar w:bottom="851" w:footer="720" w:gutter="0" w:header="720" w:left="851" w:right="851" w:top="851"/>

</xml_diff>

<commit_message>
Clarifying acclimation time in methods
</commit_message>
<xml_diff>
--- a/ms.docx
+++ b/ms.docx
@@ -7,25 +7,55 @@
         <w:pStyle w:val="Title"/>
       </w:pPr>
       <w:r>
-        <w:t xml:space="preserve">Double</w:t>
-      </w:r>
-      <w:r>
-        <w:t xml:space="preserve"> </w:t>
-      </w:r>
-      <w:r>
-        <w:t xml:space="preserve">trouble:</w:t>
-      </w:r>
-      <w:r>
-        <w:t xml:space="preserve"> </w:t>
-      </w:r>
-      <w:r>
-        <w:t xml:space="preserve">Terrestrial</w:t>
-      </w:r>
-      <w:r>
-        <w:t xml:space="preserve"> </w:t>
-      </w:r>
-      <w:r>
-        <w:t xml:space="preserve">ectortherm</w:t>
+        <w:t xml:space="preserve">Reduced</w:t>
+      </w:r>
+      <w:r>
+        <w:t xml:space="preserve"> </w:t>
+      </w:r>
+      <w:r>
+        <w:t xml:space="preserve">plasticity</w:t>
+      </w:r>
+      <w:r>
+        <w:t xml:space="preserve"> </w:t>
+      </w:r>
+      <w:r>
+        <w:t xml:space="preserve">and</w:t>
+      </w:r>
+      <w:r>
+        <w:t xml:space="preserve"> </w:t>
+      </w:r>
+      <w:r>
+        <w:t xml:space="preserve">opportunity</w:t>
+      </w:r>
+      <w:r>
+        <w:t xml:space="preserve"> </w:t>
+      </w:r>
+      <w:r>
+        <w:t xml:space="preserve">for</w:t>
+      </w:r>
+      <w:r>
+        <w:t xml:space="preserve"> </w:t>
+      </w:r>
+      <w:r>
+        <w:t xml:space="preserve">selection</w:t>
+      </w:r>
+      <w:r>
+        <w:t xml:space="preserve"> </w:t>
+      </w:r>
+      <w:r>
+        <w:t xml:space="preserve">in</w:t>
+      </w:r>
+      <w:r>
+        <w:t xml:space="preserve"> </w:t>
+      </w:r>
+      <w:r>
+        <w:t xml:space="preserve">terrestrial</w:t>
+      </w:r>
+      <w:r>
+        <w:t xml:space="preserve"> </w:t>
+      </w:r>
+      <w:r>
+        <w:t xml:space="preserve">ectotherm</w:t>
       </w:r>
       <w:r>
         <w:t xml:space="preserve"> </w:t>
@@ -37,55 +67,19 @@
         <w:t xml:space="preserve"> </w:t>
       </w:r>
       <w:r>
-        <w:t xml:space="preserve">have</w:t>
-      </w:r>
-      <w:r>
-        <w:t xml:space="preserve"> </w:t>
-      </w:r>
-      <w:r>
-        <w:t xml:space="preserve">both</w:t>
-      </w:r>
-      <w:r>
-        <w:t xml:space="preserve"> </w:t>
-      </w:r>
-      <w:r>
-        <w:t xml:space="preserve">reduced</w:t>
-      </w:r>
-      <w:r>
-        <w:t xml:space="preserve"> </w:t>
-      </w:r>
-      <w:r>
-        <w:t xml:space="preserve">opportunity</w:t>
-      </w:r>
-      <w:r>
-        <w:t xml:space="preserve"> </w:t>
-      </w:r>
-      <w:r>
-        <w:t xml:space="preserve">for</w:t>
-      </w:r>
-      <w:r>
-        <w:t xml:space="preserve"> </w:t>
-      </w:r>
-      <w:r>
-        <w:t xml:space="preserve">selection</w:t>
-      </w:r>
-      <w:r>
-        <w:t xml:space="preserve"> </w:t>
-      </w:r>
-      <w:r>
-        <w:t xml:space="preserve">and</w:t>
-      </w:r>
-      <w:r>
-        <w:t xml:space="preserve"> </w:t>
-      </w:r>
-      <w:r>
-        <w:t xml:space="preserve">physiological</w:t>
-      </w:r>
-      <w:r>
-        <w:t xml:space="preserve"> </w:t>
-      </w:r>
-      <w:r>
-        <w:t xml:space="preserve">plasticity</w:t>
+        <w:t xml:space="preserve">under</w:t>
+      </w:r>
+      <w:r>
+        <w:t xml:space="preserve"> </w:t>
+      </w:r>
+      <w:r>
+        <w:t xml:space="preserve">climate</w:t>
+      </w:r>
+      <w:r>
+        <w:t xml:space="preserve"> </w:t>
+      </w:r>
+      <w:r>
+        <w:t xml:space="preserve">change</w:t>
       </w:r>
     </w:p>
     <w:p>
@@ -2037,7 +2031,7 @@
       </w:r>
     </w:p>
     <w:bookmarkEnd w:id="25"/>
-    <w:bookmarkStart w:id="26" w:name="comparing-variance-physiological-rates"/>
+    <w:bookmarkStart w:id="26" w:name="X75718e4b1b83775e048cfa6d169e8d942ee68d0"/>
     <w:p>
       <w:pPr>
         <w:pStyle w:val="Heading4"/>
@@ -2047,7 +2041,7 @@
           <w:iCs/>
           <w:i/>
         </w:rPr>
-        <w:t xml:space="preserve">Comparing variance physiological rates</w:t>
+        <w:t xml:space="preserve">Comparing variance in physiological rates</w:t>
       </w:r>
     </w:p>
     <w:p>
@@ -4228,7 +4222,7 @@
         <w:pStyle w:val="FirstParagraph"/>
       </w:pPr>
       <w:r>
-        <w:t xml:space="preserve">To understand how climate has impacted species’ physiological acclimation abilities we used the coordinates reported by each study to extract temperature data from terrestrial and aquatic environments. It was unclear whether climate at the locations of captive reared organisms would be representative of a populations climate history - particularly for species reared under captive condition for many generations. Given that we were interested in understanding climate driven effects on acclimation capacity we only used studies on wild populations were used for climate analyses.</w:t>
+        <w:t xml:space="preserve">To understand how climate has impacted species’ physiological acclimation abilities we used the coordinates reported by each study to extract temperature data from terrestrial and aquatic environments. It was unclear whether climate at the locations of captive reared organisms would be representative of a population’s climate history - particularly for species reared under captive condition for many generations. Given that we were interested in understanding climate driven effects on acclimation capacity we only used studies on wild populations were used for climate analyses.</w:t>
       </w:r>
     </w:p>
     <w:p>
@@ -4606,7 +4600,47 @@
         </m:r>
       </m:oMath>
       <w:r>
-        <w:t xml:space="preserve">).</w:t>
+        <w:t xml:space="preserve">). We compared any competing models using Akaike’s Information Criteria (AIC) (if frequentist) or Wantabe Information Criteria (WIC) (if Bayesian). We deemed models with the lowest IC value to be best supported if there was a</w:t>
+      </w:r>
+      <w:r>
+        <w:t xml:space="preserve"> </w:t>
+      </w:r>
+      <m:oMath>
+        <m:r>
+          <m:t>Δ</m:t>
+        </m:r>
+        <m:r>
+          <m:t>I</m:t>
+        </m:r>
+        <m:r>
+          <m:t>C</m:t>
+        </m:r>
+      </m:oMath>
+      <w:r>
+        <w:t xml:space="preserve"> </w:t>
+      </w:r>
+      <w:r>
+        <w:t xml:space="preserve">between the competing models of 2 or more. If two models were within 2</w:t>
+      </w:r>
+      <w:r>
+        <w:t xml:space="preserve"> </w:t>
+      </w:r>
+      <m:oMath>
+        <m:r>
+          <m:t>Δ</m:t>
+        </m:r>
+        <m:r>
+          <m:t>I</m:t>
+        </m:r>
+        <m:r>
+          <m:t>C</m:t>
+        </m:r>
+      </m:oMath>
+      <w:r>
+        <w:t xml:space="preserve"> </w:t>
+      </w:r>
+      <w:r>
+        <w:t xml:space="preserve">units we went with the most parsimonious model.</w:t>
       </w:r>
     </w:p>
     <w:bookmarkStart w:id="31" w:name="multi-level-meta-analysis-mlma-models"/>
@@ -5107,7 +5141,797 @@
         <w:pStyle w:val="FirstParagraph"/>
       </w:pPr>
       <w:r>
-        <w:t xml:space="preserve">We controlled for the duration of time organisms were given to acclimate by included scaled acclimation time (mean = 0, SD = 1) in all models.</w:t>
+        <w:t xml:space="preserve">After quantifying levels of heterogeneity, we fit a series of multi-level meta-regression (MLMR) models to test our key questions. In all models, we included the same random effects as we used in our MLMA models. Acclimation time varied from 4 to 408 days (mean (SD) = 37.98</w:t>
+      </w:r>
+      <w:r>
+        <w:t xml:space="preserve"> </w:t>
+      </w:r>
+      <m:oMath>
+        <m:r>
+          <m:rPr>
+            <m:sty m:val="p"/>
+          </m:rPr>
+          <m:t>±</m:t>
+        </m:r>
+      </m:oMath>
+      <w:r>
+        <w:t xml:space="preserve"> </w:t>
+      </w:r>
+      <w:r>
+        <w:t xml:space="preserve">45.19 days), and terrestrial ectotherms were acclimated for a much shorter duration (mean (SD) = 23.53</w:t>
+      </w:r>
+      <w:r>
+        <w:t xml:space="preserve"> </w:t>
+      </w:r>
+      <m:oMath>
+        <m:r>
+          <m:rPr>
+            <m:sty m:val="p"/>
+          </m:rPr>
+          <m:t>±</m:t>
+        </m:r>
+      </m:oMath>
+      <w:r>
+        <w:t xml:space="preserve"> </w:t>
+      </w:r>
+      <w:r>
+        <w:t xml:space="preserve">15.56, n = 125) than both freshwater (mean (SD) = 36.81</w:t>
+      </w:r>
+      <w:r>
+        <w:t xml:space="preserve"> </w:t>
+      </w:r>
+      <m:oMath>
+        <m:r>
+          <m:rPr>
+            <m:sty m:val="p"/>
+          </m:rPr>
+          <m:t>±</m:t>
+        </m:r>
+      </m:oMath>
+      <w:r>
+        <w:t xml:space="preserve"> </w:t>
+      </w:r>
+      <w:r>
+        <w:t xml:space="preserve">28.71, n = 430) and marine species (mean (SD) = 46.18</w:t>
+      </w:r>
+      <w:r>
+        <w:t xml:space="preserve"> </w:t>
+      </w:r>
+      <m:oMath>
+        <m:r>
+          <m:rPr>
+            <m:sty m:val="p"/>
+          </m:rPr>
+          <m:t>±</m:t>
+        </m:r>
+      </m:oMath>
+      <w:r>
+        <w:t xml:space="preserve"> </w:t>
+      </w:r>
+      <w:r>
+        <w:t xml:space="preserve">67.21, n = 313). Rates of acclimation have been shown to be faster for many terrestrial groups compared to aquatic organisms [e.g., amphibians and reptiles have higher rates of acclimation than fishes; See</w:t>
+      </w:r>
+      <w:r>
+        <w:t xml:space="preserve"> </w:t>
+      </w:r>
+      <w:r>
+        <w:t xml:space="preserve">Einum &amp; Burton (2023)</w:t>
+      </w:r>
+      <w:r>
+        <w:t xml:space="preserve">], which would make it more likely that terrestrial ectotherms would show lower post acclimation</w:t>
+      </w:r>
+      <w:r>
+        <w:t xml:space="preserve"> </w:t>
+      </w:r>
+      <m:oMath>
+        <m:r>
+          <m:t>l</m:t>
+        </m:r>
+        <m:r>
+          <m:t>n</m:t>
+        </m:r>
+        <m:r>
+          <m:t>R</m:t>
+        </m:r>
+        <m:sSub>
+          <m:e>
+            <m:r>
+              <m:t>R</m:t>
+            </m:r>
+          </m:e>
+          <m:sub>
+            <m:sSub>
+              <m:e>
+                <m:r>
+                  <m:t>Q</m:t>
+                </m:r>
+              </m:e>
+              <m:sub>
+                <m:r>
+                  <m:t>10</m:t>
+                </m:r>
+              </m:sub>
+            </m:sSub>
+          </m:sub>
+        </m:sSub>
+      </m:oMath>
+      <w:r>
+        <w:t xml:space="preserve">. Nonetheless, acclimation time was mean-centered (mean = 0) and controlled for in all our models. As such, all estimates can be interpreted as values for an average level of acclimation time (i.e., 37.98 days).</w:t>
+      </w:r>
+    </w:p>
+    <w:p>
+      <w:pPr>
+        <w:pStyle w:val="BodyText"/>
+      </w:pPr>
+      <w:r>
+        <w:t xml:space="preserve">We first tested the degree to which acute and acclimation</w:t>
+      </w:r>
+      <w:r>
+        <w:t xml:space="preserve"> </w:t>
+      </w:r>
+      <m:oMath>
+        <m:r>
+          <m:t>l</m:t>
+        </m:r>
+        <m:r>
+          <m:t>n</m:t>
+        </m:r>
+        <m:r>
+          <m:t>R</m:t>
+        </m:r>
+        <m:sSub>
+          <m:e>
+            <m:r>
+              <m:t>R</m:t>
+            </m:r>
+          </m:e>
+          <m:sub>
+            <m:sSub>
+              <m:e>
+                <m:r>
+                  <m:t>Q</m:t>
+                </m:r>
+              </m:e>
+              <m:sub>
+                <m:r>
+                  <m:t>10</m:t>
+                </m:r>
+              </m:sub>
+            </m:sSub>
+          </m:sub>
+        </m:sSub>
+      </m:oMath>
+      <w:r>
+        <w:t xml:space="preserve"> </w:t>
+      </w:r>
+      <w:r>
+        <w:t xml:space="preserve">and</w:t>
+      </w:r>
+      <w:r>
+        <w:t xml:space="preserve"> </w:t>
+      </w:r>
+      <m:oMath>
+        <m:r>
+          <m:t>l</m:t>
+        </m:r>
+        <m:r>
+          <m:t>n</m:t>
+        </m:r>
+        <m:r>
+          <m:t>C</m:t>
+        </m:r>
+        <m:r>
+          <m:t>V</m:t>
+        </m:r>
+        <m:sSub>
+          <m:e>
+            <m:r>
+              <m:t>R</m:t>
+            </m:r>
+          </m:e>
+          <m:sub>
+            <m:sSub>
+              <m:e>
+                <m:r>
+                  <m:t>Q</m:t>
+                </m:r>
+              </m:e>
+              <m:sub>
+                <m:r>
+                  <m:t>10</m:t>
+                </m:r>
+              </m:sub>
+            </m:sSub>
+          </m:sub>
+        </m:sSub>
+      </m:oMath>
+      <w:r>
+        <w:t xml:space="preserve"> </w:t>
+      </w:r>
+      <w:r>
+        <w:t xml:space="preserve">effects varied by habitat type (i.e., terrestrial, freshwater, and marine ecosystems). Models included an interaction between effect type (i.e., acute or acclimation) and habitat. Reduced mean</w:t>
+      </w:r>
+      <w:r>
+        <w:t xml:space="preserve"> </w:t>
+      </w:r>
+      <m:oMath>
+        <m:r>
+          <m:t>l</m:t>
+        </m:r>
+        <m:r>
+          <m:t>n</m:t>
+        </m:r>
+        <m:r>
+          <m:t>R</m:t>
+        </m:r>
+        <m:sSub>
+          <m:e>
+            <m:r>
+              <m:t>R</m:t>
+            </m:r>
+          </m:e>
+          <m:sub>
+            <m:sSub>
+              <m:e>
+                <m:sSub>
+                  <m:e>
+                    <m:r>
+                      <m:t>Q</m:t>
+                    </m:r>
+                  </m:e>
+                  <m:sub>
+                    <m:r>
+                      <m:t>10</m:t>
+                    </m:r>
+                  </m:sub>
+                </m:sSub>
+              </m:e>
+              <m:sub>
+                <m:r>
+                  <m:t>a</m:t>
+                </m:r>
+                <m:r>
+                  <m:t>c</m:t>
+                </m:r>
+                <m:r>
+                  <m:t>c</m:t>
+                </m:r>
+                <m:r>
+                  <m:t>l</m:t>
+                </m:r>
+                <m:r>
+                  <m:t>i</m:t>
+                </m:r>
+                <m:r>
+                  <m:t>m</m:t>
+                </m:r>
+                <m:r>
+                  <m:t>a</m:t>
+                </m:r>
+                <m:r>
+                  <m:t>t</m:t>
+                </m:r>
+                <m:r>
+                  <m:t>i</m:t>
+                </m:r>
+                <m:r>
+                  <m:t>o</m:t>
+                </m:r>
+                <m:r>
+                  <m:t>n</m:t>
+                </m:r>
+              </m:sub>
+            </m:sSub>
+          </m:sub>
+        </m:sSub>
+      </m:oMath>
+      <w:r>
+        <w:t xml:space="preserve"> </w:t>
+      </w:r>
+      <w:r>
+        <w:t xml:space="preserve">relative to</w:t>
+      </w:r>
+      <w:r>
+        <w:t xml:space="preserve"> </w:t>
+      </w:r>
+      <m:oMath>
+        <m:r>
+          <m:t>l</m:t>
+        </m:r>
+        <m:r>
+          <m:t>n</m:t>
+        </m:r>
+        <m:r>
+          <m:t>R</m:t>
+        </m:r>
+        <m:sSub>
+          <m:e>
+            <m:r>
+              <m:t>R</m:t>
+            </m:r>
+          </m:e>
+          <m:sub>
+            <m:sSub>
+              <m:e>
+                <m:sSub>
+                  <m:e>
+                    <m:r>
+                      <m:t>Q</m:t>
+                    </m:r>
+                  </m:e>
+                  <m:sub>
+                    <m:r>
+                      <m:t>10</m:t>
+                    </m:r>
+                  </m:sub>
+                </m:sSub>
+              </m:e>
+              <m:sub>
+                <m:r>
+                  <m:t>a</m:t>
+                </m:r>
+                <m:r>
+                  <m:t>c</m:t>
+                </m:r>
+                <m:r>
+                  <m:t>u</m:t>
+                </m:r>
+                <m:r>
+                  <m:t>t</m:t>
+                </m:r>
+                <m:r>
+                  <m:t>e</m:t>
+                </m:r>
+              </m:sub>
+            </m:sSub>
+          </m:sub>
+        </m:sSub>
+      </m:oMath>
+      <w:r>
+        <w:t xml:space="preserve"> </w:t>
+      </w:r>
+      <w:r>
+        <w:t xml:space="preserve">indicates that acclimation to thermal environments results in partial compensation of physiological rates (i.e., phenotypic plasticity), whereas no differences between</w:t>
+      </w:r>
+      <w:r>
+        <w:t xml:space="preserve"> </w:t>
+      </w:r>
+      <m:oMath>
+        <m:r>
+          <m:t>l</m:t>
+        </m:r>
+        <m:r>
+          <m:t>n</m:t>
+        </m:r>
+        <m:r>
+          <m:t>R</m:t>
+        </m:r>
+        <m:sSub>
+          <m:e>
+            <m:r>
+              <m:t>R</m:t>
+            </m:r>
+          </m:e>
+          <m:sub>
+            <m:sSub>
+              <m:e>
+                <m:sSub>
+                  <m:e>
+                    <m:r>
+                      <m:t>Q</m:t>
+                    </m:r>
+                  </m:e>
+                  <m:sub>
+                    <m:r>
+                      <m:t>10</m:t>
+                    </m:r>
+                  </m:sub>
+                </m:sSub>
+              </m:e>
+              <m:sub>
+                <m:r>
+                  <m:t>a</m:t>
+                </m:r>
+                <m:r>
+                  <m:t>c</m:t>
+                </m:r>
+                <m:r>
+                  <m:t>u</m:t>
+                </m:r>
+                <m:r>
+                  <m:t>t</m:t>
+                </m:r>
+                <m:r>
+                  <m:t>e</m:t>
+                </m:r>
+              </m:sub>
+            </m:sSub>
+          </m:sub>
+        </m:sSub>
+      </m:oMath>
+      <w:r>
+        <w:t xml:space="preserve"> </w:t>
+      </w:r>
+      <w:r>
+        <w:t xml:space="preserve">and</w:t>
+      </w:r>
+      <w:r>
+        <w:t xml:space="preserve"> </w:t>
+      </w:r>
+      <m:oMath>
+        <m:r>
+          <m:t>l</m:t>
+        </m:r>
+        <m:r>
+          <m:t>n</m:t>
+        </m:r>
+        <m:r>
+          <m:t>R</m:t>
+        </m:r>
+        <m:sSub>
+          <m:e>
+            <m:r>
+              <m:t>R</m:t>
+            </m:r>
+          </m:e>
+          <m:sub>
+            <m:sSub>
+              <m:e>
+                <m:sSub>
+                  <m:e>
+                    <m:r>
+                      <m:t>Q</m:t>
+                    </m:r>
+                  </m:e>
+                  <m:sub>
+                    <m:r>
+                      <m:t>10</m:t>
+                    </m:r>
+                  </m:sub>
+                </m:sSub>
+              </m:e>
+              <m:sub>
+                <m:r>
+                  <m:t>a</m:t>
+                </m:r>
+                <m:r>
+                  <m:t>c</m:t>
+                </m:r>
+                <m:r>
+                  <m:t>c</m:t>
+                </m:r>
+                <m:r>
+                  <m:t>l</m:t>
+                </m:r>
+                <m:r>
+                  <m:t>i</m:t>
+                </m:r>
+                <m:r>
+                  <m:t>m</m:t>
+                </m:r>
+                <m:r>
+                  <m:t>a</m:t>
+                </m:r>
+                <m:r>
+                  <m:t>t</m:t>
+                </m:r>
+                <m:r>
+                  <m:t>i</m:t>
+                </m:r>
+                <m:r>
+                  <m:t>o</m:t>
+                </m:r>
+                <m:r>
+                  <m:t>n</m:t>
+                </m:r>
+              </m:sub>
+            </m:sSub>
+          </m:sub>
+        </m:sSub>
+      </m:oMath>
+      <w:r>
+        <w:t xml:space="preserve"> </w:t>
+      </w:r>
+      <w:r>
+        <w:t xml:space="preserve">suggests organisms are not capable of physiological plasticity</w:t>
+      </w:r>
+      <w:r>
+        <w:t xml:space="preserve"> </w:t>
+      </w:r>
+      <w:r>
+        <w:t xml:space="preserve">(Havird</w:t>
+      </w:r>
+      <w:r>
+        <w:t xml:space="preserve"> </w:t>
+      </w:r>
+      <w:r>
+        <w:rPr>
+          <w:iCs/>
+          <w:i/>
+        </w:rPr>
+        <w:t xml:space="preserve">et al.</w:t>
+      </w:r>
+      <w:r>
+        <w:t xml:space="preserve"> </w:t>
+      </w:r>
+      <w:r>
+        <w:t xml:space="preserve">2020)</w:t>
+      </w:r>
+      <w:r>
+        <w:t xml:space="preserve">. In contrast, a difference in</w:t>
+      </w:r>
+      <w:r>
+        <w:t xml:space="preserve"> </w:t>
+      </w:r>
+      <m:oMath>
+        <m:r>
+          <m:t>l</m:t>
+        </m:r>
+        <m:r>
+          <m:t>n</m:t>
+        </m:r>
+        <m:r>
+          <m:t>C</m:t>
+        </m:r>
+        <m:r>
+          <m:t>V</m:t>
+        </m:r>
+        <m:sSub>
+          <m:e>
+            <m:r>
+              <m:t>R</m:t>
+            </m:r>
+          </m:e>
+          <m:sub>
+            <m:sSub>
+              <m:e>
+                <m:sSub>
+                  <m:e>
+                    <m:r>
+                      <m:t>Q</m:t>
+                    </m:r>
+                  </m:e>
+                  <m:sub>
+                    <m:r>
+                      <m:t>10</m:t>
+                    </m:r>
+                  </m:sub>
+                </m:sSub>
+              </m:e>
+              <m:sub>
+                <m:r>
+                  <m:t>a</m:t>
+                </m:r>
+                <m:r>
+                  <m:t>c</m:t>
+                </m:r>
+                <m:r>
+                  <m:t>c</m:t>
+                </m:r>
+                <m:r>
+                  <m:t>l</m:t>
+                </m:r>
+                <m:r>
+                  <m:t>i</m:t>
+                </m:r>
+                <m:r>
+                  <m:t>m</m:t>
+                </m:r>
+                <m:r>
+                  <m:t>a</m:t>
+                </m:r>
+                <m:r>
+                  <m:t>t</m:t>
+                </m:r>
+                <m:r>
+                  <m:t>i</m:t>
+                </m:r>
+                <m:r>
+                  <m:t>o</m:t>
+                </m:r>
+                <m:r>
+                  <m:t>n</m:t>
+                </m:r>
+              </m:sub>
+            </m:sSub>
+          </m:sub>
+        </m:sSub>
+      </m:oMath>
+      <w:r>
+        <w:t xml:space="preserve"> </w:t>
+      </w:r>
+      <w:r>
+        <w:t xml:space="preserve">relative to</w:t>
+      </w:r>
+      <w:r>
+        <w:t xml:space="preserve"> </w:t>
+      </w:r>
+      <m:oMath>
+        <m:r>
+          <m:t>l</m:t>
+        </m:r>
+        <m:r>
+          <m:t>n</m:t>
+        </m:r>
+        <m:r>
+          <m:t>C</m:t>
+        </m:r>
+        <m:r>
+          <m:t>V</m:t>
+        </m:r>
+        <m:sSub>
+          <m:e>
+            <m:r>
+              <m:t>R</m:t>
+            </m:r>
+          </m:e>
+          <m:sub>
+            <m:sSub>
+              <m:e>
+                <m:sSub>
+                  <m:e>
+                    <m:r>
+                      <m:t>Q</m:t>
+                    </m:r>
+                  </m:e>
+                  <m:sub>
+                    <m:r>
+                      <m:t>10</m:t>
+                    </m:r>
+                  </m:sub>
+                </m:sSub>
+              </m:e>
+              <m:sub>
+                <m:r>
+                  <m:t>a</m:t>
+                </m:r>
+                <m:r>
+                  <m:t>c</m:t>
+                </m:r>
+                <m:r>
+                  <m:t>u</m:t>
+                </m:r>
+                <m:r>
+                  <m:t>t</m:t>
+                </m:r>
+                <m:r>
+                  <m:t>e</m:t>
+                </m:r>
+              </m:sub>
+            </m:sSub>
+          </m:sub>
+        </m:sSub>
+      </m:oMath>
+      <w:r>
+        <w:t xml:space="preserve"> </w:t>
+      </w:r>
+      <w:r>
+        <w:t xml:space="preserve">would imply that changes in between individual variation in physiological rates across 10</w:t>
+      </w:r>
+      <m:oMath>
+        <m:sSup>
+          <m:e>
+            <m:r>
+              <m:t>​</m:t>
+            </m:r>
+          </m:e>
+          <m:sup>
+            <m:r>
+              <m:rPr>
+                <m:sty m:val="p"/>
+              </m:rPr>
+              <m:t>∘</m:t>
+            </m:r>
+          </m:sup>
+        </m:sSup>
+      </m:oMath>
+      <w:r>
+        <w:t xml:space="preserve">C differ depending on whether acute or acclimation responses are measured. If the interaction between effect type and habitat was not supported, then we fit a model that only contained additive effects of effect type and habitat. Following on from these models, we subset each habitat type and explored how mean</w:t>
+      </w:r>
+      <w:r>
+        <w:t xml:space="preserve"> </w:t>
+      </w:r>
+      <m:oMath>
+        <m:r>
+          <m:t>l</m:t>
+        </m:r>
+        <m:r>
+          <m:t>n</m:t>
+        </m:r>
+        <m:r>
+          <m:t>R</m:t>
+        </m:r>
+        <m:sSub>
+          <m:e>
+            <m:r>
+              <m:t>R</m:t>
+            </m:r>
+          </m:e>
+          <m:sub>
+            <m:sSub>
+              <m:e>
+                <m:r>
+                  <m:t>Q</m:t>
+                </m:r>
+              </m:e>
+              <m:sub>
+                <m:r>
+                  <m:t>10</m:t>
+                </m:r>
+              </m:sub>
+            </m:sSub>
+          </m:sub>
+        </m:sSub>
+      </m:oMath>
+      <w:r>
+        <w:t xml:space="preserve"> </w:t>
+      </w:r>
+      <w:r>
+        <w:t xml:space="preserve">changed across traits. Within each habitat (marine, freshwater, and terrestrial) we fit a series of models that included an interaction between effect type (acute / acclimation) and trait category (as defined above). Variance in effects within trait categories appeared to vary depending on the trait type in question. Comparison of a model with and without heteroscedastic residual variance favored a model with heteroscedastic residual variance across trait categories (</w:t>
+      </w:r>
+      <m:oMath>
+        <m:r>
+          <m:t>Δ</m:t>
+        </m:r>
+        <m:r>
+          <m:t>A</m:t>
+        </m:r>
+        <m:r>
+          <m:t>I</m:t>
+        </m:r>
+        <m:sSub>
+          <m:e>
+            <m:r>
+              <m:t>C</m:t>
+            </m:r>
+          </m:e>
+          <m:sub>
+            <m:r>
+              <m:t>c</m:t>
+            </m:r>
+          </m:sub>
+        </m:sSub>
+      </m:oMath>
+      <w:r>
+        <w:t xml:space="preserve">; marine = 58, freshwater = , and terrestrial = )</w:t>
+      </w:r>
+    </w:p>
+    <w:p>
+      <w:pPr>
+        <w:pStyle w:val="BodyText"/>
+      </w:pPr>
+      <w:r>
+        <w:t xml:space="preserve">Second, we tested whether different life-stages are more or less likely to acclimate by fitting a model for each habitat type and including an interaction between life-stage (</w:t>
+      </w:r>
+      <w:r>
+        <w:t xml:space="preserve">‘</w:t>
+      </w:r>
+      <w:r>
+        <w:t xml:space="preserve">adult</w:t>
+      </w:r>
+      <w:r>
+        <w:t xml:space="preserve">’</w:t>
+      </w:r>
+      <w:r>
+        <w:t xml:space="preserve"> </w:t>
+      </w:r>
+      <w:r>
+        <w:t xml:space="preserve">or</w:t>
+      </w:r>
+      <w:r>
+        <w:t xml:space="preserve"> </w:t>
+      </w:r>
+      <w:r>
+        <w:t xml:space="preserve">‘</w:t>
+      </w:r>
+      <w:r>
+        <w:t xml:space="preserve">juvenile</w:t>
+      </w:r>
+      <w:r>
+        <w:t xml:space="preserve">’</w:t>
+      </w:r>
+      <w:r>
+        <w:t xml:space="preserve">) and effect type. We predicted that acclimation responses maybe more likely early in development compared to later in development, but that this should depend on the habitat type given the different constraints faced by different early life stages across major habitat types.</w:t>
       </w:r>
     </w:p>
     <w:bookmarkEnd w:id="32"/>
@@ -5159,7 +5983,7 @@
         <w:pStyle w:val="FirstParagraph"/>
       </w:pPr>
       <w:r>
-        <w:t xml:space="preserve">The final dataset included a total of 91 freshwater (fishes = 48, Molluscs = 4, Amphibians = 19, Reptiles = 8, Arthropods = 10, and a single Crustacean and Nematode species), 90 marine (fishes = 47, Annelids = 2, Molluscs = 21, Echinoderms = 7, Reptiles = 1, Arthropods = 10, and a single species of Crustacean, Cnidarian), and 45 terrestrial species (Annelids = 1, Molluscs = 5, Arthropods = 14, Reptiles = 12 and Amphibians = 12 along with a single Tardigrade species) (Fig.</w:t>
+        <w:t xml:space="preserve">The final dataset included a total of 91 freshwater (fishes = 48, Molluscs = 4, Amphibians = 19, Reptiles = 8, Arthropods = 10, and a single Crustacean and Nematode species), 90 marine (fishes = 47, Annelids = 2, Molluscs = 21, Echinoderms = 7, Reptiles = 1, Arthropods = 10, and a single Crustacean and Cnidarian species), and 45 terrestrial species (Annelids = 1, Molluscs = 5, Arthropods = 14, Reptiles = 12 and Amphibians = 12 along with a single Tardigrade species) (Fig.</w:t>
       </w:r>
       <w:r>
         <w:t xml:space="preserve"> </w:t>
@@ -5168,7 +5992,7 @@
         <w:t xml:space="preserve">1</w:t>
       </w:r>
       <w:r>
-        <w:t xml:space="preserve">A). We had more data on acute thermal responses (n = 1115) compared to thermal responses after an acclimation period (n = 798) (Fig.</w:t>
+        <w:t xml:space="preserve">A). We had more data on acute thermal responses (n = 1115) compared to thermal responses after an acclimation period (n = 798) because both acclimation temperatures had separate acute responses (Fig.</w:t>
       </w:r>
       <w:r>
         <w:t xml:space="preserve"> </w:t>
@@ -5453,7 +6277,7 @@
           <wp:inline>
             <wp:extent cx="6680200" cy="4925214"/>
             <wp:effectExtent b="0" l="0" r="0" t="0"/>
-            <wp:docPr descr="Figure. 1. Phylogeny and Q10 estimate for acute and acclimation type effects. A) Phylogenetic distribution of taxa contained within the data. Total number of acute and acclimation type Q10 effect sizes are highlighted as well as if the taxa is marine, freshwater or terrestrial. Silouettes are representative taxa of major clades within the tree. B) Acute and Acclimation lnRR Q10 across marine, freshwater and terrestrial environments. C) lnCVR Q10 across traits for marine, freshwater and terrestrial systems. Note there were no differences between acute and acclimation Q10 types. k = total number of effect size estimates while numbers in brackets indicate the number of species." title="" id="38" name="Picture"/>
+            <wp:docPr descr="Figure. 1. Taxonomic distribution of acute and acclimation Q10 estimates across major habitats. A) Phylogenetic distribution of taxa contained within the data. The total number of acute and acclimation type Q10 effect sizes are highlighted as well as whether the taxa is marine, freshwater or terrestrial. Silouettes are representative taxa of major clades within the tree. B) Acute and Acclimation lnRR Q10 across marine, freshwater, and terrestrial environments. C) lnCVR Q10 across traits for marine, freshwater and terrestrial systems. Note there were no differences between acute and acclimation Q10 types. k = total number of effect size estimates while the numbers in brackets indicate the number of species." title="" id="38" name="Picture"/>
             <a:graphic>
               <a:graphicData uri="http://schemas.openxmlformats.org/drawingml/2006/picture">
                 <pic:pic>
@@ -5510,10 +6334,58 @@
           <w:bCs/>
           <w:b/>
         </w:rPr>
-        <w:t xml:space="preserve">Phylogeny and Q10 estimate for acute and acclimation type effects</w:t>
-      </w:r>
-      <w:r>
-        <w:t xml:space="preserve">. A) Phylogenetic distribution of taxa contained within the data. Total number of acute and acclimation type Q10 effect sizes are highlighted as well as if the taxa is marine, freshwater or terrestrial. Silouettes are representative taxa of major clades within the tree. B) Acute and Acclimation lnRR Q10 across marine, freshwater and terrestrial environments. C) lnCVR Q10 across traits for marine, freshwater and terrestrial systems. Note there were no differences between acute and acclimation Q10 types. k = total number of effect size estimates while numbers in brackets indicate the number of species.</w:t>
+        <w:t xml:space="preserve">Taxonomic distribution of acute and acclimation Q10 estimates across major habitats</w:t>
+      </w:r>
+      <w:r>
+        <w:t xml:space="preserve">.</w:t>
+      </w:r>
+      <w:r>
+        <w:t xml:space="preserve"> </w:t>
+      </w:r>
+      <w:r>
+        <w:rPr>
+          <w:bCs/>
+          <w:b/>
+        </w:rPr>
+        <w:t xml:space="preserve">A)</w:t>
+      </w:r>
+      <w:r>
+        <w:t xml:space="preserve"> </w:t>
+      </w:r>
+      <w:r>
+        <w:t xml:space="preserve">Phylogenetic distribution of taxa contained within the data. The total number of acute and acclimation type Q10 effect sizes are highlighted as well as whether the taxa is marine, freshwater or terrestrial. Silouettes are representative taxa of major clades within the tree.</w:t>
+      </w:r>
+      <w:r>
+        <w:t xml:space="preserve"> </w:t>
+      </w:r>
+      <w:r>
+        <w:rPr>
+          <w:bCs/>
+          <w:b/>
+        </w:rPr>
+        <w:t xml:space="preserve">B)</w:t>
+      </w:r>
+      <w:r>
+        <w:t xml:space="preserve"> </w:t>
+      </w:r>
+      <w:r>
+        <w:t xml:space="preserve">Acute and Acclimation lnRR Q10 across marine, freshwater, and terrestrial environments.</w:t>
+      </w:r>
+      <w:r>
+        <w:t xml:space="preserve"> </w:t>
+      </w:r>
+      <w:r>
+        <w:rPr>
+          <w:bCs/>
+          <w:b/>
+        </w:rPr>
+        <w:t xml:space="preserve">C)</w:t>
+      </w:r>
+      <w:r>
+        <w:t xml:space="preserve"> </w:t>
+      </w:r>
+      <w:r>
+        <w:t xml:space="preserve">lnCVR Q10 across traits for marine, freshwater and terrestrial systems. Note there were no differences between acute and acclimation Q10 types. k = total number of effect size estimates while the numbers in brackets indicate the number of species.</w:t>
       </w:r>
     </w:p>
     <w:bookmarkEnd w:id="40"/>
@@ -5559,8 +6431,167 @@
         <w:t xml:space="preserve">Discussion</w:t>
       </w:r>
     </w:p>
+    <w:p>
+      <w:pPr>
+        <w:pStyle w:val="FirstParagraph"/>
+      </w:pPr>
+      <w:r>
+        <w:t xml:space="preserve">One explanation for why terrestrial ectotherms show minimal acclimation capacity may be related to the fact that terrestrial ectotherms, were, on average acclimated for significantly less time than ectotherms from aquatic habitats . Rates of acclimation have been shown to be faster for many terrestrial groups compared to aquatic organisms [e.g., amphibians and reptiles have higher rates of acclimation than fishes; See</w:t>
+      </w:r>
+      <w:r>
+        <w:t xml:space="preserve"> </w:t>
+      </w:r>
+      <w:r>
+        <w:t xml:space="preserve">Einum &amp; Burton (2023)</w:t>
+      </w:r>
+      <w:r>
+        <w:t xml:space="preserve">]. However, faster rates of acclimation would result in opposite patterns to those we observed – in other words, terrestrial species would be more likely to exhibit lower</w:t>
+      </w:r>
+      <w:r>
+        <w:t xml:space="preserve"> </w:t>
+      </w:r>
+      <m:oMath>
+        <m:r>
+          <m:t>l</m:t>
+        </m:r>
+        <m:r>
+          <m:t>n</m:t>
+        </m:r>
+        <m:r>
+          <m:t>R</m:t>
+        </m:r>
+        <m:sSub>
+          <m:e>
+            <m:r>
+              <m:t>R</m:t>
+            </m:r>
+          </m:e>
+          <m:sub>
+            <m:sSub>
+              <m:e>
+                <m:sSub>
+                  <m:e>
+                    <m:r>
+                      <m:t>Q</m:t>
+                    </m:r>
+                  </m:e>
+                  <m:sub>
+                    <m:r>
+                      <m:t>10</m:t>
+                    </m:r>
+                  </m:sub>
+                </m:sSub>
+              </m:e>
+              <m:sub>
+                <m:r>
+                  <m:t>a</m:t>
+                </m:r>
+                <m:r>
+                  <m:t>c</m:t>
+                </m:r>
+                <m:r>
+                  <m:t>c</m:t>
+                </m:r>
+                <m:r>
+                  <m:t>l</m:t>
+                </m:r>
+                <m:r>
+                  <m:t>i</m:t>
+                </m:r>
+                <m:r>
+                  <m:t>m</m:t>
+                </m:r>
+                <m:r>
+                  <m:t>a</m:t>
+                </m:r>
+                <m:r>
+                  <m:t>t</m:t>
+                </m:r>
+                <m:r>
+                  <m:t>i</m:t>
+                </m:r>
+                <m:r>
+                  <m:t>o</m:t>
+                </m:r>
+                <m:r>
+                  <m:t>n</m:t>
+                </m:r>
+              </m:sub>
+            </m:sSub>
+          </m:sub>
+        </m:sSub>
+      </m:oMath>
+      <w:r>
+        <w:t xml:space="preserve"> </w:t>
+      </w:r>
+      <w:r>
+        <w:t xml:space="preserve">compared to</w:t>
+      </w:r>
+      <w:r>
+        <w:t xml:space="preserve"> </w:t>
+      </w:r>
+      <m:oMath>
+        <m:r>
+          <m:t>l</m:t>
+        </m:r>
+        <m:r>
+          <m:t>n</m:t>
+        </m:r>
+        <m:r>
+          <m:t>R</m:t>
+        </m:r>
+        <m:sSub>
+          <m:e>
+            <m:r>
+              <m:t>R</m:t>
+            </m:r>
+          </m:e>
+          <m:sub>
+            <m:sSub>
+              <m:e>
+                <m:sSub>
+                  <m:e>
+                    <m:r>
+                      <m:t>Q</m:t>
+                    </m:r>
+                  </m:e>
+                  <m:sub>
+                    <m:r>
+                      <m:t>10</m:t>
+                    </m:r>
+                  </m:sub>
+                </m:sSub>
+              </m:e>
+              <m:sub>
+                <m:r>
+                  <m:t>a</m:t>
+                </m:r>
+                <m:r>
+                  <m:t>c</m:t>
+                </m:r>
+                <m:r>
+                  <m:t>u</m:t>
+                </m:r>
+                <m:r>
+                  <m:t>t</m:t>
+                </m:r>
+                <m:r>
+                  <m:t>e</m:t>
+                </m:r>
+              </m:sub>
+            </m:sSub>
+          </m:sub>
+        </m:sSub>
+      </m:oMath>
+      <w:r>
+        <w:t xml:space="preserve"> </w:t>
+      </w:r>
+      <w:r>
+        <w:t xml:space="preserve">when controlling for acclimation time.</w:t>
+      </w:r>
+    </w:p>
     <w:bookmarkEnd w:id="44"/>
-    <w:bookmarkStart w:id="45" w:name="references"/>
+    <w:bookmarkStart w:id="72" w:name="references"/>
     <w:p>
       <w:pPr>
         <w:pStyle w:val="Heading2"/>
@@ -5569,14 +6600,694 @@
         <w:t xml:space="preserve">References</w:t>
       </w:r>
     </w:p>
+    <w:p>
+      <w:pPr>
+        <w:pStyle w:val="FirstParagraph"/>
+      </w:pPr>
+    </w:p>
+    <w:bookmarkStart w:id="71" w:name="refs"/>
+    <w:bookmarkStart w:id="45" w:name="ref-Bulgarella2015"/>
+    <w:p>
+      <w:pPr>
+        <w:pStyle w:val="Bibliography"/>
+      </w:pPr>
+      <w:r>
+        <w:t xml:space="preserve">Bulgarella, M., Trewick, S.A., Godfrey, A.J.R., Sinclair, B.J. &amp; Morgan-Richards, M. (2015). Elevational variation in adult body size and growth rate but not in metabolic rate in the tree weta hemideina crassidens.</w:t>
+      </w:r>
+      <w:r>
+        <w:t xml:space="preserve"> </w:t>
+      </w:r>
+      <w:r>
+        <w:rPr>
+          <w:iCs/>
+          <w:i/>
+        </w:rPr>
+        <w:t xml:space="preserve">Journal of Insect physiology</w:t>
+      </w:r>
+      <w:r>
+        <w:t xml:space="preserve">, 75, 30–38.</w:t>
+      </w:r>
+    </w:p>
     <w:bookmarkEnd w:id="45"/>
-    <w:bookmarkStart w:id="78" w:name="extra-figures"/>
+    <w:bookmarkStart w:id="46" w:name="ref-Burkner2017"/>
+    <w:p>
+      <w:pPr>
+        <w:pStyle w:val="Bibliography"/>
+      </w:pPr>
+      <w:r>
+        <w:t xml:space="preserve">Bürkner, P.-C. (2017). Brms: An r package for bayesian multilevel models using stan.</w:t>
+      </w:r>
+      <w:r>
+        <w:t xml:space="preserve"> </w:t>
+      </w:r>
+      <w:r>
+        <w:rPr>
+          <w:iCs/>
+          <w:i/>
+        </w:rPr>
+        <w:t xml:space="preserve">Journal of Statistical Software</w:t>
+      </w:r>
+      <w:r>
+        <w:t xml:space="preserve">, 80, 1–28., doi:10.18637/jss.v080.i01.</w:t>
+      </w:r>
+    </w:p>
+    <w:bookmarkEnd w:id="46"/>
+    <w:bookmarkStart w:id="47" w:name="ref-Burkner2018"/>
+    <w:p>
+      <w:pPr>
+        <w:pStyle w:val="Bibliography"/>
+      </w:pPr>
+      <w:r>
+        <w:t xml:space="preserve">Bürkner, P.-C. (2018). Advanced bayesian multilevel modeling with the r package brms.</w:t>
+      </w:r>
+      <w:r>
+        <w:t xml:space="preserve"> </w:t>
+      </w:r>
+      <w:r>
+        <w:rPr>
+          <w:iCs/>
+          <w:i/>
+        </w:rPr>
+        <w:t xml:space="preserve">The R Journal</w:t>
+      </w:r>
+      <w:r>
+        <w:t xml:space="preserve">, 10, 395–411.</w:t>
+      </w:r>
+    </w:p>
+    <w:bookmarkEnd w:id="47"/>
+    <w:bookmarkStart w:id="48" w:name="ref-Einum2023"/>
+    <w:p>
+      <w:pPr>
+        <w:pStyle w:val="Bibliography"/>
+      </w:pPr>
+      <w:r>
+        <w:t xml:space="preserve">Einum, S. &amp; Burton, T. (2023). Divergence in rates of phenotypic plasticty among ectotherms.</w:t>
+      </w:r>
+      <w:r>
+        <w:t xml:space="preserve"> </w:t>
+      </w:r>
+      <w:r>
+        <w:rPr>
+          <w:iCs/>
+          <w:i/>
+        </w:rPr>
+        <w:t xml:space="preserve">Ecology Letters</w:t>
+      </w:r>
+      <w:r>
+        <w:t xml:space="preserve">, 26, 147–156.</w:t>
+      </w:r>
+    </w:p>
+    <w:bookmarkEnd w:id="48"/>
+    <w:bookmarkStart w:id="49" w:name="ref-Grafen1989"/>
+    <w:p>
+      <w:pPr>
+        <w:pStyle w:val="Bibliography"/>
+      </w:pPr>
+      <w:r>
+        <w:t xml:space="preserve">Grafen, A. (1989). The phylogenetic regression.</w:t>
+      </w:r>
+      <w:r>
+        <w:t xml:space="preserve"> </w:t>
+      </w:r>
+      <w:r>
+        <w:rPr>
+          <w:iCs/>
+          <w:i/>
+        </w:rPr>
+        <w:t xml:space="preserve">Philosophical Transactions of the Royal Society of London. Series B, Biological Sciences</w:t>
+      </w:r>
+      <w:r>
+        <w:t xml:space="preserve">, 326, 119–157.</w:t>
+      </w:r>
+    </w:p>
+    <w:bookmarkEnd w:id="49"/>
+    <w:bookmarkStart w:id="50" w:name="ref-Gunderson2015"/>
+    <w:p>
+      <w:pPr>
+        <w:pStyle w:val="Bibliography"/>
+      </w:pPr>
+      <w:r>
+        <w:t xml:space="preserve">Gunderson, A.R. &amp; Stillman, J.H. (2015). Plasticity in thermal tolerance has limited potential to buffer ectotherms from global warming.</w:t>
+      </w:r>
+      <w:r>
+        <w:t xml:space="preserve"> </w:t>
+      </w:r>
+      <w:r>
+        <w:rPr>
+          <w:iCs/>
+          <w:i/>
+        </w:rPr>
+        <w:t xml:space="preserve">Proceedings of the Royal Society B: Biological Sciences</w:t>
+      </w:r>
+      <w:r>
+        <w:t xml:space="preserve">, 282, 20150401.</w:t>
+      </w:r>
+    </w:p>
+    <w:bookmarkEnd w:id="50"/>
+    <w:bookmarkStart w:id="51" w:name="ref-Havird2020"/>
+    <w:p>
+      <w:pPr>
+        <w:pStyle w:val="Bibliography"/>
+      </w:pPr>
+      <w:r>
+        <w:t xml:space="preserve">Havird, J.C., Neuwald, J.L., Shah, A.A., Mauro, A., Marshall, C.A. &amp; Ghalambor, C.K. (2020). Distinguishing between active plasticity due to thermal acclimation and passive plasticity due to Q10 effects: Why methodology matters.</w:t>
+      </w:r>
+      <w:r>
+        <w:t xml:space="preserve"> </w:t>
+      </w:r>
+      <w:r>
+        <w:rPr>
+          <w:iCs/>
+          <w:i/>
+        </w:rPr>
+        <w:t xml:space="preserve">Functional Ecology</w:t>
+      </w:r>
+      <w:r>
+        <w:t xml:space="preserve">, 0, 1–14.</w:t>
+      </w:r>
+    </w:p>
+    <w:bookmarkEnd w:id="51"/>
+    <w:bookmarkStart w:id="52" w:name="ref-hedges1999meta"/>
+    <w:p>
+      <w:pPr>
+        <w:pStyle w:val="Bibliography"/>
+      </w:pPr>
+      <w:r>
+        <w:t xml:space="preserve">Hedges, L.V., Gurevitch, J. &amp; Curtis, P.S. (1999). The meta-analysis of response ratios in experimental ecology.</w:t>
+      </w:r>
+      <w:r>
+        <w:t xml:space="preserve"> </w:t>
+      </w:r>
+      <w:r>
+        <w:rPr>
+          <w:iCs/>
+          <w:i/>
+        </w:rPr>
+        <w:t xml:space="preserve">Ecology</w:t>
+      </w:r>
+      <w:r>
+        <w:t xml:space="preserve">, 80, 1150–1156.</w:t>
+      </w:r>
+    </w:p>
+    <w:bookmarkEnd w:id="52"/>
+    <w:bookmarkStart w:id="53" w:name="ref-Hersbach2020"/>
+    <w:p>
+      <w:pPr>
+        <w:pStyle w:val="Bibliography"/>
+      </w:pPr>
+      <w:r>
+        <w:t xml:space="preserve">Hersbach, H., Bell, B., Berrisford, P., Hirahara, S., Horányi, A., Muñoz-Sabater, J.,</w:t>
+      </w:r>
+      <w:r>
+        <w:t xml:space="preserve"> </w:t>
+      </w:r>
+      <w:r>
+        <w:rPr>
+          <w:iCs/>
+          <w:i/>
+        </w:rPr>
+        <w:t xml:space="preserve">et al.</w:t>
+      </w:r>
+      <w:r>
+        <w:t xml:space="preserve"> (2020). The ERA5 global reanalysis.</w:t>
+      </w:r>
+      <w:r>
+        <w:t xml:space="preserve"> </w:t>
+      </w:r>
+      <w:r>
+        <w:rPr>
+          <w:iCs/>
+          <w:i/>
+        </w:rPr>
+        <w:t xml:space="preserve">Quarterly Journal of the Royal Meteorological Society</w:t>
+      </w:r>
+      <w:r>
+        <w:t xml:space="preserve">, 146, 1999–2049.</w:t>
+      </w:r>
+    </w:p>
+    <w:bookmarkEnd w:id="53"/>
+    <w:bookmarkStart w:id="54" w:name="ref-laj2011"/>
+    <w:p>
+      <w:pPr>
+        <w:pStyle w:val="Bibliography"/>
+      </w:pPr>
+      <w:r>
+        <w:t xml:space="preserve">Lajeunesse, M.J. (2011). On the meta-analysis of response ratios for studies with correlated and multi-group designs.</w:t>
+      </w:r>
+      <w:r>
+        <w:t xml:space="preserve"> </w:t>
+      </w:r>
+      <w:r>
+        <w:rPr>
+          <w:iCs/>
+          <w:i/>
+        </w:rPr>
+        <w:t xml:space="preserve">Ecology</w:t>
+      </w:r>
+      <w:r>
+        <w:t xml:space="preserve">, 92, 2049–2055.</w:t>
+      </w:r>
+    </w:p>
+    <w:bookmarkEnd w:id="54"/>
+    <w:bookmarkStart w:id="55" w:name="ref-rotl2016"/>
+    <w:p>
+      <w:pPr>
+        <w:pStyle w:val="Bibliography"/>
+      </w:pPr>
+      <w:r>
+        <w:t xml:space="preserve">Michonneau, F., Brown, J.W. &amp; Winter, D.J. (2016). Rotl: An r package to interact with the open tree of life data.</w:t>
+      </w:r>
+      <w:r>
+        <w:t xml:space="preserve"> </w:t>
+      </w:r>
+      <w:r>
+        <w:rPr>
+          <w:iCs/>
+          <w:i/>
+        </w:rPr>
+        <w:t xml:space="preserve">Methods in Ecology and Evolution</w:t>
+      </w:r>
+      <w:r>
+        <w:t xml:space="preserve">, 7, 1476-1481. doi:10.1111/2041-210X.12593.</w:t>
+      </w:r>
+    </w:p>
+    <w:bookmarkEnd w:id="55"/>
+    <w:bookmarkStart w:id="56" w:name="ref-Nakagawa2021c"/>
+    <w:p>
+      <w:pPr>
+        <w:pStyle w:val="Bibliography"/>
+      </w:pPr>
+      <w:r>
+        <w:t xml:space="preserve">Nakagawa, S., Lagisz, M., O’Dea, R.E., Rutkowska, J., Yang, Y., Noble, D.W.A.,</w:t>
+      </w:r>
+      <w:r>
+        <w:t xml:space="preserve"> </w:t>
+      </w:r>
+      <w:r>
+        <w:rPr>
+          <w:iCs/>
+          <w:i/>
+        </w:rPr>
+        <w:t xml:space="preserve">et al.</w:t>
+      </w:r>
+      <w:r>
+        <w:t xml:space="preserve"> (2021a). The orchard plot: Cultivating forest plots for use in ecology, evolution and beyond.</w:t>
+      </w:r>
+      <w:r>
+        <w:t xml:space="preserve"> </w:t>
+      </w:r>
+      <w:r>
+        <w:rPr>
+          <w:iCs/>
+          <w:i/>
+        </w:rPr>
+        <w:t xml:space="preserve">Research Synthesis Methods</w:t>
+      </w:r>
+      <w:r>
+        <w:t xml:space="preserve">, 12, 4–12.</w:t>
+      </w:r>
+    </w:p>
+    <w:bookmarkEnd w:id="56"/>
+    <w:bookmarkStart w:id="57" w:name="ref-nakagawa2015meta"/>
+    <w:p>
+      <w:pPr>
+        <w:pStyle w:val="Bibliography"/>
+      </w:pPr>
+      <w:r>
+        <w:t xml:space="preserve">Nakagawa, S., Poulin, R., Mengersen, K., Reinhold, K., Engqvist, L., Lagisz, M.,</w:t>
+      </w:r>
+      <w:r>
+        <w:t xml:space="preserve"> </w:t>
+      </w:r>
+      <w:r>
+        <w:rPr>
+          <w:iCs/>
+          <w:i/>
+        </w:rPr>
+        <w:t xml:space="preserve">et al.</w:t>
+      </w:r>
+      <w:r>
+        <w:t xml:space="preserve"> (2015). Meta-analysis of variation: Ecological and evolutionary applications and beyond.</w:t>
+      </w:r>
+      <w:r>
+        <w:t xml:space="preserve"> </w:t>
+      </w:r>
+      <w:r>
+        <w:rPr>
+          <w:iCs/>
+          <w:i/>
+        </w:rPr>
+        <w:t xml:space="preserve">Methods in Ecology and Evolution</w:t>
+      </w:r>
+      <w:r>
+        <w:t xml:space="preserve">, 6, 143–152.</w:t>
+      </w:r>
+    </w:p>
+    <w:bookmarkEnd w:id="57"/>
+    <w:bookmarkStart w:id="58" w:name="ref-NakagawaSantos2012"/>
+    <w:p>
+      <w:pPr>
+        <w:pStyle w:val="Bibliography"/>
+      </w:pPr>
+      <w:r>
+        <w:t xml:space="preserve">Nakagawa, S. &amp; Santos, E.S. (2012). Methodological issues and advances in biological meta-analysis.</w:t>
+      </w:r>
+      <w:r>
+        <w:t xml:space="preserve"> </w:t>
+      </w:r>
+      <w:r>
+        <w:rPr>
+          <w:iCs/>
+          <w:i/>
+        </w:rPr>
+        <w:t xml:space="preserve">Evolutionary Ecology</w:t>
+      </w:r>
+      <w:r>
+        <w:t xml:space="preserve">, 26, 1253–1274.</w:t>
+      </w:r>
+    </w:p>
+    <w:bookmarkEnd w:id="58"/>
+    <w:bookmarkStart w:id="59" w:name="ref-Nakagawa2021"/>
+    <w:p>
+      <w:pPr>
+        <w:pStyle w:val="Bibliography"/>
+      </w:pPr>
+      <w:r>
+        <w:t xml:space="preserve">Nakagawa, S., Senior, A.M., Viechtbauer, W. &amp; Noble, D.W.A. (2021b). An assessment of statistical methods for non-independent data in ecological meta-analyses: comment.</w:t>
+      </w:r>
+      <w:r>
+        <w:t xml:space="preserve"> </w:t>
+      </w:r>
+      <w:r>
+        <w:rPr>
+          <w:iCs/>
+          <w:i/>
+        </w:rPr>
+        <w:t xml:space="preserve">Ecology</w:t>
+      </w:r>
+      <w:r>
+        <w:t xml:space="preserve">, in press., https://doi.org/10.1002/ecy.3490.</w:t>
+      </w:r>
+    </w:p>
+    <w:bookmarkEnd w:id="59"/>
+    <w:bookmarkStart w:id="60" w:name="ref-Noble2022"/>
+    <w:p>
+      <w:pPr>
+        <w:pStyle w:val="Bibliography"/>
+      </w:pPr>
+      <w:r>
+        <w:t xml:space="preserve">Noble, D.W.A., Pottier, P., Lagisz, M., Burke, S., Drobniak, S.M., O’Dea, R.E.,</w:t>
+      </w:r>
+      <w:r>
+        <w:t xml:space="preserve"> </w:t>
+      </w:r>
+      <w:r>
+        <w:rPr>
+          <w:iCs/>
+          <w:i/>
+        </w:rPr>
+        <w:t xml:space="preserve">et al.</w:t>
+      </w:r>
+      <w:r>
+        <w:t xml:space="preserve"> (2022). Meta-analytic approaches and effect sizes to account for</w:t>
+      </w:r>
+      <w:r>
+        <w:t xml:space="preserve"> </w:t>
+      </w:r>
+      <w:r>
+        <w:t xml:space="preserve">“nuisance heterogeneity”</w:t>
+      </w:r>
+      <w:r>
+        <w:t xml:space="preserve"> </w:t>
+      </w:r>
+      <w:r>
+        <w:t xml:space="preserve">in comparative physiology.</w:t>
+      </w:r>
+      <w:r>
+        <w:t xml:space="preserve"> </w:t>
+      </w:r>
+      <w:r>
+        <w:rPr>
+          <w:iCs/>
+          <w:i/>
+        </w:rPr>
+        <w:t xml:space="preserve">Journal of Experimental Biology</w:t>
+      </w:r>
+      <w:r>
+        <w:t xml:space="preserve">, 225, jeb243225.</w:t>
+      </w:r>
+    </w:p>
+    <w:bookmarkEnd w:id="60"/>
+    <w:bookmarkStart w:id="61" w:name="ref-ouzzani2016"/>
+    <w:p>
+      <w:pPr>
+        <w:pStyle w:val="Bibliography"/>
+      </w:pPr>
+      <w:r>
+        <w:t xml:space="preserve">Ouzzani, M., Hammady, H., Fedorowicz, Z. &amp; Elmagarmid, A. (2016). Rayyan—a web and mobile app for systematic reviews.</w:t>
+      </w:r>
+      <w:r>
+        <w:t xml:space="preserve"> </w:t>
+      </w:r>
+      <w:r>
+        <w:rPr>
+          <w:iCs/>
+          <w:i/>
+        </w:rPr>
+        <w:t xml:space="preserve">Systematic Reviews</w:t>
+      </w:r>
+      <w:r>
+        <w:t xml:space="preserve">, 5, 210–220.</w:t>
+      </w:r>
+    </w:p>
+    <w:bookmarkEnd w:id="61"/>
+    <w:bookmarkStart w:id="62" w:name="ref-ape"/>
+    <w:p>
+      <w:pPr>
+        <w:pStyle w:val="Bibliography"/>
+      </w:pPr>
+      <w:r>
+        <w:t xml:space="preserve">Paradis, E. &amp; Schliep, K. (2019). Ape 5.0: An environment for modern phylogenetics and evolutionary analyses in</w:t>
+      </w:r>
+      <w:r>
+        <w:t xml:space="preserve"> </w:t>
+      </w:r>
+      <w:r>
+        <w:t xml:space="preserve">R</w:t>
+      </w:r>
+      <w:r>
+        <w:t xml:space="preserve">.</w:t>
+      </w:r>
+      <w:r>
+        <w:t xml:space="preserve"> </w:t>
+      </w:r>
+      <w:r>
+        <w:rPr>
+          <w:iCs/>
+          <w:i/>
+        </w:rPr>
+        <w:t xml:space="preserve">Bioinformatics</w:t>
+      </w:r>
+      <w:r>
+        <w:t xml:space="preserve">, 35, 526–528.</w:t>
+      </w:r>
+    </w:p>
+    <w:bookmarkEnd w:id="62"/>
+    <w:bookmarkStart w:id="63" w:name="ref-Pick2019"/>
+    <w:p>
+      <w:pPr>
+        <w:pStyle w:val="Bibliography"/>
+      </w:pPr>
+      <w:r>
+        <w:t xml:space="preserve">Pick, J.L., Nakagawa, S. &amp; Noble, D.W.A. (2019). Reproducible, flexible and high throughput data extraction from primary literature: The metaDigitise r package.</w:t>
+      </w:r>
+      <w:r>
+        <w:t xml:space="preserve"> </w:t>
+      </w:r>
+      <w:r>
+        <w:rPr>
+          <w:iCs/>
+          <w:i/>
+        </w:rPr>
+        <w:t xml:space="preserve">Methods in Ecology and Evolution</w:t>
+      </w:r>
+      <w:r>
+        <w:t xml:space="preserve">, 10, 426–431.</w:t>
+      </w:r>
+    </w:p>
+    <w:bookmarkEnd w:id="63"/>
+    <w:bookmarkStart w:id="64" w:name="ref-Pinsky2019"/>
+    <w:p>
+      <w:pPr>
+        <w:pStyle w:val="Bibliography"/>
+      </w:pPr>
+      <w:r>
+        <w:t xml:space="preserve">Pinsky, M.L., Eikeset, A.M., McCauley, D.J., Payne, J.L. &amp; Sunday, J.M. (2019). Greater vulnerability to warming of marine versus terrestrial ectotherms.</w:t>
+      </w:r>
+      <w:r>
+        <w:t xml:space="preserve"> </w:t>
+      </w:r>
+      <w:r>
+        <w:rPr>
+          <w:iCs/>
+          <w:i/>
+        </w:rPr>
+        <w:t xml:space="preserve">Nature</w:t>
+      </w:r>
+      <w:r>
+        <w:t xml:space="preserve">, 569, 108–111.</w:t>
+      </w:r>
+    </w:p>
+    <w:bookmarkEnd w:id="64"/>
+    <w:bookmarkStart w:id="65" w:name="ref-Revell2012"/>
+    <w:p>
+      <w:pPr>
+        <w:pStyle w:val="Bibliography"/>
+      </w:pPr>
+      <w:r>
+        <w:t xml:space="preserve">Revell, L.J. (2012). Phytools: An r package for phylogenetic comparative biology (and other things).</w:t>
+      </w:r>
+      <w:r>
+        <w:t xml:space="preserve"> </w:t>
+      </w:r>
+      <w:r>
+        <w:rPr>
+          <w:iCs/>
+          <w:i/>
+        </w:rPr>
+        <w:t xml:space="preserve">Methods in Ecology and Evolution</w:t>
+      </w:r>
+      <w:r>
+        <w:t xml:space="preserve">, 3, 217–223.</w:t>
+      </w:r>
+    </w:p>
+    <w:bookmarkEnd w:id="65"/>
+    <w:bookmarkStart w:id="66" w:name="ref-Seebacher2015"/>
+    <w:p>
+      <w:pPr>
+        <w:pStyle w:val="Bibliography"/>
+      </w:pPr>
+      <w:r>
+        <w:t xml:space="preserve">Seebacher, F., White, C.R. &amp; Franklin, C.E. (2015). Physiological plasticity increases resilience of ectothermic animals to climate change.</w:t>
+      </w:r>
+      <w:r>
+        <w:t xml:space="preserve"> </w:t>
+      </w:r>
+      <w:r>
+        <w:rPr>
+          <w:iCs/>
+          <w:i/>
+        </w:rPr>
+        <w:t xml:space="preserve">Nature Climate Change</w:t>
+      </w:r>
+      <w:r>
+        <w:t xml:space="preserve">, 5, 61–66.</w:t>
+      </w:r>
+    </w:p>
+    <w:bookmarkEnd w:id="66"/>
+    <w:bookmarkStart w:id="67" w:name="ref-Song2021"/>
+    <w:p>
+      <w:pPr>
+        <w:pStyle w:val="Bibliography"/>
+      </w:pPr>
+      <w:r>
+        <w:t xml:space="preserve">Song, C., Peacor, S.D., Osenberg, C.W. &amp; Bence, J.R. (2021). An assessment of statistical methods for nonindependent data in ecological meta-analyses.</w:t>
+      </w:r>
+      <w:r>
+        <w:t xml:space="preserve"> </w:t>
+      </w:r>
+      <w:r>
+        <w:rPr>
+          <w:iCs/>
+          <w:i/>
+        </w:rPr>
+        <w:t xml:space="preserve">Ecology</w:t>
+      </w:r>
+      <w:r>
+        <w:t xml:space="preserve">, e03184.</w:t>
+      </w:r>
+    </w:p>
+    <w:bookmarkEnd w:id="67"/>
+    <w:bookmarkStart w:id="68" w:name="ref-stan"/>
+    <w:p>
+      <w:pPr>
+        <w:pStyle w:val="Bibliography"/>
+      </w:pPr>
+      <w:r>
+        <w:t xml:space="preserve">Stan development team. RStan: The r interface to stan. (2021).</w:t>
+      </w:r>
+      <w:r>
+        <w:t xml:space="preserve"> </w:t>
+      </w:r>
+      <w:r>
+        <w:rPr>
+          <w:iCs/>
+          <w:i/>
+        </w:rPr>
+        <w:t xml:space="preserve">R package version 2.21.3. https://mc-stan.org/.</w:t>
+      </w:r>
+    </w:p>
+    <w:bookmarkEnd w:id="68"/>
+    <w:bookmarkStart w:id="69" w:name="ref-Viechtbauer2010"/>
+    <w:p>
+      <w:pPr>
+        <w:pStyle w:val="Bibliography"/>
+      </w:pPr>
+      <w:r>
+        <w:t xml:space="preserve">Viechtbauer, W. (2010). Conducting meta-analyses in r with the metafor package.</w:t>
+      </w:r>
+      <w:r>
+        <w:t xml:space="preserve"> </w:t>
+      </w:r>
+      <w:r>
+        <w:rPr>
+          <w:iCs/>
+          <w:i/>
+        </w:rPr>
+        <w:t xml:space="preserve">Journal of Statistical Software</w:t>
+      </w:r>
+      <w:r>
+        <w:t xml:space="preserve">, 36, 1–48. URL: https://www.jstatsoft.org/v36/i03/.</w:t>
+      </w:r>
+    </w:p>
+    <w:bookmarkEnd w:id="69"/>
+    <w:bookmarkStart w:id="70" w:name="ref-Guangchuang2017"/>
+    <w:p>
+      <w:pPr>
+        <w:pStyle w:val="Bibliography"/>
+      </w:pPr>
+      <w:r>
+        <w:t xml:space="preserve">Yu, G., Smith, D., Zhu, H., Guan, Y. &amp; Lam, T.T.-Y. (2017). Ggtree: An r package for visualization and annotation of phylogenetic trees with their covariates and other associated data.</w:t>
+      </w:r>
+      <w:r>
+        <w:t xml:space="preserve"> </w:t>
+      </w:r>
+      <w:r>
+        <w:rPr>
+          <w:iCs/>
+          <w:i/>
+        </w:rPr>
+        <w:t xml:space="preserve">Methods in Ecology and Evolution</w:t>
+      </w:r>
+      <w:r>
+        <w:t xml:space="preserve">, 8, 28–36, doi:10.1111/2041–210X.12628.</w:t>
+      </w:r>
+    </w:p>
+    <w:bookmarkEnd w:id="70"/>
+    <w:bookmarkEnd w:id="71"/>
+    <w:p>
+      <w:pPr>
+        <w:pStyle w:val="BodyText"/>
+      </w:pPr>
+    </w:p>
+    <w:bookmarkEnd w:id="72"/>
+    <w:bookmarkStart w:id="79" w:name="supplemental-results-and-figures"/>
     <w:p>
       <w:pPr>
         <w:pStyle w:val="Heading2"/>
       </w:pPr>
       <w:r>
-        <w:t xml:space="preserve">Extra Figures</w:t>
+        <w:t xml:space="preserve">Supplemental Results and Figures</w:t>
       </w:r>
     </w:p>
     <w:p>
@@ -5588,18 +7299,18 @@
           <wp:inline>
             <wp:extent cx="6680200" cy="2672080"/>
             <wp:effectExtent b="0" l="0" r="0" t="0"/>
-            <wp:docPr descr="Figure. 2. I2 estimates" title="" id="47" name="Picture"/>
+            <wp:docPr descr="Figure. 2. I2 estimates" title="" id="74" name="Picture"/>
             <a:graphic>
               <a:graphicData uri="http://schemas.openxmlformats.org/drawingml/2006/picture">
                 <pic:pic>
                   <pic:nvPicPr>
-                    <pic:cNvPr descr="ms_files/figure-docx/fig4-1.png" id="48" name="Picture"/>
+                    <pic:cNvPr descr="ms_files/figure-docx/fig4-1.png" id="75" name="Picture"/>
                     <pic:cNvPicPr>
                       <a:picLocks noChangeArrowheads="1" noChangeAspect="1"/>
                     </pic:cNvPicPr>
                   </pic:nvPicPr>
                   <pic:blipFill>
-                    <a:blip r:embed="rId46"/>
+                    <a:blip r:embed="rId73"/>
                     <a:stretch>
                       <a:fillRect/>
                     </a:stretch>
@@ -5653,18 +7364,18 @@
           <wp:inline>
             <wp:extent cx="6680200" cy="2672080"/>
             <wp:effectExtent b="0" l="0" r="0" t="0"/>
-            <wp:docPr descr="Figure. 3. I2 estimates lnCVR" title="" id="50" name="Picture"/>
+            <wp:docPr descr="Figure. 3. I2 estimates lnCVR" title="" id="77" name="Picture"/>
             <a:graphic>
               <a:graphicData uri="http://schemas.openxmlformats.org/drawingml/2006/picture">
                 <pic:pic>
                   <pic:nvPicPr>
-                    <pic:cNvPr descr="ms_files/figure-docx/fig5-1.png" id="51" name="Picture"/>
+                    <pic:cNvPr descr="ms_files/figure-docx/fig5-1.png" id="78" name="Picture"/>
                     <pic:cNvPicPr>
                       <a:picLocks noChangeArrowheads="1" noChangeAspect="1"/>
                     </pic:cNvPicPr>
                   </pic:nvPicPr>
                   <pic:blipFill>
-                    <a:blip r:embed="rId49"/>
+                    <a:blip r:embed="rId76"/>
                     <a:stretch>
                       <a:fillRect/>
                     </a:stretch>
@@ -5709,654 +7420,7 @@
         <w:t xml:space="preserve">I2 estimates lnCVR</w:t>
       </w:r>
     </w:p>
-    <w:bookmarkStart w:id="77" w:name="refs"/>
-    <w:bookmarkStart w:id="52" w:name="ref-Bulgarella2015"/>
-    <w:p>
-      <w:pPr>
-        <w:pStyle w:val="Bibliography"/>
-      </w:pPr>
-      <w:r>
-        <w:t xml:space="preserve">Bulgarella, M., Trewick, S.A., Godfrey, A.J.R., Sinclair, B.J. &amp; Morgan-Richards, M. (2015). Elevational variation in adult body size and growth rate but not in metabolic rate in the tree weta hemideina crassidens.</w:t>
-      </w:r>
-      <w:r>
-        <w:t xml:space="preserve"> </w:t>
-      </w:r>
-      <w:r>
-        <w:rPr>
-          <w:iCs/>
-          <w:i/>
-        </w:rPr>
-        <w:t xml:space="preserve">Journal of Insect physiology</w:t>
-      </w:r>
-      <w:r>
-        <w:t xml:space="preserve">, 75, 30–38.</w:t>
-      </w:r>
-    </w:p>
-    <w:bookmarkEnd w:id="52"/>
-    <w:bookmarkStart w:id="53" w:name="ref-Burkner2017"/>
-    <w:p>
-      <w:pPr>
-        <w:pStyle w:val="Bibliography"/>
-      </w:pPr>
-      <w:r>
-        <w:t xml:space="preserve">Bürkner, P.-C. (2017). Brms: An r package for bayesian multilevel models using stan.</w:t>
-      </w:r>
-      <w:r>
-        <w:t xml:space="preserve"> </w:t>
-      </w:r>
-      <w:r>
-        <w:rPr>
-          <w:iCs/>
-          <w:i/>
-        </w:rPr>
-        <w:t xml:space="preserve">Journal of Statistical Software</w:t>
-      </w:r>
-      <w:r>
-        <w:t xml:space="preserve">, 80, 1–28., doi:10.18637/jss.v080.i01.</w:t>
-      </w:r>
-    </w:p>
-    <w:bookmarkEnd w:id="53"/>
-    <w:bookmarkStart w:id="54" w:name="ref-Burkner2018"/>
-    <w:p>
-      <w:pPr>
-        <w:pStyle w:val="Bibliography"/>
-      </w:pPr>
-      <w:r>
-        <w:t xml:space="preserve">Bürkner, P.-C. (2018). Advanced bayesian multilevel modeling with the r package brms.</w:t>
-      </w:r>
-      <w:r>
-        <w:t xml:space="preserve"> </w:t>
-      </w:r>
-      <w:r>
-        <w:rPr>
-          <w:iCs/>
-          <w:i/>
-        </w:rPr>
-        <w:t xml:space="preserve">The R Journal</w:t>
-      </w:r>
-      <w:r>
-        <w:t xml:space="preserve">, 10, 395–411.</w:t>
-      </w:r>
-    </w:p>
-    <w:bookmarkEnd w:id="54"/>
-    <w:bookmarkStart w:id="55" w:name="ref-Grafen1989"/>
-    <w:p>
-      <w:pPr>
-        <w:pStyle w:val="Bibliography"/>
-      </w:pPr>
-      <w:r>
-        <w:t xml:space="preserve">Grafen, A. (1989). The phylogenetic regression.</w:t>
-      </w:r>
-      <w:r>
-        <w:t xml:space="preserve"> </w:t>
-      </w:r>
-      <w:r>
-        <w:rPr>
-          <w:iCs/>
-          <w:i/>
-        </w:rPr>
-        <w:t xml:space="preserve">Philosophical Transactions of the Royal Society of London. Series B, Biological Sciences</w:t>
-      </w:r>
-      <w:r>
-        <w:t xml:space="preserve">, 326, 119–157.</w:t>
-      </w:r>
-    </w:p>
-    <w:bookmarkEnd w:id="55"/>
-    <w:bookmarkStart w:id="56" w:name="ref-Gunderson2015"/>
-    <w:p>
-      <w:pPr>
-        <w:pStyle w:val="Bibliography"/>
-      </w:pPr>
-      <w:r>
-        <w:t xml:space="preserve">Gunderson, A.R. &amp; Stillman, J.H. (2015). Plasticity in thermal tolerance has limited potential to buffer ectotherms from global warming.</w:t>
-      </w:r>
-      <w:r>
-        <w:t xml:space="preserve"> </w:t>
-      </w:r>
-      <w:r>
-        <w:rPr>
-          <w:iCs/>
-          <w:i/>
-        </w:rPr>
-        <w:t xml:space="preserve">Proceedings of the Royal Society B: Biological Sciences</w:t>
-      </w:r>
-      <w:r>
-        <w:t xml:space="preserve">, 282, 20150401.</w:t>
-      </w:r>
-    </w:p>
-    <w:bookmarkEnd w:id="56"/>
-    <w:bookmarkStart w:id="57" w:name="ref-Havird2020"/>
-    <w:p>
-      <w:pPr>
-        <w:pStyle w:val="Bibliography"/>
-      </w:pPr>
-      <w:r>
-        <w:t xml:space="preserve">Havird, J.C., Neuwald, J.L., Shah, A.A., Mauro, A., Marshall, C.A. &amp; Ghalambor, C.K. (2020). Distinguishing between active plasticity due to thermal acclimation and passive plasticity due to Q10 effects: Why methodology matters.</w:t>
-      </w:r>
-      <w:r>
-        <w:t xml:space="preserve"> </w:t>
-      </w:r>
-      <w:r>
-        <w:rPr>
-          <w:iCs/>
-          <w:i/>
-        </w:rPr>
-        <w:t xml:space="preserve">Functional Ecology</w:t>
-      </w:r>
-      <w:r>
-        <w:t xml:space="preserve">, 0, 1–14.</w:t>
-      </w:r>
-    </w:p>
-    <w:bookmarkEnd w:id="57"/>
-    <w:bookmarkStart w:id="58" w:name="ref-hedges1999meta"/>
-    <w:p>
-      <w:pPr>
-        <w:pStyle w:val="Bibliography"/>
-      </w:pPr>
-      <w:r>
-        <w:t xml:space="preserve">Hedges, L.V., Gurevitch, J. &amp; Curtis, P.S. (1999). The meta-analysis of response ratios in experimental ecology.</w:t>
-      </w:r>
-      <w:r>
-        <w:t xml:space="preserve"> </w:t>
-      </w:r>
-      <w:r>
-        <w:rPr>
-          <w:iCs/>
-          <w:i/>
-        </w:rPr>
-        <w:t xml:space="preserve">Ecology</w:t>
-      </w:r>
-      <w:r>
-        <w:t xml:space="preserve">, 80, 1150–1156.</w:t>
-      </w:r>
-    </w:p>
-    <w:bookmarkEnd w:id="58"/>
-    <w:bookmarkStart w:id="59" w:name="ref-Hersbach2020"/>
-    <w:p>
-      <w:pPr>
-        <w:pStyle w:val="Bibliography"/>
-      </w:pPr>
-      <w:r>
-        <w:t xml:space="preserve">Hersbach, H., Bell, B., Berrisford, P., Hirahara, S., Horányi, A., Muñoz-Sabater, J.,</w:t>
-      </w:r>
-      <w:r>
-        <w:t xml:space="preserve"> </w:t>
-      </w:r>
-      <w:r>
-        <w:rPr>
-          <w:iCs/>
-          <w:i/>
-        </w:rPr>
-        <w:t xml:space="preserve">et al.</w:t>
-      </w:r>
-      <w:r>
-        <w:t xml:space="preserve"> (2020). The ERA5 global reanalysis.</w:t>
-      </w:r>
-      <w:r>
-        <w:t xml:space="preserve"> </w:t>
-      </w:r>
-      <w:r>
-        <w:rPr>
-          <w:iCs/>
-          <w:i/>
-        </w:rPr>
-        <w:t xml:space="preserve">Quarterly Journal of the Royal Meteorological Society</w:t>
-      </w:r>
-      <w:r>
-        <w:t xml:space="preserve">, 146, 1999–2049.</w:t>
-      </w:r>
-    </w:p>
-    <w:bookmarkEnd w:id="59"/>
-    <w:bookmarkStart w:id="60" w:name="ref-laj2011"/>
-    <w:p>
-      <w:pPr>
-        <w:pStyle w:val="Bibliography"/>
-      </w:pPr>
-      <w:r>
-        <w:t xml:space="preserve">Lajeunesse, M.J. (2011). On the meta-analysis of response ratios for studies with correlated and multi-group designs.</w:t>
-      </w:r>
-      <w:r>
-        <w:t xml:space="preserve"> </w:t>
-      </w:r>
-      <w:r>
-        <w:rPr>
-          <w:iCs/>
-          <w:i/>
-        </w:rPr>
-        <w:t xml:space="preserve">Ecology</w:t>
-      </w:r>
-      <w:r>
-        <w:t xml:space="preserve">, 92, 2049–2055.</w:t>
-      </w:r>
-    </w:p>
-    <w:bookmarkEnd w:id="60"/>
-    <w:bookmarkStart w:id="61" w:name="ref-rotl2016"/>
-    <w:p>
-      <w:pPr>
-        <w:pStyle w:val="Bibliography"/>
-      </w:pPr>
-      <w:r>
-        <w:t xml:space="preserve">Michonneau, F., Brown, J.W. &amp; Winter, D.J. (2016). Rotl: An r package to interact with the open tree of life data.</w:t>
-      </w:r>
-      <w:r>
-        <w:t xml:space="preserve"> </w:t>
-      </w:r>
-      <w:r>
-        <w:rPr>
-          <w:iCs/>
-          <w:i/>
-        </w:rPr>
-        <w:t xml:space="preserve">Methods in Ecology and Evolution</w:t>
-      </w:r>
-      <w:r>
-        <w:t xml:space="preserve">, 7, 1476-1481. doi:10.1111/2041-210X.12593.</w:t>
-      </w:r>
-    </w:p>
-    <w:bookmarkEnd w:id="61"/>
-    <w:bookmarkStart w:id="62" w:name="ref-Nakagawa2021c"/>
-    <w:p>
-      <w:pPr>
-        <w:pStyle w:val="Bibliography"/>
-      </w:pPr>
-      <w:r>
-        <w:t xml:space="preserve">Nakagawa, S., Lagisz, M., O’Dea, R.E., Rutkowska, J., Yang, Y., Noble, D.W.A.,</w:t>
-      </w:r>
-      <w:r>
-        <w:t xml:space="preserve"> </w:t>
-      </w:r>
-      <w:r>
-        <w:rPr>
-          <w:iCs/>
-          <w:i/>
-        </w:rPr>
-        <w:t xml:space="preserve">et al.</w:t>
-      </w:r>
-      <w:r>
-        <w:t xml:space="preserve"> (2021a). The orchard plot: Cultivating forest plots for use in ecology, evolution and beyond.</w:t>
-      </w:r>
-      <w:r>
-        <w:t xml:space="preserve"> </w:t>
-      </w:r>
-      <w:r>
-        <w:rPr>
-          <w:iCs/>
-          <w:i/>
-        </w:rPr>
-        <w:t xml:space="preserve">Research Synthesis Methods</w:t>
-      </w:r>
-      <w:r>
-        <w:t xml:space="preserve">, 12, 4–12.</w:t>
-      </w:r>
-    </w:p>
-    <w:bookmarkEnd w:id="62"/>
-    <w:bookmarkStart w:id="63" w:name="ref-nakagawa2015meta"/>
-    <w:p>
-      <w:pPr>
-        <w:pStyle w:val="Bibliography"/>
-      </w:pPr>
-      <w:r>
-        <w:t xml:space="preserve">Nakagawa, S., Poulin, R., Mengersen, K., Reinhold, K., Engqvist, L., Lagisz, M.,</w:t>
-      </w:r>
-      <w:r>
-        <w:t xml:space="preserve"> </w:t>
-      </w:r>
-      <w:r>
-        <w:rPr>
-          <w:iCs/>
-          <w:i/>
-        </w:rPr>
-        <w:t xml:space="preserve">et al.</w:t>
-      </w:r>
-      <w:r>
-        <w:t xml:space="preserve"> (2015). Meta-analysis of variation: Ecological and evolutionary applications and beyond.</w:t>
-      </w:r>
-      <w:r>
-        <w:t xml:space="preserve"> </w:t>
-      </w:r>
-      <w:r>
-        <w:rPr>
-          <w:iCs/>
-          <w:i/>
-        </w:rPr>
-        <w:t xml:space="preserve">Methods in Ecology and Evolution</w:t>
-      </w:r>
-      <w:r>
-        <w:t xml:space="preserve">, 6, 143–152.</w:t>
-      </w:r>
-    </w:p>
-    <w:bookmarkEnd w:id="63"/>
-    <w:bookmarkStart w:id="64" w:name="ref-NakagawaSantos2012"/>
-    <w:p>
-      <w:pPr>
-        <w:pStyle w:val="Bibliography"/>
-      </w:pPr>
-      <w:r>
-        <w:t xml:space="preserve">Nakagawa, S. &amp; Santos, E.S. (2012). Methodological issues and advances in biological meta-analysis.</w:t>
-      </w:r>
-      <w:r>
-        <w:t xml:space="preserve"> </w:t>
-      </w:r>
-      <w:r>
-        <w:rPr>
-          <w:iCs/>
-          <w:i/>
-        </w:rPr>
-        <w:t xml:space="preserve">Evolutionary Ecology</w:t>
-      </w:r>
-      <w:r>
-        <w:t xml:space="preserve">, 26, 1253–1274.</w:t>
-      </w:r>
-    </w:p>
-    <w:bookmarkEnd w:id="64"/>
-    <w:bookmarkStart w:id="65" w:name="ref-Nakagawa2021"/>
-    <w:p>
-      <w:pPr>
-        <w:pStyle w:val="Bibliography"/>
-      </w:pPr>
-      <w:r>
-        <w:t xml:space="preserve">Nakagawa, S., Senior, A.M., Viechtbauer, W. &amp; Noble, D.W.A. (2021b). An assessment of statistical methods for non-independent data in ecological meta-analyses: comment.</w:t>
-      </w:r>
-      <w:r>
-        <w:t xml:space="preserve"> </w:t>
-      </w:r>
-      <w:r>
-        <w:rPr>
-          <w:iCs/>
-          <w:i/>
-        </w:rPr>
-        <w:t xml:space="preserve">Ecology</w:t>
-      </w:r>
-      <w:r>
-        <w:t xml:space="preserve">, in press., https://doi.org/10.1002/ecy.3490.</w:t>
-      </w:r>
-    </w:p>
-    <w:bookmarkEnd w:id="65"/>
-    <w:bookmarkStart w:id="66" w:name="ref-Noble2022"/>
-    <w:p>
-      <w:pPr>
-        <w:pStyle w:val="Bibliography"/>
-      </w:pPr>
-      <w:r>
-        <w:t xml:space="preserve">Noble, D.W.A., Pottier, P., Lagisz, M., Burke, S., Drobniak, S.M., O’Dea, R.E.,</w:t>
-      </w:r>
-      <w:r>
-        <w:t xml:space="preserve"> </w:t>
-      </w:r>
-      <w:r>
-        <w:rPr>
-          <w:iCs/>
-          <w:i/>
-        </w:rPr>
-        <w:t xml:space="preserve">et al.</w:t>
-      </w:r>
-      <w:r>
-        <w:t xml:space="preserve"> (2022). Meta-analytic approaches and effect sizes to account for</w:t>
-      </w:r>
-      <w:r>
-        <w:t xml:space="preserve"> </w:t>
-      </w:r>
-      <w:r>
-        <w:t xml:space="preserve">“nuisance heterogeneity”</w:t>
-      </w:r>
-      <w:r>
-        <w:t xml:space="preserve"> </w:t>
-      </w:r>
-      <w:r>
-        <w:t xml:space="preserve">in comparative physiology.</w:t>
-      </w:r>
-      <w:r>
-        <w:t xml:space="preserve"> </w:t>
-      </w:r>
-      <w:r>
-        <w:rPr>
-          <w:iCs/>
-          <w:i/>
-        </w:rPr>
-        <w:t xml:space="preserve">Journal of Experimental Biology</w:t>
-      </w:r>
-      <w:r>
-        <w:t xml:space="preserve">, 225, jeb243225.</w:t>
-      </w:r>
-    </w:p>
-    <w:bookmarkEnd w:id="66"/>
-    <w:bookmarkStart w:id="67" w:name="ref-ouzzani2016"/>
-    <w:p>
-      <w:pPr>
-        <w:pStyle w:val="Bibliography"/>
-      </w:pPr>
-      <w:r>
-        <w:t xml:space="preserve">Ouzzani, M., Hammady, H., Fedorowicz, Z. &amp; Elmagarmid, A. (2016). Rayyan—a web and mobile app for systematic reviews.</w:t>
-      </w:r>
-      <w:r>
-        <w:t xml:space="preserve"> </w:t>
-      </w:r>
-      <w:r>
-        <w:rPr>
-          <w:iCs/>
-          <w:i/>
-        </w:rPr>
-        <w:t xml:space="preserve">Systematic Reviews</w:t>
-      </w:r>
-      <w:r>
-        <w:t xml:space="preserve">, 5, 210–220.</w:t>
-      </w:r>
-    </w:p>
-    <w:bookmarkEnd w:id="67"/>
-    <w:bookmarkStart w:id="68" w:name="ref-ape"/>
-    <w:p>
-      <w:pPr>
-        <w:pStyle w:val="Bibliography"/>
-      </w:pPr>
-      <w:r>
-        <w:t xml:space="preserve">Paradis, E. &amp; Schliep, K. (2019). Ape 5.0: An environment for modern phylogenetics and evolutionary analyses in</w:t>
-      </w:r>
-      <w:r>
-        <w:t xml:space="preserve"> </w:t>
-      </w:r>
-      <w:r>
-        <w:t xml:space="preserve">R</w:t>
-      </w:r>
-      <w:r>
-        <w:t xml:space="preserve">.</w:t>
-      </w:r>
-      <w:r>
-        <w:t xml:space="preserve"> </w:t>
-      </w:r>
-      <w:r>
-        <w:rPr>
-          <w:iCs/>
-          <w:i/>
-        </w:rPr>
-        <w:t xml:space="preserve">Bioinformatics</w:t>
-      </w:r>
-      <w:r>
-        <w:t xml:space="preserve">, 35, 526–528.</w:t>
-      </w:r>
-    </w:p>
-    <w:bookmarkEnd w:id="68"/>
-    <w:bookmarkStart w:id="69" w:name="ref-Pick2019"/>
-    <w:p>
-      <w:pPr>
-        <w:pStyle w:val="Bibliography"/>
-      </w:pPr>
-      <w:r>
-        <w:t xml:space="preserve">Pick, J.L., Nakagawa, S. &amp; Noble, D.W.A. (2019). Reproducible, flexible and high throughput data extraction from primary literature: The metaDigitise r package.</w:t>
-      </w:r>
-      <w:r>
-        <w:t xml:space="preserve"> </w:t>
-      </w:r>
-      <w:r>
-        <w:rPr>
-          <w:iCs/>
-          <w:i/>
-        </w:rPr>
-        <w:t xml:space="preserve">Methods in Ecology and Evolution</w:t>
-      </w:r>
-      <w:r>
-        <w:t xml:space="preserve">, 10, 426–431.</w:t>
-      </w:r>
-    </w:p>
-    <w:bookmarkEnd w:id="69"/>
-    <w:bookmarkStart w:id="70" w:name="ref-Pinsky2019"/>
-    <w:p>
-      <w:pPr>
-        <w:pStyle w:val="Bibliography"/>
-      </w:pPr>
-      <w:r>
-        <w:t xml:space="preserve">Pinsky, M.L., Eikeset, A.M., McCauley, D.J., Payne, J.L. &amp; Sunday, J.M. (2019). Greater vulnerability to warming of marine versus terrestrial ectotherms.</w:t>
-      </w:r>
-      <w:r>
-        <w:t xml:space="preserve"> </w:t>
-      </w:r>
-      <w:r>
-        <w:rPr>
-          <w:iCs/>
-          <w:i/>
-        </w:rPr>
-        <w:t xml:space="preserve">Nature</w:t>
-      </w:r>
-      <w:r>
-        <w:t xml:space="preserve">, 569, 108–111.</w:t>
-      </w:r>
-    </w:p>
-    <w:bookmarkEnd w:id="70"/>
-    <w:bookmarkStart w:id="71" w:name="ref-Revell2012"/>
-    <w:p>
-      <w:pPr>
-        <w:pStyle w:val="Bibliography"/>
-      </w:pPr>
-      <w:r>
-        <w:t xml:space="preserve">Revell, L.J. (2012). Phytools: An r package for phylogenetic comparative biology (and other things).</w:t>
-      </w:r>
-      <w:r>
-        <w:t xml:space="preserve"> </w:t>
-      </w:r>
-      <w:r>
-        <w:rPr>
-          <w:iCs/>
-          <w:i/>
-        </w:rPr>
-        <w:t xml:space="preserve">Methods in Ecology and Evolution</w:t>
-      </w:r>
-      <w:r>
-        <w:t xml:space="preserve">, 3, 217–223.</w:t>
-      </w:r>
-    </w:p>
-    <w:bookmarkEnd w:id="71"/>
-    <w:bookmarkStart w:id="72" w:name="ref-Seebacher2015"/>
-    <w:p>
-      <w:pPr>
-        <w:pStyle w:val="Bibliography"/>
-      </w:pPr>
-      <w:r>
-        <w:t xml:space="preserve">Seebacher, F., White, C.R. &amp; Franklin, C.E. (2015). Physiological plasticity increases resilience of ectothermic animals to climate change.</w:t>
-      </w:r>
-      <w:r>
-        <w:t xml:space="preserve"> </w:t>
-      </w:r>
-      <w:r>
-        <w:rPr>
-          <w:iCs/>
-          <w:i/>
-        </w:rPr>
-        <w:t xml:space="preserve">Nature Climate Change</w:t>
-      </w:r>
-      <w:r>
-        <w:t xml:space="preserve">, 5, 61–66.</w:t>
-      </w:r>
-    </w:p>
-    <w:bookmarkEnd w:id="72"/>
-    <w:bookmarkStart w:id="73" w:name="ref-Song2021"/>
-    <w:p>
-      <w:pPr>
-        <w:pStyle w:val="Bibliography"/>
-      </w:pPr>
-      <w:r>
-        <w:t xml:space="preserve">Song, C., Peacor, S.D., Osenberg, C.W. &amp; Bence, J.R. (2021). An assessment of statistical methods for nonindependent data in ecological meta-analyses.</w:t>
-      </w:r>
-      <w:r>
-        <w:t xml:space="preserve"> </w:t>
-      </w:r>
-      <w:r>
-        <w:rPr>
-          <w:iCs/>
-          <w:i/>
-        </w:rPr>
-        <w:t xml:space="preserve">Ecology</w:t>
-      </w:r>
-      <w:r>
-        <w:t xml:space="preserve">, e03184.</w:t>
-      </w:r>
-    </w:p>
-    <w:bookmarkEnd w:id="73"/>
-    <w:bookmarkStart w:id="74" w:name="ref-stan"/>
-    <w:p>
-      <w:pPr>
-        <w:pStyle w:val="Bibliography"/>
-      </w:pPr>
-      <w:r>
-        <w:t xml:space="preserve">Stan development team. RStan: The r interface to stan. (2021).</w:t>
-      </w:r>
-      <w:r>
-        <w:t xml:space="preserve"> </w:t>
-      </w:r>
-      <w:r>
-        <w:rPr>
-          <w:iCs/>
-          <w:i/>
-        </w:rPr>
-        <w:t xml:space="preserve">R package version 2.21.3. https://mc-stan.org/.</w:t>
-      </w:r>
-    </w:p>
-    <w:bookmarkEnd w:id="74"/>
-    <w:bookmarkStart w:id="75" w:name="ref-Viechtbauer2010"/>
-    <w:p>
-      <w:pPr>
-        <w:pStyle w:val="Bibliography"/>
-      </w:pPr>
-      <w:r>
-        <w:t xml:space="preserve">Viechtbauer, W. (2010). Conducting meta-analyses in r with the metafor package.</w:t>
-      </w:r>
-      <w:r>
-        <w:t xml:space="preserve"> </w:t>
-      </w:r>
-      <w:r>
-        <w:rPr>
-          <w:iCs/>
-          <w:i/>
-        </w:rPr>
-        <w:t xml:space="preserve">Journal of Statistical Software</w:t>
-      </w:r>
-      <w:r>
-        <w:t xml:space="preserve">, 36, 1–48. URL: https://www.jstatsoft.org/v36/i03/.</w:t>
-      </w:r>
-    </w:p>
-    <w:bookmarkEnd w:id="75"/>
-    <w:bookmarkStart w:id="76" w:name="ref-Guangchuang2017"/>
-    <w:p>
-      <w:pPr>
-        <w:pStyle w:val="Bibliography"/>
-      </w:pPr>
-      <w:r>
-        <w:t xml:space="preserve">Yu, G., Smith, D., Zhu, H., Guan, Y. &amp; Lam, T.T.-Y. (2017). Ggtree: An r package for visualization and annotation of phylogenetic trees with their covariates and other associated data.</w:t>
-      </w:r>
-      <w:r>
-        <w:t xml:space="preserve"> </w:t>
-      </w:r>
-      <w:r>
-        <w:rPr>
-          <w:iCs/>
-          <w:i/>
-        </w:rPr>
-        <w:t xml:space="preserve">Methods in Ecology and Evolution</w:t>
-      </w:r>
-      <w:r>
-        <w:t xml:space="preserve">, 8, 28–36, doi:10.1111/2041–210X.12628.</w:t>
-      </w:r>
-    </w:p>
-    <w:bookmarkEnd w:id="76"/>
-    <w:bookmarkEnd w:id="77"/>
-    <w:bookmarkEnd w:id="78"/>
+    <w:bookmarkEnd w:id="79"/>
     <w:sectPr>
       <w:pgSz w:h="15840" w:w="12240"/>
       <w:pgMar w:bottom="851" w:footer="720" w:gutter="0" w:header="720" w:left="851" w:right="851" w:top="851"/>

</xml_diff>

<commit_message>
Added a sensitivity analysis that checked if t1 and t2 differed. They did, but not by much at all.
</commit_message>
<xml_diff>
--- a/ms.docx
+++ b/ms.docx
@@ -6017,7 +6017,103 @@
         <w:t xml:space="preserve">1</w:t>
       </w:r>
       <w:r>
-        <w:t xml:space="preserve">A).</w:t>
+        <w:t xml:space="preserve">A). While the two acute</w:t>
+      </w:r>
+      <w:r>
+        <w:t xml:space="preserve"> </w:t>
+      </w:r>
+      <m:oMath>
+        <m:r>
+          <m:t>l</m:t>
+        </m:r>
+        <m:r>
+          <m:t>n</m:t>
+        </m:r>
+        <m:r>
+          <m:t>R</m:t>
+        </m:r>
+        <m:sSub>
+          <m:e>
+            <m:r>
+              <m:t>R</m:t>
+            </m:r>
+          </m:e>
+          <m:sub>
+            <m:sSub>
+              <m:e>
+                <m:r>
+                  <m:t>Q</m:t>
+                </m:r>
+              </m:e>
+              <m:sub>
+                <m:r>
+                  <m:t>10</m:t>
+                </m:r>
+              </m:sub>
+            </m:sSub>
+          </m:sub>
+        </m:sSub>
+      </m:oMath>
+      <w:r>
+        <w:t xml:space="preserve"> </w:t>
+      </w:r>
+      <w:r>
+        <w:t xml:space="preserve">effect sizes did differ significantly from each other, on average (Acute responses were higher for animals acclimated to high temperatures –</w:t>
+      </w:r>
+      <w:r>
+        <w:t xml:space="preserve"> </w:t>
+      </w:r>
+      <m:oMath>
+        <m:r>
+          <m:t>β</m:t>
+        </m:r>
+      </m:oMath>
+      <w:r>
+        <w:t xml:space="preserve"> </w:t>
+      </w:r>
+      <w:r>
+        <w:t xml:space="preserve">= 0.07, 95% CI: 0.04 to 0.1, p &lt; 0.001), they were in the same direction and only differed by ~10%. As such, we averaged the two acute</w:t>
+      </w:r>
+      <w:r>
+        <w:t xml:space="preserve"> </w:t>
+      </w:r>
+      <m:oMath>
+        <m:r>
+          <m:t>l</m:t>
+        </m:r>
+        <m:r>
+          <m:t>n</m:t>
+        </m:r>
+        <m:r>
+          <m:t>R</m:t>
+        </m:r>
+        <m:sSub>
+          <m:e>
+            <m:r>
+              <m:t>R</m:t>
+            </m:r>
+          </m:e>
+          <m:sub>
+            <m:sSub>
+              <m:e>
+                <m:r>
+                  <m:t>Q</m:t>
+                </m:r>
+              </m:e>
+              <m:sub>
+                <m:r>
+                  <m:t>10</m:t>
+                </m:r>
+              </m:sub>
+            </m:sSub>
+          </m:sub>
+        </m:sSub>
+      </m:oMath>
+      <w:r>
+        <w:t xml:space="preserve"> </w:t>
+      </w:r>
+      <w:r>
+        <w:t xml:space="preserve">effect sizes in subsequent analyses.</w:t>
       </w:r>
     </w:p>
     <w:p>

</xml_diff>

<commit_message>
Sort of fixed image
</commit_message>
<xml_diff>
--- a/ms.docx
+++ b/ms.docx
@@ -6382,6 +6382,156 @@
     </w:p>
     <w:p>
       <w:pPr>
+        <w:pStyle w:val="FirstParagraph"/>
+      </w:pPr>
+      <w:r>
+        <w:t xml:space="preserve">The magnitude of difference in</w:t>
+      </w:r>
+      <w:r>
+        <w:t xml:space="preserve"> </w:t>
+      </w:r>
+      <m:oMath>
+        <m:r>
+          <m:t>l</m:t>
+        </m:r>
+        <m:r>
+          <m:t>n</m:t>
+        </m:r>
+        <m:r>
+          <m:t>R</m:t>
+        </m:r>
+        <m:sSub>
+          <m:e>
+            <m:r>
+              <m:t>R</m:t>
+            </m:r>
+          </m:e>
+          <m:sub>
+            <m:sSub>
+              <m:e>
+                <m:sSub>
+                  <m:e>
+                    <m:r>
+                      <m:t>Q</m:t>
+                    </m:r>
+                  </m:e>
+                  <m:sub>
+                    <m:r>
+                      <m:t>10</m:t>
+                    </m:r>
+                  </m:sub>
+                </m:sSub>
+              </m:e>
+              <m:sub>
+                <m:r>
+                  <m:t>a</m:t>
+                </m:r>
+                <m:r>
+                  <m:t>c</m:t>
+                </m:r>
+                <m:r>
+                  <m:t>c</m:t>
+                </m:r>
+                <m:r>
+                  <m:t>l</m:t>
+                </m:r>
+                <m:r>
+                  <m:t>i</m:t>
+                </m:r>
+                <m:r>
+                  <m:t>m</m:t>
+                </m:r>
+                <m:r>
+                  <m:t>a</m:t>
+                </m:r>
+                <m:r>
+                  <m:t>t</m:t>
+                </m:r>
+                <m:r>
+                  <m:t>i</m:t>
+                </m:r>
+                <m:r>
+                  <m:t>o</m:t>
+                </m:r>
+                <m:r>
+                  <m:t>n</m:t>
+                </m:r>
+              </m:sub>
+            </m:sSub>
+          </m:sub>
+        </m:sSub>
+      </m:oMath>
+      <w:r>
+        <w:t xml:space="preserve"> </w:t>
+      </w:r>
+      <w:r>
+        <w:t xml:space="preserve">and</w:t>
+      </w:r>
+      <w:r>
+        <w:t xml:space="preserve"> </w:t>
+      </w:r>
+      <m:oMath>
+        <m:r>
+          <m:t>l</m:t>
+        </m:r>
+        <m:r>
+          <m:t>n</m:t>
+        </m:r>
+        <m:r>
+          <m:t>R</m:t>
+        </m:r>
+        <m:sSub>
+          <m:e>
+            <m:r>
+              <m:t>R</m:t>
+            </m:r>
+          </m:e>
+          <m:sub>
+            <m:sSub>
+              <m:e>
+                <m:sSub>
+                  <m:e>
+                    <m:r>
+                      <m:t>Q</m:t>
+                    </m:r>
+                  </m:e>
+                  <m:sub>
+                    <m:r>
+                      <m:t>10</m:t>
+                    </m:r>
+                  </m:sub>
+                </m:sSub>
+              </m:e>
+              <m:sub>
+                <m:r>
+                  <m:t>a</m:t>
+                </m:r>
+                <m:r>
+                  <m:t>c</m:t>
+                </m:r>
+                <m:r>
+                  <m:t>u</m:t>
+                </m:r>
+                <m:r>
+                  <m:t>t</m:t>
+                </m:r>
+                <m:r>
+                  <m:t>e</m:t>
+                </m:r>
+              </m:sub>
+            </m:sSub>
+          </m:sub>
+        </m:sSub>
+      </m:oMath>
+      <w:r>
+        <w:t xml:space="preserve"> </w:t>
+      </w:r>
+      <w:r>
+        <w:t xml:space="preserve">was very small (). Considering acute responses of acclimated animals at high temperatures are also expected to increase (see above), acclimatization is not likely going to provide adaptive benefits under climate change.</w:t>
+      </w:r>
+    </w:p>
+    <w:p>
+      <w:pPr>
         <w:pStyle w:val="CaptionedFigure"/>
       </w:pPr>
       <w:r>
@@ -6507,7 +6657,7 @@
       <w:r>
         <w:drawing>
           <wp:inline>
-            <wp:extent cx="6680200" cy="2672080"/>
+            <wp:extent cx="6680200" cy="1668575"/>
             <wp:effectExtent b="0" l="0" r="0" t="0"/>
             <wp:docPr descr="Figure. 2. Acute and Acclimation lnRR q10 across traits for A) marine, B) freshwater and C) terrestrial systems" title="" id="41" name="Picture"/>
             <a:graphic>
@@ -6528,7 +6678,7 @@
                   <pic:spPr bwMode="auto">
                     <a:xfrm>
                       <a:off x="0" y="0"/>
-                      <a:ext cx="6680200" cy="2672080"/>
+                      <a:ext cx="6680200" cy="1668575"/>
                     </a:xfrm>
                     <a:prstGeom prst="rect">
                       <a:avLst/>
@@ -7631,7 +7781,7 @@
 </file>
 
 <file path=word/numbering.xml><?xml version="1.0" encoding="utf-8"?>
-<w:numbering xmlns:aink="http://schemas.microsoft.com/office/drawing/2016/ink" xmlns:am3d="http://schemas.microsoft.com/office/drawing/2017/model3d" xmlns:cx="http://schemas.microsoft.com/office/drawing/2014/chartex" xmlns:cx1="http://schemas.microsoft.com/office/drawing/2015/9/8/chartex" xmlns:cx2="http://schemas.microsoft.com/office/drawing/2015/10/21/chartex" xmlns:cx3="http://schemas.microsoft.com/office/drawing/2016/5/9/chartex" xmlns:cx4="http://schemas.microsoft.com/office/drawing/2016/5/10/chartex" xmlns:cx5="http://schemas.microsoft.com/office/drawing/2016/5/11/chartex" xmlns:cx6="http://schemas.microsoft.com/office/drawing/2016/5/12/chartex" xmlns:cx7="http://schemas.microsoft.com/office/drawing/2016/5/13/chartex" xmlns:cx8="http://schemas.microsoft.com/office/drawing/2016/5/14/chartex" xmlns:m="http://schemas.openxmlformats.org/officeDocument/2006/math" xmlns:mc="http://schemas.openxmlformats.org/markup-compatibility/2006" xmlns:o="urn:schemas-microsoft-com:office:office" xmlns:r="http://schemas.openxmlformats.org/officeDocument/2006/relationships" xmlns:v="urn:schemas-microsoft-com:vml" xmlns:w="http://schemas.openxmlformats.org/wordprocessingml/2006/main" xmlns:w10="urn:schemas-microsoft-com:office:word" xmlns:w14="http://schemas.microsoft.com/office/word/2010/wordml" xmlns:w15="http://schemas.microsoft.com/office/word/2012/wordml" xmlns:w16="http://schemas.microsoft.com/office/word/2018/wordml" xmlns:w16cex="http://schemas.microsoft.com/office/word/2018/wordml/cex" xmlns:w16cid="http://schemas.microsoft.com/office/word/2016/wordml/cid" xmlns:w16se="http://schemas.microsoft.com/office/word/2015/wordml/symex" xmlns:wne="http://schemas.microsoft.com/office/word/2006/wordml" xmlns:wp="http://schemas.openxmlformats.org/drawingml/2006/wordprocessingDrawing" xmlns:wp14="http://schemas.microsoft.com/office/word/2010/wordprocessingDrawing" xmlns:wpc="http://schemas.microsoft.com/office/word/2010/wordprocessingCanvas" xmlns:wpg="http://schemas.microsoft.com/office/word/2010/wordprocessingGroup" xmlns:wpi="http://schemas.microsoft.com/office/word/2010/wordprocessingInk" xmlns:wps="http://schemas.microsoft.com/office/word/2010/wordprocessingShape" mc:Ignorable="w14 w15 w16se w16cid w16 w16cex wp14">
+<w:numbering xmlns:aink="http://schemas.microsoft.com/office/drawing/2016/ink" xmlns:am3d="http://schemas.microsoft.com/office/drawing/2017/model3d" xmlns:cx="http://schemas.microsoft.com/office/drawing/2014/chartex" xmlns:cx1="http://schemas.microsoft.com/office/drawing/2015/9/8/chartex" xmlns:cx2="http://schemas.microsoft.com/office/drawing/2015/10/21/chartex" xmlns:cx3="http://schemas.microsoft.com/office/drawing/2016/5/9/chartex" xmlns:cx4="http://schemas.microsoft.com/office/drawing/2016/5/10/chartex" xmlns:cx5="http://schemas.microsoft.com/office/drawing/2016/5/11/chartex" xmlns:cx6="http://schemas.microsoft.com/office/drawing/2016/5/12/chartex" xmlns:cx7="http://schemas.microsoft.com/office/drawing/2016/5/13/chartex" xmlns:cx8="http://schemas.microsoft.com/office/drawing/2016/5/14/chartex" xmlns:m="http://schemas.openxmlformats.org/officeDocument/2006/math" xmlns:mc="http://schemas.openxmlformats.org/markup-compatibility/2006" xmlns:o="urn:schemas-microsoft-com:office:office" xmlns:oel="http://schemas.microsoft.com/office/2019/extlst" xmlns:r="http://schemas.openxmlformats.org/officeDocument/2006/relationships" xmlns:v="urn:schemas-microsoft-com:vml" xmlns:w="http://schemas.openxmlformats.org/wordprocessingml/2006/main" xmlns:w10="urn:schemas-microsoft-com:office:word" xmlns:w14="http://schemas.microsoft.com/office/word/2010/wordml" xmlns:w15="http://schemas.microsoft.com/office/word/2012/wordml" xmlns:w16="http://schemas.microsoft.com/office/word/2018/wordml" xmlns:w16cex="http://schemas.microsoft.com/office/word/2018/wordml/cex" xmlns:w16cid="http://schemas.microsoft.com/office/word/2016/wordml/cid" xmlns:w16sdtdh="http://schemas.microsoft.com/office/word/2020/wordml/sdtdatahash" xmlns:w16se="http://schemas.microsoft.com/office/word/2015/wordml/symex" xmlns:wne="http://schemas.microsoft.com/office/word/2006/wordml" xmlns:wp="http://schemas.openxmlformats.org/drawingml/2006/wordprocessingDrawing" xmlns:wp14="http://schemas.microsoft.com/office/word/2010/wordprocessingDrawing" xmlns:wpc="http://schemas.microsoft.com/office/word/2010/wordprocessingCanvas" xmlns:wpg="http://schemas.microsoft.com/office/word/2010/wordprocessingGroup" xmlns:wpi="http://schemas.microsoft.com/office/word/2010/wordprocessingInk" xmlns:wps="http://schemas.microsoft.com/office/word/2010/wordprocessingShape" mc:Ignorable="w14 w15 w16se w16cid w16 w16cex w16sdtdh wp14">
   <w:abstractNum w15:restartNumberingAfterBreak="0" w:abstractNumId="0">
     <w:nsid w:val="FFFFFF7C"/>
     <w:multiLevelType w:val="singleLevel"/>
@@ -7818,6 +7968,83 @@
     </w:lvl>
   </w:abstractNum>
   <w:abstractNum w15:restartNumberingAfterBreak="0" w:abstractNumId="10">
+    <w:nsid w:val="0000A990"/>
+    <w:multiLevelType w:val="multilevel"/>
+    <w:tmpl w:val="11704BD6"/>
+    <w:lvl w:ilvl="0">
+      <w:numFmt w:val="bullet"/>
+      <w:lvlText w:val=" "/>
+      <w:lvlJc w:val="left"/>
+      <w:pPr>
+        <w:ind w:hanging="480" w:left="720"/>
+      </w:pPr>
+    </w:lvl>
+    <w:lvl w:ilvl="1">
+      <w:numFmt w:val="bullet"/>
+      <w:lvlText w:val=" "/>
+      <w:lvlJc w:val="left"/>
+      <w:pPr>
+        <w:ind w:hanging="480" w:left="1440"/>
+      </w:pPr>
+    </w:lvl>
+    <w:lvl w:ilvl="2">
+      <w:numFmt w:val="bullet"/>
+      <w:lvlText w:val=" "/>
+      <w:lvlJc w:val="left"/>
+      <w:pPr>
+        <w:ind w:hanging="480" w:left="2160"/>
+      </w:pPr>
+    </w:lvl>
+    <w:lvl w:ilvl="3">
+      <w:numFmt w:val="bullet"/>
+      <w:lvlText w:val=" "/>
+      <w:lvlJc w:val="left"/>
+      <w:pPr>
+        <w:ind w:hanging="480" w:left="2880"/>
+      </w:pPr>
+    </w:lvl>
+    <w:lvl w:ilvl="4">
+      <w:numFmt w:val="bullet"/>
+      <w:lvlText w:val=" "/>
+      <w:lvlJc w:val="left"/>
+      <w:pPr>
+        <w:ind w:hanging="480" w:left="3600"/>
+      </w:pPr>
+    </w:lvl>
+    <w:lvl w:ilvl="5">
+      <w:numFmt w:val="bullet"/>
+      <w:lvlText w:val=" "/>
+      <w:lvlJc w:val="left"/>
+      <w:pPr>
+        <w:ind w:hanging="480" w:left="4320"/>
+      </w:pPr>
+    </w:lvl>
+    <w:lvl w:ilvl="6">
+      <w:numFmt w:val="bullet"/>
+      <w:lvlText w:val=" "/>
+      <w:lvlJc w:val="left"/>
+      <w:pPr>
+        <w:ind w:hanging="480" w:left="5040"/>
+      </w:pPr>
+    </w:lvl>
+    <w:lvl w:ilvl="7">
+      <w:numFmt w:val="bullet"/>
+      <w:lvlText w:val=" "/>
+      <w:lvlJc w:val="left"/>
+      <w:pPr>
+        <w:ind w:hanging="480" w:left="5760"/>
+      </w:pPr>
+    </w:lvl>
+    <w:lvl w:ilvl="8">
+      <w:numFmt w:val="bullet"/>
+      <w:lvlText w:val=" "/>
+      <w:lvlJc w:val="left"/>
+      <w:pPr>
+        <w:ind w:hanging="480" w:left="6480"/>
+      </w:pPr>
+    </w:lvl>
+  </w:abstractNum>
+  <w:abstractNum w15:restartNumberingAfterBreak="0" w:abstractNumId="11">
     <w:nsid w:val="170CD2DE"/>
     <w:multiLevelType w:val="multilevel"/>
     <w:tmpl w:val="A7F01700"/>
@@ -7921,7 +8148,7 @@
       </w:pPr>
     </w:lvl>
   </w:abstractNum>
-  <w:abstractNum w15:restartNumberingAfterBreak="0" w:abstractNumId="11">
+  <w:abstractNum w15:restartNumberingAfterBreak="0" w:abstractNumId="12">
     <w:nsid w:val="2C1AE401"/>
     <w:multiLevelType w:val="multilevel"/>
     <w:tmpl w:val="BF2A585E"/>
@@ -8101,50 +8328,53 @@
       </w:pPr>
     </w:lvl>
   </w:abstractNum>
-  <w:num w:numId="1">
-    <w:abstractNumId w:val="10"/>
-  </w:num>
-  <w:num w:numId="2">
-    <w:abstractNumId w:val="10"/>
-  </w:num>
-  <w:num w:numId="3">
+  <w:num w16cid:durableId="423309980" w:numId="1">
     <w:abstractNumId w:val="11"/>
   </w:num>
-  <w:num w:numId="4">
+  <w:num w16cid:durableId="1282882070" w:numId="2">
+    <w:abstractNumId w:val="11"/>
+  </w:num>
+  <w:num w16cid:durableId="1172599916" w:numId="3">
+    <w:abstractNumId w:val="12"/>
+  </w:num>
+  <w:num w16cid:durableId="1596982598" w:numId="4">
     <w:abstractNumId w:val="0"/>
   </w:num>
-  <w:num w:numId="5">
+  <w:num w16cid:durableId="340819348" w:numId="5">
     <w:abstractNumId w:val="1"/>
   </w:num>
-  <w:num w:numId="6">
+  <w:num w16cid:durableId="840313352" w:numId="6">
     <w:abstractNumId w:val="2"/>
   </w:num>
-  <w:num w:numId="7">
+  <w:num w16cid:durableId="982465735" w:numId="7">
     <w:abstractNumId w:val="3"/>
   </w:num>
-  <w:num w:numId="8">
+  <w:num w16cid:durableId="1976372737" w:numId="8">
     <w:abstractNumId w:val="8"/>
   </w:num>
-  <w:num w:numId="9">
+  <w:num w16cid:durableId="143863577" w:numId="9">
     <w:abstractNumId w:val="4"/>
   </w:num>
-  <w:num w:numId="10">
+  <w:num w16cid:durableId="933174805" w:numId="10">
     <w:abstractNumId w:val="5"/>
   </w:num>
-  <w:num w:numId="11">
+  <w:num w16cid:durableId="213470915" w:numId="11">
     <w:abstractNumId w:val="6"/>
   </w:num>
-  <w:num w:numId="12">
+  <w:num w16cid:durableId="1229265008" w:numId="12">
     <w:abstractNumId w:val="7"/>
   </w:num>
-  <w:num w:numId="13">
+  <w:num w16cid:durableId="489179725" w:numId="13">
     <w:abstractNumId w:val="9"/>
   </w:num>
-  <w:num w:numId="14">
-    <w:abstractNumId w:val="11"/>
+  <w:num w16cid:durableId="576476009" w:numId="14">
+    <w:abstractNumId w:val="12"/>
   </w:num>
-  <w:num w:numId="15">
-    <w:abstractNumId w:val="11"/>
+  <w:num w16cid:durableId="1146313701" w:numId="15">
+    <w:abstractNumId w:val="12"/>
+  </w:num>
+  <w:num w16cid:durableId="5254960" w:numId="16">
+    <w:abstractNumId w:val="10"/>
   </w:num>
   <w:num w:numId="1000">
     <w:abstractNumId w:val="990"/>
@@ -8153,7 +8383,7 @@
 </file>
 
 <file path=word/styles.xml><?xml version="1.0" encoding="utf-8"?>
-<w:styles xmlns:mc="http://schemas.openxmlformats.org/markup-compatibility/2006" xmlns:r="http://schemas.openxmlformats.org/officeDocument/2006/relationships" xmlns:w="http://schemas.openxmlformats.org/wordprocessingml/2006/main" xmlns:w14="http://schemas.microsoft.com/office/word/2010/wordml" xmlns:w15="http://schemas.microsoft.com/office/word/2012/wordml" xmlns:w16="http://schemas.microsoft.com/office/word/2018/wordml" xmlns:w16cex="http://schemas.microsoft.com/office/word/2018/wordml/cex" xmlns:w16cid="http://schemas.microsoft.com/office/word/2016/wordml/cid" xmlns:w16se="http://schemas.microsoft.com/office/word/2015/wordml/symex" mc:Ignorable="w14 w15 w16se w16cid w16 w16cex">
+<w:styles xmlns:mc="http://schemas.openxmlformats.org/markup-compatibility/2006" xmlns:r="http://schemas.openxmlformats.org/officeDocument/2006/relationships" xmlns:w="http://schemas.openxmlformats.org/wordprocessingml/2006/main" xmlns:w14="http://schemas.microsoft.com/office/word/2010/wordml" xmlns:w15="http://schemas.microsoft.com/office/word/2012/wordml" xmlns:w16="http://schemas.microsoft.com/office/word/2018/wordml" xmlns:w16cex="http://schemas.microsoft.com/office/word/2018/wordml/cex" xmlns:w16cid="http://schemas.microsoft.com/office/word/2016/wordml/cid" xmlns:w16sdtdh="http://schemas.microsoft.com/office/word/2020/wordml/sdtdatahash" xmlns:w16se="http://schemas.microsoft.com/office/word/2015/wordml/symex" mc:Ignorable="w14 w15 w16se w16cid w16 w16cex w16sdtdh">
   <w:docDefaults>
     <w:rPrDefault>
       <w:rPr>

</xml_diff>

<commit_message>
Rewording sentence to be more clear
</commit_message>
<xml_diff>
--- a/ms.docx
+++ b/ms.docx
@@ -6527,7 +6527,18 @@
         <w:t xml:space="preserve"> </w:t>
       </w:r>
       <w:r>
-        <w:t xml:space="preserve">was very small (). Considering acute responses of acclimated animals at high temperatures are also expected to increase (see above), acclimatization is not likely going to provide adaptive benefits under climate change.</w:t>
+        <w:t xml:space="preserve">was very small (). Considering acute responses of animals acclimated to high temperatures is generally slightly elevated compared to cold acclimated animals (</w:t>
+      </w:r>
+      <m:oMath>
+        <m:r>
+          <m:t>β</m:t>
+        </m:r>
+      </m:oMath>
+      <w:r>
+        <w:t xml:space="preserve"> </w:t>
+      </w:r>
+      <w:r>
+        <w:t xml:space="preserve">= 0.07, 95% CI: 0.04 to 0.1, p &lt; 0.001), acclimatization is not likely going to provide adaptive benefits under climate change.</w:t>
       </w:r>
     </w:p>
     <w:p>

</xml_diff>

<commit_message>
Added average across all habitats. Just arithmetic average at this point. And started writing a bit about Q10 results lnRR
</commit_message>
<xml_diff>
--- a/ms.docx
+++ b/ms.docx
@@ -6385,7 +6385,7 @@
         <w:pStyle w:val="FirstParagraph"/>
       </w:pPr>
       <w:r>
-        <w:t xml:space="preserve">The magnitude of difference in</w:t>
+        <w:t xml:space="preserve">Overall,</w:t>
       </w:r>
       <w:r>
         <w:t xml:space="preserve"> </w:t>
@@ -6527,7 +6527,16 @@
         <w:t xml:space="preserve"> </w:t>
       </w:r>
       <w:r>
-        <w:t xml:space="preserve">was very small (). Considering acute responses of animals acclimated to high temperatures is generally slightly elevated compared to cold acclimated animals (</w:t>
+        <w:t xml:space="preserve">differed by only 7.94% across all habitats (95%CI: 4.79 to 11.24%). Ectotherms in marine and freshwater environments showed partial compensation of physiological rates (Figure</w:t>
+      </w:r>
+      <w:r>
+        <w:t xml:space="preserve"> </w:t>
+      </w:r>
+      <w:r>
+        <w:t xml:space="preserve">1</w:t>
+      </w:r>
+      <w:r>
+        <w:t xml:space="preserve">) amounting to a 10.12% (95% CI: 6.04 to 14.12) reduction in freshwater and a 9.26% (95% CI: 2.62 to 15.8) reduction in marine environments. Considering acute responses of animals acclimated to high temperatures is generally slightly elevated compared to cold acclimated animals (</w:t>
       </w:r>
       <m:oMath>
         <m:r>

</xml_diff>

<commit_message>
updated ms, need to remove extra Seebacher paper ref
</commit_message>
<xml_diff>
--- a/ms.docx
+++ b/ms.docx
@@ -330,7 +330,7 @@
         <w:t xml:space="preserve"> </w:t>
       </w:r>
       <w:r>
-        <w:t xml:space="preserve">2015)</w:t>
+        <w:t xml:space="preserve">2015a)</w:t>
       </w:r>
       <w:r>
         <w:t xml:space="preserve">. Phenotypic plasticity is predicted to evolve when environmental variability is high but predictable. Despite this theoretical expectation, empirical support for this prediction is scant [], likely because many organisms can behaviorally adjust micro-habitat selection to offset thermal stress, the costs of plasticity are high [], and/or the prediction is likely only supported for specific plastic responses (i.e., active and developmental plasticity). Reversible forms of phenotypic plasticity, such as acclimatization, may not be expected to adhere to such predictions.</w:t>
@@ -363,7 +363,7 @@
         <w:t xml:space="preserve"> </w:t>
       </w:r>
       <w:r>
-        <w:t xml:space="preserve">2015; Pinsky</w:t>
+        <w:t xml:space="preserve">2015a; Pinsky</w:t>
       </w:r>
       <w:r>
         <w:t xml:space="preserve"> </w:t>
@@ -404,10 +404,10 @@
         <w:t xml:space="preserve"> </w:t>
       </w:r>
       <w:r>
-        <w:t xml:space="preserve">2015)</w:t>
-      </w:r>
-      <w:r>
-        <w:t xml:space="preserve">, it is unclear if the magnitude of physiological adjustment is sufficient. In addition, low oxygen availability has been suggested as a major factor influencing the vulnerability of aquatic ecosystems.</w:t>
+        <w:t xml:space="preserve">2015a)</w:t>
+      </w:r>
+      <w:r>
+        <w:t xml:space="preserve">, it is unclear if the magnitude of physiological adjustment is sufficient. In addition, low oxygen availability has been suggested as a major factor influencing the vulnerability of aquatic ecosystems</w:t>
       </w:r>
     </w:p>
     <w:p>
@@ -472,7 +472,7 @@
         <w:t xml:space="preserve"> </w:t>
       </w:r>
       <w:r>
-        <w:t xml:space="preserve">2015)</w:t>
+        <w:t xml:space="preserve">2015a)</w:t>
       </w:r>
       <w:r>
         <w:t xml:space="preserve"> </w:t>
@@ -500,7 +500,7 @@
         <w:t xml:space="preserve"> </w:t>
       </w:r>
       <w:r>
-        <w:t xml:space="preserve">(2015)</w:t>
+        <w:t xml:space="preserve">(2015a)</w:t>
       </w:r>
       <w:r>
         <w:t xml:space="preserve">’s data by extracting data from suitable studies from our own searches that followed the same search protocol. More specifically, we performed a literature search on the 28th of June 2017 using the Web of Science database. We limited our search to articles or proceedings papers published in English from 2013 to 2017</w:t>
@@ -525,7 +525,7 @@
         <w:t xml:space="preserve"> </w:t>
       </w:r>
       <w:r>
-        <w:t xml:space="preserve">2015 searches were conducted)</w:t>
+        <w:t xml:space="preserve">2015a searches were conducted)</w:t>
       </w:r>
       <w:r>
         <w:t xml:space="preserve"> </w:t>
@@ -584,7 +584,26 @@
         <w:t xml:space="preserve"> </w:t>
       </w:r>
       <w:r>
-        <w:t xml:space="preserve">(Ouzzani</w:t>
+        <w:t xml:space="preserve">(</w:t>
+      </w:r>
+      <w:r>
+        <w:rPr>
+          <w:bCs/>
+          <w:b/>
+        </w:rPr>
+        <w:t xml:space="preserve">ouzzani2016-ge?</w:t>
+      </w:r>
+      <w:r>
+        <w:t xml:space="preserve">)</w:t>
+      </w:r>
+      <w:r>
+        <w:t xml:space="preserve">. We also cross-checked papers we found in our searches with a recent paper by</w:t>
+      </w:r>
+      <w:r>
+        <w:t xml:space="preserve"> </w:t>
+      </w:r>
+      <w:r>
+        <w:t xml:space="preserve">Havird</w:t>
       </w:r>
       <w:r>
         <w:t xml:space="preserve"> </w:t>
@@ -600,10 +619,35 @@
         <w:t xml:space="preserve"> </w:t>
       </w:r>
       <w:r>
-        <w:t xml:space="preserve">2016)</w:t>
-      </w:r>
-      <w:r>
-        <w:t xml:space="preserve">. We also cross-checked papers we found in our searches with a recent paper by</w:t>
+        <w:t xml:space="preserve">(2020)</w:t>
+      </w:r>
+      <w:r>
+        <w:t xml:space="preserve">, which also updates</w:t>
+      </w:r>
+      <w:r>
+        <w:t xml:space="preserve"> </w:t>
+      </w:r>
+      <w:r>
+        <w:t xml:space="preserve">Seebacher</w:t>
+      </w:r>
+      <w:r>
+        <w:t xml:space="preserve"> </w:t>
+      </w:r>
+      <w:r>
+        <w:rPr>
+          <w:iCs/>
+          <w:i/>
+        </w:rPr>
+        <w:t xml:space="preserve">et al.</w:t>
+      </w:r>
+      <w:r>
+        <w:t xml:space="preserve"> </w:t>
+      </w:r>
+      <w:r>
+        <w:t xml:space="preserve">(2015a)</w:t>
+      </w:r>
+      <w:r>
+        <w:t xml:space="preserve">’s dataset. We included any papers that were missed between our searches and those of</w:t>
       </w:r>
       <w:r>
         <w:t xml:space="preserve"> </w:t>
@@ -628,7 +672,63 @@
         <w:t xml:space="preserve">(2020)</w:t>
       </w:r>
       <w:r>
-        <w:t xml:space="preserve">, which also updates</w:t>
+        <w:t xml:space="preserve"> </w:t>
+      </w:r>
+      <w:r>
+        <w:t xml:space="preserve">from the dates 2013-2017.</w:t>
+      </w:r>
+      <w:r>
+        <w:t xml:space="preserve"> </w:t>
+      </w:r>
+      <w:r>
+        <w:t xml:space="preserve">Havird</w:t>
+      </w:r>
+      <w:r>
+        <w:t xml:space="preserve"> </w:t>
+      </w:r>
+      <w:r>
+        <w:rPr>
+          <w:iCs/>
+          <w:i/>
+        </w:rPr>
+        <w:t xml:space="preserve">et al.</w:t>
+      </w:r>
+      <w:r>
+        <w:t xml:space="preserve"> </w:t>
+      </w:r>
+      <w:r>
+        <w:t xml:space="preserve">(2020)</w:t>
+      </w:r>
+      <w:r>
+        <w:t xml:space="preserve"> </w:t>
+      </w:r>
+      <w:r>
+        <w:t xml:space="preserve">added 7 new studies between 2013-2017 (mainly because they were focused on metabolic rates), and our searches differed from theirs by only a single paper</w:t>
+      </w:r>
+      <w:r>
+        <w:t xml:space="preserve"> </w:t>
+      </w:r>
+      <w:r>
+        <w:t xml:space="preserve">(i.e., Bulgarella</w:t>
+      </w:r>
+      <w:r>
+        <w:t xml:space="preserve"> </w:t>
+      </w:r>
+      <w:r>
+        <w:rPr>
+          <w:iCs/>
+          <w:i/>
+        </w:rPr>
+        <w:t xml:space="preserve">et al.</w:t>
+      </w:r>
+      <w:r>
+        <w:t xml:space="preserve"> </w:t>
+      </w:r>
+      <w:r>
+        <w:t xml:space="preserve">2015)</w:t>
+      </w:r>
+      <w:r>
+        <w:t xml:space="preserve">. Given the physiological traits we included were broader, we had a substantial increase in additional papers that we added to</w:t>
       </w:r>
       <w:r>
         <w:t xml:space="preserve"> </w:t>
@@ -650,16 +750,16 @@
         <w:t xml:space="preserve"> </w:t>
       </w:r>
       <w:r>
-        <w:t xml:space="preserve">(2015)</w:t>
-      </w:r>
-      <w:r>
-        <w:t xml:space="preserve">’s dataset. We included any papers that were missed between our searches and those of</w:t>
-      </w:r>
-      <w:r>
-        <w:t xml:space="preserve"> </w:t>
-      </w:r>
-      <w:r>
-        <w:t xml:space="preserve">Havird</w:t>
+        <w:t xml:space="preserve">(2015a)</w:t>
+      </w:r>
+      <w:r>
+        <w:t xml:space="preserve">’s dataset. More specifically, in addition to the 191 papers we included from the</w:t>
+      </w:r>
+      <w:r>
+        <w:t xml:space="preserve"> </w:t>
+      </w:r>
+      <w:r>
+        <w:t xml:space="preserve">Seebacher</w:t>
       </w:r>
       <w:r>
         <w:t xml:space="preserve"> </w:t>
@@ -675,19 +775,19 @@
         <w:t xml:space="preserve"> </w:t>
       </w:r>
       <w:r>
-        <w:t xml:space="preserve">(2020)</w:t>
-      </w:r>
-      <w:r>
-        <w:t xml:space="preserve"> </w:t>
-      </w:r>
-      <w:r>
-        <w:t xml:space="preserve">from the dates 2013-2017.</w:t>
-      </w:r>
-      <w:r>
-        <w:t xml:space="preserve"> </w:t>
-      </w:r>
-      <w:r>
-        <w:t xml:space="preserve">Havird</w:t>
+        <w:t xml:space="preserve">(2015a)</w:t>
+      </w:r>
+      <w:r>
+        <w:t xml:space="preserve"> </w:t>
+      </w:r>
+      <w:r>
+        <w:t xml:space="preserve">dataset, we extracted data from an extra 65 papers (with a total of 238 effects) that were published between 2013 - 2017 (a 34.03% increase in the number of published articles). Note that</w:t>
+      </w:r>
+      <w:r>
+        <w:t xml:space="preserve"> </w:t>
+      </w:r>
+      <w:r>
+        <w:t xml:space="preserve">Seebacher</w:t>
       </w:r>
       <w:r>
         <w:t xml:space="preserve"> </w:t>
@@ -703,113 +803,7 @@
         <w:t xml:space="preserve"> </w:t>
       </w:r>
       <w:r>
-        <w:t xml:space="preserve">(2020)</w:t>
-      </w:r>
-      <w:r>
-        <w:t xml:space="preserve"> </w:t>
-      </w:r>
-      <w:r>
-        <w:t xml:space="preserve">added 7 new studies between 2013-2017 (mainly because they were focused on metabolic rates), and our searches differed from theirs by only a single paper</w:t>
-      </w:r>
-      <w:r>
-        <w:t xml:space="preserve"> </w:t>
-      </w:r>
-      <w:r>
-        <w:t xml:space="preserve">(i.e., Bulgarella</w:t>
-      </w:r>
-      <w:r>
-        <w:t xml:space="preserve"> </w:t>
-      </w:r>
-      <w:r>
-        <w:rPr>
-          <w:iCs/>
-          <w:i/>
-        </w:rPr>
-        <w:t xml:space="preserve">et al.</w:t>
-      </w:r>
-      <w:r>
-        <w:t xml:space="preserve"> </w:t>
-      </w:r>
-      <w:r>
-        <w:t xml:space="preserve">2015)</w:t>
-      </w:r>
-      <w:r>
-        <w:t xml:space="preserve">. Given the physiological traits we included were broader, we had a substantial increase in additional papers that we added to</w:t>
-      </w:r>
-      <w:r>
-        <w:t xml:space="preserve"> </w:t>
-      </w:r>
-      <w:r>
-        <w:t xml:space="preserve">Seebacher</w:t>
-      </w:r>
-      <w:r>
-        <w:t xml:space="preserve"> </w:t>
-      </w:r>
-      <w:r>
-        <w:rPr>
-          <w:iCs/>
-          <w:i/>
-        </w:rPr>
-        <w:t xml:space="preserve">et al.</w:t>
-      </w:r>
-      <w:r>
-        <w:t xml:space="preserve"> </w:t>
-      </w:r>
-      <w:r>
-        <w:t xml:space="preserve">(2015)</w:t>
-      </w:r>
-      <w:r>
-        <w:t xml:space="preserve">’s dataset. More specifically, in addition to the 191 papers we included from the</w:t>
-      </w:r>
-      <w:r>
-        <w:t xml:space="preserve"> </w:t>
-      </w:r>
-      <w:r>
-        <w:t xml:space="preserve">Seebacher</w:t>
-      </w:r>
-      <w:r>
-        <w:t xml:space="preserve"> </w:t>
-      </w:r>
-      <w:r>
-        <w:rPr>
-          <w:iCs/>
-          <w:i/>
-        </w:rPr>
-        <w:t xml:space="preserve">et al.</w:t>
-      </w:r>
-      <w:r>
-        <w:t xml:space="preserve"> </w:t>
-      </w:r>
-      <w:r>
-        <w:t xml:space="preserve">(2015)</w:t>
-      </w:r>
-      <w:r>
-        <w:t xml:space="preserve"> </w:t>
-      </w:r>
-      <w:r>
-        <w:t xml:space="preserve">dataset, we extracted data from an extra 65 papers (with a total of 238 effects) that were published between 2013 - 2017 (a 34.0314136% increase in the number of published articles). Note that</w:t>
-      </w:r>
-      <w:r>
-        <w:t xml:space="preserve"> </w:t>
-      </w:r>
-      <w:r>
-        <w:t xml:space="preserve">Seebacher</w:t>
-      </w:r>
-      <w:r>
-        <w:t xml:space="preserve"> </w:t>
-      </w:r>
-      <w:r>
-        <w:rPr>
-          <w:iCs/>
-          <w:i/>
-        </w:rPr>
-        <w:t xml:space="preserve">et al.</w:t>
-      </w:r>
-      <w:r>
-        <w:t xml:space="preserve"> </w:t>
-      </w:r>
-      <w:r>
-        <w:t xml:space="preserve">(2015)</w:t>
+        <w:t xml:space="preserve">(2015a)</w:t>
       </w:r>
       <w:r>
         <w:t xml:space="preserve"> </w:t>
@@ -860,7 +854,7 @@
         <w:t xml:space="preserve"> </w:t>
       </w:r>
       <w:r>
-        <w:t xml:space="preserve">(2015)</w:t>
+        <w:t xml:space="preserve">(2015a)</w:t>
       </w:r>
       <w:r>
         <w:t xml:space="preserve"> </w:t>
@@ -1547,35 +1541,32 @@
         <w:t xml:space="preserve"> </w:t>
       </w:r>
       <w:r>
-        <w:t xml:space="preserve">are the temperatures that these rates are measured. Log transformation of this ratio makes the effect size normally distributed. Equation @ref(eq:lnq10) is essentially a temperature corrected equivalent to the log response ratio (lnRR)</w:t>
-      </w:r>
-      <w:r>
-        <w:t xml:space="preserve"> </w:t>
-      </w:r>
-      <w:r>
-        <w:t xml:space="preserve">(Hedges</w:t>
-      </w:r>
-      <w:r>
-        <w:t xml:space="preserve"> </w:t>
-      </w:r>
-      <w:r>
-        <w:rPr>
-          <w:iCs/>
-          <w:i/>
-        </w:rPr>
-        <w:t xml:space="preserve">et al.</w:t>
-      </w:r>
-      <w:r>
-        <w:t xml:space="preserve"> </w:t>
-      </w:r>
-      <w:r>
-        <w:t xml:space="preserve">1999; Lajeunesse 2011)</w:t>
-      </w:r>
-      <w:r>
-        <w:t xml:space="preserve"> </w:t>
-      </w:r>
-      <w:r>
-        <w:t xml:space="preserve">when the numerator and denominator are measured at different temperatures. This allows one to compare the mean of two temperature treatments directly regardless of the temperatures that these groups have been measured. The sampling variance for equation @ref(eq:lnq10) can be computed as follows (as described in</w:t>
+        <w:t xml:space="preserve">are the temperatures that these rates are measured. Log transformation of this ratio makes the effect size normally distributed. Equation (1) is essentially a temperature corrected equivalent to the log response ratio (lnRR)</w:t>
+      </w:r>
+      <w:r>
+        <w:t xml:space="preserve"> </w:t>
+      </w:r>
+      <w:r>
+        <w:t xml:space="preserve">(Lajeunesse 2011;</w:t>
+      </w:r>
+      <w:r>
+        <w:t xml:space="preserve"> </w:t>
+      </w:r>
+      <w:r>
+        <w:rPr>
+          <w:bCs/>
+          <w:b/>
+        </w:rPr>
+        <w:t xml:space="preserve">hedges1999-de?</w:t>
+      </w:r>
+      <w:r>
+        <w:t xml:space="preserve">)</w:t>
+      </w:r>
+      <w:r>
+        <w:t xml:space="preserve"> </w:t>
+      </w:r>
+      <w:r>
+        <w:t xml:space="preserve">when the numerator and denominator are measured at different temperatures. This allows one to compare the mean of two temperature treatments directly regardless of the temperatures that these groups have been measured. The sampling variance for equation (1) can be computed as follows (as described in</w:t>
       </w:r>
       <w:r>
         <w:t xml:space="preserve"> </w:t>
@@ -2739,7 +2730,7 @@
         <w:pStyle w:val="FirstParagraph"/>
       </w:pPr>
       <w:r>
-        <w:t xml:space="preserve">Equations @ref(eq:lnq10VR) and @ref(eq:slnq10VR) describe the change in physiological rate variance (eqn @ref(eq:lnq10VR)) across a 10°C temperature change along with its sampling variance (eqn @ref(eq:slnq10VR)). While this is a useful metric, as discussed by</w:t>
+        <w:t xml:space="preserve">Equations (3) and (4) describe the change in physiological rate variance (eqn (3)) across a 10°C temperature change along with its sampling variance (eqn (4)). While this is a useful metric, as discussed by</w:t>
       </w:r>
       <w:r>
         <w:t xml:space="preserve"> </w:t>
@@ -3902,7 +3893,7 @@
         <w:t xml:space="preserve"> </w:t>
       </w:r>
       <w:r>
-        <w:t xml:space="preserve">2015)</w:t>
+        <w:t xml:space="preserve">2015b)</w:t>
       </w:r>
       <w:r>
         <w:t xml:space="preserve">. We also recorded if the sample of animals were derived from captive or wild stocks, the life-history stage of the animals used (</w:t>
@@ -4002,7 +3993,7 @@
         <w:t xml:space="preserve"> </w:t>
       </w:r>
       <w:r>
-        <w:t xml:space="preserve">(2015)</w:t>
+        <w:t xml:space="preserve">(2015b)</w:t>
       </w:r>
       <w:r>
         <w:t xml:space="preserve"> </w:t>
@@ -4053,7 +4044,7 @@
         <w:t xml:space="preserve"> </w:t>
       </w:r>
       <w:r>
-        <w:t xml:space="preserve">2015)</w:t>
+        <w:t xml:space="preserve">2015b)</w:t>
       </w:r>
       <w:r>
         <w:t xml:space="preserve">. As such, using the detailed information on the trait type, and its associated units from a given study, we categorized each effect size into one of 12 trait categories. These categories included measures of whole organism performance measures including cardiac (i.e.,</w:t>
@@ -4324,7 +4315,7 @@
         <w:pStyle w:val="FirstParagraph"/>
       </w:pPr>
       <w:r>
-        <w:t xml:space="preserve">We analysed our data using multilevel meta-analytic (MLMA) and meta-regression (MLMR) models in R (vers. 4.2.1) using</w:t>
+        <w:t xml:space="preserve">We analysed our data using multilevel meta-analytic (MLMA) and meta-regression (MLMR) models in R (vers. 4.2.0) using</w:t>
       </w:r>
       <w:r>
         <w:t xml:space="preserve"> </w:t>
@@ -4340,13 +4331,22 @@
         <w:t xml:space="preserve"> </w:t>
       </w:r>
       <w:r>
-        <w:t xml:space="preserve">(Bürkner 2017; vers. 2.18.0 Bürkner 2018;</w:t>
-      </w:r>
-      <w:r>
-        <w:t xml:space="preserve"> </w:t>
-      </w:r>
-      <w:r>
-        <w:t xml:space="preserve">“Stan development team. RStan”</w:t>
+        <w:t xml:space="preserve">(Bürkner 2017; vers. 2.17.0 Bürkner 2018;</w:t>
+      </w:r>
+      <w:r>
+        <w:t xml:space="preserve"> </w:t>
+      </w:r>
+      <w:r>
+        <w:t xml:space="preserve">“Stan development team.</w:t>
+      </w:r>
+      <w:r>
+        <w:t xml:space="preserve"> </w:t>
+      </w:r>
+      <w:r>
+        <w:t xml:space="preserve">RStan</w:t>
+      </w:r>
+      <w:r>
+        <w:t xml:space="preserve">”</w:t>
       </w:r>
       <w:r>
         <w:t xml:space="preserve"> </w:t>
@@ -5028,7 +5028,7 @@
         <w:t xml:space="preserve"> </w:t>
       </w:r>
       <w:r>
-        <w:t xml:space="preserve">(vers. 3.0.14, Michonneau</w:t>
+        <w:t xml:space="preserve">(vers. 3.0.12, Michonneau</w:t>
       </w:r>
       <w:r>
         <w:t xml:space="preserve"> </w:t>
@@ -5063,7 +5063,7 @@
         <w:t xml:space="preserve"> </w:t>
       </w:r>
       <w:r>
-        <w:t xml:space="preserve">(vers. 3.6.2, Yu</w:t>
+        <w:t xml:space="preserve">(vers. 3.4.1, Yu</w:t>
       </w:r>
       <w:r>
         <w:t xml:space="preserve"> </w:t>
@@ -5129,7 +5129,7 @@
         <w:t xml:space="preserve"> </w:t>
       </w:r>
       <w:r>
-        <w:t xml:space="preserve">(vers. 1.2.0, Revell 2012)</w:t>
+        <w:t xml:space="preserve">(vers. 1.0.3, Revell 2012)</w:t>
       </w:r>
       <w:r>
         <w:t xml:space="preserve"> </w:t>
@@ -5157,7 +5157,7 @@
         <w:pStyle w:val="FirstParagraph"/>
       </w:pPr>
       <w:r>
-        <w:t xml:space="preserve">After quantifying levels of heterogeneity, we fit a series of multi-level meta-regression (MLMR) models to test our key questions. In all models, we included the same random effects as we used in our MLMA models. Acclimation time varied from 4 to 408 days (mean (SD) = 37.9815271</w:t>
+        <w:t xml:space="preserve">After quantifying levels of heterogeneity, we fit a series of multi-level meta-regression (MLMR) models to test our key questions. In all models, we included the same random effects as we used in our MLMA models. Acclimation time varied from 4 to 408 days (mean (SD) = 37.98</w:t>
       </w:r>
       <w:r>
         <w:t xml:space="preserve"> </w:t>
@@ -5174,7 +5174,7 @@
         <w:t xml:space="preserve"> </w:t>
       </w:r>
       <w:r>
-        <w:t xml:space="preserve">45.1903321 days), and terrestrial ectotherms were acclimated for a much shorter duration (mean (SD) = 23.5284553</w:t>
+        <w:t xml:space="preserve">45.19 days), and terrestrial ectotherms were acclimated for a much shorter duration (mean (SD) = 23.53</w:t>
       </w:r>
       <w:r>
         <w:t xml:space="preserve"> </w:t>
@@ -5191,7 +5191,7 @@
         <w:t xml:space="preserve"> </w:t>
       </w:r>
       <w:r>
-        <w:t xml:space="preserve">15.5570474, n = 125) than both freshwater (mean (SD) = 36.8087167</w:t>
+        <w:t xml:space="preserve">15.56, n = 125) than both freshwater (mean (SD) = 36.81</w:t>
       </w:r>
       <w:r>
         <w:t xml:space="preserve"> </w:t>
@@ -5208,7 +5208,7 @@
         <w:t xml:space="preserve"> </w:t>
       </w:r>
       <w:r>
-        <w:t xml:space="preserve">28.7077629, n = 430) and marine species (mean (SD) = 46.1775362</w:t>
+        <w:t xml:space="preserve">28.71, n = 430) and marine species (mean (SD) = 46.18</w:t>
       </w:r>
       <w:r>
         <w:t xml:space="preserve"> </w:t>
@@ -5225,7 +5225,7 @@
         <w:t xml:space="preserve"> </w:t>
       </w:r>
       <w:r>
-        <w:t xml:space="preserve">67.2126693, n = 313). Rates of acclimation have been shown to be faster for many terrestrial groups compared to aquatic organisms [e.g., amphibians and reptiles have faster rates of acclimation than fishes; See</w:t>
+        <w:t xml:space="preserve">67.21, n = 313). Rates of acclimation have been shown to be faster for many terrestrial groups compared to aquatic organisms [e.g., amphibians and reptiles have faster rates of acclimation than fishes; See</w:t>
       </w:r>
       <w:r>
         <w:t xml:space="preserve"> </w:t>
@@ -5272,7 +5272,7 @@
         </m:sSub>
       </m:oMath>
       <w:r>
-        <w:t xml:space="preserve">. To control for these possible differences, acclimation time was mean-centered (mean = 0) and included in all our models. As such, all estimates can be interpreted as values for an average level of acclimation time (i.e., 37.9815271 days).</w:t>
+        <w:t xml:space="preserve">. To control for these possible differences, acclimation time was mean-centered (mean = 0) and included in all our models. As such, all estimates can be interpreted as values for an average level of acclimation time (i.e., 37.98 days).</w:t>
       </w:r>
     </w:p>
     <w:p>
@@ -5981,7 +5981,7 @@
     </w:p>
     <w:bookmarkEnd w:id="35"/>
     <w:bookmarkEnd w:id="36"/>
-    <w:bookmarkStart w:id="47" w:name="results"/>
+    <w:bookmarkStart w:id="46" w:name="results"/>
     <w:p>
       <w:pPr>
         <w:pStyle w:val="Heading2"/>
@@ -5999,32 +5999,25 @@
         <w:pStyle w:val="FirstParagraph"/>
       </w:pPr>
       <w:r>
-        <w:t xml:space="preserve">The final dataset included a total of 91 freshwater (fishes = 48, Molluscs = 4, Amphibians = 19, Reptiles = 8, Arthropods = 10, and a single Crustacean and Nematode species), 90 marine (fishes = 47, Annelids = 2, Molluscs = 21, Echinoderms = 7, Reptiles = 1, Arthropods = 10, and a single Crustacean and Cnidarian species), and 45 terrestrial species (Annelids = 1, Molluscs = 5, Arthropods = 14, Reptiles = 12 and Amphibians = 12 along with a single Tardigrade species) (</w:t>
-      </w:r>
-      <w:hyperlink w:anchor="fig-1">
-        <w:r>
-          <w:rPr>
-            <w:rStyle w:val="Hyperlink"/>
-          </w:rPr>
-          <w:t xml:space="preserve">Figure 1</w:t>
-        </w:r>
-      </w:hyperlink>
-      <w:r>
-        <w:t xml:space="preserve"> </w:t>
-      </w:r>
-      <w:r>
-        <w:t xml:space="preserve">A). We had more data on acute thermal responses (n = 1115) compared to thermal responses after an acclimation period (n = 798) because both acclimation temperatures had separate acute responses (</w:t>
-      </w:r>
-      <w:hyperlink w:anchor="fig-1">
-        <w:r>
-          <w:rPr>
-            <w:rStyle w:val="Hyperlink"/>
-          </w:rPr>
-          <w:t xml:space="preserve">Figure 1</w:t>
-        </w:r>
-      </w:hyperlink>
-      <w:r>
-        <w:t xml:space="preserve">). While the two acute</w:t>
+        <w:t xml:space="preserve">The final dataset included a total of 91 freshwater (fishes = 48, Molluscs = 4, Amphibians = 19, Reptiles = 8, Arthropods = 10, and a single Crustacean and Nematode species), 90 marine (fishes = 47, Annelids = 2, Molluscs = 21, Echinoderms = 7, Reptiles = 1, Arthropods = 10, and a single Crustacean and Cnidarian species), and 45 terrestrial species (Annelids = 1, Molluscs = 5, Arthropods = 14, Reptiles = 12 and Amphibians = 12 along with a single Tardigrade species) (Fig.</w:t>
+      </w:r>
+      <w:r>
+        <w:t xml:space="preserve"> </w:t>
+      </w:r>
+      <w:r>
+        <w:t xml:space="preserve">1</w:t>
+      </w:r>
+      <w:r>
+        <w:t xml:space="preserve">A). We had more data on acute thermal responses (n = 1115) compared to thermal responses after an acclimation period (n = 798) because both acclimation temperatures had separate acute responses (Fig.</w:t>
+      </w:r>
+      <w:r>
+        <w:t xml:space="preserve"> </w:t>
+      </w:r>
+      <w:r>
+        <w:t xml:space="preserve">1</w:t>
+      </w:r>
+      <w:r>
+        <w:t xml:space="preserve">A). While the two acute</w:t>
       </w:r>
       <w:r>
         <w:t xml:space="preserve"> </w:t>
@@ -6079,7 +6072,7 @@
         <w:t xml:space="preserve"> </w:t>
       </w:r>
       <w:r>
-        <w:t xml:space="preserve">= 0.0692282, 95% CI: 0.0352333 to 0.1032231, p &lt; 0.001), they were in the same direction and only differed by ~10%. As such, we averaged the two acute</w:t>
+        <w:t xml:space="preserve">= 0.07, 95% CI: 0.04 to 0.1, p &lt; 0.001), they were in the same direction and only differed by ~10%. As such, we averaged the two acute</w:t>
       </w:r>
       <w:r>
         <w:t xml:space="preserve"> </w:t>
@@ -6374,7 +6367,7 @@
         <w:t xml:space="preserve">= 963).</w:t>
       </w:r>
     </w:p>
-    <w:bookmarkStart w:id="44" w:name="Xf7a896a2824436cd0fe89306caf457d9a436d93"/>
+    <w:bookmarkStart w:id="43" w:name="Xf7a896a2824436cd0fe89306caf457d9a436d93"/>
     <w:p>
       <w:pPr>
         <w:pStyle w:val="Heading3"/>
@@ -6534,18 +6527,13 @@
         <w:t xml:space="preserve"> </w:t>
       </w:r>
       <w:r>
-        <w:t xml:space="preserve">differed by only 7.942601% across all habitats (95%CI: 4.7858502 to 11.2428758%). Ectotherms in marine and freshwater environments showed partial compensation of physiological rates (</w:t>
-      </w:r>
-      <w:hyperlink w:anchor="fig-1">
-        <w:r>
-          <w:rPr>
-            <w:rStyle w:val="Hyperlink"/>
-          </w:rPr>
-          <w:t xml:space="preserve">Figure 1</w:t>
-        </w:r>
-      </w:hyperlink>
-      <w:r>
-        <w:t xml:space="preserve"> </w:t>
+        <w:t xml:space="preserve">differed by only 7.94% across all habitats (95%CI: 4.79 to 11.24%). Ectotherms in marine and freshwater environments showed partial compensation of physiological rates (Figure</w:t>
+      </w:r>
+      <w:r>
+        <w:t xml:space="preserve"> </w:t>
+      </w:r>
+      <w:r>
+        <w:t xml:space="preserve">1</w:t>
       </w:r>
       <w:r>
         <w:t xml:space="preserve">B) amounting to reduced</w:t>
@@ -6628,7 +6616,7 @@
         <w:t xml:space="preserve"> </w:t>
       </w:r>
       <w:r>
-        <w:t xml:space="preserve">of 10.1151427% (95% CI: 6.0391131 to 14.1246045) in freshwater and 9.2635907% (95% CI: 2.6165698 to 15.7998426) in marine environments. In contrast, terrestrial ectotherms showed no acclimation (possibly even inverse acclimation) – showing a 4.4490697% increase in</w:t>
+        <w:t xml:space="preserve">of 10.12% (95% CI: 6.04 to 14.12) in freshwater and 9.26% (95% CI: 2.62 to 15.8) in marine environments. In contrast, terrestrial ectotherms showed no acclimation (possibly even inverse acclimation) – showing a 4.45% increase in</w:t>
       </w:r>
       <w:r>
         <w:t xml:space="preserve"> </w:t>
@@ -6708,21 +6696,13 @@
         <w:t xml:space="preserve"> </w:t>
       </w:r>
       <w:r>
-        <w:t xml:space="preserve">(95% CI: 0.1937765 to 11.4392369,</w:t>
-      </w:r>
-      <w:r>
-        <w:t xml:space="preserve"> </w:t>
-      </w:r>
-      <w:hyperlink w:anchor="fig-1">
-        <w:r>
-          <w:rPr>
-            <w:rStyle w:val="Hyperlink"/>
-          </w:rPr>
-          <w:t xml:space="preserve">Figure 1</w:t>
-        </w:r>
-      </w:hyperlink>
-      <w:r>
-        <w:t xml:space="preserve"> </w:t>
+        <w:t xml:space="preserve">(95% CI: 0.19 to 11.44, Figure</w:t>
+      </w:r>
+      <w:r>
+        <w:t xml:space="preserve"> </w:t>
+      </w:r>
+      <w:r>
+        <w:t xml:space="preserve">1</w:t>
       </w:r>
       <w:r>
         <w:t xml:space="preserve">B). Considering acute responses of animals acclimated to high temperatures are generally slightly elevated compared to cold acclimated animals (~7%;</w:t>
@@ -6739,241 +6719,210 @@
         <w:t xml:space="preserve"> </w:t>
       </w:r>
       <w:r>
-        <w:t xml:space="preserve">= 0.0692282, 95% CI: 0.0352333 to 0.1032231, p &lt; 0.001), acclimatization is not likely going to provide adaptive benefits under climate change.</w:t>
+        <w:t xml:space="preserve">= 0.07, 95% CI: 0.04 to 0.1, p &lt; 0.001), acclimatization is not likely going to provide adaptive benefits under climate change.</w:t>
       </w:r>
     </w:p>
-    <w:tbl>
-      <w:tblPr>
-        <w:tblStyle w:val="Table"/>
-        <w:tblW w:type="pct" w:w="5000"/>
-        <w:tblLook w:firstRow="0" w:lastRow="0" w:firstColumn="0" w:lastColumn="0" w:noHBand="0" w:noVBand="0" w:val="0000"/>
-      </w:tblPr>
-      <w:tblGrid>
-        <w:gridCol w:w="7920"/>
-      </w:tblGrid>
-      <w:tr>
-        <w:tc>
-          <w:tcPr/>
-          <w:bookmarkStart w:id="40" w:name="fig-1"/>
-          <w:p>
-            <w:pPr>
-              <w:pStyle w:val="Figure"/>
-              <w:jc w:val="center"/>
-            </w:pPr>
-            <w:r>
-              <w:drawing>
-                <wp:inline>
-                  <wp:extent cx="6680200" cy="4925214"/>
-                  <wp:effectExtent b="0" l="0" r="0" t="0"/>
-                  <wp:docPr descr="" title="" id="38" name="Picture"/>
-                  <a:graphic>
-                    <a:graphicData uri="http://schemas.openxmlformats.org/drawingml/2006/picture">
-                      <pic:pic>
-                        <pic:nvPicPr>
-                          <pic:cNvPr descr="ms_files/figure-docx/fig-1-1.png" id="39" name="Picture"/>
-                          <pic:cNvPicPr>
-                            <a:picLocks noChangeArrowheads="1" noChangeAspect="1"/>
-                          </pic:cNvPicPr>
-                        </pic:nvPicPr>
-                        <pic:blipFill>
-                          <a:blip r:embed="rId37"/>
-                          <a:stretch>
-                            <a:fillRect/>
-                          </a:stretch>
-                        </pic:blipFill>
-                        <pic:spPr bwMode="auto">
-                          <a:xfrm>
-                            <a:off x="0" y="0"/>
-                            <a:ext cx="6680200" cy="4925214"/>
-                          </a:xfrm>
-                          <a:prstGeom prst="rect">
-                            <a:avLst/>
-                          </a:prstGeom>
-                          <a:noFill/>
-                          <a:ln w="9525">
-                            <a:noFill/>
-                            <a:headEnd/>
-                            <a:tailEnd/>
-                          </a:ln>
-                        </pic:spPr>
-                      </pic:pic>
-                    </a:graphicData>
-                  </a:graphic>
-                </wp:inline>
-              </w:drawing>
-            </w:r>
-          </w:p>
-          <w:p>
-            <w:pPr>
-              <w:jc w:val="center"/>
-            </w:pPr>
-            <w:pPr>
-              <w:jc w:val="start"/>
-              <w:spacing w:before="200"/>
-              <w:pStyle w:val="ImageCaption"/>
-            </w:pPr>
-            <w:r>
-              <w:rPr>
-                <w:bCs/>
-                <w:b/>
-              </w:rPr>
-              <w:t xml:space="preserve">Fig</w:t>
-            </w:r>
-            <w:r>
-              <w:t xml:space="preserve"> 1</w:t>
-            </w:r>
-            <w:r>
-              <w:rPr>
-                <w:bCs/>
-                <w:b/>
-              </w:rPr>
-              <w:t xml:space="preserve">.</w:t>
-            </w:r>
-            <w:r>
-              <w:t xml:space="preserve"> </w:t>
-            </w:r>
-            <w:r>
-              <w:t xml:space="preserve">Taxonomic distribution of acute and acclimation Q10 estimates across major habitats.</w:t>
-            </w:r>
-            <w:r>
-              <w:t xml:space="preserve"> </w:t>
-            </w:r>
-            <w:r>
-              <w:rPr>
-                <w:bCs/>
-                <w:b/>
-              </w:rPr>
-              <w:t xml:space="preserve">A)</w:t>
-            </w:r>
-            <w:r>
-              <w:t xml:space="preserve"> </w:t>
-            </w:r>
-            <w:r>
-              <w:t xml:space="preserve">Phylogenetic distribution of taxa contained within the data. The total number of acute and acclimation type Q10 effect sizes are highlighted as well as whether the taxa is marine, freshwater or terrestrial. Silouettes are representative taxa of major clades within the tree.</w:t>
-            </w:r>
-            <w:r>
-              <w:t xml:space="preserve"> </w:t>
-            </w:r>
-            <w:r>
-              <w:rPr>
-                <w:bCs/>
-                <w:b/>
-              </w:rPr>
-              <w:t xml:space="preserve">B)</w:t>
-            </w:r>
-            <w:r>
-              <w:t xml:space="preserve"> </w:t>
-            </w:r>
-            <w:r>
-              <w:t xml:space="preserve">Acute and Acclimation lnRR Q10 across marine, freshwater, and terrestrial environments.</w:t>
-            </w:r>
-            <w:r>
-              <w:t xml:space="preserve"> </w:t>
-            </w:r>
-            <w:r>
-              <w:rPr>
-                <w:bCs/>
-                <w:b/>
-              </w:rPr>
-              <w:t xml:space="preserve">C)</w:t>
-            </w:r>
-            <w:r>
-              <w:t xml:space="preserve"> </w:t>
-            </w:r>
-            <w:r>
-              <w:t xml:space="preserve">lnCVR Q10 across traits for marine, freshwater and terrestrial systems. Note there were no differences between acute and acclimation Q10 types. k = total number of effect size estimates while the numbers in brackets indicate the number of species.</w:t>
-            </w:r>
-          </w:p>
-          <w:bookmarkEnd w:id="40"/>
-        </w:tc>
-      </w:tr>
-    </w:tbl>
     <w:p>
       <w:pPr>
-        <w:pStyle w:val="BodyText"/>
-      </w:pPr>
-      <w:r>
-        <w:t xml:space="preserve"> </w:t>
+        <w:pStyle w:val="CaptionedFigure"/>
+      </w:pPr>
+      <w:r>
+        <w:drawing>
+          <wp:inline>
+            <wp:extent cx="6680200" cy="4925214"/>
+            <wp:effectExtent b="0" l="0" r="0" t="0"/>
+            <wp:docPr descr="Figure. 1. Taxonomic distribution of acute and acclimation Q10 estimates across major habitats. A) Phylogenetic distribution of taxa contained within the data. The total number of acute and acclimation type Q10 effect sizes are highlighted as well as whether the taxa is marine, freshwater or terrestrial. Silouettes are representative taxa of major clades within the tree. B) Acute and Acclimation lnRR Q10 across marine, freshwater, and terrestrial environments. C) lnCVR Q10 across traits for marine, freshwater and terrestrial systems. Note there were no differences between acute and acclimation Q10 types. k = total number of effect size estimates while the numbers in brackets indicate the number of species." title="" id="38" name="Picture"/>
+            <a:graphic>
+              <a:graphicData uri="http://schemas.openxmlformats.org/drawingml/2006/picture">
+                <pic:pic>
+                  <pic:nvPicPr>
+                    <pic:cNvPr descr="ms_files/figure-docx/fig1-1.png" id="39" name="Picture"/>
+                    <pic:cNvPicPr>
+                      <a:picLocks noChangeArrowheads="1" noChangeAspect="1"/>
+                    </pic:cNvPicPr>
+                  </pic:nvPicPr>
+                  <pic:blipFill>
+                    <a:blip r:embed="rId37"/>
+                    <a:stretch>
+                      <a:fillRect/>
+                    </a:stretch>
+                  </pic:blipFill>
+                  <pic:spPr bwMode="auto">
+                    <a:xfrm>
+                      <a:off x="0" y="0"/>
+                      <a:ext cx="6680200" cy="4925214"/>
+                    </a:xfrm>
+                    <a:prstGeom prst="rect">
+                      <a:avLst/>
+                    </a:prstGeom>
+                    <a:noFill/>
+                    <a:ln w="9525">
+                      <a:noFill/>
+                      <a:headEnd/>
+                      <a:tailEnd/>
+                    </a:ln>
+                  </pic:spPr>
+                </pic:pic>
+              </a:graphicData>
+            </a:graphic>
+          </wp:inline>
+        </w:drawing>
       </w:r>
     </w:p>
-    <w:tbl>
-      <w:tblPr>
-        <w:tblStyle w:val="Table"/>
-        <w:tblW w:type="pct" w:w="5000"/>
-        <w:tblLook w:firstRow="0" w:lastRow="0" w:firstColumn="0" w:lastColumn="0" w:noHBand="0" w:noVBand="0" w:val="0000"/>
-      </w:tblPr>
-      <w:tblGrid>
-        <w:gridCol w:w="7920"/>
-      </w:tblGrid>
-      <w:tr>
-        <w:tc>
-          <w:tcPr/>
-          <w:p>
-            <w:pPr>
-              <w:pStyle w:val="Figure"/>
-              <w:jc w:val="center"/>
-            </w:pPr>
-            <w:r>
-              <w:drawing>
-                <wp:inline>
-                  <wp:extent cx="6680200" cy="1668575"/>
-                  <wp:effectExtent b="0" l="0" r="0" t="0"/>
-                  <wp:docPr descr="" title="" id="42" name="Picture"/>
-                  <a:graphic>
-                    <a:graphicData uri="http://schemas.openxmlformats.org/drawingml/2006/picture">
-                      <pic:pic>
-                        <pic:nvPicPr>
-                          <pic:cNvPr descr="ms_files/figure-docx/fig2-1.png" id="43" name="Picture"/>
-                          <pic:cNvPicPr>
-                            <a:picLocks noChangeArrowheads="1" noChangeAspect="1"/>
-                          </pic:cNvPicPr>
-                        </pic:nvPicPr>
-                        <pic:blipFill>
-                          <a:blip r:embed="rId41"/>
-                          <a:stretch>
-                            <a:fillRect/>
-                          </a:stretch>
-                        </pic:blipFill>
-                        <pic:spPr bwMode="auto">
-                          <a:xfrm>
-                            <a:off x="0" y="0"/>
-                            <a:ext cx="6680200" cy="1668575"/>
-                          </a:xfrm>
-                          <a:prstGeom prst="rect">
-                            <a:avLst/>
-                          </a:prstGeom>
-                          <a:noFill/>
-                          <a:ln w="9525">
-                            <a:noFill/>
-                            <a:headEnd/>
-                            <a:tailEnd/>
-                          </a:ln>
-                        </pic:spPr>
-                      </pic:pic>
-                    </a:graphicData>
-                  </a:graphic>
-                </wp:inline>
-              </w:drawing>
-            </w:r>
-          </w:p>
-          <w:p>
-            <w:pPr>
-              <w:jc w:val="center"/>
-            </w:pPr>
-            <w:pPr>
-              <w:jc w:val="start"/>
-              <w:spacing w:before="200"/>
-              <w:pStyle w:val="ImageCaption"/>
-            </w:pPr>
-            <w:r>
-              <w:t xml:space="preserve">Acute and Acclimation lnRR q10 across traits for A) marine, B) freshwater and C) terrestrial systems</w:t>
-            </w:r>
-          </w:p>
-        </w:tc>
-      </w:tr>
-    </w:tbl>
+    <w:p>
+      <w:pPr>
+        <w:pStyle w:val="ImageCaption"/>
+      </w:pPr>
+      <w:r>
+        <w:rPr>
+          <w:bCs/>
+          <w:b/>
+        </w:rPr>
+        <w:t xml:space="preserve">Figure. 1.</w:t>
+      </w:r>
+      <w:r>
+        <w:t xml:space="preserve"> </w:t>
+      </w:r>
+      <w:r>
+        <w:rPr>
+          <w:bCs/>
+          <w:b/>
+        </w:rPr>
+        <w:t xml:space="preserve">Taxonomic distribution of acute and acclimation Q10 estimates across major habitats</w:t>
+      </w:r>
+      <w:r>
+        <w:t xml:space="preserve">.</w:t>
+      </w:r>
+      <w:r>
+        <w:t xml:space="preserve"> </w:t>
+      </w:r>
+      <w:r>
+        <w:rPr>
+          <w:bCs/>
+          <w:b/>
+        </w:rPr>
+        <w:t xml:space="preserve">A)</w:t>
+      </w:r>
+      <w:r>
+        <w:t xml:space="preserve"> </w:t>
+      </w:r>
+      <w:r>
+        <w:t xml:space="preserve">Phylogenetic distribution of taxa contained within the data. The total number of acute and acclimation type Q10 effect sizes are highlighted as well as whether the taxa is marine, freshwater or terrestrial. Silouettes are representative taxa of major clades within the tree.</w:t>
+      </w:r>
+      <w:r>
+        <w:t xml:space="preserve"> </w:t>
+      </w:r>
+      <w:r>
+        <w:rPr>
+          <w:bCs/>
+          <w:b/>
+        </w:rPr>
+        <w:t xml:space="preserve">B)</w:t>
+      </w:r>
+      <w:r>
+        <w:t xml:space="preserve"> </w:t>
+      </w:r>
+      <w:r>
+        <w:t xml:space="preserve">Acute and Acclimation lnRR Q10 across marine, freshwater, and terrestrial environments.</w:t>
+      </w:r>
+      <w:r>
+        <w:t xml:space="preserve"> </w:t>
+      </w:r>
+      <w:r>
+        <w:rPr>
+          <w:bCs/>
+          <w:b/>
+        </w:rPr>
+        <w:t xml:space="preserve">C)</w:t>
+      </w:r>
+      <w:r>
+        <w:t xml:space="preserve"> </w:t>
+      </w:r>
+      <w:r>
+        <w:t xml:space="preserve">lnCVR Q10 across traits for marine, freshwater and terrestrial systems. Note there were no differences between acute and acclimation Q10 types. k = total number of effect size estimates while the numbers in brackets indicate the number of species.</w:t>
+      </w:r>
+    </w:p>
+    <w:p>
+      <w:pPr>
+        <w:pStyle w:val="CaptionedFigure"/>
+      </w:pPr>
+      <w:r>
+        <w:drawing>
+          <wp:inline>
+            <wp:extent cx="6680200" cy="1668575"/>
+            <wp:effectExtent b="0" l="0" r="0" t="0"/>
+            <wp:docPr descr="Figure. 2. Acute and Acclimation lnRR q10 across traits for A) marine, B) freshwater and C) terrestrial systems" title="" id="41" name="Picture"/>
+            <a:graphic>
+              <a:graphicData uri="http://schemas.openxmlformats.org/drawingml/2006/picture">
+                <pic:pic>
+                  <pic:nvPicPr>
+                    <pic:cNvPr descr="ms_files/figure-docx/fig2-1.png" id="42" name="Picture"/>
+                    <pic:cNvPicPr>
+                      <a:picLocks noChangeArrowheads="1" noChangeAspect="1"/>
+                    </pic:cNvPicPr>
+                  </pic:nvPicPr>
+                  <pic:blipFill>
+                    <a:blip r:embed="rId40"/>
+                    <a:stretch>
+                      <a:fillRect/>
+                    </a:stretch>
+                  </pic:blipFill>
+                  <pic:spPr bwMode="auto">
+                    <a:xfrm>
+                      <a:off x="0" y="0"/>
+                      <a:ext cx="6680200" cy="1668575"/>
+                    </a:xfrm>
+                    <a:prstGeom prst="rect">
+                      <a:avLst/>
+                    </a:prstGeom>
+                    <a:noFill/>
+                    <a:ln w="9525">
+                      <a:noFill/>
+                      <a:headEnd/>
+                      <a:tailEnd/>
+                    </a:ln>
+                  </pic:spPr>
+                </pic:pic>
+              </a:graphicData>
+            </a:graphic>
+          </wp:inline>
+        </w:drawing>
+      </w:r>
+    </w:p>
+    <w:p>
+      <w:pPr>
+        <w:pStyle w:val="ImageCaption"/>
+      </w:pPr>
+      <w:r>
+        <w:rPr>
+          <w:bCs/>
+          <w:b/>
+        </w:rPr>
+        <w:t xml:space="preserve">Figure. 2.</w:t>
+      </w:r>
+      <w:r>
+        <w:t xml:space="preserve"> </w:t>
+      </w:r>
+      <w:r>
+        <w:t xml:space="preserve">Acute and Acclimation lnRR q10 across traits for A) marine, B) freshwater and C) terrestrial systems</w:t>
+      </w:r>
+    </w:p>
+    <w:bookmarkEnd w:id="43"/>
+    <w:bookmarkStart w:id="44" w:name="X3393869c47f435e9cf00f18ea1403d82e4fa8de"/>
+    <w:p>
+      <w:pPr>
+        <w:pStyle w:val="Heading3"/>
+      </w:pPr>
+      <w:r>
+        <w:rPr>
+          <w:iCs/>
+          <w:i/>
+        </w:rPr>
+        <w:t xml:space="preserve">Does the opportunity for selection differ across terrestrial and aquatic ectotherms?</w:t>
+      </w:r>
+    </w:p>
     <w:bookmarkEnd w:id="44"/>
-    <w:bookmarkStart w:id="45" w:name="X3393869c47f435e9cf00f18ea1403d82e4fa8de"/>
+    <w:bookmarkStart w:id="45" w:name="Xc10ebb43a1744a2445867384f67c174e2ec2054"/>
     <w:p>
       <w:pPr>
         <w:pStyle w:val="Heading3"/>
@@ -6983,26 +6932,12 @@
           <w:iCs/>
           <w:i/>
         </w:rPr>
-        <w:t xml:space="preserve">Does the opportunity for selection differ across terrestrial and aquatic ectotherms?</w:t>
+        <w:t xml:space="preserve">Does climate variability predict acclimation capacity among aquatic and terrestrial ectotherms?</w:t>
       </w:r>
     </w:p>
     <w:bookmarkEnd w:id="45"/>
-    <w:bookmarkStart w:id="46" w:name="Xc10ebb43a1744a2445867384f67c174e2ec2054"/>
-    <w:p>
-      <w:pPr>
-        <w:pStyle w:val="Heading3"/>
-      </w:pPr>
-      <w:r>
-        <w:rPr>
-          <w:iCs/>
-          <w:i/>
-        </w:rPr>
-        <w:t xml:space="preserve">Does climate variability predict acclimation capacity among aquatic and terrestrial ectotherms?</w:t>
-      </w:r>
-    </w:p>
     <w:bookmarkEnd w:id="46"/>
-    <w:bookmarkEnd w:id="47"/>
-    <w:bookmarkStart w:id="48" w:name="discussion"/>
+    <w:bookmarkStart w:id="47" w:name="discussion"/>
     <w:p>
       <w:pPr>
         <w:pStyle w:val="Heading2"/>
@@ -7174,8 +7109,8 @@
         <w:t xml:space="preserve">when controlling for acclimation time.</w:t>
       </w:r>
     </w:p>
-    <w:bookmarkEnd w:id="48"/>
-    <w:bookmarkStart w:id="76" w:name="references"/>
+    <w:bookmarkEnd w:id="47"/>
+    <w:bookmarkStart w:id="74" w:name="references"/>
     <w:p>
       <w:pPr>
         <w:pStyle w:val="Heading2"/>
@@ -7189,8 +7124,8 @@
         <w:pStyle w:val="FirstParagraph"/>
       </w:pPr>
     </w:p>
-    <w:bookmarkStart w:id="75" w:name="refs"/>
-    <w:bookmarkStart w:id="49" w:name="ref-Bulgarella2015"/>
+    <w:bookmarkStart w:id="73" w:name="refs"/>
+    <w:bookmarkStart w:id="48" w:name="ref-Bulgarella2015-yl"/>
     <w:p>
       <w:pPr>
         <w:pStyle w:val="Bibliography"/>
@@ -7206,158 +7141,242 @@
           <w:iCs/>
           <w:i/>
         </w:rPr>
-        <w:t xml:space="preserve">Journal of Insect physiology</w:t>
+        <w:t xml:space="preserve">J. Insect Physiol.</w:t>
       </w:r>
       <w:r>
         <w:t xml:space="preserve">, 75, 30–38.</w:t>
+      </w:r>
+    </w:p>
+    <w:bookmarkEnd w:id="48"/>
+    <w:bookmarkStart w:id="49" w:name="ref-Burkner2017-wg"/>
+    <w:p>
+      <w:pPr>
+        <w:pStyle w:val="Bibliography"/>
+      </w:pPr>
+      <w:r>
+        <w:t xml:space="preserve">Bürkner, P.-C. (2017). Brms: An</w:t>
+      </w:r>
+      <w:r>
+        <w:t xml:space="preserve"> </w:t>
+      </w:r>
+      <w:r>
+        <w:t xml:space="preserve">R</w:t>
+      </w:r>
+      <w:r>
+        <w:t xml:space="preserve"> </w:t>
+      </w:r>
+      <w:r>
+        <w:t xml:space="preserve">package for bayesian multilevel models using stan.</w:t>
+      </w:r>
+      <w:r>
+        <w:t xml:space="preserve"> </w:t>
+      </w:r>
+      <w:r>
+        <w:rPr>
+          <w:iCs/>
+          <w:i/>
+        </w:rPr>
+        <w:t xml:space="preserve">J. Stat. Softw.</w:t>
+      </w:r>
+      <w:r>
+        <w:t xml:space="preserve">, 80, 1–28., doi:10.18637/jss.v080.i01.</w:t>
       </w:r>
     </w:p>
     <w:bookmarkEnd w:id="49"/>
-    <w:bookmarkStart w:id="50" w:name="ref-Burkner2017"/>
+    <w:bookmarkStart w:id="50" w:name="ref-Burkner2018-ur"/>
     <w:p>
       <w:pPr>
         <w:pStyle w:val="Bibliography"/>
       </w:pPr>
       <w:r>
-        <w:t xml:space="preserve">Bürkner, P.-C. (2017). Brms: An r package for bayesian multilevel models using stan.</w:t>
-      </w:r>
-      <w:r>
-        <w:t xml:space="preserve"> </w:t>
-      </w:r>
-      <w:r>
-        <w:rPr>
-          <w:iCs/>
-          <w:i/>
-        </w:rPr>
-        <w:t xml:space="preserve">Journal of Statistical Software</w:t>
-      </w:r>
-      <w:r>
-        <w:t xml:space="preserve">, 80, 1–28., doi:10.18637/jss.v080.i01.</w:t>
+        <w:t xml:space="preserve">Bürkner, P.-C. (2018). Advanced bayesian multilevel modeling with the</w:t>
+      </w:r>
+      <w:r>
+        <w:t xml:space="preserve"> </w:t>
+      </w:r>
+      <w:r>
+        <w:t xml:space="preserve">R</w:t>
+      </w:r>
+      <w:r>
+        <w:t xml:space="preserve"> </w:t>
+      </w:r>
+      <w:r>
+        <w:t xml:space="preserve">package brms.</w:t>
+      </w:r>
+      <w:r>
+        <w:t xml:space="preserve"> </w:t>
+      </w:r>
+      <w:r>
+        <w:rPr>
+          <w:iCs/>
+          <w:i/>
+        </w:rPr>
+        <w:t xml:space="preserve">R J.</w:t>
+      </w:r>
+      <w:r>
+        <w:t xml:space="preserve">, 10, 395–411.</w:t>
       </w:r>
     </w:p>
     <w:bookmarkEnd w:id="50"/>
-    <w:bookmarkStart w:id="51" w:name="ref-Burkner2018"/>
+    <w:bookmarkStart w:id="51" w:name="ref-Einum2023-lz"/>
     <w:p>
       <w:pPr>
         <w:pStyle w:val="Bibliography"/>
       </w:pPr>
       <w:r>
-        <w:t xml:space="preserve">Bürkner, P.-C. (2018). Advanced bayesian multilevel modeling with the r package brms.</w:t>
-      </w:r>
-      <w:r>
-        <w:t xml:space="preserve"> </w:t>
-      </w:r>
-      <w:r>
-        <w:rPr>
-          <w:iCs/>
-          <w:i/>
-        </w:rPr>
-        <w:t xml:space="preserve">The R Journal</w:t>
-      </w:r>
-      <w:r>
-        <w:t xml:space="preserve">, 10, 395–411.</w:t>
+        <w:t xml:space="preserve">Einum, S. &amp; Burton, T. (2023). Divergence in rates of phenotypic plasticty among ectotherms.</w:t>
+      </w:r>
+      <w:r>
+        <w:t xml:space="preserve"> </w:t>
+      </w:r>
+      <w:r>
+        <w:rPr>
+          <w:iCs/>
+          <w:i/>
+        </w:rPr>
+        <w:t xml:space="preserve">Ecol. Lett.</w:t>
+      </w:r>
+      <w:r>
+        <w:t xml:space="preserve">, 26, 147–156.</w:t>
       </w:r>
     </w:p>
     <w:bookmarkEnd w:id="51"/>
-    <w:bookmarkStart w:id="52" w:name="ref-Einum2023"/>
+    <w:bookmarkStart w:id="52" w:name="ref-Grafen1989-pr"/>
     <w:p>
       <w:pPr>
         <w:pStyle w:val="Bibliography"/>
       </w:pPr>
       <w:r>
-        <w:t xml:space="preserve">Einum, S. &amp; Burton, T. (2023). Divergence in rates of phenotypic plasticty among ectotherms.</w:t>
-      </w:r>
-      <w:r>
-        <w:t xml:space="preserve"> </w:t>
-      </w:r>
-      <w:r>
-        <w:rPr>
-          <w:iCs/>
-          <w:i/>
-        </w:rPr>
-        <w:t xml:space="preserve">Ecology Letters</w:t>
-      </w:r>
-      <w:r>
-        <w:t xml:space="preserve">, 26, 147–156.</w:t>
+        <w:t xml:space="preserve">Grafen, A. (1989). The phylogenetic regression.</w:t>
+      </w:r>
+      <w:r>
+        <w:t xml:space="preserve"> </w:t>
+      </w:r>
+      <w:r>
+        <w:rPr>
+          <w:iCs/>
+          <w:i/>
+        </w:rPr>
+        <w:t xml:space="preserve">Philos. Trans. R. Soc. Lond. B Biol. Sci.</w:t>
+      </w:r>
+      <w:r>
+        <w:t xml:space="preserve">, 326, 119–157.</w:t>
       </w:r>
     </w:p>
     <w:bookmarkEnd w:id="52"/>
-    <w:bookmarkStart w:id="53" w:name="ref-Grafen1989"/>
+    <w:bookmarkStart w:id="53" w:name="ref-Gunderson2015-hz"/>
     <w:p>
       <w:pPr>
         <w:pStyle w:val="Bibliography"/>
       </w:pPr>
       <w:r>
-        <w:t xml:space="preserve">Grafen, A. (1989). The phylogenetic regression.</w:t>
-      </w:r>
-      <w:r>
-        <w:t xml:space="preserve"> </w:t>
-      </w:r>
-      <w:r>
-        <w:rPr>
-          <w:iCs/>
-          <w:i/>
-        </w:rPr>
-        <w:t xml:space="preserve">Philosophical Transactions of the Royal Society of London. Series B, Biological Sciences</w:t>
-      </w:r>
-      <w:r>
-        <w:t xml:space="preserve">, 326, 119–157.</w:t>
+        <w:t xml:space="preserve">Gunderson, A.R. &amp; Stillman, J.H. (2015). Plasticity in thermal tolerance has limited potential to buffer ectotherms from global warming.</w:t>
+      </w:r>
+      <w:r>
+        <w:t xml:space="preserve"> </w:t>
+      </w:r>
+      <w:r>
+        <w:rPr>
+          <w:iCs/>
+          <w:i/>
+        </w:rPr>
+        <w:t xml:space="preserve">Proceedings of the Royal Society B: Biological Sciences</w:t>
+      </w:r>
+      <w:r>
+        <w:t xml:space="preserve">, 282, 20150401.</w:t>
       </w:r>
     </w:p>
     <w:bookmarkEnd w:id="53"/>
-    <w:bookmarkStart w:id="54" w:name="ref-Gunderson2015"/>
+    <w:bookmarkStart w:id="54" w:name="ref-Havird2020-mj"/>
     <w:p>
       <w:pPr>
         <w:pStyle w:val="Bibliography"/>
       </w:pPr>
       <w:r>
-        <w:t xml:space="preserve">Gunderson, A.R. &amp; Stillman, J.H. (2015). Plasticity in thermal tolerance has limited potential to buffer ectotherms from global warming.</w:t>
-      </w:r>
-      <w:r>
-        <w:t xml:space="preserve"> </w:t>
-      </w:r>
-      <w:r>
-        <w:rPr>
-          <w:iCs/>
-          <w:i/>
-        </w:rPr>
-        <w:t xml:space="preserve">Proceedings of the Royal Society B: Biological Sciences</w:t>
-      </w:r>
-      <w:r>
-        <w:t xml:space="preserve">, 282, 20150401.</w:t>
+        <w:t xml:space="preserve">Havird, J.C., Neuwald, J.L., Shah, A.A., Mauro, A., Marshall, C.A. &amp; Ghalambor, C.K. (2020). Distinguishing between active plasticity due to thermal acclimation and passive plasticity due to</w:t>
+      </w:r>
+      <w:r>
+        <w:t xml:space="preserve"> </w:t>
+      </w:r>
+      <w:r>
+        <w:t xml:space="preserve">Q10</w:t>
+      </w:r>
+      <w:r>
+        <w:t xml:space="preserve"> </w:t>
+      </w:r>
+      <w:r>
+        <w:t xml:space="preserve">effects: Why methodology matters.</w:t>
+      </w:r>
+      <w:r>
+        <w:t xml:space="preserve"> </w:t>
+      </w:r>
+      <w:r>
+        <w:rPr>
+          <w:iCs/>
+          <w:i/>
+        </w:rPr>
+        <w:t xml:space="preserve">Funct. Ecol.</w:t>
+      </w:r>
+      <w:r>
+        <w:t xml:space="preserve">, 0, 1–14.</w:t>
       </w:r>
     </w:p>
     <w:bookmarkEnd w:id="54"/>
-    <w:bookmarkStart w:id="55" w:name="ref-Havird2020"/>
+    <w:bookmarkStart w:id="55" w:name="ref-Hersbach2020-hx"/>
     <w:p>
       <w:pPr>
         <w:pStyle w:val="Bibliography"/>
       </w:pPr>
       <w:r>
-        <w:t xml:space="preserve">Havird, J.C., Neuwald, J.L., Shah, A.A., Mauro, A., Marshall, C.A. &amp; Ghalambor, C.K. (2020). Distinguishing between active plasticity due to thermal acclimation and passive plasticity due to Q10 effects: Why methodology matters.</w:t>
-      </w:r>
-      <w:r>
-        <w:t xml:space="preserve"> </w:t>
-      </w:r>
-      <w:r>
-        <w:rPr>
-          <w:iCs/>
-          <w:i/>
-        </w:rPr>
-        <w:t xml:space="preserve">Functional Ecology</w:t>
-      </w:r>
-      <w:r>
-        <w:t xml:space="preserve">, 0, 1–14.</w:t>
+        <w:t xml:space="preserve">Hersbach, H., Bell, B., Berrisford, P., Hirahara, S., Horányi, A., Muñoz-Sabater, J.,</w:t>
+      </w:r>
+      <w:r>
+        <w:t xml:space="preserve"> </w:t>
+      </w:r>
+      <w:r>
+        <w:rPr>
+          <w:iCs/>
+          <w:i/>
+        </w:rPr>
+        <w:t xml:space="preserve">et al.</w:t>
+      </w:r>
+      <w:r>
+        <w:t xml:space="preserve"> (2020). The</w:t>
+      </w:r>
+      <w:r>
+        <w:t xml:space="preserve"> </w:t>
+      </w:r>
+      <w:r>
+        <w:t xml:space="preserve">ERA5</w:t>
+      </w:r>
+      <w:r>
+        <w:t xml:space="preserve"> </w:t>
+      </w:r>
+      <w:r>
+        <w:t xml:space="preserve">global reanalysis.</w:t>
+      </w:r>
+      <w:r>
+        <w:t xml:space="preserve"> </w:t>
+      </w:r>
+      <w:r>
+        <w:rPr>
+          <w:iCs/>
+          <w:i/>
+        </w:rPr>
+        <w:t xml:space="preserve">Quart. J. Roy. Meteor. Soc.</w:t>
+      </w:r>
+      <w:r>
+        <w:t xml:space="preserve">, 146, 1999–2049.</w:t>
       </w:r>
     </w:p>
     <w:bookmarkEnd w:id="55"/>
-    <w:bookmarkStart w:id="56" w:name="ref-hedges1999meta"/>
+    <w:bookmarkStart w:id="56" w:name="ref-Lajeunesse2011-fq"/>
     <w:p>
       <w:pPr>
         <w:pStyle w:val="Bibliography"/>
       </w:pPr>
       <w:r>
-        <w:t xml:space="preserve">Hedges, L.V., Gurevitch, J. &amp; Curtis, P.S. (1999). The meta-analysis of response ratios in experimental ecology.</w:t>
+        <w:t xml:space="preserve">Lajeunesse, M.J. (2011). On the meta-analysis of response ratios for studies with correlated and multi-group designs.</w:t>
       </w:r>
       <w:r>
         <w:t xml:space="preserve"> </w:t>
@@ -7370,288 +7389,308 @@
         <w:t xml:space="preserve">Ecology</w:t>
       </w:r>
       <w:r>
-        <w:t xml:space="preserve">, 80, 1150–1156.</w:t>
+        <w:t xml:space="preserve">, 92, 2049–2055.</w:t>
       </w:r>
     </w:p>
     <w:bookmarkEnd w:id="56"/>
-    <w:bookmarkStart w:id="57" w:name="ref-Hersbach2020"/>
+    <w:bookmarkStart w:id="57" w:name="ref-Michonneau2016-if"/>
     <w:p>
       <w:pPr>
         <w:pStyle w:val="Bibliography"/>
       </w:pPr>
       <w:r>
-        <w:t xml:space="preserve">Hersbach, H., Bell, B., Berrisford, P., Hirahara, S., Horányi, A., Muñoz-Sabater, J.,</w:t>
-      </w:r>
-      <w:r>
-        <w:t xml:space="preserve"> </w:t>
-      </w:r>
-      <w:r>
-        <w:rPr>
-          <w:iCs/>
-          <w:i/>
-        </w:rPr>
-        <w:t xml:space="preserve">et al.</w:t>
-      </w:r>
-      <w:r>
-        <w:t xml:space="preserve"> (2020). The ERA5 global reanalysis.</w:t>
-      </w:r>
-      <w:r>
-        <w:t xml:space="preserve"> </w:t>
-      </w:r>
-      <w:r>
-        <w:rPr>
-          <w:iCs/>
-          <w:i/>
-        </w:rPr>
-        <w:t xml:space="preserve">Quarterly Journal of the Royal Meteorological Society</w:t>
-      </w:r>
-      <w:r>
-        <w:t xml:space="preserve">, 146, 1999–2049.</w:t>
+        <w:t xml:space="preserve">Michonneau, F., Brown, J.W. &amp; Winter, D.J. (2016). Rotl: An</w:t>
+      </w:r>
+      <w:r>
+        <w:t xml:space="preserve"> </w:t>
+      </w:r>
+      <w:r>
+        <w:t xml:space="preserve">R</w:t>
+      </w:r>
+      <w:r>
+        <w:t xml:space="preserve"> </w:t>
+      </w:r>
+      <w:r>
+        <w:t xml:space="preserve">package to interact with the open tree of life data.</w:t>
+      </w:r>
+      <w:r>
+        <w:t xml:space="preserve"> </w:t>
+      </w:r>
+      <w:r>
+        <w:rPr>
+          <w:iCs/>
+          <w:i/>
+        </w:rPr>
+        <w:t xml:space="preserve">Methods Ecol. Evol.</w:t>
+      </w:r>
+      <w:r>
+        <w:t xml:space="preserve">, 7, 1476-1481. doi:10.1111/2041-210X.12593.</w:t>
       </w:r>
     </w:p>
     <w:bookmarkEnd w:id="57"/>
-    <w:bookmarkStart w:id="58" w:name="ref-laj2011"/>
+    <w:bookmarkStart w:id="58" w:name="ref-Nakagawa2021-ls"/>
     <w:p>
       <w:pPr>
         <w:pStyle w:val="Bibliography"/>
       </w:pPr>
       <w:r>
-        <w:t xml:space="preserve">Lajeunesse, M.J. (2011). On the meta-analysis of response ratios for studies with correlated and multi-group designs.</w:t>
-      </w:r>
-      <w:r>
-        <w:t xml:space="preserve"> </w:t>
-      </w:r>
-      <w:r>
-        <w:rPr>
-          <w:iCs/>
-          <w:i/>
-        </w:rPr>
-        <w:t xml:space="preserve">Ecology</w:t>
-      </w:r>
-      <w:r>
-        <w:t xml:space="preserve">, 92, 2049–2055.</w:t>
+        <w:t xml:space="preserve">Nakagawa, S., Lagisz, M., O’Dea, R.E., Rutkowska, J., Yang, Y., Noble, D.W.A.,</w:t>
+      </w:r>
+      <w:r>
+        <w:t xml:space="preserve"> </w:t>
+      </w:r>
+      <w:r>
+        <w:rPr>
+          <w:iCs/>
+          <w:i/>
+        </w:rPr>
+        <w:t xml:space="preserve">et al.</w:t>
+      </w:r>
+      <w:r>
+        <w:t xml:space="preserve"> (2021a). The orchard plot: Cultivating forest plots for use in ecology, evolution and beyond.</w:t>
+      </w:r>
+      <w:r>
+        <w:t xml:space="preserve"> </w:t>
+      </w:r>
+      <w:r>
+        <w:rPr>
+          <w:iCs/>
+          <w:i/>
+        </w:rPr>
+        <w:t xml:space="preserve">Research Synthesis Methods</w:t>
+      </w:r>
+      <w:r>
+        <w:t xml:space="preserve">, 12, 4–12.</w:t>
       </w:r>
     </w:p>
     <w:bookmarkEnd w:id="58"/>
-    <w:bookmarkStart w:id="59" w:name="ref-rotl2016"/>
+    <w:bookmarkStart w:id="59" w:name="ref-Nakagawa2015-fo"/>
     <w:p>
       <w:pPr>
         <w:pStyle w:val="Bibliography"/>
       </w:pPr>
       <w:r>
-        <w:t xml:space="preserve">Michonneau, F., Brown, J.W. &amp; Winter, D.J. (2016). Rotl: An r package to interact with the open tree of life data.</w:t>
-      </w:r>
-      <w:r>
-        <w:t xml:space="preserve"> </w:t>
-      </w:r>
-      <w:r>
-        <w:rPr>
-          <w:iCs/>
-          <w:i/>
-        </w:rPr>
-        <w:t xml:space="preserve">Methods in Ecology and Evolution</w:t>
-      </w:r>
-      <w:r>
-        <w:t xml:space="preserve">, 7, 1476-1481. doi:10.1111/2041-210X.12593.</w:t>
+        <w:t xml:space="preserve">Nakagawa, S., Poulin, R., Mengersen, K., Reinhold, K., Engqvist, L., Lagisz, M.,</w:t>
+      </w:r>
+      <w:r>
+        <w:t xml:space="preserve"> </w:t>
+      </w:r>
+      <w:r>
+        <w:rPr>
+          <w:iCs/>
+          <w:i/>
+        </w:rPr>
+        <w:t xml:space="preserve">et al.</w:t>
+      </w:r>
+      <w:r>
+        <w:t xml:space="preserve"> (2015). Meta-analysis of variation: Ecological and evolutionary applications and beyond.</w:t>
+      </w:r>
+      <w:r>
+        <w:t xml:space="preserve"> </w:t>
+      </w:r>
+      <w:r>
+        <w:rPr>
+          <w:iCs/>
+          <w:i/>
+        </w:rPr>
+        <w:t xml:space="preserve">Methods Ecol. Evol.</w:t>
+      </w:r>
+      <w:r>
+        <w:t xml:space="preserve">, 6, 143–152.</w:t>
       </w:r>
     </w:p>
     <w:bookmarkEnd w:id="59"/>
-    <w:bookmarkStart w:id="60" w:name="ref-Nakagawa2021c"/>
+    <w:bookmarkStart w:id="60" w:name="ref-Nakagawa2012-su"/>
     <w:p>
       <w:pPr>
         <w:pStyle w:val="Bibliography"/>
       </w:pPr>
       <w:r>
-        <w:t xml:space="preserve">Nakagawa, S., Lagisz, M., O’Dea, R.E., Rutkowska, J., Yang, Y., Noble, D.W.A.,</w:t>
-      </w:r>
-      <w:r>
-        <w:t xml:space="preserve"> </w:t>
-      </w:r>
-      <w:r>
-        <w:rPr>
-          <w:iCs/>
-          <w:i/>
-        </w:rPr>
-        <w:t xml:space="preserve">et al.</w:t>
-      </w:r>
-      <w:r>
-        <w:t xml:space="preserve"> (2021a). The orchard plot: Cultivating forest plots for use in ecology, evolution and beyond.</w:t>
-      </w:r>
-      <w:r>
-        <w:t xml:space="preserve"> </w:t>
-      </w:r>
-      <w:r>
-        <w:rPr>
-          <w:iCs/>
-          <w:i/>
-        </w:rPr>
-        <w:t xml:space="preserve">Research Synthesis Methods</w:t>
-      </w:r>
-      <w:r>
-        <w:t xml:space="preserve">, 12, 4–12.</w:t>
+        <w:t xml:space="preserve">Nakagawa, S. &amp; Santos, E.S.A. (2012). Methodological issues and advances in biological meta-analysis.</w:t>
+      </w:r>
+      <w:r>
+        <w:t xml:space="preserve"> </w:t>
+      </w:r>
+      <w:r>
+        <w:rPr>
+          <w:iCs/>
+          <w:i/>
+        </w:rPr>
+        <w:t xml:space="preserve">Evol. Ecol.</w:t>
+      </w:r>
+      <w:r>
+        <w:t xml:space="preserve">, 26, 1253–1274.</w:t>
       </w:r>
     </w:p>
     <w:bookmarkEnd w:id="60"/>
-    <w:bookmarkStart w:id="61" w:name="ref-nakagawa2015meta"/>
+    <w:bookmarkStart w:id="61" w:name="ref-Nakagawa2021-uf"/>
     <w:p>
       <w:pPr>
         <w:pStyle w:val="Bibliography"/>
       </w:pPr>
       <w:r>
-        <w:t xml:space="preserve">Nakagawa, S., Poulin, R., Mengersen, K., Reinhold, K., Engqvist, L., Lagisz, M.,</w:t>
-      </w:r>
-      <w:r>
-        <w:t xml:space="preserve"> </w:t>
-      </w:r>
-      <w:r>
-        <w:rPr>
-          <w:iCs/>
-          <w:i/>
-        </w:rPr>
-        <w:t xml:space="preserve">et al.</w:t>
-      </w:r>
-      <w:r>
-        <w:t xml:space="preserve"> (2015). Meta-analysis of variation: Ecological and evolutionary applications and beyond.</w:t>
-      </w:r>
-      <w:r>
-        <w:t xml:space="preserve"> </w:t>
-      </w:r>
-      <w:r>
-        <w:rPr>
-          <w:iCs/>
-          <w:i/>
-        </w:rPr>
-        <w:t xml:space="preserve">Methods in Ecology and Evolution</w:t>
-      </w:r>
-      <w:r>
-        <w:t xml:space="preserve">, 6, 143–152.</w:t>
+        <w:t xml:space="preserve">Nakagawa, S., Senior, A.M., Viechtbauer, W. &amp; Noble, D.W.A. (2021b). An assessment of statistical methods for non-independent data in ecological meta-analyses: comment.</w:t>
+      </w:r>
+      <w:r>
+        <w:t xml:space="preserve"> </w:t>
+      </w:r>
+      <w:r>
+        <w:rPr>
+          <w:iCs/>
+          <w:i/>
+        </w:rPr>
+        <w:t xml:space="preserve">Ecology</w:t>
+      </w:r>
+      <w:r>
+        <w:t xml:space="preserve">, in press., https://doi.org/10.1002/ecy.3490.</w:t>
       </w:r>
     </w:p>
     <w:bookmarkEnd w:id="61"/>
-    <w:bookmarkStart w:id="62" w:name="ref-NakagawaSantos2012"/>
+    <w:bookmarkStart w:id="62" w:name="ref-Noble2022-ty"/>
     <w:p>
       <w:pPr>
         <w:pStyle w:val="Bibliography"/>
       </w:pPr>
       <w:r>
-        <w:t xml:space="preserve">Nakagawa, S. &amp; Santos, E.S. (2012). Methodological issues and advances in biological meta-analysis.</w:t>
-      </w:r>
-      <w:r>
-        <w:t xml:space="preserve"> </w:t>
-      </w:r>
-      <w:r>
-        <w:rPr>
-          <w:iCs/>
-          <w:i/>
-        </w:rPr>
-        <w:t xml:space="preserve">Evolutionary Ecology</w:t>
-      </w:r>
-      <w:r>
-        <w:t xml:space="preserve">, 26, 1253–1274.</w:t>
+        <w:t xml:space="preserve">Noble, D.W.A., Pottier, P., Lagisz, M., Burke, S., Drobniak, S.M., O’Dea, R.E.,</w:t>
+      </w:r>
+      <w:r>
+        <w:t xml:space="preserve"> </w:t>
+      </w:r>
+      <w:r>
+        <w:rPr>
+          <w:iCs/>
+          <w:i/>
+        </w:rPr>
+        <w:t xml:space="preserve">et al.</w:t>
+      </w:r>
+      <w:r>
+        <w:t xml:space="preserve"> (2022). Meta-analytic approaches and effect sizes to account for</w:t>
+      </w:r>
+      <w:r>
+        <w:t xml:space="preserve"> </w:t>
+      </w:r>
+      <w:r>
+        <w:t xml:space="preserve">“nuisance heterogeneity”</w:t>
+      </w:r>
+      <w:r>
+        <w:t xml:space="preserve"> </w:t>
+      </w:r>
+      <w:r>
+        <w:t xml:space="preserve">in comparative physiology.</w:t>
+      </w:r>
+      <w:r>
+        <w:t xml:space="preserve"> </w:t>
+      </w:r>
+      <w:r>
+        <w:rPr>
+          <w:iCs/>
+          <w:i/>
+        </w:rPr>
+        <w:t xml:space="preserve">J. Exp. Biol.</w:t>
+      </w:r>
+      <w:r>
+        <w:t xml:space="preserve">, 225, jeb243225.</w:t>
       </w:r>
     </w:p>
     <w:bookmarkEnd w:id="62"/>
-    <w:bookmarkStart w:id="63" w:name="ref-Nakagawa2021"/>
+    <w:bookmarkStart w:id="63" w:name="ref-Paradis2019-gx"/>
     <w:p>
       <w:pPr>
         <w:pStyle w:val="Bibliography"/>
       </w:pPr>
       <w:r>
-        <w:t xml:space="preserve">Nakagawa, S., Senior, A.M., Viechtbauer, W. &amp; Noble, D.W.A. (2021b). An assessment of statistical methods for non-independent data in ecological meta-analyses: comment.</w:t>
-      </w:r>
-      <w:r>
-        <w:t xml:space="preserve"> </w:t>
-      </w:r>
-      <w:r>
-        <w:rPr>
-          <w:iCs/>
-          <w:i/>
-        </w:rPr>
-        <w:t xml:space="preserve">Ecology</w:t>
-      </w:r>
-      <w:r>
-        <w:t xml:space="preserve">, in press., https://doi.org/10.1002/ecy.3490.</w:t>
+        <w:t xml:space="preserve">Paradis, E. &amp; Schliep, K. (2019). Ape 5.0: An environment for modern phylogenetics and evolutionary analyses in</w:t>
+      </w:r>
+      <w:r>
+        <w:t xml:space="preserve"> </w:t>
+      </w:r>
+      <w:r>
+        <w:t xml:space="preserve">R</w:t>
+      </w:r>
+      <w:r>
+        <w:t xml:space="preserve">.</w:t>
+      </w:r>
+      <w:r>
+        <w:t xml:space="preserve"> </w:t>
+      </w:r>
+      <w:r>
+        <w:rPr>
+          <w:iCs/>
+          <w:i/>
+        </w:rPr>
+        <w:t xml:space="preserve">Bioinformatics</w:t>
+      </w:r>
+      <w:r>
+        <w:t xml:space="preserve">, 35, 526–528.</w:t>
       </w:r>
     </w:p>
     <w:bookmarkEnd w:id="63"/>
-    <w:bookmarkStart w:id="64" w:name="ref-Noble2022"/>
+    <w:bookmarkStart w:id="64" w:name="ref-Pick2019-mg"/>
     <w:p>
       <w:pPr>
         <w:pStyle w:val="Bibliography"/>
       </w:pPr>
       <w:r>
-        <w:t xml:space="preserve">Noble, D.W.A., Pottier, P., Lagisz, M., Burke, S., Drobniak, S.M., O’Dea, R.E.,</w:t>
-      </w:r>
-      <w:r>
-        <w:t xml:space="preserve"> </w:t>
-      </w:r>
-      <w:r>
-        <w:rPr>
-          <w:iCs/>
-          <w:i/>
-        </w:rPr>
-        <w:t xml:space="preserve">et al.</w:t>
-      </w:r>
-      <w:r>
-        <w:t xml:space="preserve"> (2022). Meta-analytic approaches and effect sizes to account for</w:t>
-      </w:r>
-      <w:r>
-        <w:t xml:space="preserve"> </w:t>
-      </w:r>
-      <w:r>
-        <w:t xml:space="preserve">“nuisance heterogeneity”</w:t>
-      </w:r>
-      <w:r>
-        <w:t xml:space="preserve"> </w:t>
-      </w:r>
-      <w:r>
-        <w:t xml:space="preserve">in comparative physiology.</w:t>
-      </w:r>
-      <w:r>
-        <w:t xml:space="preserve"> </w:t>
-      </w:r>
-      <w:r>
-        <w:rPr>
-          <w:iCs/>
-          <w:i/>
-        </w:rPr>
-        <w:t xml:space="preserve">Journal of Experimental Biology</w:t>
-      </w:r>
-      <w:r>
-        <w:t xml:space="preserve">, 225, jeb243225.</w:t>
+        <w:t xml:space="preserve">Pick, J.L., Nakagawa, S. &amp; Noble, D.W.A. (2019). Reproducible, flexible and high throughput data extraction from primary literature: The metaDigitise</w:t>
+      </w:r>
+      <w:r>
+        <w:t xml:space="preserve"> </w:t>
+      </w:r>
+      <w:r>
+        <w:t xml:space="preserve">R</w:t>
+      </w:r>
+      <w:r>
+        <w:t xml:space="preserve"> </w:t>
+      </w:r>
+      <w:r>
+        <w:t xml:space="preserve">package.</w:t>
+      </w:r>
+      <w:r>
+        <w:t xml:space="preserve"> </w:t>
+      </w:r>
+      <w:r>
+        <w:rPr>
+          <w:iCs/>
+          <w:i/>
+        </w:rPr>
+        <w:t xml:space="preserve">Methods Ecol. Evol.</w:t>
+      </w:r>
+      <w:r>
+        <w:t xml:space="preserve">, 10, 426–431.</w:t>
       </w:r>
     </w:p>
     <w:bookmarkEnd w:id="64"/>
-    <w:bookmarkStart w:id="65" w:name="ref-ouzzani2016"/>
+    <w:bookmarkStart w:id="65" w:name="ref-Pinsky2019-fn"/>
     <w:p>
       <w:pPr>
         <w:pStyle w:val="Bibliography"/>
       </w:pPr>
       <w:r>
-        <w:t xml:space="preserve">Ouzzani, M., Hammady, H., Fedorowicz, Z. &amp; Elmagarmid, A. (2016). Rayyan—a web and mobile app for systematic reviews.</w:t>
-      </w:r>
-      <w:r>
-        <w:t xml:space="preserve"> </w:t>
-      </w:r>
-      <w:r>
-        <w:rPr>
-          <w:iCs/>
-          <w:i/>
-        </w:rPr>
-        <w:t xml:space="preserve">Systematic Reviews</w:t>
-      </w:r>
-      <w:r>
-        <w:t xml:space="preserve">, 5, 210–220.</w:t>
+        <w:t xml:space="preserve">Pinsky, M.L., Eikeset, A.M., McCauley, D.J., Payne, J.L. &amp; Sunday, J.M. (2019). Greater vulnerability to warming of marine versus terrestrial ectotherms.</w:t>
+      </w:r>
+      <w:r>
+        <w:t xml:space="preserve"> </w:t>
+      </w:r>
+      <w:r>
+        <w:rPr>
+          <w:iCs/>
+          <w:i/>
+        </w:rPr>
+        <w:t xml:space="preserve">Nature</w:t>
+      </w:r>
+      <w:r>
+        <w:t xml:space="preserve">, 569, 108–111.</w:t>
       </w:r>
     </w:p>
     <w:bookmarkEnd w:id="65"/>
-    <w:bookmarkStart w:id="66" w:name="ref-ape"/>
+    <w:bookmarkStart w:id="66" w:name="ref-Revell2012-vq"/>
     <w:p>
       <w:pPr>
         <w:pStyle w:val="Bibliography"/>
       </w:pPr>
       <w:r>
-        <w:t xml:space="preserve">Paradis, E. &amp; Schliep, K. (2019). Ape 5.0: An environment for modern phylogenetics and evolutionary analyses in</w:t>
+        <w:t xml:space="preserve">Revell, L.J. (2012). Phytools: An</w:t>
       </w:r>
       <w:r>
         <w:t xml:space="preserve"> </w:t>
@@ -7660,381 +7699,353 @@
         <w:t xml:space="preserve">R</w:t>
       </w:r>
       <w:r>
-        <w:t xml:space="preserve">.</w:t>
-      </w:r>
-      <w:r>
-        <w:t xml:space="preserve"> </w:t>
-      </w:r>
-      <w:r>
-        <w:rPr>
-          <w:iCs/>
-          <w:i/>
-        </w:rPr>
-        <w:t xml:space="preserve">Bioinformatics</w:t>
-      </w:r>
-      <w:r>
-        <w:t xml:space="preserve">, 35, 526–528.</w:t>
+        <w:t xml:space="preserve"> </w:t>
+      </w:r>
+      <w:r>
+        <w:t xml:space="preserve">package for phylogenetic comparative biology (and other things).</w:t>
+      </w:r>
+      <w:r>
+        <w:t xml:space="preserve"> </w:t>
+      </w:r>
+      <w:r>
+        <w:rPr>
+          <w:iCs/>
+          <w:i/>
+        </w:rPr>
+        <w:t xml:space="preserve">Methods Ecol. Evol.</w:t>
+      </w:r>
+      <w:r>
+        <w:t xml:space="preserve">, 3, 217–223.</w:t>
       </w:r>
     </w:p>
     <w:bookmarkEnd w:id="66"/>
-    <w:bookmarkStart w:id="67" w:name="ref-Pick2019"/>
+    <w:bookmarkStart w:id="67" w:name="ref-Seebacher2015-wi"/>
     <w:p>
       <w:pPr>
         <w:pStyle w:val="Bibliography"/>
       </w:pPr>
       <w:r>
-        <w:t xml:space="preserve">Pick, J.L., Nakagawa, S. &amp; Noble, D.W.A. (2019). Reproducible, flexible and high throughput data extraction from primary literature: The metaDigitise r package.</w:t>
-      </w:r>
-      <w:r>
-        <w:t xml:space="preserve"> </w:t>
-      </w:r>
-      <w:r>
-        <w:rPr>
-          <w:iCs/>
-          <w:i/>
-        </w:rPr>
-        <w:t xml:space="preserve">Methods in Ecology and Evolution</w:t>
-      </w:r>
-      <w:r>
-        <w:t xml:space="preserve">, 10, 426–431.</w:t>
+        <w:t xml:space="preserve">Seebacher, F., White, C.R. &amp; Franklin, C.E. (2015a). Physiological plasticity increases resilience of ectothermic animals to climate change.</w:t>
+      </w:r>
+      <w:r>
+        <w:t xml:space="preserve"> </w:t>
+      </w:r>
+      <w:r>
+        <w:rPr>
+          <w:iCs/>
+          <w:i/>
+        </w:rPr>
+        <w:t xml:space="preserve">Nat. Clim. Chang.</w:t>
+      </w:r>
+      <w:r>
+        <w:t xml:space="preserve">, 5, 61.</w:t>
       </w:r>
     </w:p>
     <w:bookmarkEnd w:id="67"/>
-    <w:bookmarkStart w:id="68" w:name="ref-Pinsky2019"/>
+    <w:bookmarkStart w:id="68" w:name="ref-Seebacher2015-xj"/>
     <w:p>
       <w:pPr>
         <w:pStyle w:val="Bibliography"/>
       </w:pPr>
       <w:r>
-        <w:t xml:space="preserve">Pinsky, M.L., Eikeset, A.M., McCauley, D.J., Payne, J.L. &amp; Sunday, J.M. (2019). Greater vulnerability to warming of marine versus terrestrial ectotherms.</w:t>
-      </w:r>
-      <w:r>
-        <w:t xml:space="preserve"> </w:t>
-      </w:r>
-      <w:r>
-        <w:rPr>
-          <w:iCs/>
-          <w:i/>
-        </w:rPr>
-        <w:t xml:space="preserve">Nature</w:t>
-      </w:r>
-      <w:r>
-        <w:t xml:space="preserve">, 569, 108–111.</w:t>
+        <w:t xml:space="preserve">Seebacher, F., White, C.R. &amp; Franklin, C.E. (2015b). Physiological plasticity increases resilience of ectothermic animals to climate change.</w:t>
+      </w:r>
+      <w:r>
+        <w:t xml:space="preserve"> </w:t>
+      </w:r>
+      <w:r>
+        <w:rPr>
+          <w:iCs/>
+          <w:i/>
+        </w:rPr>
+        <w:t xml:space="preserve">Nat. Clim. Chang.</w:t>
+      </w:r>
+      <w:r>
+        <w:t xml:space="preserve">, 5, 61–66.</w:t>
       </w:r>
     </w:p>
     <w:bookmarkEnd w:id="68"/>
-    <w:bookmarkStart w:id="69" w:name="ref-Revell2012"/>
+    <w:bookmarkStart w:id="69" w:name="ref-Song2021-ba"/>
     <w:p>
       <w:pPr>
         <w:pStyle w:val="Bibliography"/>
       </w:pPr>
       <w:r>
-        <w:t xml:space="preserve">Revell, L.J. (2012). Phytools: An r package for phylogenetic comparative biology (and other things).</w:t>
-      </w:r>
-      <w:r>
-        <w:t xml:space="preserve"> </w:t>
-      </w:r>
-      <w:r>
-        <w:rPr>
-          <w:iCs/>
-          <w:i/>
-        </w:rPr>
-        <w:t xml:space="preserve">Methods in Ecology and Evolution</w:t>
-      </w:r>
-      <w:r>
-        <w:t xml:space="preserve">, 3, 217–223.</w:t>
+        <w:t xml:space="preserve">Song, C., Peacor, S.D., Osenberg, C.W. &amp; Bence, J.R. (2021). An assessment of statistical methods for nonindependent data in ecological meta-analyses.</w:t>
+      </w:r>
+      <w:r>
+        <w:t xml:space="preserve"> </w:t>
+      </w:r>
+      <w:r>
+        <w:rPr>
+          <w:iCs/>
+          <w:i/>
+        </w:rPr>
+        <w:t xml:space="preserve">Ecology</w:t>
+      </w:r>
+      <w:r>
+        <w:t xml:space="preserve">, e03184.</w:t>
       </w:r>
     </w:p>
     <w:bookmarkEnd w:id="69"/>
-    <w:bookmarkStart w:id="70" w:name="ref-Seebacher2015"/>
+    <w:bookmarkStart w:id="70" w:name="ref-noauthor_2021-az"/>
     <w:p>
       <w:pPr>
         <w:pStyle w:val="Bibliography"/>
       </w:pPr>
       <w:r>
-        <w:t xml:space="preserve">Seebacher, F., White, C.R. &amp; Franklin, C.E. (2015). Physiological plasticity increases resilience of ectothermic animals to climate change.</w:t>
-      </w:r>
-      <w:r>
-        <w:t xml:space="preserve"> </w:t>
-      </w:r>
-      <w:r>
-        <w:rPr>
-          <w:iCs/>
-          <w:i/>
-        </w:rPr>
-        <w:t xml:space="preserve">Nature Climate Change</w:t>
-      </w:r>
-      <w:r>
-        <w:t xml:space="preserve">, 5, 61–66.</w:t>
+        <w:t xml:space="preserve">Stan development team.</w:t>
+      </w:r>
+      <w:r>
+        <w:t xml:space="preserve"> </w:t>
+      </w:r>
+      <w:r>
+        <w:t xml:space="preserve">RStan</w:t>
+      </w:r>
+      <w:r>
+        <w:t xml:space="preserve">: The</w:t>
+      </w:r>
+      <w:r>
+        <w:t xml:space="preserve"> </w:t>
+      </w:r>
+      <w:r>
+        <w:t xml:space="preserve">R</w:t>
+      </w:r>
+      <w:r>
+        <w:t xml:space="preserve"> </w:t>
+      </w:r>
+      <w:r>
+        <w:t xml:space="preserve">interface to stan. (2021).</w:t>
+      </w:r>
+      <w:r>
+        <w:t xml:space="preserve"> </w:t>
+      </w:r>
+      <w:r>
+        <w:rPr>
+          <w:iCs/>
+          <w:i/>
+        </w:rPr>
+        <w:t xml:space="preserve">R package version 2. 21. 3. https://mc-stan. org/.</w:t>
       </w:r>
     </w:p>
     <w:bookmarkEnd w:id="70"/>
-    <w:bookmarkStart w:id="71" w:name="ref-Song2021"/>
+    <w:bookmarkStart w:id="71" w:name="ref-Viechtbauer2010-fn"/>
     <w:p>
       <w:pPr>
         <w:pStyle w:val="Bibliography"/>
       </w:pPr>
       <w:r>
-        <w:t xml:space="preserve">Song, C., Peacor, S.D., Osenberg, C.W. &amp; Bence, J.R. (2021). An assessment of statistical methods for nonindependent data in ecological meta-analyses.</w:t>
-      </w:r>
-      <w:r>
-        <w:t xml:space="preserve"> </w:t>
-      </w:r>
-      <w:r>
-        <w:rPr>
-          <w:iCs/>
-          <w:i/>
-        </w:rPr>
-        <w:t xml:space="preserve">Ecology</w:t>
-      </w:r>
-      <w:r>
-        <w:t xml:space="preserve">, e03184.</w:t>
+        <w:t xml:space="preserve">Viechtbauer, W. (2010). Conducting meta-analyses in</w:t>
+      </w:r>
+      <w:r>
+        <w:t xml:space="preserve"> </w:t>
+      </w:r>
+      <w:r>
+        <w:t xml:space="preserve">R</w:t>
+      </w:r>
+      <w:r>
+        <w:t xml:space="preserve"> </w:t>
+      </w:r>
+      <w:r>
+        <w:t xml:space="preserve">with the metafor package.</w:t>
+      </w:r>
+      <w:r>
+        <w:t xml:space="preserve"> </w:t>
+      </w:r>
+      <w:r>
+        <w:rPr>
+          <w:iCs/>
+          <w:i/>
+        </w:rPr>
+        <w:t xml:space="preserve">J. Stat. Softw.</w:t>
+      </w:r>
+      <w:r>
+        <w:t xml:space="preserve">, 36, 1–48. URL: https://www.jstatsoft.org/v36/i03/.</w:t>
       </w:r>
     </w:p>
     <w:bookmarkEnd w:id="71"/>
-    <w:bookmarkStart w:id="72" w:name="ref-stan"/>
+    <w:bookmarkStart w:id="72" w:name="ref-Yu2017-wj"/>
     <w:p>
       <w:pPr>
         <w:pStyle w:val="Bibliography"/>
       </w:pPr>
       <w:r>
-        <w:t xml:space="preserve">Stan development team. RStan: The r interface to stan. (2021).</w:t>
-      </w:r>
-      <w:r>
-        <w:t xml:space="preserve"> </w:t>
-      </w:r>
-      <w:r>
-        <w:rPr>
-          <w:iCs/>
-          <w:i/>
-        </w:rPr>
-        <w:t xml:space="preserve">R package version 2.21.3. https://mc-stan.org/.</w:t>
+        <w:t xml:space="preserve">Yu, G., Smith, D., Zhu, H., Guan, Y. &amp; Lam, T.T.-Y. (2017). Ggtree: An</w:t>
+      </w:r>
+      <w:r>
+        <w:t xml:space="preserve"> </w:t>
+      </w:r>
+      <w:r>
+        <w:t xml:space="preserve">R</w:t>
+      </w:r>
+      <w:r>
+        <w:t xml:space="preserve"> </w:t>
+      </w:r>
+      <w:r>
+        <w:t xml:space="preserve">package for visualization and annotation of phylogenetic trees with their covariates and other associated data.</w:t>
+      </w:r>
+      <w:r>
+        <w:t xml:space="preserve"> </w:t>
+      </w:r>
+      <w:r>
+        <w:rPr>
+          <w:iCs/>
+          <w:i/>
+        </w:rPr>
+        <w:t xml:space="preserve">Methods Ecol. Evol.</w:t>
+      </w:r>
+      <w:r>
+        <w:t xml:space="preserve">, 8, 28–36, doi:10.1111/2041–210X.12628.</w:t>
       </w:r>
     </w:p>
     <w:bookmarkEnd w:id="72"/>
-    <w:bookmarkStart w:id="73" w:name="ref-Viechtbauer2010"/>
+    <w:bookmarkEnd w:id="73"/>
     <w:p>
       <w:pPr>
-        <w:pStyle w:val="Bibliography"/>
-      </w:pPr>
-      <w:r>
-        <w:t xml:space="preserve">Viechtbauer, W. (2010). Conducting meta-analyses in r with the metafor package.</w:t>
-      </w:r>
-      <w:r>
-        <w:t xml:space="preserve"> </w:t>
-      </w:r>
-      <w:r>
-        <w:rPr>
-          <w:iCs/>
-          <w:i/>
-        </w:rPr>
-        <w:t xml:space="preserve">Journal of Statistical Software</w:t>
-      </w:r>
-      <w:r>
-        <w:t xml:space="preserve">, 36, 1–48. URL: https://www.jstatsoft.org/v36/i03/.</w:t>
-      </w:r>
-    </w:p>
-    <w:bookmarkEnd w:id="73"/>
-    <w:bookmarkStart w:id="74" w:name="ref-Guangchuang2017"/>
-    <w:p>
-      <w:pPr>
-        <w:pStyle w:val="Bibliography"/>
-      </w:pPr>
-      <w:r>
-        <w:t xml:space="preserve">Yu, G., Smith, D., Zhu, H., Guan, Y. &amp; Lam, T.T.-Y. (2017). Ggtree: An r package for visualization and annotation of phylogenetic trees with their covariates and other associated data.</w:t>
-      </w:r>
-      <w:r>
-        <w:t xml:space="preserve"> </w:t>
-      </w:r>
-      <w:r>
-        <w:rPr>
-          <w:iCs/>
-          <w:i/>
-        </w:rPr>
-        <w:t xml:space="preserve">Methods in Ecology and Evolution</w:t>
-      </w:r>
-      <w:r>
-        <w:t xml:space="preserve">, 8, 28–36, doi:10.1111/2041–210X.12628.</w:t>
-      </w:r>
+        <w:pStyle w:val="BodyText"/>
+      </w:pPr>
     </w:p>
     <w:bookmarkEnd w:id="74"/>
-    <w:bookmarkEnd w:id="75"/>
+    <w:bookmarkStart w:id="81" w:name="supplemental-results-and-figures"/>
     <w:p>
       <w:pPr>
-        <w:pStyle w:val="BodyText"/>
-      </w:pPr>
+        <w:pStyle w:val="Heading2"/>
+      </w:pPr>
+      <w:r>
+        <w:t xml:space="preserve">Supplemental Results and Figures</w:t>
+      </w:r>
     </w:p>
-    <w:bookmarkEnd w:id="76"/>
-    <w:bookmarkStart w:id="83" w:name="supplemental-results-and-figures"/>
     <w:p>
       <w:pPr>
-        <w:pStyle w:val="Heading2"/>
-      </w:pPr>
-      <w:r>
-        <w:t xml:space="preserve">Supplemental Results and Figures</w:t>
+        <w:pStyle w:val="CaptionedFigure"/>
+      </w:pPr>
+      <w:r>
+        <w:drawing>
+          <wp:inline>
+            <wp:extent cx="6680200" cy="2672080"/>
+            <wp:effectExtent b="0" l="0" r="0" t="0"/>
+            <wp:docPr descr="Figure. 3. I2 estimates" title="" id="76" name="Picture"/>
+            <a:graphic>
+              <a:graphicData uri="http://schemas.openxmlformats.org/drawingml/2006/picture">
+                <pic:pic>
+                  <pic:nvPicPr>
+                    <pic:cNvPr descr="ms_files/figure-docx/fig4-1.png" id="77" name="Picture"/>
+                    <pic:cNvPicPr>
+                      <a:picLocks noChangeArrowheads="1" noChangeAspect="1"/>
+                    </pic:cNvPicPr>
+                  </pic:nvPicPr>
+                  <pic:blipFill>
+                    <a:blip r:embed="rId75"/>
+                    <a:stretch>
+                      <a:fillRect/>
+                    </a:stretch>
+                  </pic:blipFill>
+                  <pic:spPr bwMode="auto">
+                    <a:xfrm>
+                      <a:off x="0" y="0"/>
+                      <a:ext cx="6680200" cy="2672080"/>
+                    </a:xfrm>
+                    <a:prstGeom prst="rect">
+                      <a:avLst/>
+                    </a:prstGeom>
+                    <a:noFill/>
+                    <a:ln w="9525">
+                      <a:noFill/>
+                      <a:headEnd/>
+                      <a:tailEnd/>
+                    </a:ln>
+                  </pic:spPr>
+                </pic:pic>
+              </a:graphicData>
+            </a:graphic>
+          </wp:inline>
+        </w:drawing>
       </w:r>
     </w:p>
-    <w:tbl>
-      <w:tblPr>
-        <w:tblStyle w:val="Table"/>
-        <w:tblW w:type="pct" w:w="5000"/>
-        <w:tblLook w:firstRow="0" w:lastRow="0" w:firstColumn="0" w:lastColumn="0" w:noHBand="0" w:noVBand="0" w:val="0000"/>
-      </w:tblPr>
-      <w:tblGrid>
-        <w:gridCol w:w="7920"/>
-      </w:tblGrid>
-      <w:tr>
-        <w:tc>
-          <w:tcPr/>
-          <w:p>
-            <w:pPr>
-              <w:pStyle w:val="Figure"/>
-              <w:jc w:val="center"/>
-            </w:pPr>
-            <w:r>
-              <w:drawing>
-                <wp:inline>
-                  <wp:extent cx="6096000" cy="4876800"/>
-                  <wp:effectExtent b="0" l="0" r="0" t="0"/>
-                  <wp:docPr descr="" title="" id="78" name="Picture"/>
-                  <a:graphic>
-                    <a:graphicData uri="http://schemas.openxmlformats.org/drawingml/2006/picture">
-                      <pic:pic>
-                        <pic:nvPicPr>
-                          <pic:cNvPr descr="ms_files/figure-docx/fig4-1.png" id="79" name="Picture"/>
-                          <pic:cNvPicPr>
-                            <a:picLocks noChangeArrowheads="1" noChangeAspect="1"/>
-                          </pic:cNvPicPr>
-                        </pic:nvPicPr>
-                        <pic:blipFill>
-                          <a:blip r:embed="rId77"/>
-                          <a:stretch>
-                            <a:fillRect/>
-                          </a:stretch>
-                        </pic:blipFill>
-                        <pic:spPr bwMode="auto">
-                          <a:xfrm>
-                            <a:off x="0" y="0"/>
-                            <a:ext cx="6096000" cy="4876800"/>
-                          </a:xfrm>
-                          <a:prstGeom prst="rect">
-                            <a:avLst/>
-                          </a:prstGeom>
-                          <a:noFill/>
-                          <a:ln w="9525">
-                            <a:noFill/>
-                            <a:headEnd/>
-                            <a:tailEnd/>
-                          </a:ln>
-                        </pic:spPr>
-                      </pic:pic>
-                    </a:graphicData>
-                  </a:graphic>
-                </wp:inline>
-              </w:drawing>
-            </w:r>
-          </w:p>
-          <w:p>
-            <w:pPr>
-              <w:jc w:val="center"/>
-            </w:pPr>
-            <w:pPr>
-              <w:jc w:val="start"/>
-              <w:spacing w:before="200"/>
-              <w:pStyle w:val="ImageCaption"/>
-            </w:pPr>
-            <w:r>
-              <w:t xml:space="preserve">I2 estimates</w:t>
-            </w:r>
-          </w:p>
-        </w:tc>
-      </w:tr>
-    </w:tbl>
     <w:p>
       <w:pPr>
-        <w:pStyle w:val="BodyText"/>
-      </w:pPr>
-      <w:r>
-        <w:t xml:space="preserve"> </w:t>
+        <w:pStyle w:val="ImageCaption"/>
+      </w:pPr>
+      <w:r>
+        <w:rPr>
+          <w:bCs/>
+          <w:b/>
+        </w:rPr>
+        <w:t xml:space="preserve">Figure. 3.</w:t>
+      </w:r>
+      <w:r>
+        <w:t xml:space="preserve"> </w:t>
+      </w:r>
+      <w:r>
+        <w:t xml:space="preserve">I2 estimates</w:t>
       </w:r>
     </w:p>
-    <w:tbl>
-      <w:tblPr>
-        <w:tblStyle w:val="Table"/>
-        <w:tblW w:type="pct" w:w="5000"/>
-        <w:tblLook w:firstRow="0" w:lastRow="0" w:firstColumn="0" w:lastColumn="0" w:noHBand="0" w:noVBand="0" w:val="0000"/>
-      </w:tblPr>
-      <w:tblGrid>
-        <w:gridCol w:w="7920"/>
-      </w:tblGrid>
-      <w:tr>
-        <w:tc>
-          <w:tcPr/>
-          <w:p>
-            <w:pPr>
-              <w:pStyle w:val="Figure"/>
-              <w:jc w:val="center"/>
-            </w:pPr>
-            <w:r>
-              <w:drawing>
-                <wp:inline>
-                  <wp:extent cx="6096000" cy="4876800"/>
-                  <wp:effectExtent b="0" l="0" r="0" t="0"/>
-                  <wp:docPr descr="" title="" id="81" name="Picture"/>
-                  <a:graphic>
-                    <a:graphicData uri="http://schemas.openxmlformats.org/drawingml/2006/picture">
-                      <pic:pic>
-                        <pic:nvPicPr>
-                          <pic:cNvPr descr="ms_files/figure-docx/fig5-1.png" id="82" name="Picture"/>
-                          <pic:cNvPicPr>
-                            <a:picLocks noChangeArrowheads="1" noChangeAspect="1"/>
-                          </pic:cNvPicPr>
-                        </pic:nvPicPr>
-                        <pic:blipFill>
-                          <a:blip r:embed="rId80"/>
-                          <a:stretch>
-                            <a:fillRect/>
-                          </a:stretch>
-                        </pic:blipFill>
-                        <pic:spPr bwMode="auto">
-                          <a:xfrm>
-                            <a:off x="0" y="0"/>
-                            <a:ext cx="6096000" cy="4876800"/>
-                          </a:xfrm>
-                          <a:prstGeom prst="rect">
-                            <a:avLst/>
-                          </a:prstGeom>
-                          <a:noFill/>
-                          <a:ln w="9525">
-                            <a:noFill/>
-                            <a:headEnd/>
-                            <a:tailEnd/>
-                          </a:ln>
-                        </pic:spPr>
-                      </pic:pic>
-                    </a:graphicData>
-                  </a:graphic>
-                </wp:inline>
-              </w:drawing>
-            </w:r>
-          </w:p>
-          <w:p>
-            <w:pPr>
-              <w:jc w:val="center"/>
-            </w:pPr>
-            <w:pPr>
-              <w:jc w:val="start"/>
-              <w:spacing w:before="200"/>
-              <w:pStyle w:val="ImageCaption"/>
-            </w:pPr>
-            <w:r>
-              <w:t xml:space="preserve">I2 estimates lnCVR</w:t>
-            </w:r>
-          </w:p>
-        </w:tc>
-      </w:tr>
-    </w:tbl>
-    <w:bookmarkEnd w:id="83"/>
+    <w:p>
+      <w:pPr>
+        <w:pStyle w:val="CaptionedFigure"/>
+      </w:pPr>
+      <w:r>
+        <w:drawing>
+          <wp:inline>
+            <wp:extent cx="6680200" cy="2672080"/>
+            <wp:effectExtent b="0" l="0" r="0" t="0"/>
+            <wp:docPr descr="Figure. 4. I2 estimates lnCVR" title="" id="79" name="Picture"/>
+            <a:graphic>
+              <a:graphicData uri="http://schemas.openxmlformats.org/drawingml/2006/picture">
+                <pic:pic>
+                  <pic:nvPicPr>
+                    <pic:cNvPr descr="ms_files/figure-docx/fig5-1.png" id="80" name="Picture"/>
+                    <pic:cNvPicPr>
+                      <a:picLocks noChangeArrowheads="1" noChangeAspect="1"/>
+                    </pic:cNvPicPr>
+                  </pic:nvPicPr>
+                  <pic:blipFill>
+                    <a:blip r:embed="rId78"/>
+                    <a:stretch>
+                      <a:fillRect/>
+                    </a:stretch>
+                  </pic:blipFill>
+                  <pic:spPr bwMode="auto">
+                    <a:xfrm>
+                      <a:off x="0" y="0"/>
+                      <a:ext cx="6680200" cy="2672080"/>
+                    </a:xfrm>
+                    <a:prstGeom prst="rect">
+                      <a:avLst/>
+                    </a:prstGeom>
+                    <a:noFill/>
+                    <a:ln w="9525">
+                      <a:noFill/>
+                      <a:headEnd/>
+                      <a:tailEnd/>
+                    </a:ln>
+                  </pic:spPr>
+                </pic:pic>
+              </a:graphicData>
+            </a:graphic>
+          </wp:inline>
+        </w:drawing>
+      </w:r>
+    </w:p>
+    <w:p>
+      <w:pPr>
+        <w:pStyle w:val="ImageCaption"/>
+      </w:pPr>
+      <w:r>
+        <w:rPr>
+          <w:bCs/>
+          <w:b/>
+        </w:rPr>
+        <w:t xml:space="preserve">Figure. 4.</w:t>
+      </w:r>
+      <w:r>
+        <w:t xml:space="preserve"> </w:t>
+      </w:r>
+      <w:r>
+        <w:t xml:space="preserve">I2 estimates lnCVR</w:t>
+      </w:r>
+    </w:p>
+    <w:bookmarkEnd w:id="81"/>
     <w:sectPr>
       <w:pgSz w:h="15840" w:w="12240"/>
       <w:pgMar w:bottom="851" w:footer="720" w:gutter="0" w:header="720" w:left="851" w:right="851" w:top="851"/>

</xml_diff>

<commit_message>
Update to quarto and refs, eqns working
</commit_message>
<xml_diff>
--- a/ms.docx
+++ b/ms.docx
@@ -330,7 +330,7 @@
         <w:t xml:space="preserve"> </w:t>
       </w:r>
       <w:r>
-        <w:t xml:space="preserve">2015a)</w:t>
+        <w:t xml:space="preserve">2015)</w:t>
       </w:r>
       <w:r>
         <w:t xml:space="preserve">. Phenotypic plasticity is predicted to evolve when environmental variability is high but predictable. Despite this theoretical expectation, empirical support for this prediction is scant [], likely because many organisms can behaviorally adjust micro-habitat selection to offset thermal stress, the costs of plasticity are high [], and/or the prediction is likely only supported for specific plastic responses (i.e., active and developmental plasticity). Reversible forms of phenotypic plasticity, such as acclimatization, may not be expected to adhere to such predictions.</w:t>
@@ -347,7 +347,7 @@
         <w:t xml:space="preserve"> </w:t>
       </w:r>
       <w:r>
-        <w:t xml:space="preserve">(Gunderson &amp; Stillman 2015; Seebacher</w:t>
+        <w:t xml:space="preserve">Seebacher</w:t>
       </w:r>
       <w:r>
         <w:t xml:space="preserve"> </w:t>
@@ -363,7 +363,25 @@
         <w:t xml:space="preserve"> </w:t>
       </w:r>
       <w:r>
-        <w:t xml:space="preserve">2015a; Pinsky</w:t>
+        <w:t xml:space="preserve">(2015)</w:t>
+      </w:r>
+      <w:r>
+        <w:t xml:space="preserve">;</w:t>
+      </w:r>
+      <w:r>
+        <w:t xml:space="preserve"> </w:t>
+      </w:r>
+      <w:r>
+        <w:t xml:space="preserve">Gunderson &amp; Stillman (2015)</w:t>
+      </w:r>
+      <w:r>
+        <w:t xml:space="preserve">;</w:t>
+      </w:r>
+      <w:r>
+        <w:t xml:space="preserve"> </w:t>
+      </w:r>
+      <w:r>
+        <w:t xml:space="preserve">Pinsky</w:t>
       </w:r>
       <w:r>
         <w:t xml:space="preserve"> </w:t>
@@ -379,10 +397,10 @@
         <w:t xml:space="preserve"> </w:t>
       </w:r>
       <w:r>
-        <w:t xml:space="preserve">2019)</w:t>
-      </w:r>
-      <w:r>
-        <w:t xml:space="preserve">. Despite marine and freshwater ecosystems appearing to have greater physiological acclimation capacity</w:t>
+        <w:t xml:space="preserve">(2019)</w:t>
+      </w:r>
+      <w:r>
+        <w:t xml:space="preserve">]. Despite marine and freshwater ecosystems appearing to have greater physiological acclimation capacity</w:t>
       </w:r>
       <w:r>
         <w:t xml:space="preserve"> </w:t>
@@ -404,10 +422,10 @@
         <w:t xml:space="preserve"> </w:t>
       </w:r>
       <w:r>
-        <w:t xml:space="preserve">2015a)</w:t>
-      </w:r>
-      <w:r>
-        <w:t xml:space="preserve">, it is unclear if the magnitude of physiological adjustment is sufficient. In addition, low oxygen availability has been suggested as a major factor influencing the vulnerability of aquatic ecosystems</w:t>
+        <w:t xml:space="preserve">2015)</w:t>
+      </w:r>
+      <w:r>
+        <w:t xml:space="preserve">, it is unclear if the magnitude of physiological adjustment is sufficient. In addition, low oxygen availability has been suggested as a major factor influencing the vulnerability of aquatic ecosystems.</w:t>
       </w:r>
     </w:p>
     <w:p>
@@ -419,7 +437,7 @@
       </w:r>
     </w:p>
     <w:bookmarkEnd w:id="22"/>
-    <w:bookmarkStart w:id="36" w:name="materials-and-methods"/>
+    <w:bookmarkStart w:id="42" w:name="materials-and-methods"/>
     <w:p>
       <w:pPr>
         <w:pStyle w:val="Heading2"/>
@@ -472,7 +490,7 @@
         <w:t xml:space="preserve"> </w:t>
       </w:r>
       <w:r>
-        <w:t xml:space="preserve">2015a)</w:t>
+        <w:t xml:space="preserve">2015)</w:t>
       </w:r>
       <w:r>
         <w:t xml:space="preserve"> </w:t>
@@ -500,7 +518,7 @@
         <w:t xml:space="preserve"> </w:t>
       </w:r>
       <w:r>
-        <w:t xml:space="preserve">(2015a)</w:t>
+        <w:t xml:space="preserve">(2015)</w:t>
       </w:r>
       <w:r>
         <w:t xml:space="preserve">’s data by extracting data from suitable studies from our own searches that followed the same search protocol. More specifically, we performed a literature search on the 28th of June 2017 using the Web of Science database. We limited our search to articles or proceedings papers published in English from 2013 to 2017</w:t>
@@ -525,7 +543,7 @@
         <w:t xml:space="preserve"> </w:t>
       </w:r>
       <w:r>
-        <w:t xml:space="preserve">2015a searches were conducted)</w:t>
+        <w:t xml:space="preserve">2015 searches were conducted)</w:t>
       </w:r>
       <w:r>
         <w:t xml:space="preserve"> </w:t>
@@ -584,17 +602,23 @@
         <w:t xml:space="preserve"> </w:t>
       </w:r>
       <w:r>
-        <w:t xml:space="preserve">(</w:t>
-      </w:r>
-      <w:r>
-        <w:rPr>
-          <w:bCs/>
-          <w:b/>
-        </w:rPr>
-        <w:t xml:space="preserve">ouzzani2016-ge?</w:t>
-      </w:r>
-      <w:r>
-        <w:t xml:space="preserve">)</w:t>
+        <w:t xml:space="preserve">(Ouzzani</w:t>
+      </w:r>
+      <w:r>
+        <w:t xml:space="preserve"> </w:t>
+      </w:r>
+      <w:r>
+        <w:rPr>
+          <w:iCs/>
+          <w:i/>
+        </w:rPr>
+        <w:t xml:space="preserve">et al.</w:t>
+      </w:r>
+      <w:r>
+        <w:t xml:space="preserve"> </w:t>
+      </w:r>
+      <w:r>
+        <w:t xml:space="preserve">2016)</w:t>
       </w:r>
       <w:r>
         <w:t xml:space="preserve">. We also cross-checked papers we found in our searches with a recent paper by</w:t>
@@ -644,7 +668,7 @@
         <w:t xml:space="preserve"> </w:t>
       </w:r>
       <w:r>
-        <w:t xml:space="preserve">(2015a)</w:t>
+        <w:t xml:space="preserve">(2015)</w:t>
       </w:r>
       <w:r>
         <w:t xml:space="preserve">’s dataset. We included any papers that were missed between our searches and those of</w:t>
@@ -750,7 +774,7 @@
         <w:t xml:space="preserve"> </w:t>
       </w:r>
       <w:r>
-        <w:t xml:space="preserve">(2015a)</w:t>
+        <w:t xml:space="preserve">(2015)</w:t>
       </w:r>
       <w:r>
         <w:t xml:space="preserve">’s dataset. More specifically, in addition to the 191 papers we included from the</w:t>
@@ -775,13 +799,13 @@
         <w:t xml:space="preserve"> </w:t>
       </w:r>
       <w:r>
-        <w:t xml:space="preserve">(2015a)</w:t>
-      </w:r>
-      <w:r>
-        <w:t xml:space="preserve"> </w:t>
-      </w:r>
-      <w:r>
-        <w:t xml:space="preserve">dataset, we extracted data from an extra 65 papers (with a total of 238 effects) that were published between 2013 - 2017 (a 34.03% increase in the number of published articles). Note that</w:t>
+        <w:t xml:space="preserve">(2015)</w:t>
+      </w:r>
+      <w:r>
+        <w:t xml:space="preserve"> </w:t>
+      </w:r>
+      <w:r>
+        <w:t xml:space="preserve">dataset, we extracted data from an extra 65 papers (with a total of 238 effects) that were published between 2013 - 2017 (a 34.031% increase in the number of published articles). Note that</w:t>
       </w:r>
       <w:r>
         <w:t xml:space="preserve"> </w:t>
@@ -803,7 +827,7 @@
         <w:t xml:space="preserve"> </w:t>
       </w:r>
       <w:r>
-        <w:t xml:space="preserve">(2015a)</w:t>
+        <w:t xml:space="preserve">(2015)</w:t>
       </w:r>
       <w:r>
         <w:t xml:space="preserve"> </w:t>
@@ -854,7 +878,7 @@
         <w:t xml:space="preserve"> </w:t>
       </w:r>
       <w:r>
-        <w:t xml:space="preserve">(2015a)</w:t>
+        <w:t xml:space="preserve">(2015)</w:t>
       </w:r>
       <w:r>
         <w:t xml:space="preserve"> </w:t>
@@ -929,7 +953,7 @@
       </w:r>
     </w:p>
     <w:bookmarkEnd w:id="24"/>
-    <w:bookmarkStart w:id="28" w:name="Xf3fe69bf99abfe707f82e879089730377606513"/>
+    <w:bookmarkStart w:id="34" w:name="Xf3fe69bf99abfe707f82e879089730377606513"/>
     <w:p>
       <w:pPr>
         <w:pStyle w:val="Heading3"/>
@@ -1130,7 +1154,7 @@
         <w:t xml:space="preserve">), but with formal analytical approximations for their sampling variances. Sampling variances for effect sizes allowed us to make use of traditional meta-analytic modelling approaches.</w:t>
       </w:r>
     </w:p>
-    <w:bookmarkStart w:id="25" w:name="X191ddc20159cec0477ba10020d496c0b4030004"/>
+    <w:bookmarkStart w:id="27" w:name="X191ddc20159cec0477ba10020d496c0b4030004"/>
     <w:p>
       <w:pPr>
         <w:pStyle w:val="Heading4"/>
@@ -1241,6 +1265,7 @@
       <w:pPr>
         <w:pStyle w:val="BodyText"/>
       </w:pPr>
+      <w:bookmarkStart w:id="25" w:name="eq-lnq10"/>
       <m:oMathPara>
         <m:oMathParaPr>
           <m:jc m:val="center"/>
@@ -1401,6 +1426,9 @@
               </m:f>
             </m:e>
           </m:d>
+          <m:r>
+            <m:t>  </m:t>
+          </m:r>
           <m:d>
             <m:dPr>
               <m:begChr m:val="("/>
@@ -1410,39 +1438,13 @@
             </m:dPr>
             <m:e>
               <m:r>
-                <m:rPr>
-                  <m:sty m:val="p"/>
-                </m:rPr>
-                <m:t>#</m:t>
-              </m:r>
-              <m:r>
-                <m:t>e</m:t>
-              </m:r>
-              <m:r>
-                <m:t>q</m:t>
-              </m:r>
-              <m:r>
-                <m:rPr>
-                  <m:sty m:val="p"/>
-                </m:rPr>
-                <m:t>:</m:t>
-              </m:r>
-              <m:r>
-                <m:t>l</m:t>
-              </m:r>
-              <m:r>
-                <m:t>n</m:t>
-              </m:r>
-              <m:r>
-                <m:t>q</m:t>
-              </m:r>
-              <m:r>
-                <m:t>10</m:t>
+                <m:t>1</m:t>
               </m:r>
             </m:e>
           </m:d>
         </m:oMath>
       </m:oMathPara>
+      <w:bookmarkEnd w:id="25"/>
     </w:p>
     <w:p>
       <w:pPr>
@@ -1541,32 +1543,69 @@
         <w:t xml:space="preserve"> </w:t>
       </w:r>
       <w:r>
-        <w:t xml:space="preserve">are the temperatures that these rates are measured. Log transformation of this ratio makes the effect size normally distributed. Equation (1) is essentially a temperature corrected equivalent to the log response ratio (lnRR)</w:t>
-      </w:r>
-      <w:r>
-        <w:t xml:space="preserve"> </w:t>
-      </w:r>
-      <w:r>
-        <w:t xml:space="preserve">(Lajeunesse 2011;</w:t>
-      </w:r>
-      <w:r>
-        <w:t xml:space="preserve"> </w:t>
-      </w:r>
-      <w:r>
-        <w:rPr>
-          <w:bCs/>
-          <w:b/>
-        </w:rPr>
-        <w:t xml:space="preserve">hedges1999-de?</w:t>
-      </w:r>
-      <w:r>
-        <w:t xml:space="preserve">)</w:t>
-      </w:r>
-      <w:r>
-        <w:t xml:space="preserve"> </w:t>
-      </w:r>
-      <w:r>
-        <w:t xml:space="preserve">when the numerator and denominator are measured at different temperatures. This allows one to compare the mean of two temperature treatments directly regardless of the temperatures that these groups have been measured. The sampling variance for equation (1) can be computed as follows (as described in</w:t>
+        <w:t xml:space="preserve">are the temperatures that these rates are measured. Log transformation of this ratio makes the effect size normally distributed.</w:t>
+      </w:r>
+      <w:r>
+        <w:t xml:space="preserve"> </w:t>
+      </w:r>
+      <w:hyperlink w:anchor="eq-lnq10">
+        <w:r>
+          <w:rPr>
+            <w:rStyle w:val="Hyperlink"/>
+          </w:rPr>
+          <w:t xml:space="preserve">Equation 1</w:t>
+        </w:r>
+      </w:hyperlink>
+      <w:r>
+        <w:t xml:space="preserve"> </w:t>
+      </w:r>
+      <w:r>
+        <w:t xml:space="preserve">is essentially a temperature corrected equivalent to the log response ratio (lnRR)</w:t>
+      </w:r>
+      <w:r>
+        <w:t xml:space="preserve"> </w:t>
+      </w:r>
+      <w:r>
+        <w:t xml:space="preserve">(Hedges</w:t>
+      </w:r>
+      <w:r>
+        <w:t xml:space="preserve"> </w:t>
+      </w:r>
+      <w:r>
+        <w:rPr>
+          <w:iCs/>
+          <w:i/>
+        </w:rPr>
+        <w:t xml:space="preserve">et al.</w:t>
+      </w:r>
+      <w:r>
+        <w:t xml:space="preserve"> </w:t>
+      </w:r>
+      <w:r>
+        <w:t xml:space="preserve">1999; Lajeunesse 2011)</w:t>
+      </w:r>
+      <w:r>
+        <w:t xml:space="preserve"> </w:t>
+      </w:r>
+      <w:r>
+        <w:t xml:space="preserve">when the numerator and denominator are measured at different temperatures. This allows one to compare the mean of two temperature treatments directly regardless of the temperatures that these groups have been measured. The sampling variance for</w:t>
+      </w:r>
+      <w:r>
+        <w:t xml:space="preserve"> </w:t>
+      </w:r>
+      <w:hyperlink w:anchor="eq-lnq10">
+        <w:r>
+          <w:rPr>
+            <w:rStyle w:val="Hyperlink"/>
+          </w:rPr>
+          <w:t xml:space="preserve">Equation 1</w:t>
+        </w:r>
+      </w:hyperlink>
+      <w:r>
+        <w:t xml:space="preserve"> </w:t>
+      </w:r>
+      <w:r>
+        <w:t xml:space="preserve">can be computed as follows (as described in</w:t>
       </w:r>
       <w:r>
         <w:t xml:space="preserve"> </w:t>
@@ -1598,6 +1637,7 @@
       <w:pPr>
         <w:pStyle w:val="BodyText"/>
       </w:pPr>
+      <w:bookmarkStart w:id="26" w:name="eq-Vlnq10"/>
       <m:oMathPara>
         <m:oMathParaPr>
           <m:jc m:val="center"/>
@@ -1859,6 +1899,9 @@
               </m:r>
             </m:sup>
           </m:sSup>
+          <m:r>
+            <m:t>  </m:t>
+          </m:r>
           <m:d>
             <m:dPr>
               <m:begChr m:val="("/>
@@ -1868,42 +1911,13 @@
             </m:dPr>
             <m:e>
               <m:r>
-                <m:rPr>
-                  <m:sty m:val="p"/>
-                </m:rPr>
-                <m:t>#</m:t>
-              </m:r>
-              <m:r>
-                <m:t>e</m:t>
-              </m:r>
-              <m:r>
-                <m:t>q</m:t>
-              </m:r>
-              <m:r>
-                <m:rPr>
-                  <m:sty m:val="p"/>
-                </m:rPr>
-                <m:t>:</m:t>
-              </m:r>
-              <m:r>
-                <m:t>V</m:t>
-              </m:r>
-              <m:r>
-                <m:t>l</m:t>
-              </m:r>
-              <m:r>
-                <m:t>n</m:t>
-              </m:r>
-              <m:r>
-                <m:t>q</m:t>
-              </m:r>
-              <m:r>
-                <m:t>10</m:t>
+                <m:t>2</m:t>
               </m:r>
             </m:e>
           </m:d>
         </m:oMath>
       </m:oMathPara>
+      <w:bookmarkEnd w:id="26"/>
     </w:p>
     <w:p>
       <w:pPr>
@@ -2021,8 +2035,8 @@
         <w:t xml:space="preserve">are the sample sizes in group 1 and 2, respectively.</w:t>
       </w:r>
     </w:p>
-    <w:bookmarkEnd w:id="25"/>
-    <w:bookmarkStart w:id="26" w:name="X75718e4b1b83775e048cfa6d169e8d942ee68d0"/>
+    <w:bookmarkEnd w:id="27"/>
+    <w:bookmarkStart w:id="32" w:name="X75718e4b1b83775e048cfa6d169e8d942ee68d0"/>
     <w:p>
       <w:pPr>
         <w:pStyle w:val="Heading4"/>
@@ -2217,6 +2231,7 @@
       <w:pPr>
         <w:pStyle w:val="BodyText"/>
       </w:pPr>
+      <w:bookmarkStart w:id="28" w:name="eq-lnq10VR"/>
       <m:oMathPara>
         <m:oMathParaPr>
           <m:jc m:val="center"/>
@@ -2383,6 +2398,9 @@
               </m:f>
             </m:e>
           </m:d>
+          <m:r>
+            <m:t>  </m:t>
+          </m:r>
           <m:d>
             <m:dPr>
               <m:begChr m:val="("/>
@@ -2392,50 +2410,19 @@
             </m:dPr>
             <m:e>
               <m:r>
-                <m:rPr>
-                  <m:sty m:val="p"/>
-                </m:rPr>
-                <m:t>#</m:t>
-              </m:r>
-              <m:r>
-                <m:t>e</m:t>
-              </m:r>
-              <m:r>
-                <m:t>q</m:t>
-              </m:r>
-              <m:r>
-                <m:rPr>
-                  <m:sty m:val="p"/>
-                </m:rPr>
-                <m:t>:</m:t>
-              </m:r>
-              <m:r>
-                <m:t>l</m:t>
-              </m:r>
-              <m:r>
-                <m:t>n</m:t>
-              </m:r>
-              <m:r>
-                <m:t>q</m:t>
-              </m:r>
-              <m:r>
-                <m:t>10</m:t>
-              </m:r>
-              <m:r>
-                <m:t>V</m:t>
-              </m:r>
-              <m:r>
-                <m:t>R</m:t>
+                <m:t>3</m:t>
               </m:r>
             </m:e>
           </m:d>
         </m:oMath>
       </m:oMathPara>
+      <w:bookmarkEnd w:id="28"/>
     </w:p>
     <w:p>
       <w:pPr>
         <w:pStyle w:val="FirstParagraph"/>
       </w:pPr>
+      <w:bookmarkStart w:id="29" w:name="eq-slnq10VR"/>
       <m:oMathPara>
         <m:oMathParaPr>
           <m:jc m:val="center"/>
@@ -2673,6 +2660,9 @@
               </m:r>
             </m:sup>
           </m:sSup>
+          <m:r>
+            <m:t>  </m:t>
+          </m:r>
           <m:d>
             <m:dPr>
               <m:begChr m:val="("/>
@@ -2682,55 +2672,70 @@
             </m:dPr>
             <m:e>
               <m:r>
-                <m:rPr>
-                  <m:sty m:val="p"/>
-                </m:rPr>
-                <m:t>#</m:t>
-              </m:r>
-              <m:r>
-                <m:t>e</m:t>
-              </m:r>
-              <m:r>
-                <m:t>q</m:t>
-              </m:r>
-              <m:r>
-                <m:rPr>
-                  <m:sty m:val="p"/>
-                </m:rPr>
-                <m:t>:</m:t>
-              </m:r>
-              <m:r>
-                <m:t>s</m:t>
-              </m:r>
-              <m:r>
-                <m:t>l</m:t>
-              </m:r>
-              <m:r>
-                <m:t>n</m:t>
-              </m:r>
-              <m:r>
-                <m:t>q</m:t>
-              </m:r>
-              <m:r>
-                <m:t>10</m:t>
-              </m:r>
-              <m:r>
-                <m:t>V</m:t>
-              </m:r>
-              <m:r>
-                <m:t>R</m:t>
+                <m:t>4</m:t>
               </m:r>
             </m:e>
           </m:d>
         </m:oMath>
       </m:oMathPara>
+      <w:bookmarkEnd w:id="29"/>
     </w:p>
     <w:p>
       <w:pPr>
         <w:pStyle w:val="FirstParagraph"/>
       </w:pPr>
-      <w:r>
-        <w:t xml:space="preserve">Equations (3) and (4) describe the change in physiological rate variance (eqn (3)) across a 10°C temperature change along with its sampling variance (eqn (4)). While this is a useful metric, as discussed by</w:t>
+      <w:hyperlink w:anchor="eq-lnq10VR">
+        <w:r>
+          <w:rPr>
+            <w:rStyle w:val="Hyperlink"/>
+          </w:rPr>
+          <w:t xml:space="preserve">Equation 3</w:t>
+        </w:r>
+      </w:hyperlink>
+      <w:r>
+        <w:t xml:space="preserve"> </w:t>
+      </w:r>
+      <w:r>
+        <w:t xml:space="preserve">and</w:t>
+      </w:r>
+      <w:r>
+        <w:t xml:space="preserve"> </w:t>
+      </w:r>
+      <w:hyperlink w:anchor="eq-slnq10VR">
+        <w:r>
+          <w:rPr>
+            <w:rStyle w:val="Hyperlink"/>
+          </w:rPr>
+          <w:t xml:space="preserve">Equation 4</w:t>
+        </w:r>
+      </w:hyperlink>
+      <w:r>
+        <w:t xml:space="preserve"> </w:t>
+      </w:r>
+      <w:r>
+        <w:t xml:space="preserve">describe the change in physiological rate variance (</w:t>
+      </w:r>
+      <w:hyperlink w:anchor="eq-lnq10VR">
+        <w:r>
+          <w:rPr>
+            <w:rStyle w:val="Hyperlink"/>
+          </w:rPr>
+          <w:t xml:space="preserve">Equation 3</w:t>
+        </w:r>
+      </w:hyperlink>
+      <w:r>
+        <w:t xml:space="preserve">) across a 10°C temperature change along with its sampling variance (</w:t>
+      </w:r>
+      <w:hyperlink w:anchor="eq-slnq10VR">
+        <w:r>
+          <w:rPr>
+            <w:rStyle w:val="Hyperlink"/>
+          </w:rPr>
+          <w:t xml:space="preserve">Equation 4</w:t>
+        </w:r>
+      </w:hyperlink>
+      <w:r>
+        <w:t xml:space="preserve">). While this is a useful metric, as discussed by</w:t>
       </w:r>
       <w:r>
         <w:t xml:space="preserve"> </w:t>
@@ -2765,6 +2770,7 @@
       <w:pPr>
         <w:pStyle w:val="BodyText"/>
       </w:pPr>
+      <w:bookmarkStart w:id="30" w:name="eq-lnq10CVR"/>
       <m:oMathPara>
         <m:oMathParaPr>
           <m:jc m:val="center"/>
@@ -2936,6 +2942,9 @@
               </m:f>
             </m:e>
           </m:d>
+          <m:r>
+            <m:t>  </m:t>
+          </m:r>
           <m:d>
             <m:dPr>
               <m:begChr m:val="("/>
@@ -2945,53 +2954,19 @@
             </m:dPr>
             <m:e>
               <m:r>
-                <m:rPr>
-                  <m:sty m:val="p"/>
-                </m:rPr>
-                <m:t>#</m:t>
-              </m:r>
-              <m:r>
-                <m:t>e</m:t>
-              </m:r>
-              <m:r>
-                <m:t>q</m:t>
-              </m:r>
-              <m:r>
-                <m:rPr>
-                  <m:sty m:val="p"/>
-                </m:rPr>
-                <m:t>:</m:t>
-              </m:r>
-              <m:r>
-                <m:t>l</m:t>
-              </m:r>
-              <m:r>
-                <m:t>n</m:t>
-              </m:r>
-              <m:r>
-                <m:t>q</m:t>
-              </m:r>
-              <m:r>
-                <m:t>10</m:t>
-              </m:r>
-              <m:r>
-                <m:t>C</m:t>
-              </m:r>
-              <m:r>
-                <m:t>V</m:t>
-              </m:r>
-              <m:r>
-                <m:t>R</m:t>
+                <m:t>5</m:t>
               </m:r>
             </m:e>
           </m:d>
         </m:oMath>
       </m:oMathPara>
+      <w:bookmarkEnd w:id="30"/>
     </w:p>
     <w:p>
       <w:pPr>
         <w:pStyle w:val="FirstParagraph"/>
       </w:pPr>
+      <w:bookmarkStart w:id="31" w:name="eq-slncvr"/>
       <m:oMathPara>
         <m:oMathParaPr>
           <m:jc m:val="center"/>
@@ -3418,6 +3393,9 @@
               </m:r>
             </m:sup>
           </m:sSup>
+          <m:r>
+            <m:t>  </m:t>
+          </m:r>
           <m:d>
             <m:dPr>
               <m:begChr m:val="("/>
@@ -3427,51 +3405,13 @@
             </m:dPr>
             <m:e>
               <m:r>
-                <m:rPr>
-                  <m:sty m:val="p"/>
-                </m:rPr>
-                <m:t>#</m:t>
-              </m:r>
-              <m:r>
-                <m:t>e</m:t>
-              </m:r>
-              <m:r>
-                <m:t>q</m:t>
-              </m:r>
-              <m:r>
-                <m:rPr>
-                  <m:sty m:val="p"/>
-                </m:rPr>
-                <m:t>:</m:t>
-              </m:r>
-              <m:r>
-                <m:t>s</m:t>
-              </m:r>
-              <m:r>
-                <m:t>l</m:t>
-              </m:r>
-              <m:r>
-                <m:t>n</m:t>
-              </m:r>
-              <m:r>
-                <m:t>q</m:t>
-              </m:r>
-              <m:r>
-                <m:t>10</m:t>
-              </m:r>
-              <m:r>
-                <m:t>C</m:t>
-              </m:r>
-              <m:r>
-                <m:t>V</m:t>
-              </m:r>
-              <m:r>
-                <m:t>R</m:t>
+                <m:t>6</m:t>
               </m:r>
             </m:e>
           </m:d>
         </m:oMath>
       </m:oMathPara>
+      <w:bookmarkEnd w:id="31"/>
     </w:p>
     <w:p>
       <w:pPr>
@@ -3521,8 +3461,8 @@
         <w:t xml:space="preserve">.</w:t>
       </w:r>
     </w:p>
-    <w:bookmarkEnd w:id="26"/>
-    <w:bookmarkStart w:id="27" w:name="X9669279ffbb8faf91cf80ad27852fe842a929bd"/>
+    <w:bookmarkEnd w:id="32"/>
+    <w:bookmarkStart w:id="33" w:name="X9669279ffbb8faf91cf80ad27852fe842a929bd"/>
     <w:p>
       <w:pPr>
         <w:pStyle w:val="Heading4"/>
@@ -3821,9 +3761,9 @@
         <w:t xml:space="preserve">estimates. For all effect sizes the higher acute or acclimation temperature was in the numerator and the lower of the two temperatures in the denominator. As such, positive effect sizes suggest that the mean or variance is larger at the higher of the two temperatures, standardized to 10°C.</w:t>
       </w:r>
     </w:p>
-    <w:bookmarkEnd w:id="27"/>
-    <w:bookmarkEnd w:id="28"/>
-    <w:bookmarkStart w:id="29" w:name="moderator-variables"/>
+    <w:bookmarkEnd w:id="33"/>
+    <w:bookmarkEnd w:id="34"/>
+    <w:bookmarkStart w:id="35" w:name="moderator-variables"/>
     <w:p>
       <w:pPr>
         <w:pStyle w:val="Heading3"/>
@@ -3893,7 +3833,7 @@
         <w:t xml:space="preserve"> </w:t>
       </w:r>
       <w:r>
-        <w:t xml:space="preserve">2015b)</w:t>
+        <w:t xml:space="preserve">2015)</w:t>
       </w:r>
       <w:r>
         <w:t xml:space="preserve">. We also recorded if the sample of animals were derived from captive or wild stocks, the life-history stage of the animals used (</w:t>
@@ -3993,7 +3933,7 @@
         <w:t xml:space="preserve"> </w:t>
       </w:r>
       <w:r>
-        <w:t xml:space="preserve">(2015b)</w:t>
+        <w:t xml:space="preserve">(2015)</w:t>
       </w:r>
       <w:r>
         <w:t xml:space="preserve"> </w:t>
@@ -4044,7 +3984,7 @@
         <w:t xml:space="preserve"> </w:t>
       </w:r>
       <w:r>
-        <w:t xml:space="preserve">2015b)</w:t>
+        <w:t xml:space="preserve">2015)</w:t>
       </w:r>
       <w:r>
         <w:t xml:space="preserve">. As such, using the detailed information on the trait type, and its associated units from a given study, we categorized each effect size into one of 12 trait categories. These categories included measures of whole organism performance measures including cardiac (i.e.,</w:t>
@@ -4194,8 +4134,8 @@
         <w:t xml:space="preserve">.</w:t>
       </w:r>
     </w:p>
-    <w:bookmarkEnd w:id="29"/>
-    <w:bookmarkStart w:id="30" w:name="climate-data"/>
+    <w:bookmarkEnd w:id="35"/>
+    <w:bookmarkStart w:id="36" w:name="climate-data"/>
     <w:p>
       <w:pPr>
         <w:pStyle w:val="Heading3"/>
@@ -4262,7 +4202,16 @@
         <w:t xml:space="preserve"> </w:t>
       </w:r>
       <w:r>
-        <w:t xml:space="preserve">R package (vers. 1.19). We chose a 2-meter resolution because we believed that it more likely to reflects the micro-thermal environment experienced by terrestrial and freshwater ectotherms at those locations.</w:t>
+        <w:t xml:space="preserve">R package</w:t>
+      </w:r>
+      <w:r>
+        <w:t xml:space="preserve"> </w:t>
+      </w:r>
+      <w:r>
+        <w:t xml:space="preserve">(vers. 1.19, Pierce 2021)</w:t>
+      </w:r>
+      <w:r>
+        <w:t xml:space="preserve">. We chose a 2-meter resolution because we believed that it more likely to reflects the micro-thermal environment experienced by terrestrial and freshwater ectotherms at those locations.</w:t>
       </w:r>
     </w:p>
     <w:p>
@@ -4296,8 +4245,8 @@
         <w:t xml:space="preserve">, where SD = standard deviation in temperature and M = the mean temperature for each year). To estimate thermal predictability, we calculated the auto-regressive time lag across the entire dataset. Theoretical and empirical studies of plasticity evolution have emphasised the importance of both climate variability and predictability in plasticity evolution.</w:t>
       </w:r>
     </w:p>
-    <w:bookmarkEnd w:id="30"/>
-    <w:bookmarkStart w:id="33" w:name="meta-analysis"/>
+    <w:bookmarkEnd w:id="36"/>
+    <w:bookmarkStart w:id="39" w:name="meta-analysis"/>
     <w:p>
       <w:pPr>
         <w:pStyle w:val="Heading3"/>
@@ -4331,7 +4280,7 @@
         <w:t xml:space="preserve"> </w:t>
       </w:r>
       <w:r>
-        <w:t xml:space="preserve">(Bürkner 2017; vers. 2.17.0 Bürkner 2018;</w:t>
+        <w:t xml:space="preserve">(vers. 2.17.0 Bürkner 2017, 2018;</w:t>
       </w:r>
       <w:r>
         <w:t xml:space="preserve"> </w:t>
@@ -4659,7 +4608,7 @@
         <w:t xml:space="preserve">units we went with the most parsimonious model.</w:t>
       </w:r>
     </w:p>
-    <w:bookmarkStart w:id="31" w:name="multi-level-meta-analysis-mlma-models"/>
+    <w:bookmarkStart w:id="37" w:name="multi-level-meta-analysis-mlma-models"/>
     <w:p>
       <w:pPr>
         <w:pStyle w:val="Heading4"/>
@@ -5138,8 +5087,8 @@
         <w:t xml:space="preserve">to prune the tree for individual analyses and calculate phylogenetic covariance (or correlation) matrices used in meta-analytic models.</w:t>
       </w:r>
     </w:p>
-    <w:bookmarkEnd w:id="31"/>
-    <w:bookmarkStart w:id="32" w:name="multi-level-meta-regression-mlmr-models"/>
+    <w:bookmarkEnd w:id="37"/>
+    <w:bookmarkStart w:id="38" w:name="multi-level-meta-regression-mlmr-models"/>
     <w:p>
       <w:pPr>
         <w:pStyle w:val="Heading4"/>
@@ -5157,7 +5106,7 @@
         <w:pStyle w:val="FirstParagraph"/>
       </w:pPr>
       <w:r>
-        <w:t xml:space="preserve">After quantifying levels of heterogeneity, we fit a series of multi-level meta-regression (MLMR) models to test our key questions. In all models, we included the same random effects as we used in our MLMA models. Acclimation time varied from 4 to 408 days (mean (SD) = 37.98</w:t>
+        <w:t xml:space="preserve">After quantifying levels of heterogeneity, we fit a series of multi-level meta-regression (MLMR) models to test our key questions. In all models, we included the same random effects as we used in our MLMA models. Acclimation time varied from 4 to 408 days (mean (SD) = 37.982</w:t>
       </w:r>
       <w:r>
         <w:t xml:space="preserve"> </w:t>
@@ -5174,7 +5123,7 @@
         <w:t xml:space="preserve"> </w:t>
       </w:r>
       <w:r>
-        <w:t xml:space="preserve">45.19 days), and terrestrial ectotherms were acclimated for a much shorter duration (mean (SD) = 23.53</w:t>
+        <w:t xml:space="preserve">45.19 days), and terrestrial ectotherms were acclimated for a much shorter duration (mean (SD) = 23.528</w:t>
       </w:r>
       <w:r>
         <w:t xml:space="preserve"> </w:t>
@@ -5191,7 +5140,7 @@
         <w:t xml:space="preserve"> </w:t>
       </w:r>
       <w:r>
-        <w:t xml:space="preserve">15.56, n = 125) than both freshwater (mean (SD) = 36.81</w:t>
+        <w:t xml:space="preserve">15.557, n = 125) than both freshwater (mean (SD) = 36.809</w:t>
       </w:r>
       <w:r>
         <w:t xml:space="preserve"> </w:t>
@@ -5208,7 +5157,7 @@
         <w:t xml:space="preserve"> </w:t>
       </w:r>
       <w:r>
-        <w:t xml:space="preserve">28.71, n = 430) and marine species (mean (SD) = 46.18</w:t>
+        <w:t xml:space="preserve">28.708, n = 430) and marine species (mean (SD) = 46.178</w:t>
       </w:r>
       <w:r>
         <w:t xml:space="preserve"> </w:t>
@@ -5225,7 +5174,7 @@
         <w:t xml:space="preserve"> </w:t>
       </w:r>
       <w:r>
-        <w:t xml:space="preserve">67.21, n = 313). Rates of acclimation have been shown to be faster for many terrestrial groups compared to aquatic organisms [e.g., amphibians and reptiles have faster rates of acclimation than fishes; See</w:t>
+        <w:t xml:space="preserve">67.213, n = 313). Rates of acclimation have been shown to be faster for many terrestrial groups compared to aquatic organisms [e.g., amphibians and reptiles have faster rates of acclimation than fishes; See</w:t>
       </w:r>
       <w:r>
         <w:t xml:space="preserve"> </w:t>
@@ -5272,7 +5221,7 @@
         </m:sSub>
       </m:oMath>
       <w:r>
-        <w:t xml:space="preserve">. To control for these possible differences, acclimation time was mean-centered (mean = 0) and included in all our models. As such, all estimates can be interpreted as values for an average level of acclimation time (i.e., 37.98 days).</w:t>
+        <w:t xml:space="preserve">. To control for these possible differences, acclimation time was mean-centered (mean = 0) and included in all our models. As such, all estimates can be interpreted as values for an average level of acclimation time (i.e., 37.982 days).</w:t>
       </w:r>
     </w:p>
     <w:p>
@@ -5950,9 +5899,9 @@
         <w:t xml:space="preserve">) and effect type. We predicted that acclimation responses would be more likely early in development compared to later in development, but that this should depend on the habitat type given the different constraints faced by different early life stages across major habitat types.</w:t>
       </w:r>
     </w:p>
-    <w:bookmarkEnd w:id="32"/>
-    <w:bookmarkEnd w:id="33"/>
-    <w:bookmarkStart w:id="34" w:name="sensitivity-analyses"/>
+    <w:bookmarkEnd w:id="38"/>
+    <w:bookmarkEnd w:id="39"/>
+    <w:bookmarkStart w:id="40" w:name="sensitivity-analyses"/>
     <w:p>
       <w:pPr>
         <w:pStyle w:val="Heading3"/>
@@ -5965,8 +5914,8 @@
         <w:t xml:space="preserve">Sensitivity Analyses</w:t>
       </w:r>
     </w:p>
-    <w:bookmarkEnd w:id="34"/>
-    <w:bookmarkStart w:id="35" w:name="publication-bias"/>
+    <w:bookmarkEnd w:id="40"/>
+    <w:bookmarkStart w:id="41" w:name="publication-bias"/>
     <w:p>
       <w:pPr>
         <w:pStyle w:val="Heading3"/>
@@ -5979,9 +5928,9 @@
         <w:t xml:space="preserve">Publication Bias</w:t>
       </w:r>
     </w:p>
-    <w:bookmarkEnd w:id="35"/>
-    <w:bookmarkEnd w:id="36"/>
-    <w:bookmarkStart w:id="46" w:name="results"/>
+    <w:bookmarkEnd w:id="41"/>
+    <w:bookmarkEnd w:id="42"/>
+    <w:bookmarkStart w:id="54" w:name="results"/>
     <w:p>
       <w:pPr>
         <w:pStyle w:val="Heading2"/>
@@ -5999,25 +5948,32 @@
         <w:pStyle w:val="FirstParagraph"/>
       </w:pPr>
       <w:r>
-        <w:t xml:space="preserve">The final dataset included a total of 91 freshwater (fishes = 48, Molluscs = 4, Amphibians = 19, Reptiles = 8, Arthropods = 10, and a single Crustacean and Nematode species), 90 marine (fishes = 47, Annelids = 2, Molluscs = 21, Echinoderms = 7, Reptiles = 1, Arthropods = 10, and a single Crustacean and Cnidarian species), and 45 terrestrial species (Annelids = 1, Molluscs = 5, Arthropods = 14, Reptiles = 12 and Amphibians = 12 along with a single Tardigrade species) (Fig.</w:t>
-      </w:r>
-      <w:r>
-        <w:t xml:space="preserve"> </w:t>
-      </w:r>
-      <w:r>
-        <w:t xml:space="preserve">1</w:t>
-      </w:r>
-      <w:r>
-        <w:t xml:space="preserve">A). We had more data on acute thermal responses (n = 1115) compared to thermal responses after an acclimation period (n = 798) because both acclimation temperatures had separate acute responses (Fig.</w:t>
-      </w:r>
-      <w:r>
-        <w:t xml:space="preserve"> </w:t>
-      </w:r>
-      <w:r>
-        <w:t xml:space="preserve">1</w:t>
-      </w:r>
-      <w:r>
-        <w:t xml:space="preserve">A). While the two acute</w:t>
+        <w:t xml:space="preserve">The final dataset included a total of 91 freshwater (fishes = 48, Molluscs = 4, Amphibians = 19, Reptiles = 8, Arthropods = 10, and a single Crustacean and Nematode species), 90 marine (fishes = 47, Annelids = 2, Molluscs = 21, Echinoderms = 7, Reptiles = 1, Arthropods = 10, and a single Crustacean and Cnidarian species), and 45 terrestrial species (Annelids = 1, Molluscs = 5, Arthropods = 14, Reptiles = 12 and Amphibians = 12 along with a single Tardigrade species) (</w:t>
+      </w:r>
+      <w:hyperlink w:anchor="fig-1">
+        <w:r>
+          <w:rPr>
+            <w:rStyle w:val="Hyperlink"/>
+          </w:rPr>
+          <w:t xml:space="preserve">Figure 1</w:t>
+        </w:r>
+      </w:hyperlink>
+      <w:r>
+        <w:t xml:space="preserve"> </w:t>
+      </w:r>
+      <w:r>
+        <w:t xml:space="preserve">A). We had more data on acute thermal responses (n = 1115) compared to thermal responses after an acclimation period (n = 798) because both acclimation temperatures had separate acute responses (</w:t>
+      </w:r>
+      <w:hyperlink w:anchor="fig-1">
+        <w:r>
+          <w:rPr>
+            <w:rStyle w:val="Hyperlink"/>
+          </w:rPr>
+          <w:t xml:space="preserve">Figure 1</w:t>
+        </w:r>
+      </w:hyperlink>
+      <w:r>
+        <w:t xml:space="preserve">). While the two acute</w:t>
       </w:r>
       <w:r>
         <w:t xml:space="preserve"> </w:t>
@@ -6072,7 +6028,7 @@
         <w:t xml:space="preserve"> </w:t>
       </w:r>
       <w:r>
-        <w:t xml:space="preserve">= 0.07, 95% CI: 0.04 to 0.1, p &lt; 0.001), they were in the same direction and only differed by ~10%. As such, we averaged the two acute</w:t>
+        <w:t xml:space="preserve">= 0.069, 95% CI: 0.035 to 0.103, p &lt; 0.001), they were in the same direction and only differed by ~10%. As such, we averaged the two acute</w:t>
       </w:r>
       <w:r>
         <w:t xml:space="preserve"> </w:t>
@@ -6367,7 +6323,7 @@
         <w:t xml:space="preserve">= 963).</w:t>
       </w:r>
     </w:p>
-    <w:bookmarkStart w:id="43" w:name="Xf7a896a2824436cd0fe89306caf457d9a436d93"/>
+    <w:bookmarkStart w:id="51" w:name="Xf7a896a2824436cd0fe89306caf457d9a436d93"/>
     <w:p>
       <w:pPr>
         <w:pStyle w:val="Heading3"/>
@@ -6527,13 +6483,18 @@
         <w:t xml:space="preserve"> </w:t>
       </w:r>
       <w:r>
-        <w:t xml:space="preserve">differed by only 7.94% across all habitats (95%CI: 4.79 to 11.24%). Ectotherms in marine and freshwater environments showed partial compensation of physiological rates (Figure</w:t>
-      </w:r>
-      <w:r>
-        <w:t xml:space="preserve"> </w:t>
-      </w:r>
-      <w:r>
-        <w:t xml:space="preserve">1</w:t>
+        <w:t xml:space="preserve">differed by only 7.943% across all habitats (95%CI: 4.786 to 11.243%). Ectotherms in marine and freshwater environments showed partial compensation of physiological rates (</w:t>
+      </w:r>
+      <w:hyperlink w:anchor="fig-1">
+        <w:r>
+          <w:rPr>
+            <w:rStyle w:val="Hyperlink"/>
+          </w:rPr>
+          <w:t xml:space="preserve">Figure 1</w:t>
+        </w:r>
+      </w:hyperlink>
+      <w:r>
+        <w:t xml:space="preserve"> </w:t>
       </w:r>
       <w:r>
         <w:t xml:space="preserve">B) amounting to reduced</w:t>
@@ -6616,7 +6577,7 @@
         <w:t xml:space="preserve"> </w:t>
       </w:r>
       <w:r>
-        <w:t xml:space="preserve">of 10.12% (95% CI: 6.04 to 14.12) in freshwater and 9.26% (95% CI: 2.62 to 15.8) in marine environments. In contrast, terrestrial ectotherms showed no acclimation (possibly even inverse acclimation) – showing a 4.45% increase in</w:t>
+        <w:t xml:space="preserve">of 10.115% (95% CI: 6.039 to 14.125) in freshwater and 9.264% (95% CI: 2.617 to 15.8) in marine environments. In contrast, terrestrial ectotherms showed no acclimation (possibly even inverse acclimation) – showing a 4.449% increase in</w:t>
       </w:r>
       <w:r>
         <w:t xml:space="preserve"> </w:t>
@@ -6696,13 +6657,21 @@
         <w:t xml:space="preserve"> </w:t>
       </w:r>
       <w:r>
-        <w:t xml:space="preserve">(95% CI: 0.19 to 11.44, Figure</w:t>
-      </w:r>
-      <w:r>
-        <w:t xml:space="preserve"> </w:t>
-      </w:r>
-      <w:r>
-        <w:t xml:space="preserve">1</w:t>
+        <w:t xml:space="preserve">(95% CI: 0.194 to 11.439,</w:t>
+      </w:r>
+      <w:r>
+        <w:t xml:space="preserve"> </w:t>
+      </w:r>
+      <w:hyperlink w:anchor="fig-1">
+        <w:r>
+          <w:rPr>
+            <w:rStyle w:val="Hyperlink"/>
+          </w:rPr>
+          <w:t xml:space="preserve">Figure 1</w:t>
+        </w:r>
+      </w:hyperlink>
+      <w:r>
+        <w:t xml:space="preserve"> </w:t>
       </w:r>
       <w:r>
         <w:t xml:space="preserve">B). Considering acute responses of animals acclimated to high temperatures are generally slightly elevated compared to cold acclimated animals (~7%;</w:t>
@@ -6719,225 +6688,292 @@
         <w:t xml:space="preserve"> </w:t>
       </w:r>
       <w:r>
-        <w:t xml:space="preserve">= 0.07, 95% CI: 0.04 to 0.1, p &lt; 0.001), acclimatization is not likely going to provide adaptive benefits under climate change.</w:t>
+        <w:t xml:space="preserve">= 0.069, 95% CI: 0.035 to 0.103, p &lt; 0.001), acclimatization is not likely going to provide adaptive benefits under climate change.</w:t>
       </w:r>
     </w:p>
+    <w:tbl>
+      <w:tblPr>
+        <w:tblStyle w:val="Table"/>
+        <w:tblW w:type="pct" w:w="5000"/>
+        <w:tblLook w:firstRow="0" w:lastRow="0" w:firstColumn="0" w:lastColumn="0" w:noHBand="0" w:noVBand="0" w:val="0000"/>
+      </w:tblPr>
+      <w:tblGrid>
+        <w:gridCol w:w="7920"/>
+      </w:tblGrid>
+      <w:tr>
+        <w:tc>
+          <w:tcPr/>
+          <w:bookmarkStart w:id="46" w:name="fig-1"/>
+          <w:p>
+            <w:pPr>
+              <w:pStyle w:val="Figure"/>
+              <w:jc w:val="center"/>
+            </w:pPr>
+            <w:r>
+              <w:drawing>
+                <wp:inline>
+                  <wp:extent cx="6680200" cy="4925214"/>
+                  <wp:effectExtent b="0" l="0" r="0" t="0"/>
+                  <wp:docPr descr="" title="" id="44" name="Picture"/>
+                  <a:graphic>
+                    <a:graphicData uri="http://schemas.openxmlformats.org/drawingml/2006/picture">
+                      <pic:pic>
+                        <pic:nvPicPr>
+                          <pic:cNvPr descr="ms_files/figure-docx/fig-1-1.png" id="45" name="Picture"/>
+                          <pic:cNvPicPr>
+                            <a:picLocks noChangeArrowheads="1" noChangeAspect="1"/>
+                          </pic:cNvPicPr>
+                        </pic:nvPicPr>
+                        <pic:blipFill>
+                          <a:blip r:embed="rId43"/>
+                          <a:stretch>
+                            <a:fillRect/>
+                          </a:stretch>
+                        </pic:blipFill>
+                        <pic:spPr bwMode="auto">
+                          <a:xfrm>
+                            <a:off x="0" y="0"/>
+                            <a:ext cx="6680200" cy="4925214"/>
+                          </a:xfrm>
+                          <a:prstGeom prst="rect">
+                            <a:avLst/>
+                          </a:prstGeom>
+                          <a:noFill/>
+                          <a:ln w="9525">
+                            <a:noFill/>
+                            <a:headEnd/>
+                            <a:tailEnd/>
+                          </a:ln>
+                        </pic:spPr>
+                      </pic:pic>
+                    </a:graphicData>
+                  </a:graphic>
+                </wp:inline>
+              </w:drawing>
+            </w:r>
+          </w:p>
+          <w:p>
+            <w:pPr>
+              <w:jc w:val="center"/>
+            </w:pPr>
+            <w:pPr>
+              <w:jc w:val="start"/>
+              <w:spacing w:before="200"/>
+              <w:pStyle w:val="ImageCaption"/>
+            </w:pPr>
+            <w:r>
+              <w:rPr>
+                <w:bCs/>
+                <w:b/>
+              </w:rPr>
+              <w:t xml:space="preserve">Fig</w:t>
+            </w:r>
+            <w:r>
+              <w:t xml:space="preserve"> 1</w:t>
+            </w:r>
+            <w:r>
+              <w:rPr>
+                <w:bCs/>
+                <w:b/>
+              </w:rPr>
+              <w:t xml:space="preserve">-</w:t>
+            </w:r>
+            <w:r>
+              <w:t xml:space="preserve"> </w:t>
+            </w:r>
+            <w:r>
+              <w:t xml:space="preserve">Taxonomic distribution of acute and acclimation Q10 estimates across major habitats.</w:t>
+            </w:r>
+            <w:r>
+              <w:t xml:space="preserve"> </w:t>
+            </w:r>
+            <w:r>
+              <w:rPr>
+                <w:bCs/>
+                <w:b/>
+              </w:rPr>
+              <w:t xml:space="preserve">A)</w:t>
+            </w:r>
+            <w:r>
+              <w:t xml:space="preserve"> </w:t>
+            </w:r>
+            <w:r>
+              <w:t xml:space="preserve">Phylogenetic distribution of taxa contained within the data. The total number of acute and acclimation type Q10 effect sizes are highlighted as well as whether the taxa is marine, freshwater or terrestrial. Silouettes are representative taxa of major clades within the tree.</w:t>
+            </w:r>
+            <w:r>
+              <w:t xml:space="preserve"> </w:t>
+            </w:r>
+            <w:r>
+              <w:rPr>
+                <w:bCs/>
+                <w:b/>
+              </w:rPr>
+              <w:t xml:space="preserve">B)</w:t>
+            </w:r>
+            <w:r>
+              <w:t xml:space="preserve"> </w:t>
+            </w:r>
+            <w:r>
+              <w:t xml:space="preserve">Acute and Acclimation lnRR Q10 across marine, freshwater, and terrestrial environments.</w:t>
+            </w:r>
+            <w:r>
+              <w:t xml:space="preserve"> </w:t>
+            </w:r>
+            <w:r>
+              <w:rPr>
+                <w:bCs/>
+                <w:b/>
+              </w:rPr>
+              <w:t xml:space="preserve">C)</w:t>
+            </w:r>
+            <w:r>
+              <w:t xml:space="preserve"> </w:t>
+            </w:r>
+            <w:r>
+              <w:t xml:space="preserve">lnCVR Q10 across traits for marine, freshwater and terrestrial systems. Note there were no differences between acute and acclimation Q10 types. k = total number of effect size estimates while the numbers in brackets indicate the number of species.</w:t>
+            </w:r>
+          </w:p>
+          <w:bookmarkEnd w:id="46"/>
+        </w:tc>
+      </w:tr>
+    </w:tbl>
     <w:p>
       <w:pPr>
-        <w:pStyle w:val="CaptionedFigure"/>
-      </w:pPr>
-      <w:r>
-        <w:drawing>
-          <wp:inline>
-            <wp:extent cx="6680200" cy="4925214"/>
-            <wp:effectExtent b="0" l="0" r="0" t="0"/>
-            <wp:docPr descr="Figure. 1. Taxonomic distribution of acute and acclimation Q10 estimates across major habitats. A) Phylogenetic distribution of taxa contained within the data. The total number of acute and acclimation type Q10 effect sizes are highlighted as well as whether the taxa is marine, freshwater or terrestrial. Silouettes are representative taxa of major clades within the tree. B) Acute and Acclimation lnRR Q10 across marine, freshwater, and terrestrial environments. C) lnCVR Q10 across traits for marine, freshwater and terrestrial systems. Note there were no differences between acute and acclimation Q10 types. k = total number of effect size estimates while the numbers in brackets indicate the number of species." title="" id="38" name="Picture"/>
-            <a:graphic>
-              <a:graphicData uri="http://schemas.openxmlformats.org/drawingml/2006/picture">
-                <pic:pic>
-                  <pic:nvPicPr>
-                    <pic:cNvPr descr="ms_files/figure-docx/fig1-1.png" id="39" name="Picture"/>
-                    <pic:cNvPicPr>
-                      <a:picLocks noChangeArrowheads="1" noChangeAspect="1"/>
-                    </pic:cNvPicPr>
-                  </pic:nvPicPr>
-                  <pic:blipFill>
-                    <a:blip r:embed="rId37"/>
-                    <a:stretch>
-                      <a:fillRect/>
-                    </a:stretch>
-                  </pic:blipFill>
-                  <pic:spPr bwMode="auto">
-                    <a:xfrm>
-                      <a:off x="0" y="0"/>
-                      <a:ext cx="6680200" cy="4925214"/>
-                    </a:xfrm>
-                    <a:prstGeom prst="rect">
-                      <a:avLst/>
-                    </a:prstGeom>
-                    <a:noFill/>
-                    <a:ln w="9525">
-                      <a:noFill/>
-                      <a:headEnd/>
-                      <a:tailEnd/>
-                    </a:ln>
-                  </pic:spPr>
-                </pic:pic>
-              </a:graphicData>
-            </a:graphic>
-          </wp:inline>
-        </w:drawing>
+        <w:pStyle w:val="BodyText"/>
+      </w:pPr>
+      <w:r>
+        <w:t xml:space="preserve"> </w:t>
       </w:r>
     </w:p>
+    <w:tbl>
+      <w:tblPr>
+        <w:tblStyle w:val="Table"/>
+        <w:tblW w:type="pct" w:w="5000"/>
+        <w:tblLook w:firstRow="0" w:lastRow="0" w:firstColumn="0" w:lastColumn="0" w:noHBand="0" w:noVBand="0" w:val="0000"/>
+      </w:tblPr>
+      <w:tblGrid>
+        <w:gridCol w:w="7920"/>
+      </w:tblGrid>
+      <w:tr>
+        <w:tc>
+          <w:tcPr/>
+          <w:bookmarkStart w:id="50" w:name="fig-2"/>
+          <w:p>
+            <w:pPr>
+              <w:pStyle w:val="Figure"/>
+              <w:jc w:val="center"/>
+            </w:pPr>
+            <w:r>
+              <w:drawing>
+                <wp:inline>
+                  <wp:extent cx="6680200" cy="1668575"/>
+                  <wp:effectExtent b="0" l="0" r="0" t="0"/>
+                  <wp:docPr descr="" title="" id="48" name="Picture"/>
+                  <a:graphic>
+                    <a:graphicData uri="http://schemas.openxmlformats.org/drawingml/2006/picture">
+                      <pic:pic>
+                        <pic:nvPicPr>
+                          <pic:cNvPr descr="ms_files/figure-docx/fig-2-1.png" id="49" name="Picture"/>
+                          <pic:cNvPicPr>
+                            <a:picLocks noChangeArrowheads="1" noChangeAspect="1"/>
+                          </pic:cNvPicPr>
+                        </pic:nvPicPr>
+                        <pic:blipFill>
+                          <a:blip r:embed="rId47"/>
+                          <a:stretch>
+                            <a:fillRect/>
+                          </a:stretch>
+                        </pic:blipFill>
+                        <pic:spPr bwMode="auto">
+                          <a:xfrm>
+                            <a:off x="0" y="0"/>
+                            <a:ext cx="6680200" cy="1668575"/>
+                          </a:xfrm>
+                          <a:prstGeom prst="rect">
+                            <a:avLst/>
+                          </a:prstGeom>
+                          <a:noFill/>
+                          <a:ln w="9525">
+                            <a:noFill/>
+                            <a:headEnd/>
+                            <a:tailEnd/>
+                          </a:ln>
+                        </pic:spPr>
+                      </pic:pic>
+                    </a:graphicData>
+                  </a:graphic>
+                </wp:inline>
+              </w:drawing>
+            </w:r>
+          </w:p>
+          <w:p>
+            <w:pPr>
+              <w:jc w:val="center"/>
+            </w:pPr>
+            <w:pPr>
+              <w:jc w:val="start"/>
+              <w:spacing w:before="200"/>
+              <w:pStyle w:val="ImageCaption"/>
+            </w:pPr>
+            <w:r>
+              <w:rPr>
+                <w:bCs/>
+                <w:b/>
+              </w:rPr>
+              <w:t xml:space="preserve">Fig</w:t>
+            </w:r>
+            <w:r>
+              <w:t xml:space="preserve"> 2</w:t>
+            </w:r>
+            <w:r>
+              <w:rPr>
+                <w:bCs/>
+                <w:b/>
+              </w:rPr>
+              <w:t xml:space="preserve">-</w:t>
+            </w:r>
+            <w:r>
+              <w:t xml:space="preserve"> </w:t>
+            </w:r>
+            <w:r>
+              <w:t xml:space="preserve">Acute and Acclimation lnRR q10 across traits for A) marine, B) freshwater and C) terrestrial systems</w:t>
+            </w:r>
+          </w:p>
+          <w:bookmarkEnd w:id="50"/>
+        </w:tc>
+      </w:tr>
+    </w:tbl>
+    <w:bookmarkEnd w:id="51"/>
+    <w:bookmarkStart w:id="52" w:name="X3393869c47f435e9cf00f18ea1403d82e4fa8de"/>
     <w:p>
       <w:pPr>
-        <w:pStyle w:val="ImageCaption"/>
-      </w:pPr>
-      <w:r>
-        <w:rPr>
-          <w:bCs/>
-          <w:b/>
-        </w:rPr>
-        <w:t xml:space="preserve">Figure. 1.</w:t>
-      </w:r>
-      <w:r>
-        <w:t xml:space="preserve"> </w:t>
-      </w:r>
-      <w:r>
-        <w:rPr>
-          <w:bCs/>
-          <w:b/>
-        </w:rPr>
-        <w:t xml:space="preserve">Taxonomic distribution of acute and acclimation Q10 estimates across major habitats</w:t>
-      </w:r>
-      <w:r>
-        <w:t xml:space="preserve">.</w:t>
-      </w:r>
-      <w:r>
-        <w:t xml:space="preserve"> </w:t>
-      </w:r>
-      <w:r>
-        <w:rPr>
-          <w:bCs/>
-          <w:b/>
-        </w:rPr>
-        <w:t xml:space="preserve">A)</w:t>
-      </w:r>
-      <w:r>
-        <w:t xml:space="preserve"> </w:t>
-      </w:r>
-      <w:r>
-        <w:t xml:space="preserve">Phylogenetic distribution of taxa contained within the data. The total number of acute and acclimation type Q10 effect sizes are highlighted as well as whether the taxa is marine, freshwater or terrestrial. Silouettes are representative taxa of major clades within the tree.</w:t>
-      </w:r>
-      <w:r>
-        <w:t xml:space="preserve"> </w:t>
-      </w:r>
-      <w:r>
-        <w:rPr>
-          <w:bCs/>
-          <w:b/>
-        </w:rPr>
-        <w:t xml:space="preserve">B)</w:t>
-      </w:r>
-      <w:r>
-        <w:t xml:space="preserve"> </w:t>
-      </w:r>
-      <w:r>
-        <w:t xml:space="preserve">Acute and Acclimation lnRR Q10 across marine, freshwater, and terrestrial environments.</w:t>
-      </w:r>
-      <w:r>
-        <w:t xml:space="preserve"> </w:t>
-      </w:r>
-      <w:r>
-        <w:rPr>
-          <w:bCs/>
-          <w:b/>
-        </w:rPr>
-        <w:t xml:space="preserve">C)</w:t>
-      </w:r>
-      <w:r>
-        <w:t xml:space="preserve"> </w:t>
-      </w:r>
-      <w:r>
-        <w:t xml:space="preserve">lnCVR Q10 across traits for marine, freshwater and terrestrial systems. Note there were no differences between acute and acclimation Q10 types. k = total number of effect size estimates while the numbers in brackets indicate the number of species.</w:t>
+        <w:pStyle w:val="Heading3"/>
+      </w:pPr>
+      <w:r>
+        <w:rPr>
+          <w:iCs/>
+          <w:i/>
+        </w:rPr>
+        <w:t xml:space="preserve">Does the opportunity for selection differ across terrestrial and aquatic ectotherms?</w:t>
       </w:r>
     </w:p>
+    <w:bookmarkEnd w:id="52"/>
+    <w:bookmarkStart w:id="53" w:name="Xc10ebb43a1744a2445867384f67c174e2ec2054"/>
     <w:p>
       <w:pPr>
-        <w:pStyle w:val="CaptionedFigure"/>
-      </w:pPr>
-      <w:r>
-        <w:drawing>
-          <wp:inline>
-            <wp:extent cx="6680200" cy="1668575"/>
-            <wp:effectExtent b="0" l="0" r="0" t="0"/>
-            <wp:docPr descr="Figure. 2. Acute and Acclimation lnRR q10 across traits for A) marine, B) freshwater and C) terrestrial systems" title="" id="41" name="Picture"/>
-            <a:graphic>
-              <a:graphicData uri="http://schemas.openxmlformats.org/drawingml/2006/picture">
-                <pic:pic>
-                  <pic:nvPicPr>
-                    <pic:cNvPr descr="ms_files/figure-docx/fig2-1.png" id="42" name="Picture"/>
-                    <pic:cNvPicPr>
-                      <a:picLocks noChangeArrowheads="1" noChangeAspect="1"/>
-                    </pic:cNvPicPr>
-                  </pic:nvPicPr>
-                  <pic:blipFill>
-                    <a:blip r:embed="rId40"/>
-                    <a:stretch>
-                      <a:fillRect/>
-                    </a:stretch>
-                  </pic:blipFill>
-                  <pic:spPr bwMode="auto">
-                    <a:xfrm>
-                      <a:off x="0" y="0"/>
-                      <a:ext cx="6680200" cy="1668575"/>
-                    </a:xfrm>
-                    <a:prstGeom prst="rect">
-                      <a:avLst/>
-                    </a:prstGeom>
-                    <a:noFill/>
-                    <a:ln w="9525">
-                      <a:noFill/>
-                      <a:headEnd/>
-                      <a:tailEnd/>
-                    </a:ln>
-                  </pic:spPr>
-                </pic:pic>
-              </a:graphicData>
-            </a:graphic>
-          </wp:inline>
-        </w:drawing>
+        <w:pStyle w:val="Heading3"/>
+      </w:pPr>
+      <w:r>
+        <w:rPr>
+          <w:iCs/>
+          <w:i/>
+        </w:rPr>
+        <w:t xml:space="preserve">Does climate variability predict acclimation capacity among aquatic and terrestrial ectotherms?</w:t>
       </w:r>
     </w:p>
-    <w:p>
-      <w:pPr>
-        <w:pStyle w:val="ImageCaption"/>
-      </w:pPr>
-      <w:r>
-        <w:rPr>
-          <w:bCs/>
-          <w:b/>
-        </w:rPr>
-        <w:t xml:space="preserve">Figure. 2.</w:t>
-      </w:r>
-      <w:r>
-        <w:t xml:space="preserve"> </w:t>
-      </w:r>
-      <w:r>
-        <w:t xml:space="preserve">Acute and Acclimation lnRR q10 across traits for A) marine, B) freshwater and C) terrestrial systems</w:t>
-      </w:r>
-    </w:p>
-    <w:bookmarkEnd w:id="43"/>
-    <w:bookmarkStart w:id="44" w:name="X3393869c47f435e9cf00f18ea1403d82e4fa8de"/>
-    <w:p>
-      <w:pPr>
-        <w:pStyle w:val="Heading3"/>
-      </w:pPr>
-      <w:r>
-        <w:rPr>
-          <w:iCs/>
-          <w:i/>
-        </w:rPr>
-        <w:t xml:space="preserve">Does the opportunity for selection differ across terrestrial and aquatic ectotherms?</w:t>
-      </w:r>
-    </w:p>
-    <w:bookmarkEnd w:id="44"/>
-    <w:bookmarkStart w:id="45" w:name="Xc10ebb43a1744a2445867384f67c174e2ec2054"/>
-    <w:p>
-      <w:pPr>
-        <w:pStyle w:val="Heading3"/>
-      </w:pPr>
-      <w:r>
-        <w:rPr>
-          <w:iCs/>
-          <w:i/>
-        </w:rPr>
-        <w:t xml:space="preserve">Does climate variability predict acclimation capacity among aquatic and terrestrial ectotherms?</w:t>
-      </w:r>
-    </w:p>
-    <w:bookmarkEnd w:id="45"/>
-    <w:bookmarkEnd w:id="46"/>
-    <w:bookmarkStart w:id="47" w:name="discussion"/>
+    <w:bookmarkEnd w:id="53"/>
+    <w:bookmarkEnd w:id="54"/>
+    <w:bookmarkStart w:id="55" w:name="discussion"/>
     <w:p>
       <w:pPr>
         <w:pStyle w:val="Heading2"/>
@@ -7109,8 +7145,8 @@
         <w:t xml:space="preserve">when controlling for acclimation time.</w:t>
       </w:r>
     </w:p>
-    <w:bookmarkEnd w:id="47"/>
-    <w:bookmarkStart w:id="74" w:name="references"/>
+    <w:bookmarkEnd w:id="55"/>
+    <w:bookmarkStart w:id="85" w:name="references"/>
     <w:p>
       <w:pPr>
         <w:pStyle w:val="Heading2"/>
@@ -7124,8 +7160,8 @@
         <w:pStyle w:val="FirstParagraph"/>
       </w:pPr>
     </w:p>
-    <w:bookmarkStart w:id="73" w:name="refs"/>
-    <w:bookmarkStart w:id="48" w:name="ref-Bulgarella2015-yl"/>
+    <w:bookmarkStart w:id="84" w:name="refs"/>
+    <w:bookmarkStart w:id="56" w:name="ref-Bulgarella2015-yl"/>
     <w:p>
       <w:pPr>
         <w:pStyle w:val="Bibliography"/>
@@ -7145,261 +7181,16 @@
       </w:r>
       <w:r>
         <w:t xml:space="preserve">, 75, 30–38.</w:t>
-      </w:r>
-    </w:p>
-    <w:bookmarkEnd w:id="48"/>
-    <w:bookmarkStart w:id="49" w:name="ref-Burkner2017-wg"/>
-    <w:p>
-      <w:pPr>
-        <w:pStyle w:val="Bibliography"/>
-      </w:pPr>
-      <w:r>
-        <w:t xml:space="preserve">Bürkner, P.-C. (2017). Brms: An</w:t>
-      </w:r>
-      <w:r>
-        <w:t xml:space="preserve"> </w:t>
-      </w:r>
-      <w:r>
-        <w:t xml:space="preserve">R</w:t>
-      </w:r>
-      <w:r>
-        <w:t xml:space="preserve"> </w:t>
-      </w:r>
-      <w:r>
-        <w:t xml:space="preserve">package for bayesian multilevel models using stan.</w:t>
-      </w:r>
-      <w:r>
-        <w:t xml:space="preserve"> </w:t>
-      </w:r>
-      <w:r>
-        <w:rPr>
-          <w:iCs/>
-          <w:i/>
-        </w:rPr>
-        <w:t xml:space="preserve">J. Stat. Softw.</w:t>
-      </w:r>
-      <w:r>
-        <w:t xml:space="preserve">, 80, 1–28., doi:10.18637/jss.v080.i01.</w:t>
-      </w:r>
-    </w:p>
-    <w:bookmarkEnd w:id="49"/>
-    <w:bookmarkStart w:id="50" w:name="ref-Burkner2018-ur"/>
-    <w:p>
-      <w:pPr>
-        <w:pStyle w:val="Bibliography"/>
-      </w:pPr>
-      <w:r>
-        <w:t xml:space="preserve">Bürkner, P.-C. (2018). Advanced bayesian multilevel modeling with the</w:t>
-      </w:r>
-      <w:r>
-        <w:t xml:space="preserve"> </w:t>
-      </w:r>
-      <w:r>
-        <w:t xml:space="preserve">R</w:t>
-      </w:r>
-      <w:r>
-        <w:t xml:space="preserve"> </w:t>
-      </w:r>
-      <w:r>
-        <w:t xml:space="preserve">package brms.</w:t>
-      </w:r>
-      <w:r>
-        <w:t xml:space="preserve"> </w:t>
-      </w:r>
-      <w:r>
-        <w:rPr>
-          <w:iCs/>
-          <w:i/>
-        </w:rPr>
-        <w:t xml:space="preserve">R J.</w:t>
-      </w:r>
-      <w:r>
-        <w:t xml:space="preserve">, 10, 395–411.</w:t>
-      </w:r>
-    </w:p>
-    <w:bookmarkEnd w:id="50"/>
-    <w:bookmarkStart w:id="51" w:name="ref-Einum2023-lz"/>
-    <w:p>
-      <w:pPr>
-        <w:pStyle w:val="Bibliography"/>
-      </w:pPr>
-      <w:r>
-        <w:t xml:space="preserve">Einum, S. &amp; Burton, T. (2023). Divergence in rates of phenotypic plasticty among ectotherms.</w:t>
-      </w:r>
-      <w:r>
-        <w:t xml:space="preserve"> </w:t>
-      </w:r>
-      <w:r>
-        <w:rPr>
-          <w:iCs/>
-          <w:i/>
-        </w:rPr>
-        <w:t xml:space="preserve">Ecol. Lett.</w:t>
-      </w:r>
-      <w:r>
-        <w:t xml:space="preserve">, 26, 147–156.</w:t>
-      </w:r>
-    </w:p>
-    <w:bookmarkEnd w:id="51"/>
-    <w:bookmarkStart w:id="52" w:name="ref-Grafen1989-pr"/>
-    <w:p>
-      <w:pPr>
-        <w:pStyle w:val="Bibliography"/>
-      </w:pPr>
-      <w:r>
-        <w:t xml:space="preserve">Grafen, A. (1989). The phylogenetic regression.</w:t>
-      </w:r>
-      <w:r>
-        <w:t xml:space="preserve"> </w:t>
-      </w:r>
-      <w:r>
-        <w:rPr>
-          <w:iCs/>
-          <w:i/>
-        </w:rPr>
-        <w:t xml:space="preserve">Philos. Trans. R. Soc. Lond. B Biol. Sci.</w:t>
-      </w:r>
-      <w:r>
-        <w:t xml:space="preserve">, 326, 119–157.</w:t>
-      </w:r>
-    </w:p>
-    <w:bookmarkEnd w:id="52"/>
-    <w:bookmarkStart w:id="53" w:name="ref-Gunderson2015-hz"/>
-    <w:p>
-      <w:pPr>
-        <w:pStyle w:val="Bibliography"/>
-      </w:pPr>
-      <w:r>
-        <w:t xml:space="preserve">Gunderson, A.R. &amp; Stillman, J.H. (2015). Plasticity in thermal tolerance has limited potential to buffer ectotherms from global warming.</w:t>
-      </w:r>
-      <w:r>
-        <w:t xml:space="preserve"> </w:t>
-      </w:r>
-      <w:r>
-        <w:rPr>
-          <w:iCs/>
-          <w:i/>
-        </w:rPr>
-        <w:t xml:space="preserve">Proceedings of the Royal Society B: Biological Sciences</w:t>
-      </w:r>
-      <w:r>
-        <w:t xml:space="preserve">, 282, 20150401.</w:t>
-      </w:r>
-    </w:p>
-    <w:bookmarkEnd w:id="53"/>
-    <w:bookmarkStart w:id="54" w:name="ref-Havird2020-mj"/>
-    <w:p>
-      <w:pPr>
-        <w:pStyle w:val="Bibliography"/>
-      </w:pPr>
-      <w:r>
-        <w:t xml:space="preserve">Havird, J.C., Neuwald, J.L., Shah, A.A., Mauro, A., Marshall, C.A. &amp; Ghalambor, C.K. (2020). Distinguishing between active plasticity due to thermal acclimation and passive plasticity due to</w:t>
-      </w:r>
-      <w:r>
-        <w:t xml:space="preserve"> </w:t>
-      </w:r>
-      <w:r>
-        <w:t xml:space="preserve">Q10</w:t>
-      </w:r>
-      <w:r>
-        <w:t xml:space="preserve"> </w:t>
-      </w:r>
-      <w:r>
-        <w:t xml:space="preserve">effects: Why methodology matters.</w:t>
-      </w:r>
-      <w:r>
-        <w:t xml:space="preserve"> </w:t>
-      </w:r>
-      <w:r>
-        <w:rPr>
-          <w:iCs/>
-          <w:i/>
-        </w:rPr>
-        <w:t xml:space="preserve">Funct. Ecol.</w:t>
-      </w:r>
-      <w:r>
-        <w:t xml:space="preserve">, 0, 1–14.</w:t>
-      </w:r>
-    </w:p>
-    <w:bookmarkEnd w:id="54"/>
-    <w:bookmarkStart w:id="55" w:name="ref-Hersbach2020-hx"/>
-    <w:p>
-      <w:pPr>
-        <w:pStyle w:val="Bibliography"/>
-      </w:pPr>
-      <w:r>
-        <w:t xml:space="preserve">Hersbach, H., Bell, B., Berrisford, P., Hirahara, S., Horányi, A., Muñoz-Sabater, J.,</w:t>
-      </w:r>
-      <w:r>
-        <w:t xml:space="preserve"> </w:t>
-      </w:r>
-      <w:r>
-        <w:rPr>
-          <w:iCs/>
-          <w:i/>
-        </w:rPr>
-        <w:t xml:space="preserve">et al.</w:t>
-      </w:r>
-      <w:r>
-        <w:t xml:space="preserve"> (2020). The</w:t>
-      </w:r>
-      <w:r>
-        <w:t xml:space="preserve"> </w:t>
-      </w:r>
-      <w:r>
-        <w:t xml:space="preserve">ERA5</w:t>
-      </w:r>
-      <w:r>
-        <w:t xml:space="preserve"> </w:t>
-      </w:r>
-      <w:r>
-        <w:t xml:space="preserve">global reanalysis.</w:t>
-      </w:r>
-      <w:r>
-        <w:t xml:space="preserve"> </w:t>
-      </w:r>
-      <w:r>
-        <w:rPr>
-          <w:iCs/>
-          <w:i/>
-        </w:rPr>
-        <w:t xml:space="preserve">Quart. J. Roy. Meteor. Soc.</w:t>
-      </w:r>
-      <w:r>
-        <w:t xml:space="preserve">, 146, 1999–2049.</w:t>
-      </w:r>
-    </w:p>
-    <w:bookmarkEnd w:id="55"/>
-    <w:bookmarkStart w:id="56" w:name="ref-Lajeunesse2011-fq"/>
-    <w:p>
-      <w:pPr>
-        <w:pStyle w:val="Bibliography"/>
-      </w:pPr>
-      <w:r>
-        <w:t xml:space="preserve">Lajeunesse, M.J. (2011). On the meta-analysis of response ratios for studies with correlated and multi-group designs.</w:t>
-      </w:r>
-      <w:r>
-        <w:t xml:space="preserve"> </w:t>
-      </w:r>
-      <w:r>
-        <w:rPr>
-          <w:iCs/>
-          <w:i/>
-        </w:rPr>
-        <w:t xml:space="preserve">Ecology</w:t>
-      </w:r>
-      <w:r>
-        <w:t xml:space="preserve">, 92, 2049–2055.</w:t>
       </w:r>
     </w:p>
     <w:bookmarkEnd w:id="56"/>
-    <w:bookmarkStart w:id="57" w:name="ref-Michonneau2016-if"/>
+    <w:bookmarkStart w:id="57" w:name="ref-Burkner2017-wg"/>
     <w:p>
       <w:pPr>
         <w:pStyle w:val="Bibliography"/>
       </w:pPr>
       <w:r>
-        <w:t xml:space="preserve">Michonneau, F., Brown, J.W. &amp; Winter, D.J. (2016). Rotl: An</w:t>
+        <w:t xml:space="preserve">Bürkner, P.-C. (2017). Brms: An</w:t>
       </w:r>
       <w:r>
         <w:t xml:space="preserve"> </w:t>
@@ -7411,286 +7202,263 @@
         <w:t xml:space="preserve"> </w:t>
       </w:r>
       <w:r>
-        <w:t xml:space="preserve">package to interact with the open tree of life data.</w:t>
-      </w:r>
-      <w:r>
-        <w:t xml:space="preserve"> </w:t>
-      </w:r>
-      <w:r>
-        <w:rPr>
-          <w:iCs/>
-          <w:i/>
-        </w:rPr>
-        <w:t xml:space="preserve">Methods Ecol. Evol.</w:t>
-      </w:r>
-      <w:r>
-        <w:t xml:space="preserve">, 7, 1476-1481. doi:10.1111/2041-210X.12593.</w:t>
+        <w:t xml:space="preserve">package for bayesian multilevel models using stan.</w:t>
+      </w:r>
+      <w:r>
+        <w:t xml:space="preserve"> </w:t>
+      </w:r>
+      <w:r>
+        <w:rPr>
+          <w:iCs/>
+          <w:i/>
+        </w:rPr>
+        <w:t xml:space="preserve">J. Stat. Softw.</w:t>
+      </w:r>
+      <w:r>
+        <w:t xml:space="preserve">, 80, 1–28., doi:10.18637/jss.v080.i01.</w:t>
       </w:r>
     </w:p>
     <w:bookmarkEnd w:id="57"/>
-    <w:bookmarkStart w:id="58" w:name="ref-Nakagawa2021-ls"/>
+    <w:bookmarkStart w:id="58" w:name="ref-Burkner2018-ur"/>
     <w:p>
       <w:pPr>
         <w:pStyle w:val="Bibliography"/>
       </w:pPr>
       <w:r>
-        <w:t xml:space="preserve">Nakagawa, S., Lagisz, M., O’Dea, R.E., Rutkowska, J., Yang, Y., Noble, D.W.A.,</w:t>
-      </w:r>
-      <w:r>
-        <w:t xml:space="preserve"> </w:t>
-      </w:r>
-      <w:r>
-        <w:rPr>
-          <w:iCs/>
-          <w:i/>
-        </w:rPr>
-        <w:t xml:space="preserve">et al.</w:t>
-      </w:r>
-      <w:r>
-        <w:t xml:space="preserve"> (2021a). The orchard plot: Cultivating forest plots for use in ecology, evolution and beyond.</w:t>
-      </w:r>
-      <w:r>
-        <w:t xml:space="preserve"> </w:t>
-      </w:r>
-      <w:r>
-        <w:rPr>
-          <w:iCs/>
-          <w:i/>
-        </w:rPr>
-        <w:t xml:space="preserve">Research Synthesis Methods</w:t>
-      </w:r>
-      <w:r>
-        <w:t xml:space="preserve">, 12, 4–12.</w:t>
+        <w:t xml:space="preserve">Bürkner, P.-C. (2018). Advanced bayesian multilevel modeling with the</w:t>
+      </w:r>
+      <w:r>
+        <w:t xml:space="preserve"> </w:t>
+      </w:r>
+      <w:r>
+        <w:t xml:space="preserve">R</w:t>
+      </w:r>
+      <w:r>
+        <w:t xml:space="preserve"> </w:t>
+      </w:r>
+      <w:r>
+        <w:t xml:space="preserve">package brms.</w:t>
+      </w:r>
+      <w:r>
+        <w:t xml:space="preserve"> </w:t>
+      </w:r>
+      <w:r>
+        <w:rPr>
+          <w:iCs/>
+          <w:i/>
+        </w:rPr>
+        <w:t xml:space="preserve">R J.</w:t>
+      </w:r>
+      <w:r>
+        <w:t xml:space="preserve">, 10, 395–411.</w:t>
       </w:r>
     </w:p>
     <w:bookmarkEnd w:id="58"/>
-    <w:bookmarkStart w:id="59" w:name="ref-Nakagawa2015-fo"/>
+    <w:bookmarkStart w:id="59" w:name="ref-Einum2023-lz"/>
     <w:p>
       <w:pPr>
         <w:pStyle w:val="Bibliography"/>
       </w:pPr>
       <w:r>
-        <w:t xml:space="preserve">Nakagawa, S., Poulin, R., Mengersen, K., Reinhold, K., Engqvist, L., Lagisz, M.,</w:t>
-      </w:r>
-      <w:r>
-        <w:t xml:space="preserve"> </w:t>
-      </w:r>
-      <w:r>
-        <w:rPr>
-          <w:iCs/>
-          <w:i/>
-        </w:rPr>
-        <w:t xml:space="preserve">et al.</w:t>
-      </w:r>
-      <w:r>
-        <w:t xml:space="preserve"> (2015). Meta-analysis of variation: Ecological and evolutionary applications and beyond.</w:t>
-      </w:r>
-      <w:r>
-        <w:t xml:space="preserve"> </w:t>
-      </w:r>
-      <w:r>
-        <w:rPr>
-          <w:iCs/>
-          <w:i/>
-        </w:rPr>
-        <w:t xml:space="preserve">Methods Ecol. Evol.</w:t>
-      </w:r>
-      <w:r>
-        <w:t xml:space="preserve">, 6, 143–152.</w:t>
+        <w:t xml:space="preserve">Einum, S. &amp; Burton, T. (2023). Divergence in rates of phenotypic plasticty among ectotherms.</w:t>
+      </w:r>
+      <w:r>
+        <w:t xml:space="preserve"> </w:t>
+      </w:r>
+      <w:r>
+        <w:rPr>
+          <w:iCs/>
+          <w:i/>
+        </w:rPr>
+        <w:t xml:space="preserve">Ecol. Lett.</w:t>
+      </w:r>
+      <w:r>
+        <w:t xml:space="preserve">, 26, 147–156.</w:t>
       </w:r>
     </w:p>
     <w:bookmarkEnd w:id="59"/>
-    <w:bookmarkStart w:id="60" w:name="ref-Nakagawa2012-su"/>
+    <w:bookmarkStart w:id="60" w:name="ref-Grafen1989-pr"/>
     <w:p>
       <w:pPr>
         <w:pStyle w:val="Bibliography"/>
       </w:pPr>
       <w:r>
-        <w:t xml:space="preserve">Nakagawa, S. &amp; Santos, E.S.A. (2012). Methodological issues and advances in biological meta-analysis.</w:t>
-      </w:r>
-      <w:r>
-        <w:t xml:space="preserve"> </w:t>
-      </w:r>
-      <w:r>
-        <w:rPr>
-          <w:iCs/>
-          <w:i/>
-        </w:rPr>
-        <w:t xml:space="preserve">Evol. Ecol.</w:t>
-      </w:r>
-      <w:r>
-        <w:t xml:space="preserve">, 26, 1253–1274.</w:t>
+        <w:t xml:space="preserve">Grafen, A. (1989). The phylogenetic regression.</w:t>
+      </w:r>
+      <w:r>
+        <w:t xml:space="preserve"> </w:t>
+      </w:r>
+      <w:r>
+        <w:rPr>
+          <w:iCs/>
+          <w:i/>
+        </w:rPr>
+        <w:t xml:space="preserve">Philos. Trans. R. Soc. Lond. B Biol. Sci.</w:t>
+      </w:r>
+      <w:r>
+        <w:t xml:space="preserve">, 326, 119–157.</w:t>
       </w:r>
     </w:p>
     <w:bookmarkEnd w:id="60"/>
-    <w:bookmarkStart w:id="61" w:name="ref-Nakagawa2021-uf"/>
+    <w:bookmarkStart w:id="61" w:name="ref-Gunderson2015-hz"/>
     <w:p>
       <w:pPr>
         <w:pStyle w:val="Bibliography"/>
       </w:pPr>
       <w:r>
-        <w:t xml:space="preserve">Nakagawa, S., Senior, A.M., Viechtbauer, W. &amp; Noble, D.W.A. (2021b). An assessment of statistical methods for non-independent data in ecological meta-analyses: comment.</w:t>
-      </w:r>
-      <w:r>
-        <w:t xml:space="preserve"> </w:t>
-      </w:r>
-      <w:r>
-        <w:rPr>
-          <w:iCs/>
-          <w:i/>
-        </w:rPr>
-        <w:t xml:space="preserve">Ecology</w:t>
-      </w:r>
-      <w:r>
-        <w:t xml:space="preserve">, in press., https://doi.org/10.1002/ecy.3490.</w:t>
+        <w:t xml:space="preserve">Gunderson, A.R. &amp; Stillman, J.H. (2015). Plasticity in thermal tolerance has limited potential to buffer ectotherms from global warming.</w:t>
+      </w:r>
+      <w:r>
+        <w:t xml:space="preserve"> </w:t>
+      </w:r>
+      <w:r>
+        <w:rPr>
+          <w:iCs/>
+          <w:i/>
+        </w:rPr>
+        <w:t xml:space="preserve">Proceedings of the Royal Society B: Biological Sciences</w:t>
+      </w:r>
+      <w:r>
+        <w:t xml:space="preserve">, 282, 20150401.</w:t>
       </w:r>
     </w:p>
     <w:bookmarkEnd w:id="61"/>
-    <w:bookmarkStart w:id="62" w:name="ref-Noble2022-ty"/>
+    <w:bookmarkStart w:id="62" w:name="ref-Havird2020-mj"/>
     <w:p>
       <w:pPr>
         <w:pStyle w:val="Bibliography"/>
       </w:pPr>
       <w:r>
-        <w:t xml:space="preserve">Noble, D.W.A., Pottier, P., Lagisz, M., Burke, S., Drobniak, S.M., O’Dea, R.E.,</w:t>
-      </w:r>
-      <w:r>
-        <w:t xml:space="preserve"> </w:t>
-      </w:r>
-      <w:r>
-        <w:rPr>
-          <w:iCs/>
-          <w:i/>
-        </w:rPr>
-        <w:t xml:space="preserve">et al.</w:t>
-      </w:r>
-      <w:r>
-        <w:t xml:space="preserve"> (2022). Meta-analytic approaches and effect sizes to account for</w:t>
-      </w:r>
-      <w:r>
-        <w:t xml:space="preserve"> </w:t>
-      </w:r>
-      <w:r>
-        <w:t xml:space="preserve">“nuisance heterogeneity”</w:t>
-      </w:r>
-      <w:r>
-        <w:t xml:space="preserve"> </w:t>
-      </w:r>
-      <w:r>
-        <w:t xml:space="preserve">in comparative physiology.</w:t>
-      </w:r>
-      <w:r>
-        <w:t xml:space="preserve"> </w:t>
-      </w:r>
-      <w:r>
-        <w:rPr>
-          <w:iCs/>
-          <w:i/>
-        </w:rPr>
-        <w:t xml:space="preserve">J. Exp. Biol.</w:t>
-      </w:r>
-      <w:r>
-        <w:t xml:space="preserve">, 225, jeb243225.</w:t>
+        <w:t xml:space="preserve">Havird, J.C., Neuwald, J.L., Shah, A.A., Mauro, A., Marshall, C.A. &amp; Ghalambor, C.K. (2020). Distinguishing between active plasticity due to thermal acclimation and passive plasticity due to</w:t>
+      </w:r>
+      <w:r>
+        <w:t xml:space="preserve"> </w:t>
+      </w:r>
+      <w:r>
+        <w:t xml:space="preserve">Q10</w:t>
+      </w:r>
+      <w:r>
+        <w:t xml:space="preserve"> </w:t>
+      </w:r>
+      <w:r>
+        <w:t xml:space="preserve">effects: Why methodology matters.</w:t>
+      </w:r>
+      <w:r>
+        <w:t xml:space="preserve"> </w:t>
+      </w:r>
+      <w:r>
+        <w:rPr>
+          <w:iCs/>
+          <w:i/>
+        </w:rPr>
+        <w:t xml:space="preserve">Funct. Ecol.</w:t>
+      </w:r>
+      <w:r>
+        <w:t xml:space="preserve">, 0, 1–14.</w:t>
       </w:r>
     </w:p>
     <w:bookmarkEnd w:id="62"/>
-    <w:bookmarkStart w:id="63" w:name="ref-Paradis2019-gx"/>
+    <w:bookmarkStart w:id="63" w:name="ref-Hedges1999-de"/>
     <w:p>
       <w:pPr>
         <w:pStyle w:val="Bibliography"/>
       </w:pPr>
       <w:r>
-        <w:t xml:space="preserve">Paradis, E. &amp; Schliep, K. (2019). Ape 5.0: An environment for modern phylogenetics and evolutionary analyses in</w:t>
-      </w:r>
-      <w:r>
-        <w:t xml:space="preserve"> </w:t>
-      </w:r>
-      <w:r>
-        <w:t xml:space="preserve">R</w:t>
-      </w:r>
-      <w:r>
-        <w:t xml:space="preserve">.</w:t>
-      </w:r>
-      <w:r>
-        <w:t xml:space="preserve"> </w:t>
-      </w:r>
-      <w:r>
-        <w:rPr>
-          <w:iCs/>
-          <w:i/>
-        </w:rPr>
-        <w:t xml:space="preserve">Bioinformatics</w:t>
-      </w:r>
-      <w:r>
-        <w:t xml:space="preserve">, 35, 526–528.</w:t>
+        <w:t xml:space="preserve">Hedges, L.V., Gurevitch, J. &amp; Curtis, P.S. (1999). The meta-analysis of response ratios in experimental ecology.</w:t>
+      </w:r>
+      <w:r>
+        <w:t xml:space="preserve"> </w:t>
+      </w:r>
+      <w:r>
+        <w:rPr>
+          <w:iCs/>
+          <w:i/>
+        </w:rPr>
+        <w:t xml:space="preserve">Ecology</w:t>
+      </w:r>
+      <w:r>
+        <w:t xml:space="preserve">, 80, 1150–1156.</w:t>
       </w:r>
     </w:p>
     <w:bookmarkEnd w:id="63"/>
-    <w:bookmarkStart w:id="64" w:name="ref-Pick2019-mg"/>
+    <w:bookmarkStart w:id="64" w:name="ref-Hersbach2020-hx"/>
     <w:p>
       <w:pPr>
         <w:pStyle w:val="Bibliography"/>
       </w:pPr>
       <w:r>
-        <w:t xml:space="preserve">Pick, J.L., Nakagawa, S. &amp; Noble, D.W.A. (2019). Reproducible, flexible and high throughput data extraction from primary literature: The metaDigitise</w:t>
-      </w:r>
-      <w:r>
-        <w:t xml:space="preserve"> </w:t>
-      </w:r>
-      <w:r>
-        <w:t xml:space="preserve">R</w:t>
-      </w:r>
-      <w:r>
-        <w:t xml:space="preserve"> </w:t>
-      </w:r>
-      <w:r>
-        <w:t xml:space="preserve">package.</w:t>
-      </w:r>
-      <w:r>
-        <w:t xml:space="preserve"> </w:t>
-      </w:r>
-      <w:r>
-        <w:rPr>
-          <w:iCs/>
-          <w:i/>
-        </w:rPr>
-        <w:t xml:space="preserve">Methods Ecol. Evol.</w:t>
-      </w:r>
-      <w:r>
-        <w:t xml:space="preserve">, 10, 426–431.</w:t>
+        <w:t xml:space="preserve">Hersbach, H., Bell, B., Berrisford, P., Hirahara, S., Horányi, A., Muñoz-Sabater, J.,</w:t>
+      </w:r>
+      <w:r>
+        <w:t xml:space="preserve"> </w:t>
+      </w:r>
+      <w:r>
+        <w:rPr>
+          <w:iCs/>
+          <w:i/>
+        </w:rPr>
+        <w:t xml:space="preserve">et al.</w:t>
+      </w:r>
+      <w:r>
+        <w:t xml:space="preserve"> (2020). The</w:t>
+      </w:r>
+      <w:r>
+        <w:t xml:space="preserve"> </w:t>
+      </w:r>
+      <w:r>
+        <w:t xml:space="preserve">ERA5</w:t>
+      </w:r>
+      <w:r>
+        <w:t xml:space="preserve"> </w:t>
+      </w:r>
+      <w:r>
+        <w:t xml:space="preserve">global reanalysis.</w:t>
+      </w:r>
+      <w:r>
+        <w:t xml:space="preserve"> </w:t>
+      </w:r>
+      <w:r>
+        <w:rPr>
+          <w:iCs/>
+          <w:i/>
+        </w:rPr>
+        <w:t xml:space="preserve">Quart. J. Roy. Meteor. Soc.</w:t>
+      </w:r>
+      <w:r>
+        <w:t xml:space="preserve">, 146, 1999–2049.</w:t>
       </w:r>
     </w:p>
     <w:bookmarkEnd w:id="64"/>
-    <w:bookmarkStart w:id="65" w:name="ref-Pinsky2019-fn"/>
+    <w:bookmarkStart w:id="65" w:name="ref-Lajeunesse2011-fq"/>
     <w:p>
       <w:pPr>
         <w:pStyle w:val="Bibliography"/>
       </w:pPr>
       <w:r>
-        <w:t xml:space="preserve">Pinsky, M.L., Eikeset, A.M., McCauley, D.J., Payne, J.L. &amp; Sunday, J.M. (2019). Greater vulnerability to warming of marine versus terrestrial ectotherms.</w:t>
-      </w:r>
-      <w:r>
-        <w:t xml:space="preserve"> </w:t>
-      </w:r>
-      <w:r>
-        <w:rPr>
-          <w:iCs/>
-          <w:i/>
-        </w:rPr>
-        <w:t xml:space="preserve">Nature</w:t>
-      </w:r>
-      <w:r>
-        <w:t xml:space="preserve">, 569, 108–111.</w:t>
+        <w:t xml:space="preserve">Lajeunesse, M.J. (2011). On the meta-analysis of response ratios for studies with correlated and multi-group designs.</w:t>
+      </w:r>
+      <w:r>
+        <w:t xml:space="preserve"> </w:t>
+      </w:r>
+      <w:r>
+        <w:rPr>
+          <w:iCs/>
+          <w:i/>
+        </w:rPr>
+        <w:t xml:space="preserve">Ecology</w:t>
+      </w:r>
+      <w:r>
+        <w:t xml:space="preserve">, 92, 2049–2055.</w:t>
       </w:r>
     </w:p>
     <w:bookmarkEnd w:id="65"/>
-    <w:bookmarkStart w:id="66" w:name="ref-Revell2012-vq"/>
+    <w:bookmarkStart w:id="66" w:name="ref-Michonneau2016-if"/>
     <w:p>
       <w:pPr>
         <w:pStyle w:val="Bibliography"/>
       </w:pPr>
       <w:r>
-        <w:t xml:space="preserve">Revell, L.J. (2012). Phytools: An</w:t>
+        <w:t xml:space="preserve">Michonneau, F., Brown, J.W. &amp; Winter, D.J. (2016). Rotl: An</w:t>
       </w:r>
       <w:r>
         <w:t xml:space="preserve"> </w:t>
@@ -7702,7 +7470,7 @@
         <w:t xml:space="preserve"> </w:t>
       </w:r>
       <w:r>
-        <w:t xml:space="preserve">package for phylogenetic comparative biology (and other things).</w:t>
+        <w:t xml:space="preserve">package to interact with the open tree of life data.</w:t>
       </w:r>
       <w:r>
         <w:t xml:space="preserve"> </w:t>
@@ -7715,337 +7483,682 @@
         <w:t xml:space="preserve">Methods Ecol. Evol.</w:t>
       </w:r>
       <w:r>
-        <w:t xml:space="preserve">, 3, 217–223.</w:t>
+        <w:t xml:space="preserve">, 7, 1476-1481. doi:10.1111/2041-210X.12593.</w:t>
       </w:r>
     </w:p>
     <w:bookmarkEnd w:id="66"/>
-    <w:bookmarkStart w:id="67" w:name="ref-Seebacher2015-wi"/>
+    <w:bookmarkStart w:id="67" w:name="ref-Nakagawa2021-ls"/>
     <w:p>
       <w:pPr>
         <w:pStyle w:val="Bibliography"/>
       </w:pPr>
       <w:r>
-        <w:t xml:space="preserve">Seebacher, F., White, C.R. &amp; Franklin, C.E. (2015a). Physiological plasticity increases resilience of ectothermic animals to climate change.</w:t>
-      </w:r>
-      <w:r>
-        <w:t xml:space="preserve"> </w:t>
-      </w:r>
-      <w:r>
-        <w:rPr>
-          <w:iCs/>
-          <w:i/>
-        </w:rPr>
-        <w:t xml:space="preserve">Nat. Clim. Chang.</w:t>
-      </w:r>
-      <w:r>
-        <w:t xml:space="preserve">, 5, 61.</w:t>
+        <w:t xml:space="preserve">Nakagawa, S., Lagisz, M., O’Dea, R.E., Rutkowska, J., Yang, Y., Noble, D.W.A.,</w:t>
+      </w:r>
+      <w:r>
+        <w:t xml:space="preserve"> </w:t>
+      </w:r>
+      <w:r>
+        <w:rPr>
+          <w:iCs/>
+          <w:i/>
+        </w:rPr>
+        <w:t xml:space="preserve">et al.</w:t>
+      </w:r>
+      <w:r>
+        <w:t xml:space="preserve"> (2021a). The orchard plot: Cultivating forest plots for use in ecology, evolution and beyond.</w:t>
+      </w:r>
+      <w:r>
+        <w:t xml:space="preserve"> </w:t>
+      </w:r>
+      <w:r>
+        <w:rPr>
+          <w:iCs/>
+          <w:i/>
+        </w:rPr>
+        <w:t xml:space="preserve">Research Synthesis Methods</w:t>
+      </w:r>
+      <w:r>
+        <w:t xml:space="preserve">, 12, 4–12.</w:t>
       </w:r>
     </w:p>
     <w:bookmarkEnd w:id="67"/>
-    <w:bookmarkStart w:id="68" w:name="ref-Seebacher2015-xj"/>
+    <w:bookmarkStart w:id="68" w:name="ref-Nakagawa2015-fo"/>
     <w:p>
       <w:pPr>
         <w:pStyle w:val="Bibliography"/>
       </w:pPr>
       <w:r>
-        <w:t xml:space="preserve">Seebacher, F., White, C.R. &amp; Franklin, C.E. (2015b). Physiological plasticity increases resilience of ectothermic animals to climate change.</w:t>
-      </w:r>
-      <w:r>
-        <w:t xml:space="preserve"> </w:t>
-      </w:r>
-      <w:r>
-        <w:rPr>
-          <w:iCs/>
-          <w:i/>
-        </w:rPr>
-        <w:t xml:space="preserve">Nat. Clim. Chang.</w:t>
-      </w:r>
-      <w:r>
-        <w:t xml:space="preserve">, 5, 61–66.</w:t>
+        <w:t xml:space="preserve">Nakagawa, S., Poulin, R., Mengersen, K., Reinhold, K., Engqvist, L., Lagisz, M.,</w:t>
+      </w:r>
+      <w:r>
+        <w:t xml:space="preserve"> </w:t>
+      </w:r>
+      <w:r>
+        <w:rPr>
+          <w:iCs/>
+          <w:i/>
+        </w:rPr>
+        <w:t xml:space="preserve">et al.</w:t>
+      </w:r>
+      <w:r>
+        <w:t xml:space="preserve"> (2015). Meta-analysis of variation: Ecological and evolutionary applications and beyond.</w:t>
+      </w:r>
+      <w:r>
+        <w:t xml:space="preserve"> </w:t>
+      </w:r>
+      <w:r>
+        <w:rPr>
+          <w:iCs/>
+          <w:i/>
+        </w:rPr>
+        <w:t xml:space="preserve">Methods Ecol. Evol.</w:t>
+      </w:r>
+      <w:r>
+        <w:t xml:space="preserve">, 6, 143–152.</w:t>
       </w:r>
     </w:p>
     <w:bookmarkEnd w:id="68"/>
-    <w:bookmarkStart w:id="69" w:name="ref-Song2021-ba"/>
+    <w:bookmarkStart w:id="69" w:name="ref-Nakagawa2012-oc"/>
     <w:p>
       <w:pPr>
         <w:pStyle w:val="Bibliography"/>
       </w:pPr>
       <w:r>
-        <w:t xml:space="preserve">Song, C., Peacor, S.D., Osenberg, C.W. &amp; Bence, J.R. (2021). An assessment of statistical methods for nonindependent data in ecological meta-analyses.</w:t>
-      </w:r>
-      <w:r>
-        <w:t xml:space="preserve"> </w:t>
-      </w:r>
-      <w:r>
-        <w:rPr>
-          <w:iCs/>
-          <w:i/>
-        </w:rPr>
-        <w:t xml:space="preserve">Ecology</w:t>
-      </w:r>
-      <w:r>
-        <w:t xml:space="preserve">, e03184.</w:t>
+        <w:t xml:space="preserve">Nakagawa, S. &amp; Santos, E.S.A. (2012). Methodological issues and advances in biological meta-analysis.</w:t>
+      </w:r>
+      <w:r>
+        <w:t xml:space="preserve"> </w:t>
+      </w:r>
+      <w:r>
+        <w:rPr>
+          <w:iCs/>
+          <w:i/>
+        </w:rPr>
+        <w:t xml:space="preserve">Evol. Ecol.</w:t>
+      </w:r>
+      <w:r>
+        <w:t xml:space="preserve">, 26, 1253–1274.</w:t>
       </w:r>
     </w:p>
     <w:bookmarkEnd w:id="69"/>
-    <w:bookmarkStart w:id="70" w:name="ref-noauthor_2021-az"/>
+    <w:bookmarkStart w:id="70" w:name="ref-Nakagawa2021-uf"/>
     <w:p>
       <w:pPr>
         <w:pStyle w:val="Bibliography"/>
       </w:pPr>
       <w:r>
-        <w:t xml:space="preserve">Stan development team.</w:t>
-      </w:r>
-      <w:r>
-        <w:t xml:space="preserve"> </w:t>
-      </w:r>
-      <w:r>
-        <w:t xml:space="preserve">RStan</w:t>
-      </w:r>
-      <w:r>
-        <w:t xml:space="preserve">: The</w:t>
-      </w:r>
-      <w:r>
-        <w:t xml:space="preserve"> </w:t>
-      </w:r>
-      <w:r>
-        <w:t xml:space="preserve">R</w:t>
-      </w:r>
-      <w:r>
-        <w:t xml:space="preserve"> </w:t>
-      </w:r>
-      <w:r>
-        <w:t xml:space="preserve">interface to stan. (2021).</w:t>
-      </w:r>
-      <w:r>
-        <w:t xml:space="preserve"> </w:t>
-      </w:r>
-      <w:r>
-        <w:rPr>
-          <w:iCs/>
-          <w:i/>
-        </w:rPr>
-        <w:t xml:space="preserve">R package version 2. 21. 3. https://mc-stan. org/.</w:t>
+        <w:t xml:space="preserve">Nakagawa, S., Senior, A.M., Viechtbauer, W. &amp; Noble, D.W.A. (2021b). An assessment of statistical methods for non-independent data in ecological meta-analyses: comment.</w:t>
+      </w:r>
+      <w:r>
+        <w:t xml:space="preserve"> </w:t>
+      </w:r>
+      <w:r>
+        <w:rPr>
+          <w:iCs/>
+          <w:i/>
+        </w:rPr>
+        <w:t xml:space="preserve">Ecology</w:t>
+      </w:r>
+      <w:r>
+        <w:t xml:space="preserve">, in press., https://doi.org/10.1002/ecy.3490.</w:t>
       </w:r>
     </w:p>
     <w:bookmarkEnd w:id="70"/>
-    <w:bookmarkStart w:id="71" w:name="ref-Viechtbauer2010-fn"/>
+    <w:bookmarkStart w:id="71" w:name="ref-Noble2022-ty"/>
     <w:p>
       <w:pPr>
         <w:pStyle w:val="Bibliography"/>
       </w:pPr>
       <w:r>
-        <w:t xml:space="preserve">Viechtbauer, W. (2010). Conducting meta-analyses in</w:t>
-      </w:r>
-      <w:r>
-        <w:t xml:space="preserve"> </w:t>
-      </w:r>
-      <w:r>
-        <w:t xml:space="preserve">R</w:t>
-      </w:r>
-      <w:r>
-        <w:t xml:space="preserve"> </w:t>
-      </w:r>
-      <w:r>
-        <w:t xml:space="preserve">with the metafor package.</w:t>
-      </w:r>
-      <w:r>
-        <w:t xml:space="preserve"> </w:t>
-      </w:r>
-      <w:r>
-        <w:rPr>
-          <w:iCs/>
-          <w:i/>
-        </w:rPr>
-        <w:t xml:space="preserve">J. Stat. Softw.</w:t>
-      </w:r>
-      <w:r>
-        <w:t xml:space="preserve">, 36, 1–48. URL: https://www.jstatsoft.org/v36/i03/.</w:t>
+        <w:t xml:space="preserve">Noble, D.W.A., Pottier, P., Lagisz, M., Burke, S., Drobniak, S.M., O’Dea, R.E.,</w:t>
+      </w:r>
+      <w:r>
+        <w:t xml:space="preserve"> </w:t>
+      </w:r>
+      <w:r>
+        <w:rPr>
+          <w:iCs/>
+          <w:i/>
+        </w:rPr>
+        <w:t xml:space="preserve">et al.</w:t>
+      </w:r>
+      <w:r>
+        <w:t xml:space="preserve"> (2022). Meta-analytic approaches and effect sizes to account for</w:t>
+      </w:r>
+      <w:r>
+        <w:t xml:space="preserve"> </w:t>
+      </w:r>
+      <w:r>
+        <w:t xml:space="preserve">“nuisance heterogeneity”</w:t>
+      </w:r>
+      <w:r>
+        <w:t xml:space="preserve"> </w:t>
+      </w:r>
+      <w:r>
+        <w:t xml:space="preserve">in comparative physiology.</w:t>
+      </w:r>
+      <w:r>
+        <w:t xml:space="preserve"> </w:t>
+      </w:r>
+      <w:r>
+        <w:rPr>
+          <w:iCs/>
+          <w:i/>
+        </w:rPr>
+        <w:t xml:space="preserve">J. Exp. Biol.</w:t>
+      </w:r>
+      <w:r>
+        <w:t xml:space="preserve">, 225, jeb243225.</w:t>
       </w:r>
     </w:p>
     <w:bookmarkEnd w:id="71"/>
-    <w:bookmarkStart w:id="72" w:name="ref-Yu2017-wj"/>
+    <w:bookmarkStart w:id="72" w:name="ref-Ouzzani2016-ge"/>
     <w:p>
       <w:pPr>
         <w:pStyle w:val="Bibliography"/>
       </w:pPr>
       <w:r>
-        <w:t xml:space="preserve">Yu, G., Smith, D., Zhu, H., Guan, Y. &amp; Lam, T.T.-Y. (2017). Ggtree: An</w:t>
-      </w:r>
-      <w:r>
-        <w:t xml:space="preserve"> </w:t>
-      </w:r>
-      <w:r>
-        <w:t xml:space="preserve">R</w:t>
-      </w:r>
-      <w:r>
-        <w:t xml:space="preserve"> </w:t>
-      </w:r>
-      <w:r>
-        <w:t xml:space="preserve">package for visualization and annotation of phylogenetic trees with their covariates and other associated data.</w:t>
-      </w:r>
-      <w:r>
-        <w:t xml:space="preserve"> </w:t>
-      </w:r>
-      <w:r>
-        <w:rPr>
-          <w:iCs/>
-          <w:i/>
-        </w:rPr>
-        <w:t xml:space="preserve">Methods Ecol. Evol.</w:t>
-      </w:r>
-      <w:r>
-        <w:t xml:space="preserve">, 8, 28–36, doi:10.1111/2041–210X.12628.</w:t>
+        <w:t xml:space="preserve">Ouzzani, M., Hammady, H., Fedorowicz, Z. &amp; Elmagarmid, A. (2016). Rayyan—a web and mobile app for systematic reviews.</w:t>
+      </w:r>
+      <w:r>
+        <w:t xml:space="preserve"> </w:t>
+      </w:r>
+      <w:r>
+        <w:rPr>
+          <w:iCs/>
+          <w:i/>
+        </w:rPr>
+        <w:t xml:space="preserve">Syst. Rev.</w:t>
+      </w:r>
+      <w:r>
+        <w:t xml:space="preserve">, 5, 210–220.</w:t>
       </w:r>
     </w:p>
     <w:bookmarkEnd w:id="72"/>
+    <w:bookmarkStart w:id="73" w:name="ref-Paradis2019-gx"/>
+    <w:p>
+      <w:pPr>
+        <w:pStyle w:val="Bibliography"/>
+      </w:pPr>
+      <w:r>
+        <w:t xml:space="preserve">Paradis, E. &amp; Schliep, K. (2019). Ape 5.0: An environment for modern phylogenetics and evolutionary analyses in</w:t>
+      </w:r>
+      <w:r>
+        <w:t xml:space="preserve"> </w:t>
+      </w:r>
+      <w:r>
+        <w:t xml:space="preserve">R</w:t>
+      </w:r>
+      <w:r>
+        <w:t xml:space="preserve">.</w:t>
+      </w:r>
+      <w:r>
+        <w:t xml:space="preserve"> </w:t>
+      </w:r>
+      <w:r>
+        <w:rPr>
+          <w:iCs/>
+          <w:i/>
+        </w:rPr>
+        <w:t xml:space="preserve">Bioinformatics</w:t>
+      </w:r>
+      <w:r>
+        <w:t xml:space="preserve">, 35, 526–528.</w:t>
+      </w:r>
+    </w:p>
     <w:bookmarkEnd w:id="73"/>
+    <w:bookmarkStart w:id="74" w:name="ref-Pick2019-mg"/>
     <w:p>
       <w:pPr>
-        <w:pStyle w:val="BodyText"/>
-      </w:pPr>
+        <w:pStyle w:val="Bibliography"/>
+      </w:pPr>
+      <w:r>
+        <w:t xml:space="preserve">Pick, J.L., Nakagawa, S. &amp; Noble, D.W.A. (2019). Reproducible, flexible and high throughput data extraction from primary literature: The metaDigitise</w:t>
+      </w:r>
+      <w:r>
+        <w:t xml:space="preserve"> </w:t>
+      </w:r>
+      <w:r>
+        <w:t xml:space="preserve">R</w:t>
+      </w:r>
+      <w:r>
+        <w:t xml:space="preserve"> </w:t>
+      </w:r>
+      <w:r>
+        <w:t xml:space="preserve">package.</w:t>
+      </w:r>
+      <w:r>
+        <w:t xml:space="preserve"> </w:t>
+      </w:r>
+      <w:r>
+        <w:rPr>
+          <w:iCs/>
+          <w:i/>
+        </w:rPr>
+        <w:t xml:space="preserve">Methods Ecol. Evol.</w:t>
+      </w:r>
+      <w:r>
+        <w:t xml:space="preserve">, 10, 426–431.</w:t>
+      </w:r>
     </w:p>
     <w:bookmarkEnd w:id="74"/>
-    <w:bookmarkStart w:id="81" w:name="supplemental-results-and-figures"/>
+    <w:bookmarkStart w:id="76" w:name="ref-Pierce2021"/>
     <w:p>
       <w:pPr>
-        <w:pStyle w:val="Heading2"/>
-      </w:pPr>
-      <w:r>
-        <w:t xml:space="preserve">Supplemental Results and Figures</w:t>
+        <w:pStyle w:val="Bibliography"/>
+      </w:pPr>
+      <w:r>
+        <w:t xml:space="preserve">Pierce, D. (2021).</w:t>
+      </w:r>
+      <w:r>
+        <w:t xml:space="preserve"> </w:t>
+      </w:r>
+      <w:hyperlink r:id="rId75">
+        <w:r>
+          <w:rPr>
+            <w:rStyle w:val="Hyperlink"/>
+          </w:rPr>
+          <w:t xml:space="preserve">ncdf4: Interface to unidata netCDF (version 4 or earlier) format data files</w:t>
+        </w:r>
+      </w:hyperlink>
+      <w:r>
+        <w:t xml:space="preserve">.</w:t>
       </w:r>
     </w:p>
+    <w:bookmarkEnd w:id="76"/>
+    <w:bookmarkStart w:id="77" w:name="ref-Pinsky2019-fn"/>
     <w:p>
       <w:pPr>
-        <w:pStyle w:val="CaptionedFigure"/>
-      </w:pPr>
-      <w:r>
-        <w:drawing>
-          <wp:inline>
-            <wp:extent cx="6680200" cy="2672080"/>
-            <wp:effectExtent b="0" l="0" r="0" t="0"/>
-            <wp:docPr descr="Figure. 3. I2 estimates" title="" id="76" name="Picture"/>
-            <a:graphic>
-              <a:graphicData uri="http://schemas.openxmlformats.org/drawingml/2006/picture">
-                <pic:pic>
-                  <pic:nvPicPr>
-                    <pic:cNvPr descr="ms_files/figure-docx/fig4-1.png" id="77" name="Picture"/>
-                    <pic:cNvPicPr>
-                      <a:picLocks noChangeArrowheads="1" noChangeAspect="1"/>
-                    </pic:cNvPicPr>
-                  </pic:nvPicPr>
-                  <pic:blipFill>
-                    <a:blip r:embed="rId75"/>
-                    <a:stretch>
-                      <a:fillRect/>
-                    </a:stretch>
-                  </pic:blipFill>
-                  <pic:spPr bwMode="auto">
-                    <a:xfrm>
-                      <a:off x="0" y="0"/>
-                      <a:ext cx="6680200" cy="2672080"/>
-                    </a:xfrm>
-                    <a:prstGeom prst="rect">
-                      <a:avLst/>
-                    </a:prstGeom>
-                    <a:noFill/>
-                    <a:ln w="9525">
-                      <a:noFill/>
-                      <a:headEnd/>
-                      <a:tailEnd/>
-                    </a:ln>
-                  </pic:spPr>
-                </pic:pic>
-              </a:graphicData>
-            </a:graphic>
-          </wp:inline>
-        </w:drawing>
+        <w:pStyle w:val="Bibliography"/>
+      </w:pPr>
+      <w:r>
+        <w:t xml:space="preserve">Pinsky, M.L., Eikeset, A.M., McCauley, D.J., Payne, J.L. &amp; Sunday, J.M. (2019). Greater vulnerability to warming of marine versus terrestrial ectotherms.</w:t>
+      </w:r>
+      <w:r>
+        <w:t xml:space="preserve"> </w:t>
+      </w:r>
+      <w:r>
+        <w:rPr>
+          <w:iCs/>
+          <w:i/>
+        </w:rPr>
+        <w:t xml:space="preserve">Nature</w:t>
+      </w:r>
+      <w:r>
+        <w:t xml:space="preserve">, 569, 108–111.</w:t>
       </w:r>
     </w:p>
+    <w:bookmarkEnd w:id="77"/>
+    <w:bookmarkStart w:id="78" w:name="ref-Revell2012-vq"/>
     <w:p>
       <w:pPr>
-        <w:pStyle w:val="ImageCaption"/>
-      </w:pPr>
-      <w:r>
-        <w:rPr>
-          <w:bCs/>
-          <w:b/>
-        </w:rPr>
-        <w:t xml:space="preserve">Figure. 3.</w:t>
-      </w:r>
-      <w:r>
-        <w:t xml:space="preserve"> </w:t>
-      </w:r>
-      <w:r>
-        <w:t xml:space="preserve">I2 estimates</w:t>
+        <w:pStyle w:val="Bibliography"/>
+      </w:pPr>
+      <w:r>
+        <w:t xml:space="preserve">Revell, L.J. (2012). Phytools: An</w:t>
+      </w:r>
+      <w:r>
+        <w:t xml:space="preserve"> </w:t>
+      </w:r>
+      <w:r>
+        <w:t xml:space="preserve">R</w:t>
+      </w:r>
+      <w:r>
+        <w:t xml:space="preserve"> </w:t>
+      </w:r>
+      <w:r>
+        <w:t xml:space="preserve">package for phylogenetic comparative biology (and other things).</w:t>
+      </w:r>
+      <w:r>
+        <w:t xml:space="preserve"> </w:t>
+      </w:r>
+      <w:r>
+        <w:rPr>
+          <w:iCs/>
+          <w:i/>
+        </w:rPr>
+        <w:t xml:space="preserve">Methods Ecol. Evol.</w:t>
+      </w:r>
+      <w:r>
+        <w:t xml:space="preserve">, 3, 217–223.</w:t>
       </w:r>
     </w:p>
+    <w:bookmarkEnd w:id="78"/>
+    <w:bookmarkStart w:id="79" w:name="ref-Seebacher2015-wi"/>
     <w:p>
       <w:pPr>
-        <w:pStyle w:val="CaptionedFigure"/>
-      </w:pPr>
-      <w:r>
-        <w:drawing>
-          <wp:inline>
-            <wp:extent cx="6680200" cy="2672080"/>
-            <wp:effectExtent b="0" l="0" r="0" t="0"/>
-            <wp:docPr descr="Figure. 4. I2 estimates lnCVR" title="" id="79" name="Picture"/>
-            <a:graphic>
-              <a:graphicData uri="http://schemas.openxmlformats.org/drawingml/2006/picture">
-                <pic:pic>
-                  <pic:nvPicPr>
-                    <pic:cNvPr descr="ms_files/figure-docx/fig5-1.png" id="80" name="Picture"/>
-                    <pic:cNvPicPr>
-                      <a:picLocks noChangeArrowheads="1" noChangeAspect="1"/>
-                    </pic:cNvPicPr>
-                  </pic:nvPicPr>
-                  <pic:blipFill>
-                    <a:blip r:embed="rId78"/>
-                    <a:stretch>
-                      <a:fillRect/>
-                    </a:stretch>
-                  </pic:blipFill>
-                  <pic:spPr bwMode="auto">
-                    <a:xfrm>
-                      <a:off x="0" y="0"/>
-                      <a:ext cx="6680200" cy="2672080"/>
-                    </a:xfrm>
-                    <a:prstGeom prst="rect">
-                      <a:avLst/>
-                    </a:prstGeom>
-                    <a:noFill/>
-                    <a:ln w="9525">
-                      <a:noFill/>
-                      <a:headEnd/>
-                      <a:tailEnd/>
-                    </a:ln>
-                  </pic:spPr>
-                </pic:pic>
-              </a:graphicData>
-            </a:graphic>
-          </wp:inline>
-        </w:drawing>
+        <w:pStyle w:val="Bibliography"/>
+      </w:pPr>
+      <w:r>
+        <w:t xml:space="preserve">Seebacher, F., White, C.R. &amp; Franklin, C.E. (2015). Physiological plasticity increases resilience of ectothermic animals to climate change.</w:t>
+      </w:r>
+      <w:r>
+        <w:t xml:space="preserve"> </w:t>
+      </w:r>
+      <w:r>
+        <w:rPr>
+          <w:iCs/>
+          <w:i/>
+        </w:rPr>
+        <w:t xml:space="preserve">Nat. Clim. Chang.</w:t>
+      </w:r>
+      <w:r>
+        <w:t xml:space="preserve">, 5, 61.</w:t>
       </w:r>
     </w:p>
+    <w:bookmarkEnd w:id="79"/>
+    <w:bookmarkStart w:id="80" w:name="ref-Song2021-ba"/>
     <w:p>
       <w:pPr>
-        <w:pStyle w:val="ImageCaption"/>
-      </w:pPr>
-      <w:r>
-        <w:rPr>
-          <w:bCs/>
-          <w:b/>
-        </w:rPr>
-        <w:t xml:space="preserve">Figure. 4.</w:t>
-      </w:r>
-      <w:r>
-        <w:t xml:space="preserve"> </w:t>
-      </w:r>
-      <w:r>
-        <w:t xml:space="preserve">I2 estimates lnCVR</w:t>
+        <w:pStyle w:val="Bibliography"/>
+      </w:pPr>
+      <w:r>
+        <w:t xml:space="preserve">Song, C., Peacor, S.D., Osenberg, C.W. &amp; Bence, J.R. (2021). An assessment of statistical methods for nonindependent data in ecological meta-analyses.</w:t>
+      </w:r>
+      <w:r>
+        <w:t xml:space="preserve"> </w:t>
+      </w:r>
+      <w:r>
+        <w:rPr>
+          <w:iCs/>
+          <w:i/>
+        </w:rPr>
+        <w:t xml:space="preserve">Ecology</w:t>
+      </w:r>
+      <w:r>
+        <w:t xml:space="preserve">, e03184.</w:t>
+      </w:r>
+    </w:p>
+    <w:bookmarkEnd w:id="80"/>
+    <w:bookmarkStart w:id="81" w:name="ref-noauthor_2021-az"/>
+    <w:p>
+      <w:pPr>
+        <w:pStyle w:val="Bibliography"/>
+      </w:pPr>
+      <w:r>
+        <w:t xml:space="preserve">Stan development team.</w:t>
+      </w:r>
+      <w:r>
+        <w:t xml:space="preserve"> </w:t>
+      </w:r>
+      <w:r>
+        <w:t xml:space="preserve">RStan</w:t>
+      </w:r>
+      <w:r>
+        <w:t xml:space="preserve">: The</w:t>
+      </w:r>
+      <w:r>
+        <w:t xml:space="preserve"> </w:t>
+      </w:r>
+      <w:r>
+        <w:t xml:space="preserve">R</w:t>
+      </w:r>
+      <w:r>
+        <w:t xml:space="preserve"> </w:t>
+      </w:r>
+      <w:r>
+        <w:t xml:space="preserve">interface to stan. (2021).</w:t>
+      </w:r>
+      <w:r>
+        <w:t xml:space="preserve"> </w:t>
+      </w:r>
+      <w:r>
+        <w:rPr>
+          <w:iCs/>
+          <w:i/>
+        </w:rPr>
+        <w:t xml:space="preserve">R package version 2. 21. 3. https://mc-stan. org/.</w:t>
       </w:r>
     </w:p>
     <w:bookmarkEnd w:id="81"/>
+    <w:bookmarkStart w:id="82" w:name="ref-Viechtbauer2010-fn"/>
+    <w:p>
+      <w:pPr>
+        <w:pStyle w:val="Bibliography"/>
+      </w:pPr>
+      <w:r>
+        <w:t xml:space="preserve">Viechtbauer, W. (2010). Conducting meta-analyses in</w:t>
+      </w:r>
+      <w:r>
+        <w:t xml:space="preserve"> </w:t>
+      </w:r>
+      <w:r>
+        <w:t xml:space="preserve">R</w:t>
+      </w:r>
+      <w:r>
+        <w:t xml:space="preserve"> </w:t>
+      </w:r>
+      <w:r>
+        <w:t xml:space="preserve">with the metafor package.</w:t>
+      </w:r>
+      <w:r>
+        <w:t xml:space="preserve"> </w:t>
+      </w:r>
+      <w:r>
+        <w:rPr>
+          <w:iCs/>
+          <w:i/>
+        </w:rPr>
+        <w:t xml:space="preserve">J. Stat. Softw.</w:t>
+      </w:r>
+      <w:r>
+        <w:t xml:space="preserve">, 36, 1–48. URL: https://www.jstatsoft.org/v36/i03/.</w:t>
+      </w:r>
+    </w:p>
+    <w:bookmarkEnd w:id="82"/>
+    <w:bookmarkStart w:id="83" w:name="ref-Yu2017-wj"/>
+    <w:p>
+      <w:pPr>
+        <w:pStyle w:val="Bibliography"/>
+      </w:pPr>
+      <w:r>
+        <w:t xml:space="preserve">Yu, G., Smith, D., Zhu, H., Guan, Y. &amp; Lam, T.T.-Y. (2017). Ggtree: An</w:t>
+      </w:r>
+      <w:r>
+        <w:t xml:space="preserve"> </w:t>
+      </w:r>
+      <w:r>
+        <w:t xml:space="preserve">R</w:t>
+      </w:r>
+      <w:r>
+        <w:t xml:space="preserve"> </w:t>
+      </w:r>
+      <w:r>
+        <w:t xml:space="preserve">package for visualization and annotation of phylogenetic trees with their covariates and other associated data.</w:t>
+      </w:r>
+      <w:r>
+        <w:t xml:space="preserve"> </w:t>
+      </w:r>
+      <w:r>
+        <w:rPr>
+          <w:iCs/>
+          <w:i/>
+        </w:rPr>
+        <w:t xml:space="preserve">Methods Ecol. Evol.</w:t>
+      </w:r>
+      <w:r>
+        <w:t xml:space="preserve">, 8, 28–36, doi:10.1111/2041–210X.12628.</w:t>
+      </w:r>
+    </w:p>
+    <w:bookmarkEnd w:id="83"/>
+    <w:bookmarkEnd w:id="84"/>
+    <w:p>
+      <w:pPr>
+        <w:pStyle w:val="BodyText"/>
+      </w:pPr>
+    </w:p>
+    <w:bookmarkEnd w:id="85"/>
+    <w:bookmarkStart w:id="92" w:name="supplemental-results-and-figures"/>
+    <w:p>
+      <w:pPr>
+        <w:pStyle w:val="Heading2"/>
+      </w:pPr>
+      <w:r>
+        <w:t xml:space="preserve">Supplemental Results and Figures</w:t>
+      </w:r>
+    </w:p>
+    <w:tbl>
+      <w:tblPr>
+        <w:tblStyle w:val="Table"/>
+        <w:tblW w:type="pct" w:w="5000"/>
+        <w:tblLook w:firstRow="0" w:lastRow="0" w:firstColumn="0" w:lastColumn="0" w:noHBand="0" w:noVBand="0" w:val="0000"/>
+      </w:tblPr>
+      <w:tblGrid>
+        <w:gridCol w:w="7920"/>
+      </w:tblGrid>
+      <w:tr>
+        <w:tc>
+          <w:tcPr/>
+          <w:p>
+            <w:pPr>
+              <w:pStyle w:val="Figure"/>
+              <w:jc w:val="center"/>
+            </w:pPr>
+            <w:r>
+              <w:drawing>
+                <wp:inline>
+                  <wp:extent cx="6096000" cy="4876800"/>
+                  <wp:effectExtent b="0" l="0" r="0" t="0"/>
+                  <wp:docPr descr="" title="" id="87" name="Picture"/>
+                  <a:graphic>
+                    <a:graphicData uri="http://schemas.openxmlformats.org/drawingml/2006/picture">
+                      <pic:pic>
+                        <pic:nvPicPr>
+                          <pic:cNvPr descr="ms_files/figure-docx/fig4-1.png" id="88" name="Picture"/>
+                          <pic:cNvPicPr>
+                            <a:picLocks noChangeArrowheads="1" noChangeAspect="1"/>
+                          </pic:cNvPicPr>
+                        </pic:nvPicPr>
+                        <pic:blipFill>
+                          <a:blip r:embed="rId86"/>
+                          <a:stretch>
+                            <a:fillRect/>
+                          </a:stretch>
+                        </pic:blipFill>
+                        <pic:spPr bwMode="auto">
+                          <a:xfrm>
+                            <a:off x="0" y="0"/>
+                            <a:ext cx="6096000" cy="4876800"/>
+                          </a:xfrm>
+                          <a:prstGeom prst="rect">
+                            <a:avLst/>
+                          </a:prstGeom>
+                          <a:noFill/>
+                          <a:ln w="9525">
+                            <a:noFill/>
+                            <a:headEnd/>
+                            <a:tailEnd/>
+                          </a:ln>
+                        </pic:spPr>
+                      </pic:pic>
+                    </a:graphicData>
+                  </a:graphic>
+                </wp:inline>
+              </w:drawing>
+            </w:r>
+          </w:p>
+          <w:p>
+            <w:pPr>
+              <w:jc w:val="center"/>
+            </w:pPr>
+            <w:pPr>
+              <w:jc w:val="start"/>
+              <w:spacing w:before="200"/>
+              <w:pStyle w:val="ImageCaption"/>
+            </w:pPr>
+            <w:r>
+              <w:t xml:space="preserve">I2 estimates</w:t>
+            </w:r>
+          </w:p>
+        </w:tc>
+      </w:tr>
+    </w:tbl>
+    <w:p>
+      <w:pPr>
+        <w:pStyle w:val="BodyText"/>
+      </w:pPr>
+      <w:r>
+        <w:t xml:space="preserve"> </w:t>
+      </w:r>
+    </w:p>
+    <w:tbl>
+      <w:tblPr>
+        <w:tblStyle w:val="Table"/>
+        <w:tblW w:type="pct" w:w="5000"/>
+        <w:tblLook w:firstRow="0" w:lastRow="0" w:firstColumn="0" w:lastColumn="0" w:noHBand="0" w:noVBand="0" w:val="0000"/>
+      </w:tblPr>
+      <w:tblGrid>
+        <w:gridCol w:w="7920"/>
+      </w:tblGrid>
+      <w:tr>
+        <w:tc>
+          <w:tcPr/>
+          <w:p>
+            <w:pPr>
+              <w:pStyle w:val="Figure"/>
+              <w:jc w:val="center"/>
+            </w:pPr>
+            <w:r>
+              <w:drawing>
+                <wp:inline>
+                  <wp:extent cx="6096000" cy="4876800"/>
+                  <wp:effectExtent b="0" l="0" r="0" t="0"/>
+                  <wp:docPr descr="" title="" id="90" name="Picture"/>
+                  <a:graphic>
+                    <a:graphicData uri="http://schemas.openxmlformats.org/drawingml/2006/picture">
+                      <pic:pic>
+                        <pic:nvPicPr>
+                          <pic:cNvPr descr="ms_files/figure-docx/fig5-1.png" id="91" name="Picture"/>
+                          <pic:cNvPicPr>
+                            <a:picLocks noChangeArrowheads="1" noChangeAspect="1"/>
+                          </pic:cNvPicPr>
+                        </pic:nvPicPr>
+                        <pic:blipFill>
+                          <a:blip r:embed="rId89"/>
+                          <a:stretch>
+                            <a:fillRect/>
+                          </a:stretch>
+                        </pic:blipFill>
+                        <pic:spPr bwMode="auto">
+                          <a:xfrm>
+                            <a:off x="0" y="0"/>
+                            <a:ext cx="6096000" cy="4876800"/>
+                          </a:xfrm>
+                          <a:prstGeom prst="rect">
+                            <a:avLst/>
+                          </a:prstGeom>
+                          <a:noFill/>
+                          <a:ln w="9525">
+                            <a:noFill/>
+                            <a:headEnd/>
+                            <a:tailEnd/>
+                          </a:ln>
+                        </pic:spPr>
+                      </pic:pic>
+                    </a:graphicData>
+                  </a:graphic>
+                </wp:inline>
+              </w:drawing>
+            </w:r>
+          </w:p>
+          <w:p>
+            <w:pPr>
+              <w:jc w:val="center"/>
+            </w:pPr>
+            <w:pPr>
+              <w:jc w:val="start"/>
+              <w:spacing w:before="200"/>
+              <w:pStyle w:val="ImageCaption"/>
+            </w:pPr>
+            <w:r>
+              <w:t xml:space="preserve">I2 estimates lnCVR</w:t>
+            </w:r>
+          </w:p>
+        </w:tc>
+      </w:tr>
+    </w:tbl>
+    <w:bookmarkEnd w:id="92"/>
     <w:sectPr>
       <w:pgSz w:h="15840" w:w="12240"/>
       <w:pgMar w:bottom="851" w:footer="720" w:gutter="0" w:header="720" w:left="851" w:right="851" w:top="851"/>

</xml_diff>

<commit_message>
Updated with bubble plots needs some adjustments
</commit_message>
<xml_diff>
--- a/ms.docx
+++ b/ms.docx
@@ -805,7 +805,7 @@
         <w:t xml:space="preserve"> </w:t>
       </w:r>
       <w:r>
-        <w:t xml:space="preserve">dataset, we extracted data from an extra 65 papers (with a total of 238 effects) that were published between 2013 - 2017 (a 34.0314136% increase in the number of published articles). Note that</w:t>
+        <w:t xml:space="preserve">dataset, we extracted data from an extra 65 papers (with a total of 238 effects) that were published between 2013 - 2017 (a 34.03% increase in the number of published articles). Note that</w:t>
       </w:r>
       <w:r>
         <w:t xml:space="preserve"> </w:t>
@@ -5106,7 +5106,7 @@
         <w:pStyle w:val="FirstParagraph"/>
       </w:pPr>
       <w:r>
-        <w:t xml:space="preserve">After quantifying levels of heterogeneity, we fit a series of multi-level meta-regression (MLMR) models to test our key questions. In all models, we included the same random effects as we used in our MLMA models. Acclimation time varied from 4 to 408 days (mean (SD) = 37.9815271</w:t>
+        <w:t xml:space="preserve">After quantifying levels of heterogeneity, we fit a series of multi-level meta-regression (MLMR) models to test our key questions. In all models, we included the same random effects as we used in our MLMA models. Acclimation time varied from 4 to 408 days (mean (SD) = 37.98</w:t>
       </w:r>
       <w:r>
         <w:t xml:space="preserve"> </w:t>
@@ -5123,7 +5123,7 @@
         <w:t xml:space="preserve"> </w:t>
       </w:r>
       <w:r>
-        <w:t xml:space="preserve">45.1903321 days), and terrestrial ectotherms were acclimated for a much shorter duration (mean (SD) = 23.5284553</w:t>
+        <w:t xml:space="preserve">45.19 days), and terrestrial ectotherms were acclimated for a much shorter duration (mean (SD) = 23.53</w:t>
       </w:r>
       <w:r>
         <w:t xml:space="preserve"> </w:t>
@@ -5140,7 +5140,7 @@
         <w:t xml:space="preserve"> </w:t>
       </w:r>
       <w:r>
-        <w:t xml:space="preserve">15.5570474, n = 125) than both freshwater (mean (SD) = 36.8087167</w:t>
+        <w:t xml:space="preserve">15.56, n = 125) than both freshwater (mean (SD) = 36.81</w:t>
       </w:r>
       <w:r>
         <w:t xml:space="preserve"> </w:t>
@@ -5157,7 +5157,7 @@
         <w:t xml:space="preserve"> </w:t>
       </w:r>
       <w:r>
-        <w:t xml:space="preserve">28.7077629, n = 430) and marine species (mean (SD) = 46.1775362</w:t>
+        <w:t xml:space="preserve">28.71, n = 430) and marine species (mean (SD) = 46.18</w:t>
       </w:r>
       <w:r>
         <w:t xml:space="preserve"> </w:t>
@@ -5174,7 +5174,7 @@
         <w:t xml:space="preserve"> </w:t>
       </w:r>
       <w:r>
-        <w:t xml:space="preserve">67.2126693, n = 313). Rates of acclimation have been shown to be faster for many terrestrial groups compared to aquatic organisms [e.g., amphibians and reptiles have faster rates of acclimation than fishes; See</w:t>
+        <w:t xml:space="preserve">67.21, n = 313). Rates of acclimation have been shown to be faster for many terrestrial groups compared to aquatic organisms [e.g., amphibians and reptiles have faster rates of acclimation than fishes; See</w:t>
       </w:r>
       <w:r>
         <w:t xml:space="preserve"> </w:t>
@@ -5221,7 +5221,7 @@
         </m:sSub>
       </m:oMath>
       <w:r>
-        <w:t xml:space="preserve">. To control for these possible differences, acclimation time was mean-centered (mean = 0) and included in all our models. As such, all estimates can be interpreted as values for an average level of acclimation time (i.e., 37.9815271 days).</w:t>
+        <w:t xml:space="preserve">. To control for these possible differences, acclimation time was mean-centered (mean = 0) and included in all our models. As such, all estimates can be interpreted as values for an average level of acclimation time (i.e., 37.98 days).</w:t>
       </w:r>
     </w:p>
     <w:p>
@@ -5930,7 +5930,7 @@
     </w:p>
     <w:bookmarkEnd w:id="41"/>
     <w:bookmarkEnd w:id="42"/>
-    <w:bookmarkStart w:id="54" w:name="results"/>
+    <w:bookmarkStart w:id="62" w:name="results"/>
     <w:p>
       <w:pPr>
         <w:pStyle w:val="Heading2"/>
@@ -6028,7 +6028,7 @@
         <w:t xml:space="preserve"> </w:t>
       </w:r>
       <w:r>
-        <w:t xml:space="preserve">= 0.0692282, 95% CI: 0.0352333 to 0.1032231, p &lt; 0.0001), they were in the same direction and only differed by ~10%. As such, we averaged the two acute</w:t>
+        <w:t xml:space="preserve">= 0.07, 95% CI: 0.04 to 0.1, p &lt; 0.0001), they were in the same direction and only differed by ~10%. As such, we averaged the two acute</w:t>
       </w:r>
       <w:r>
         <w:t xml:space="preserve"> </w:t>
@@ -6483,7 +6483,7 @@
         <w:t xml:space="preserve"> </w:t>
       </w:r>
       <w:r>
-        <w:t xml:space="preserve">differed by only 7.942601% across all habitats (95%CI: 4.7858502 to 11.2428758%). Ectotherms in marine and freshwater environments showed partial compensation of physiological rates (</w:t>
+        <w:t xml:space="preserve">differed by only 7.94% across all habitats (95%CI: 4.79 to 11.24%). Ectotherms in marine and freshwater environments showed partial compensation of physiological rates (</w:t>
       </w:r>
       <w:hyperlink w:anchor="fig-1">
         <w:r>
@@ -6577,7 +6577,7 @@
         <w:t xml:space="preserve"> </w:t>
       </w:r>
       <w:r>
-        <w:t xml:space="preserve">of 10.1151427% (95% CI: 6.0391131 to 14.1246045) in freshwater and 9.2635907% (95% CI: 2.6165698 to 15.7998426) in marine environments. In contrast, terrestrial ectotherms showed no acclimation (possibly even inverse acclimation) – showing a 4.4490697% increase in</w:t>
+        <w:t xml:space="preserve">of 10.12% (95% CI: 6.04 to 14.12) in freshwater and 9.26% (95% CI: 2.62 to 15.8) in marine environments. In contrast, terrestrial ectotherms showed no acclimation (possibly even inverse acclimation) – showing a 4.45% increase in</w:t>
       </w:r>
       <w:r>
         <w:t xml:space="preserve"> </w:t>
@@ -6657,7 +6657,7 @@
         <w:t xml:space="preserve"> </w:t>
       </w:r>
       <w:r>
-        <w:t xml:space="preserve">(95% CI: 0.1937765 to 11.4392369,</w:t>
+        <w:t xml:space="preserve">(95% CI: 0.19 to 11.44,</w:t>
       </w:r>
       <w:r>
         <w:t xml:space="preserve"> </w:t>
@@ -6688,7 +6688,7 @@
         <w:t xml:space="preserve"> </w:t>
       </w:r>
       <w:r>
-        <w:t xml:space="preserve">= 0.0692282, 95% CI: 0.0352333 to 0.1032231, p &lt; 0.0001), acclimatization is not likely going to provide adaptive benefits under climate change.</w:t>
+        <w:t xml:space="preserve">= 0.07, 95% CI: 0.04 to 0.1, p &lt; 0.0001), acclimatization is not likely going to provide adaptive benefits under climate change.</w:t>
       </w:r>
     </w:p>
     <w:tbl>
@@ -6958,7 +6958,7 @@
       </w:r>
     </w:p>
     <w:bookmarkEnd w:id="52"/>
-    <w:bookmarkStart w:id="53" w:name="Xc10ebb43a1744a2445867384f67c174e2ec2054"/>
+    <w:bookmarkStart w:id="61" w:name="Xc10ebb43a1744a2445867384f67c174e2ec2054"/>
     <w:p>
       <w:pPr>
         <w:pStyle w:val="Heading3"/>
@@ -6969,1033 +6969,6 @@
           <w:i/>
         </w:rPr>
         <w:t xml:space="preserve">Does climate variability predict acclimation capacity among aquatic and terrestrial ectotherms?</w:t>
-      </w:r>
-    </w:p>
-    <w:bookmarkEnd w:id="53"/>
-    <w:bookmarkEnd w:id="54"/>
-    <w:bookmarkStart w:id="55" w:name="discussion"/>
-    <w:p>
-      <w:pPr>
-        <w:pStyle w:val="Heading2"/>
-      </w:pPr>
-      <w:r>
-        <w:rPr>
-          <w:bCs/>
-          <w:b/>
-        </w:rPr>
-        <w:t xml:space="preserve">Discussion</w:t>
-      </w:r>
-    </w:p>
-    <w:p>
-      <w:pPr>
-        <w:pStyle w:val="FirstParagraph"/>
-      </w:pPr>
-      <w:r>
-        <w:t xml:space="preserve">One explanation for why terrestrial ectotherms show minimal acclimation capacity may be related to the fact that terrestrial ectotherms, were, on average acclimated for significantly less time than ectotherms from aquatic habitats . Rates of acclimation have been shown to be faster for many terrestrial groups compared to aquatic organisms [e.g., amphibians and reptiles have higher rates of acclimation than fishes; See</w:t>
-      </w:r>
-      <w:r>
-        <w:t xml:space="preserve"> </w:t>
-      </w:r>
-      <w:r>
-        <w:t xml:space="preserve">Einum &amp; Burton (2023)</w:t>
-      </w:r>
-      <w:r>
-        <w:t xml:space="preserve">]. However, faster rates of acclimation would result in opposite patterns to those we observed – in other words, terrestrial species would be more likely to exhibit lower</w:t>
-      </w:r>
-      <w:r>
-        <w:t xml:space="preserve"> </w:t>
-      </w:r>
-      <m:oMath>
-        <m:r>
-          <m:t>l</m:t>
-        </m:r>
-        <m:r>
-          <m:t>n</m:t>
-        </m:r>
-        <m:r>
-          <m:t>R</m:t>
-        </m:r>
-        <m:sSub>
-          <m:e>
-            <m:r>
-              <m:t>R</m:t>
-            </m:r>
-          </m:e>
-          <m:sub>
-            <m:sSub>
-              <m:e>
-                <m:sSub>
-                  <m:e>
-                    <m:r>
-                      <m:t>Q</m:t>
-                    </m:r>
-                  </m:e>
-                  <m:sub>
-                    <m:r>
-                      <m:t>10</m:t>
-                    </m:r>
-                  </m:sub>
-                </m:sSub>
-              </m:e>
-              <m:sub>
-                <m:r>
-                  <m:t>a</m:t>
-                </m:r>
-                <m:r>
-                  <m:t>c</m:t>
-                </m:r>
-                <m:r>
-                  <m:t>c</m:t>
-                </m:r>
-                <m:r>
-                  <m:t>l</m:t>
-                </m:r>
-                <m:r>
-                  <m:t>i</m:t>
-                </m:r>
-                <m:r>
-                  <m:t>m</m:t>
-                </m:r>
-                <m:r>
-                  <m:t>a</m:t>
-                </m:r>
-                <m:r>
-                  <m:t>t</m:t>
-                </m:r>
-                <m:r>
-                  <m:t>i</m:t>
-                </m:r>
-                <m:r>
-                  <m:t>o</m:t>
-                </m:r>
-                <m:r>
-                  <m:t>n</m:t>
-                </m:r>
-              </m:sub>
-            </m:sSub>
-          </m:sub>
-        </m:sSub>
-      </m:oMath>
-      <w:r>
-        <w:t xml:space="preserve"> </w:t>
-      </w:r>
-      <w:r>
-        <w:t xml:space="preserve">compared to</w:t>
-      </w:r>
-      <w:r>
-        <w:t xml:space="preserve"> </w:t>
-      </w:r>
-      <m:oMath>
-        <m:r>
-          <m:t>l</m:t>
-        </m:r>
-        <m:r>
-          <m:t>n</m:t>
-        </m:r>
-        <m:r>
-          <m:t>R</m:t>
-        </m:r>
-        <m:sSub>
-          <m:e>
-            <m:r>
-              <m:t>R</m:t>
-            </m:r>
-          </m:e>
-          <m:sub>
-            <m:sSub>
-              <m:e>
-                <m:sSub>
-                  <m:e>
-                    <m:r>
-                      <m:t>Q</m:t>
-                    </m:r>
-                  </m:e>
-                  <m:sub>
-                    <m:r>
-                      <m:t>10</m:t>
-                    </m:r>
-                  </m:sub>
-                </m:sSub>
-              </m:e>
-              <m:sub>
-                <m:r>
-                  <m:t>a</m:t>
-                </m:r>
-                <m:r>
-                  <m:t>c</m:t>
-                </m:r>
-                <m:r>
-                  <m:t>u</m:t>
-                </m:r>
-                <m:r>
-                  <m:t>t</m:t>
-                </m:r>
-                <m:r>
-                  <m:t>e</m:t>
-                </m:r>
-              </m:sub>
-            </m:sSub>
-          </m:sub>
-        </m:sSub>
-      </m:oMath>
-      <w:r>
-        <w:t xml:space="preserve"> </w:t>
-      </w:r>
-      <w:r>
-        <w:t xml:space="preserve">when controlling for acclimation time.</w:t>
-      </w:r>
-    </w:p>
-    <w:bookmarkEnd w:id="55"/>
-    <w:bookmarkStart w:id="85" w:name="references"/>
-    <w:p>
-      <w:pPr>
-        <w:pStyle w:val="Heading2"/>
-      </w:pPr>
-      <w:r>
-        <w:t xml:space="preserve">References</w:t>
-      </w:r>
-    </w:p>
-    <w:p>
-      <w:pPr>
-        <w:pStyle w:val="FirstParagraph"/>
-      </w:pPr>
-    </w:p>
-    <w:bookmarkStart w:id="84" w:name="refs"/>
-    <w:bookmarkStart w:id="56" w:name="ref-Bulgarella2015-yl"/>
-    <w:p>
-      <w:pPr>
-        <w:pStyle w:val="Bibliography"/>
-      </w:pPr>
-      <w:r>
-        <w:t xml:space="preserve">Bulgarella, M., Trewick, S.A., Godfrey, A.J.R., Sinclair, B.J. &amp; Morgan-Richards, M. (2015). Elevational variation in adult body size and growth rate but not in metabolic rate in the tree weta hemideina crassidens.</w:t>
-      </w:r>
-      <w:r>
-        <w:t xml:space="preserve"> </w:t>
-      </w:r>
-      <w:r>
-        <w:rPr>
-          <w:iCs/>
-          <w:i/>
-        </w:rPr>
-        <w:t xml:space="preserve">J. Insect Physiol.</w:t>
-      </w:r>
-      <w:r>
-        <w:t xml:space="preserve">, 75, 30–38.</w:t>
-      </w:r>
-    </w:p>
-    <w:bookmarkEnd w:id="56"/>
-    <w:bookmarkStart w:id="57" w:name="ref-Burkner2017-wg"/>
-    <w:p>
-      <w:pPr>
-        <w:pStyle w:val="Bibliography"/>
-      </w:pPr>
-      <w:r>
-        <w:t xml:space="preserve">Bürkner, P.-C. (2017). Brms: An</w:t>
-      </w:r>
-      <w:r>
-        <w:t xml:space="preserve"> </w:t>
-      </w:r>
-      <w:r>
-        <w:t xml:space="preserve">R</w:t>
-      </w:r>
-      <w:r>
-        <w:t xml:space="preserve"> </w:t>
-      </w:r>
-      <w:r>
-        <w:t xml:space="preserve">package for bayesian multilevel models using stan.</w:t>
-      </w:r>
-      <w:r>
-        <w:t xml:space="preserve"> </w:t>
-      </w:r>
-      <w:r>
-        <w:rPr>
-          <w:iCs/>
-          <w:i/>
-        </w:rPr>
-        <w:t xml:space="preserve">J. Stat. Softw.</w:t>
-      </w:r>
-      <w:r>
-        <w:t xml:space="preserve">, 80, 1–28., doi:10.18637/jss.v080.i01.</w:t>
-      </w:r>
-    </w:p>
-    <w:bookmarkEnd w:id="57"/>
-    <w:bookmarkStart w:id="58" w:name="ref-Burkner2018-ur"/>
-    <w:p>
-      <w:pPr>
-        <w:pStyle w:val="Bibliography"/>
-      </w:pPr>
-      <w:r>
-        <w:t xml:space="preserve">Bürkner, P.-C. (2018). Advanced bayesian multilevel modeling with the</w:t>
-      </w:r>
-      <w:r>
-        <w:t xml:space="preserve"> </w:t>
-      </w:r>
-      <w:r>
-        <w:t xml:space="preserve">R</w:t>
-      </w:r>
-      <w:r>
-        <w:t xml:space="preserve"> </w:t>
-      </w:r>
-      <w:r>
-        <w:t xml:space="preserve">package brms.</w:t>
-      </w:r>
-      <w:r>
-        <w:t xml:space="preserve"> </w:t>
-      </w:r>
-      <w:r>
-        <w:rPr>
-          <w:iCs/>
-          <w:i/>
-        </w:rPr>
-        <w:t xml:space="preserve">R J.</w:t>
-      </w:r>
-      <w:r>
-        <w:t xml:space="preserve">, 10, 395–411.</w:t>
-      </w:r>
-    </w:p>
-    <w:bookmarkEnd w:id="58"/>
-    <w:bookmarkStart w:id="59" w:name="ref-Einum2023-lz"/>
-    <w:p>
-      <w:pPr>
-        <w:pStyle w:val="Bibliography"/>
-      </w:pPr>
-      <w:r>
-        <w:t xml:space="preserve">Einum, S. &amp; Burton, T. (2023). Divergence in rates of phenotypic plasticty among ectotherms.</w:t>
-      </w:r>
-      <w:r>
-        <w:t xml:space="preserve"> </w:t>
-      </w:r>
-      <w:r>
-        <w:rPr>
-          <w:iCs/>
-          <w:i/>
-        </w:rPr>
-        <w:t xml:space="preserve">Ecol. Lett.</w:t>
-      </w:r>
-      <w:r>
-        <w:t xml:space="preserve">, 26, 147–156.</w:t>
-      </w:r>
-    </w:p>
-    <w:bookmarkEnd w:id="59"/>
-    <w:bookmarkStart w:id="60" w:name="ref-Grafen1989-pr"/>
-    <w:p>
-      <w:pPr>
-        <w:pStyle w:val="Bibliography"/>
-      </w:pPr>
-      <w:r>
-        <w:t xml:space="preserve">Grafen, A. (1989). The phylogenetic regression.</w:t>
-      </w:r>
-      <w:r>
-        <w:t xml:space="preserve"> </w:t>
-      </w:r>
-      <w:r>
-        <w:rPr>
-          <w:iCs/>
-          <w:i/>
-        </w:rPr>
-        <w:t xml:space="preserve">Philos. Trans. R. Soc. Lond. B Biol. Sci.</w:t>
-      </w:r>
-      <w:r>
-        <w:t xml:space="preserve">, 326, 119–157.</w:t>
-      </w:r>
-    </w:p>
-    <w:bookmarkEnd w:id="60"/>
-    <w:bookmarkStart w:id="61" w:name="ref-Gunderson2015-hz"/>
-    <w:p>
-      <w:pPr>
-        <w:pStyle w:val="Bibliography"/>
-      </w:pPr>
-      <w:r>
-        <w:t xml:space="preserve">Gunderson, A.R. &amp; Stillman, J.H. (2015). Plasticity in thermal tolerance has limited potential to buffer ectotherms from global warming.</w:t>
-      </w:r>
-      <w:r>
-        <w:t xml:space="preserve"> </w:t>
-      </w:r>
-      <w:r>
-        <w:rPr>
-          <w:iCs/>
-          <w:i/>
-        </w:rPr>
-        <w:t xml:space="preserve">Proceedings of the Royal Society B: Biological Sciences</w:t>
-      </w:r>
-      <w:r>
-        <w:t xml:space="preserve">, 282, 20150401.</w:t>
-      </w:r>
-    </w:p>
-    <w:bookmarkEnd w:id="61"/>
-    <w:bookmarkStart w:id="62" w:name="ref-Havird2020-mj"/>
-    <w:p>
-      <w:pPr>
-        <w:pStyle w:val="Bibliography"/>
-      </w:pPr>
-      <w:r>
-        <w:t xml:space="preserve">Havird, J.C., Neuwald, J.L., Shah, A.A., Mauro, A., Marshall, C.A. &amp; Ghalambor, C.K. (2020). Distinguishing between active plasticity due to thermal acclimation and passive plasticity due to</w:t>
-      </w:r>
-      <w:r>
-        <w:t xml:space="preserve"> </w:t>
-      </w:r>
-      <w:r>
-        <w:t xml:space="preserve">Q10</w:t>
-      </w:r>
-      <w:r>
-        <w:t xml:space="preserve"> </w:t>
-      </w:r>
-      <w:r>
-        <w:t xml:space="preserve">effects: Why methodology matters.</w:t>
-      </w:r>
-      <w:r>
-        <w:t xml:space="preserve"> </w:t>
-      </w:r>
-      <w:r>
-        <w:rPr>
-          <w:iCs/>
-          <w:i/>
-        </w:rPr>
-        <w:t xml:space="preserve">Funct. Ecol.</w:t>
-      </w:r>
-      <w:r>
-        <w:t xml:space="preserve">, 0, 1–14.</w:t>
-      </w:r>
-    </w:p>
-    <w:bookmarkEnd w:id="62"/>
-    <w:bookmarkStart w:id="63" w:name="ref-Hedges1999-de"/>
-    <w:p>
-      <w:pPr>
-        <w:pStyle w:val="Bibliography"/>
-      </w:pPr>
-      <w:r>
-        <w:t xml:space="preserve">Hedges, L.V., Gurevitch, J. &amp; Curtis, P.S. (1999). The meta-analysis of response ratios in experimental ecology.</w:t>
-      </w:r>
-      <w:r>
-        <w:t xml:space="preserve"> </w:t>
-      </w:r>
-      <w:r>
-        <w:rPr>
-          <w:iCs/>
-          <w:i/>
-        </w:rPr>
-        <w:t xml:space="preserve">Ecology</w:t>
-      </w:r>
-      <w:r>
-        <w:t xml:space="preserve">, 80, 1150–1156.</w:t>
-      </w:r>
-    </w:p>
-    <w:bookmarkEnd w:id="63"/>
-    <w:bookmarkStart w:id="64" w:name="ref-Hersbach2020-hx"/>
-    <w:p>
-      <w:pPr>
-        <w:pStyle w:val="Bibliography"/>
-      </w:pPr>
-      <w:r>
-        <w:t xml:space="preserve">Hersbach, H., Bell, B., Berrisford, P., Hirahara, S., Horányi, A., Muñoz-Sabater, J.,</w:t>
-      </w:r>
-      <w:r>
-        <w:t xml:space="preserve"> </w:t>
-      </w:r>
-      <w:r>
-        <w:rPr>
-          <w:iCs/>
-          <w:i/>
-        </w:rPr>
-        <w:t xml:space="preserve">et al.</w:t>
-      </w:r>
-      <w:r>
-        <w:t xml:space="preserve"> (2020). The</w:t>
-      </w:r>
-      <w:r>
-        <w:t xml:space="preserve"> </w:t>
-      </w:r>
-      <w:r>
-        <w:t xml:space="preserve">ERA5</w:t>
-      </w:r>
-      <w:r>
-        <w:t xml:space="preserve"> </w:t>
-      </w:r>
-      <w:r>
-        <w:t xml:space="preserve">global reanalysis.</w:t>
-      </w:r>
-      <w:r>
-        <w:t xml:space="preserve"> </w:t>
-      </w:r>
-      <w:r>
-        <w:rPr>
-          <w:iCs/>
-          <w:i/>
-        </w:rPr>
-        <w:t xml:space="preserve">Quart. J. Roy. Meteor. Soc.</w:t>
-      </w:r>
-      <w:r>
-        <w:t xml:space="preserve">, 146, 1999–2049.</w:t>
-      </w:r>
-    </w:p>
-    <w:bookmarkEnd w:id="64"/>
-    <w:bookmarkStart w:id="65" w:name="ref-Lajeunesse2011-fq"/>
-    <w:p>
-      <w:pPr>
-        <w:pStyle w:val="Bibliography"/>
-      </w:pPr>
-      <w:r>
-        <w:t xml:space="preserve">Lajeunesse, M.J. (2011). On the meta-analysis of response ratios for studies with correlated and multi-group designs.</w:t>
-      </w:r>
-      <w:r>
-        <w:t xml:space="preserve"> </w:t>
-      </w:r>
-      <w:r>
-        <w:rPr>
-          <w:iCs/>
-          <w:i/>
-        </w:rPr>
-        <w:t xml:space="preserve">Ecology</w:t>
-      </w:r>
-      <w:r>
-        <w:t xml:space="preserve">, 92, 2049–2055.</w:t>
-      </w:r>
-    </w:p>
-    <w:bookmarkEnd w:id="65"/>
-    <w:bookmarkStart w:id="66" w:name="ref-Michonneau2016-if"/>
-    <w:p>
-      <w:pPr>
-        <w:pStyle w:val="Bibliography"/>
-      </w:pPr>
-      <w:r>
-        <w:t xml:space="preserve">Michonneau, F., Brown, J.W. &amp; Winter, D.J. (2016). Rotl: An</w:t>
-      </w:r>
-      <w:r>
-        <w:t xml:space="preserve"> </w:t>
-      </w:r>
-      <w:r>
-        <w:t xml:space="preserve">R</w:t>
-      </w:r>
-      <w:r>
-        <w:t xml:space="preserve"> </w:t>
-      </w:r>
-      <w:r>
-        <w:t xml:space="preserve">package to interact with the open tree of life data.</w:t>
-      </w:r>
-      <w:r>
-        <w:t xml:space="preserve"> </w:t>
-      </w:r>
-      <w:r>
-        <w:rPr>
-          <w:iCs/>
-          <w:i/>
-        </w:rPr>
-        <w:t xml:space="preserve">Methods Ecol. Evol.</w:t>
-      </w:r>
-      <w:r>
-        <w:t xml:space="preserve">, 7, 1476-1481. doi:10.1111/2041-210X.12593.</w:t>
-      </w:r>
-    </w:p>
-    <w:bookmarkEnd w:id="66"/>
-    <w:bookmarkStart w:id="67" w:name="ref-Nakagawa2021-ls"/>
-    <w:p>
-      <w:pPr>
-        <w:pStyle w:val="Bibliography"/>
-      </w:pPr>
-      <w:r>
-        <w:t xml:space="preserve">Nakagawa, S., Lagisz, M., O’Dea, R.E., Rutkowska, J., Yang, Y., Noble, D.W.A.,</w:t>
-      </w:r>
-      <w:r>
-        <w:t xml:space="preserve"> </w:t>
-      </w:r>
-      <w:r>
-        <w:rPr>
-          <w:iCs/>
-          <w:i/>
-        </w:rPr>
-        <w:t xml:space="preserve">et al.</w:t>
-      </w:r>
-      <w:r>
-        <w:t xml:space="preserve"> (2021a). The orchard plot: Cultivating forest plots for use in ecology, evolution and beyond.</w:t>
-      </w:r>
-      <w:r>
-        <w:t xml:space="preserve"> </w:t>
-      </w:r>
-      <w:r>
-        <w:rPr>
-          <w:iCs/>
-          <w:i/>
-        </w:rPr>
-        <w:t xml:space="preserve">Research Synthesis Methods</w:t>
-      </w:r>
-      <w:r>
-        <w:t xml:space="preserve">, 12, 4–12.</w:t>
-      </w:r>
-    </w:p>
-    <w:bookmarkEnd w:id="67"/>
-    <w:bookmarkStart w:id="68" w:name="ref-Nakagawa2015-fo"/>
-    <w:p>
-      <w:pPr>
-        <w:pStyle w:val="Bibliography"/>
-      </w:pPr>
-      <w:r>
-        <w:t xml:space="preserve">Nakagawa, S., Poulin, R., Mengersen, K., Reinhold, K., Engqvist, L., Lagisz, M.,</w:t>
-      </w:r>
-      <w:r>
-        <w:t xml:space="preserve"> </w:t>
-      </w:r>
-      <w:r>
-        <w:rPr>
-          <w:iCs/>
-          <w:i/>
-        </w:rPr>
-        <w:t xml:space="preserve">et al.</w:t>
-      </w:r>
-      <w:r>
-        <w:t xml:space="preserve"> (2015). Meta-analysis of variation: Ecological and evolutionary applications and beyond.</w:t>
-      </w:r>
-      <w:r>
-        <w:t xml:space="preserve"> </w:t>
-      </w:r>
-      <w:r>
-        <w:rPr>
-          <w:iCs/>
-          <w:i/>
-        </w:rPr>
-        <w:t xml:space="preserve">Methods Ecol. Evol.</w:t>
-      </w:r>
-      <w:r>
-        <w:t xml:space="preserve">, 6, 143–152.</w:t>
-      </w:r>
-    </w:p>
-    <w:bookmarkEnd w:id="68"/>
-    <w:bookmarkStart w:id="69" w:name="ref-Nakagawa2012-oc"/>
-    <w:p>
-      <w:pPr>
-        <w:pStyle w:val="Bibliography"/>
-      </w:pPr>
-      <w:r>
-        <w:t xml:space="preserve">Nakagawa, S. &amp; Santos, E.S.A. (2012). Methodological issues and advances in biological meta-analysis.</w:t>
-      </w:r>
-      <w:r>
-        <w:t xml:space="preserve"> </w:t>
-      </w:r>
-      <w:r>
-        <w:rPr>
-          <w:iCs/>
-          <w:i/>
-        </w:rPr>
-        <w:t xml:space="preserve">Evol. Ecol.</w:t>
-      </w:r>
-      <w:r>
-        <w:t xml:space="preserve">, 26, 1253–1274.</w:t>
-      </w:r>
-    </w:p>
-    <w:bookmarkEnd w:id="69"/>
-    <w:bookmarkStart w:id="70" w:name="ref-Nakagawa2021-uf"/>
-    <w:p>
-      <w:pPr>
-        <w:pStyle w:val="Bibliography"/>
-      </w:pPr>
-      <w:r>
-        <w:t xml:space="preserve">Nakagawa, S., Senior, A.M., Viechtbauer, W. &amp; Noble, D.W.A. (2021b). An assessment of statistical methods for non-independent data in ecological meta-analyses: comment.</w:t>
-      </w:r>
-      <w:r>
-        <w:t xml:space="preserve"> </w:t>
-      </w:r>
-      <w:r>
-        <w:rPr>
-          <w:iCs/>
-          <w:i/>
-        </w:rPr>
-        <w:t xml:space="preserve">Ecology</w:t>
-      </w:r>
-      <w:r>
-        <w:t xml:space="preserve">, in press., https://doi.org/10.1002/ecy.3490.</w:t>
-      </w:r>
-    </w:p>
-    <w:bookmarkEnd w:id="70"/>
-    <w:bookmarkStart w:id="71" w:name="ref-Noble2022-ty"/>
-    <w:p>
-      <w:pPr>
-        <w:pStyle w:val="Bibliography"/>
-      </w:pPr>
-      <w:r>
-        <w:t xml:space="preserve">Noble, D.W.A., Pottier, P., Lagisz, M., Burke, S., Drobniak, S.M., O’Dea, R.E.,</w:t>
-      </w:r>
-      <w:r>
-        <w:t xml:space="preserve"> </w:t>
-      </w:r>
-      <w:r>
-        <w:rPr>
-          <w:iCs/>
-          <w:i/>
-        </w:rPr>
-        <w:t xml:space="preserve">et al.</w:t>
-      </w:r>
-      <w:r>
-        <w:t xml:space="preserve"> (2022). Meta-analytic approaches and effect sizes to account for</w:t>
-      </w:r>
-      <w:r>
-        <w:t xml:space="preserve"> </w:t>
-      </w:r>
-      <w:r>
-        <w:t xml:space="preserve">“nuisance heterogeneity”</w:t>
-      </w:r>
-      <w:r>
-        <w:t xml:space="preserve"> </w:t>
-      </w:r>
-      <w:r>
-        <w:t xml:space="preserve">in comparative physiology.</w:t>
-      </w:r>
-      <w:r>
-        <w:t xml:space="preserve"> </w:t>
-      </w:r>
-      <w:r>
-        <w:rPr>
-          <w:iCs/>
-          <w:i/>
-        </w:rPr>
-        <w:t xml:space="preserve">J. Exp. Biol.</w:t>
-      </w:r>
-      <w:r>
-        <w:t xml:space="preserve">, 225, jeb243225.</w:t>
-      </w:r>
-    </w:p>
-    <w:bookmarkEnd w:id="71"/>
-    <w:bookmarkStart w:id="72" w:name="ref-Ouzzani2016-ge"/>
-    <w:p>
-      <w:pPr>
-        <w:pStyle w:val="Bibliography"/>
-      </w:pPr>
-      <w:r>
-        <w:t xml:space="preserve">Ouzzani, M., Hammady, H., Fedorowicz, Z. &amp; Elmagarmid, A. (2016). Rayyan—a web and mobile app for systematic reviews.</w:t>
-      </w:r>
-      <w:r>
-        <w:t xml:space="preserve"> </w:t>
-      </w:r>
-      <w:r>
-        <w:rPr>
-          <w:iCs/>
-          <w:i/>
-        </w:rPr>
-        <w:t xml:space="preserve">Syst. Rev.</w:t>
-      </w:r>
-      <w:r>
-        <w:t xml:space="preserve">, 5, 210–220.</w:t>
-      </w:r>
-    </w:p>
-    <w:bookmarkEnd w:id="72"/>
-    <w:bookmarkStart w:id="73" w:name="ref-Paradis2019-gx"/>
-    <w:p>
-      <w:pPr>
-        <w:pStyle w:val="Bibliography"/>
-      </w:pPr>
-      <w:r>
-        <w:t xml:space="preserve">Paradis, E. &amp; Schliep, K. (2019). Ape 5.0: An environment for modern phylogenetics and evolutionary analyses in</w:t>
-      </w:r>
-      <w:r>
-        <w:t xml:space="preserve"> </w:t>
-      </w:r>
-      <w:r>
-        <w:t xml:space="preserve">R</w:t>
-      </w:r>
-      <w:r>
-        <w:t xml:space="preserve">.</w:t>
-      </w:r>
-      <w:r>
-        <w:t xml:space="preserve"> </w:t>
-      </w:r>
-      <w:r>
-        <w:rPr>
-          <w:iCs/>
-          <w:i/>
-        </w:rPr>
-        <w:t xml:space="preserve">Bioinformatics</w:t>
-      </w:r>
-      <w:r>
-        <w:t xml:space="preserve">, 35, 526–528.</w:t>
-      </w:r>
-    </w:p>
-    <w:bookmarkEnd w:id="73"/>
-    <w:bookmarkStart w:id="74" w:name="ref-Pick2019-mg"/>
-    <w:p>
-      <w:pPr>
-        <w:pStyle w:val="Bibliography"/>
-      </w:pPr>
-      <w:r>
-        <w:t xml:space="preserve">Pick, J.L., Nakagawa, S. &amp; Noble, D.W.A. (2019). Reproducible, flexible and high throughput data extraction from primary literature: The metaDigitise</w:t>
-      </w:r>
-      <w:r>
-        <w:t xml:space="preserve"> </w:t>
-      </w:r>
-      <w:r>
-        <w:t xml:space="preserve">R</w:t>
-      </w:r>
-      <w:r>
-        <w:t xml:space="preserve"> </w:t>
-      </w:r>
-      <w:r>
-        <w:t xml:space="preserve">package.</w:t>
-      </w:r>
-      <w:r>
-        <w:t xml:space="preserve"> </w:t>
-      </w:r>
-      <w:r>
-        <w:rPr>
-          <w:iCs/>
-          <w:i/>
-        </w:rPr>
-        <w:t xml:space="preserve">Methods Ecol. Evol.</w:t>
-      </w:r>
-      <w:r>
-        <w:t xml:space="preserve">, 10, 426–431.</w:t>
-      </w:r>
-    </w:p>
-    <w:bookmarkEnd w:id="74"/>
-    <w:bookmarkStart w:id="76" w:name="ref-Pierce2021"/>
-    <w:p>
-      <w:pPr>
-        <w:pStyle w:val="Bibliography"/>
-      </w:pPr>
-      <w:r>
-        <w:t xml:space="preserve">Pierce, D. (2021).</w:t>
-      </w:r>
-      <w:r>
-        <w:t xml:space="preserve"> </w:t>
-      </w:r>
-      <w:hyperlink r:id="rId75">
-        <w:r>
-          <w:rPr>
-            <w:rStyle w:val="Hyperlink"/>
-          </w:rPr>
-          <w:t xml:space="preserve">ncdf4: Interface to unidata netCDF (version 4 or earlier) format data files</w:t>
-        </w:r>
-      </w:hyperlink>
-      <w:r>
-        <w:t xml:space="preserve">.</w:t>
-      </w:r>
-    </w:p>
-    <w:bookmarkEnd w:id="76"/>
-    <w:bookmarkStart w:id="77" w:name="ref-Pinsky2019-fn"/>
-    <w:p>
-      <w:pPr>
-        <w:pStyle w:val="Bibliography"/>
-      </w:pPr>
-      <w:r>
-        <w:t xml:space="preserve">Pinsky, M.L., Eikeset, A.M., McCauley, D.J., Payne, J.L. &amp; Sunday, J.M. (2019). Greater vulnerability to warming of marine versus terrestrial ectotherms.</w:t>
-      </w:r>
-      <w:r>
-        <w:t xml:space="preserve"> </w:t>
-      </w:r>
-      <w:r>
-        <w:rPr>
-          <w:iCs/>
-          <w:i/>
-        </w:rPr>
-        <w:t xml:space="preserve">Nature</w:t>
-      </w:r>
-      <w:r>
-        <w:t xml:space="preserve">, 569, 108–111.</w:t>
-      </w:r>
-    </w:p>
-    <w:bookmarkEnd w:id="77"/>
-    <w:bookmarkStart w:id="78" w:name="ref-Revell2012-vq"/>
-    <w:p>
-      <w:pPr>
-        <w:pStyle w:val="Bibliography"/>
-      </w:pPr>
-      <w:r>
-        <w:t xml:space="preserve">Revell, L.J. (2012). Phytools: An</w:t>
-      </w:r>
-      <w:r>
-        <w:t xml:space="preserve"> </w:t>
-      </w:r>
-      <w:r>
-        <w:t xml:space="preserve">R</w:t>
-      </w:r>
-      <w:r>
-        <w:t xml:space="preserve"> </w:t>
-      </w:r>
-      <w:r>
-        <w:t xml:space="preserve">package for phylogenetic comparative biology (and other things).</w:t>
-      </w:r>
-      <w:r>
-        <w:t xml:space="preserve"> </w:t>
-      </w:r>
-      <w:r>
-        <w:rPr>
-          <w:iCs/>
-          <w:i/>
-        </w:rPr>
-        <w:t xml:space="preserve">Methods Ecol. Evol.</w:t>
-      </w:r>
-      <w:r>
-        <w:t xml:space="preserve">, 3, 217–223.</w:t>
-      </w:r>
-    </w:p>
-    <w:bookmarkEnd w:id="78"/>
-    <w:bookmarkStart w:id="79" w:name="ref-Seebacher2015-wi"/>
-    <w:p>
-      <w:pPr>
-        <w:pStyle w:val="Bibliography"/>
-      </w:pPr>
-      <w:r>
-        <w:t xml:space="preserve">Seebacher, F., White, C.R. &amp; Franklin, C.E. (2015). Physiological plasticity increases resilience of ectothermic animals to climate change.</w:t>
-      </w:r>
-      <w:r>
-        <w:t xml:space="preserve"> </w:t>
-      </w:r>
-      <w:r>
-        <w:rPr>
-          <w:iCs/>
-          <w:i/>
-        </w:rPr>
-        <w:t xml:space="preserve">Nat. Clim. Chang.</w:t>
-      </w:r>
-      <w:r>
-        <w:t xml:space="preserve">, 5, 61.</w:t>
-      </w:r>
-    </w:p>
-    <w:bookmarkEnd w:id="79"/>
-    <w:bookmarkStart w:id="80" w:name="ref-Song2021-ba"/>
-    <w:p>
-      <w:pPr>
-        <w:pStyle w:val="Bibliography"/>
-      </w:pPr>
-      <w:r>
-        <w:t xml:space="preserve">Song, C., Peacor, S.D., Osenberg, C.W. &amp; Bence, J.R. (2021). An assessment of statistical methods for nonindependent data in ecological meta-analyses.</w:t>
-      </w:r>
-      <w:r>
-        <w:t xml:space="preserve"> </w:t>
-      </w:r>
-      <w:r>
-        <w:rPr>
-          <w:iCs/>
-          <w:i/>
-        </w:rPr>
-        <w:t xml:space="preserve">Ecology</w:t>
-      </w:r>
-      <w:r>
-        <w:t xml:space="preserve">, e03184.</w:t>
-      </w:r>
-    </w:p>
-    <w:bookmarkEnd w:id="80"/>
-    <w:bookmarkStart w:id="81" w:name="ref-noauthor_2021-az"/>
-    <w:p>
-      <w:pPr>
-        <w:pStyle w:val="Bibliography"/>
-      </w:pPr>
-      <w:r>
-        <w:t xml:space="preserve">Stan development team.</w:t>
-      </w:r>
-      <w:r>
-        <w:t xml:space="preserve"> </w:t>
-      </w:r>
-      <w:r>
-        <w:t xml:space="preserve">RStan</w:t>
-      </w:r>
-      <w:r>
-        <w:t xml:space="preserve">: The</w:t>
-      </w:r>
-      <w:r>
-        <w:t xml:space="preserve"> </w:t>
-      </w:r>
-      <w:r>
-        <w:t xml:space="preserve">R</w:t>
-      </w:r>
-      <w:r>
-        <w:t xml:space="preserve"> </w:t>
-      </w:r>
-      <w:r>
-        <w:t xml:space="preserve">interface to stan. (2021).</w:t>
-      </w:r>
-      <w:r>
-        <w:t xml:space="preserve"> </w:t>
-      </w:r>
-      <w:r>
-        <w:rPr>
-          <w:iCs/>
-          <w:i/>
-        </w:rPr>
-        <w:t xml:space="preserve">R package version 2. 21. 3. https://mc-stan. org/.</w:t>
-      </w:r>
-    </w:p>
-    <w:bookmarkEnd w:id="81"/>
-    <w:bookmarkStart w:id="82" w:name="ref-Viechtbauer2010-fn"/>
-    <w:p>
-      <w:pPr>
-        <w:pStyle w:val="Bibliography"/>
-      </w:pPr>
-      <w:r>
-        <w:t xml:space="preserve">Viechtbauer, W. (2010). Conducting meta-analyses in</w:t>
-      </w:r>
-      <w:r>
-        <w:t xml:space="preserve"> </w:t>
-      </w:r>
-      <w:r>
-        <w:t xml:space="preserve">R</w:t>
-      </w:r>
-      <w:r>
-        <w:t xml:space="preserve"> </w:t>
-      </w:r>
-      <w:r>
-        <w:t xml:space="preserve">with the metafor package.</w:t>
-      </w:r>
-      <w:r>
-        <w:t xml:space="preserve"> </w:t>
-      </w:r>
-      <w:r>
-        <w:rPr>
-          <w:iCs/>
-          <w:i/>
-        </w:rPr>
-        <w:t xml:space="preserve">J. Stat. Softw.</w:t>
-      </w:r>
-      <w:r>
-        <w:t xml:space="preserve">, 36, 1–48. URL: https://www.jstatsoft.org/v36/i03/.</w:t>
-      </w:r>
-    </w:p>
-    <w:bookmarkEnd w:id="82"/>
-    <w:bookmarkStart w:id="83" w:name="ref-Yu2017-wj"/>
-    <w:p>
-      <w:pPr>
-        <w:pStyle w:val="Bibliography"/>
-      </w:pPr>
-      <w:r>
-        <w:t xml:space="preserve">Yu, G., Smith, D., Zhu, H., Guan, Y. &amp; Lam, T.T.-Y. (2017). Ggtree: An</w:t>
-      </w:r>
-      <w:r>
-        <w:t xml:space="preserve"> </w:t>
-      </w:r>
-      <w:r>
-        <w:t xml:space="preserve">R</w:t>
-      </w:r>
-      <w:r>
-        <w:t xml:space="preserve"> </w:t>
-      </w:r>
-      <w:r>
-        <w:t xml:space="preserve">package for visualization and annotation of phylogenetic trees with their covariates and other associated data.</w:t>
-      </w:r>
-      <w:r>
-        <w:t xml:space="preserve"> </w:t>
-      </w:r>
-      <w:r>
-        <w:rPr>
-          <w:iCs/>
-          <w:i/>
-        </w:rPr>
-        <w:t xml:space="preserve">Methods Ecol. Evol.</w:t>
-      </w:r>
-      <w:r>
-        <w:t xml:space="preserve">, 8, 28–36, doi:10.1111/2041–210X.12628.</w:t>
-      </w:r>
-    </w:p>
-    <w:bookmarkEnd w:id="83"/>
-    <w:bookmarkEnd w:id="84"/>
-    <w:p>
-      <w:pPr>
-        <w:pStyle w:val="BodyText"/>
-      </w:pPr>
-    </w:p>
-    <w:bookmarkEnd w:id="85"/>
-    <w:bookmarkStart w:id="94" w:name="supplemental-results-and-figures"/>
-    <w:p>
-      <w:pPr>
-        <w:pStyle w:val="Heading2"/>
-      </w:pPr>
-      <w:r>
-        <w:t xml:space="preserve">Supplemental Results and Figures</w:t>
       </w:r>
     </w:p>
     <w:tbl>
@@ -8010,7 +6983,7 @@
       <w:tr>
         <w:tc>
           <w:tcPr/>
-          <w:bookmarkStart w:id="89" w:name="fig-fig4"/>
+          <w:bookmarkStart w:id="56" w:name="fig-fig8"/>
           <w:p>
             <w:pPr>
               <w:pStyle w:val="Figure"/>
@@ -8021,18 +6994,18 @@
                 <wp:inline>
                   <wp:extent cx="6096000" cy="4876800"/>
                   <wp:effectExtent b="0" l="0" r="0" t="0"/>
-                  <wp:docPr descr="" title="" id="87" name="Picture"/>
+                  <wp:docPr descr="" title="" id="54" name="Picture"/>
                   <a:graphic>
                     <a:graphicData uri="http://schemas.openxmlformats.org/drawingml/2006/picture">
                       <pic:pic>
                         <pic:nvPicPr>
-                          <pic:cNvPr descr="ms_files/figure-docx/fig-fig4-1.png" id="88" name="Picture"/>
+                          <pic:cNvPr descr="ms_files/figure-docx/fig-fig8-1.png" id="55" name="Picture"/>
                           <pic:cNvPicPr>
                             <a:picLocks noChangeArrowheads="1" noChangeAspect="1"/>
                           </pic:cNvPicPr>
                         </pic:nvPicPr>
                         <pic:blipFill>
-                          <a:blip r:embed="rId86"/>
+                          <a:blip r:embed="rId53"/>
                           <a:stretch>
                             <a:fillRect/>
                           </a:stretch>
@@ -8089,10 +7062,10 @@
               <w:t xml:space="preserve"> </w:t>
             </w:r>
             <w:r>
-              <w:t xml:space="preserve">I2 estimates</w:t>
+              <w:t xml:space="preserve">Bubble plot environment lnRR for wild populations by habitat</w:t>
             </w:r>
           </w:p>
-          <w:bookmarkEnd w:id="89"/>
+          <w:bookmarkEnd w:id="56"/>
         </w:tc>
       </w:tr>
     </w:tbl>
@@ -8116,7 +7089,7 @@
       <w:tr>
         <w:tc>
           <w:tcPr/>
-          <w:bookmarkStart w:id="93" w:name="fig-fig5"/>
+          <w:bookmarkStart w:id="60" w:name="fig-fig9"/>
           <w:p>
             <w:pPr>
               <w:pStyle w:val="Figure"/>
@@ -8127,18 +7100,18 @@
                 <wp:inline>
                   <wp:extent cx="6096000" cy="4876800"/>
                   <wp:effectExtent b="0" l="0" r="0" t="0"/>
-                  <wp:docPr descr="" title="" id="91" name="Picture"/>
+                  <wp:docPr descr="" title="" id="58" name="Picture"/>
                   <a:graphic>
                     <a:graphicData uri="http://schemas.openxmlformats.org/drawingml/2006/picture">
                       <pic:pic>
                         <pic:nvPicPr>
-                          <pic:cNvPr descr="ms_files/figure-docx/fig-fig5-1.png" id="92" name="Picture"/>
+                          <pic:cNvPr descr="ms_files/figure-docx/fig-fig9-1.png" id="59" name="Picture"/>
                           <pic:cNvPicPr>
                             <a:picLocks noChangeArrowheads="1" noChangeAspect="1"/>
                           </pic:cNvPicPr>
                         </pic:nvPicPr>
                         <pic:blipFill>
-                          <a:blip r:embed="rId90"/>
+                          <a:blip r:embed="rId57"/>
                           <a:stretch>
                             <a:fillRect/>
                           </a:stretch>
@@ -8195,14 +7168,1457 @@
               <w:t xml:space="preserve"> </w:t>
             </w:r>
             <w:r>
+              <w:t xml:space="preserve">Bubble plot environment lnRR for wild populations by habitat</w:t>
+            </w:r>
+          </w:p>
+          <w:bookmarkEnd w:id="60"/>
+        </w:tc>
+      </w:tr>
+    </w:tbl>
+    <w:bookmarkEnd w:id="61"/>
+    <w:bookmarkEnd w:id="62"/>
+    <w:bookmarkStart w:id="63" w:name="discussion"/>
+    <w:p>
+      <w:pPr>
+        <w:pStyle w:val="Heading2"/>
+      </w:pPr>
+      <w:r>
+        <w:rPr>
+          <w:bCs/>
+          <w:b/>
+        </w:rPr>
+        <w:t xml:space="preserve">Discussion</w:t>
+      </w:r>
+    </w:p>
+    <w:p>
+      <w:pPr>
+        <w:pStyle w:val="FirstParagraph"/>
+      </w:pPr>
+      <w:r>
+        <w:t xml:space="preserve">One explanation for why terrestrial ectotherms show minimal acclimation capacity may be related to the fact that terrestrial ectotherms, were, on average acclimated for significantly less time than ectotherms from aquatic habitats . Rates of acclimation have been shown to be faster for many terrestrial groups compared to aquatic organisms [e.g., amphibians and reptiles have higher rates of acclimation than fishes; See</w:t>
+      </w:r>
+      <w:r>
+        <w:t xml:space="preserve"> </w:t>
+      </w:r>
+      <w:r>
+        <w:t xml:space="preserve">Einum &amp; Burton (2023)</w:t>
+      </w:r>
+      <w:r>
+        <w:t xml:space="preserve">]. However, faster rates of acclimation would result in opposite patterns to those we observed – in other words, terrestrial species would be more likely to exhibit lower</w:t>
+      </w:r>
+      <w:r>
+        <w:t xml:space="preserve"> </w:t>
+      </w:r>
+      <m:oMath>
+        <m:r>
+          <m:t>l</m:t>
+        </m:r>
+        <m:r>
+          <m:t>n</m:t>
+        </m:r>
+        <m:r>
+          <m:t>R</m:t>
+        </m:r>
+        <m:sSub>
+          <m:e>
+            <m:r>
+              <m:t>R</m:t>
+            </m:r>
+          </m:e>
+          <m:sub>
+            <m:sSub>
+              <m:e>
+                <m:sSub>
+                  <m:e>
+                    <m:r>
+                      <m:t>Q</m:t>
+                    </m:r>
+                  </m:e>
+                  <m:sub>
+                    <m:r>
+                      <m:t>10</m:t>
+                    </m:r>
+                  </m:sub>
+                </m:sSub>
+              </m:e>
+              <m:sub>
+                <m:r>
+                  <m:t>a</m:t>
+                </m:r>
+                <m:r>
+                  <m:t>c</m:t>
+                </m:r>
+                <m:r>
+                  <m:t>c</m:t>
+                </m:r>
+                <m:r>
+                  <m:t>l</m:t>
+                </m:r>
+                <m:r>
+                  <m:t>i</m:t>
+                </m:r>
+                <m:r>
+                  <m:t>m</m:t>
+                </m:r>
+                <m:r>
+                  <m:t>a</m:t>
+                </m:r>
+                <m:r>
+                  <m:t>t</m:t>
+                </m:r>
+                <m:r>
+                  <m:t>i</m:t>
+                </m:r>
+                <m:r>
+                  <m:t>o</m:t>
+                </m:r>
+                <m:r>
+                  <m:t>n</m:t>
+                </m:r>
+              </m:sub>
+            </m:sSub>
+          </m:sub>
+        </m:sSub>
+      </m:oMath>
+      <w:r>
+        <w:t xml:space="preserve"> </w:t>
+      </w:r>
+      <w:r>
+        <w:t xml:space="preserve">compared to</w:t>
+      </w:r>
+      <w:r>
+        <w:t xml:space="preserve"> </w:t>
+      </w:r>
+      <m:oMath>
+        <m:r>
+          <m:t>l</m:t>
+        </m:r>
+        <m:r>
+          <m:t>n</m:t>
+        </m:r>
+        <m:r>
+          <m:t>R</m:t>
+        </m:r>
+        <m:sSub>
+          <m:e>
+            <m:r>
+              <m:t>R</m:t>
+            </m:r>
+          </m:e>
+          <m:sub>
+            <m:sSub>
+              <m:e>
+                <m:sSub>
+                  <m:e>
+                    <m:r>
+                      <m:t>Q</m:t>
+                    </m:r>
+                  </m:e>
+                  <m:sub>
+                    <m:r>
+                      <m:t>10</m:t>
+                    </m:r>
+                  </m:sub>
+                </m:sSub>
+              </m:e>
+              <m:sub>
+                <m:r>
+                  <m:t>a</m:t>
+                </m:r>
+                <m:r>
+                  <m:t>c</m:t>
+                </m:r>
+                <m:r>
+                  <m:t>u</m:t>
+                </m:r>
+                <m:r>
+                  <m:t>t</m:t>
+                </m:r>
+                <m:r>
+                  <m:t>e</m:t>
+                </m:r>
+              </m:sub>
+            </m:sSub>
+          </m:sub>
+        </m:sSub>
+      </m:oMath>
+      <w:r>
+        <w:t xml:space="preserve"> </w:t>
+      </w:r>
+      <w:r>
+        <w:t xml:space="preserve">when controlling for acclimation time.</w:t>
+      </w:r>
+    </w:p>
+    <w:bookmarkEnd w:id="63"/>
+    <w:bookmarkStart w:id="93" w:name="references"/>
+    <w:p>
+      <w:pPr>
+        <w:pStyle w:val="Heading2"/>
+      </w:pPr>
+      <w:r>
+        <w:t xml:space="preserve">References</w:t>
+      </w:r>
+    </w:p>
+    <w:p>
+      <w:pPr>
+        <w:pStyle w:val="FirstParagraph"/>
+      </w:pPr>
+    </w:p>
+    <w:bookmarkStart w:id="92" w:name="refs"/>
+    <w:bookmarkStart w:id="64" w:name="ref-Bulgarella2015-yl"/>
+    <w:p>
+      <w:pPr>
+        <w:pStyle w:val="Bibliography"/>
+      </w:pPr>
+      <w:r>
+        <w:t xml:space="preserve">Bulgarella, M., Trewick, S.A., Godfrey, A.J.R., Sinclair, B.J. &amp; Morgan-Richards, M. (2015). Elevational variation in adult body size and growth rate but not in metabolic rate in the tree weta hemideina crassidens.</w:t>
+      </w:r>
+      <w:r>
+        <w:t xml:space="preserve"> </w:t>
+      </w:r>
+      <w:r>
+        <w:rPr>
+          <w:iCs/>
+          <w:i/>
+        </w:rPr>
+        <w:t xml:space="preserve">J. Insect Physiol.</w:t>
+      </w:r>
+      <w:r>
+        <w:t xml:space="preserve">, 75, 30–38.</w:t>
+      </w:r>
+    </w:p>
+    <w:bookmarkEnd w:id="64"/>
+    <w:bookmarkStart w:id="65" w:name="ref-Burkner2017-wg"/>
+    <w:p>
+      <w:pPr>
+        <w:pStyle w:val="Bibliography"/>
+      </w:pPr>
+      <w:r>
+        <w:t xml:space="preserve">Bürkner, P.-C. (2017). Brms: An</w:t>
+      </w:r>
+      <w:r>
+        <w:t xml:space="preserve"> </w:t>
+      </w:r>
+      <w:r>
+        <w:t xml:space="preserve">R</w:t>
+      </w:r>
+      <w:r>
+        <w:t xml:space="preserve"> </w:t>
+      </w:r>
+      <w:r>
+        <w:t xml:space="preserve">package for bayesian multilevel models using stan.</w:t>
+      </w:r>
+      <w:r>
+        <w:t xml:space="preserve"> </w:t>
+      </w:r>
+      <w:r>
+        <w:rPr>
+          <w:iCs/>
+          <w:i/>
+        </w:rPr>
+        <w:t xml:space="preserve">J. Stat. Softw.</w:t>
+      </w:r>
+      <w:r>
+        <w:t xml:space="preserve">, 80, 1–28., doi:10.18637/jss.v080.i01.</w:t>
+      </w:r>
+    </w:p>
+    <w:bookmarkEnd w:id="65"/>
+    <w:bookmarkStart w:id="66" w:name="ref-Burkner2018-ur"/>
+    <w:p>
+      <w:pPr>
+        <w:pStyle w:val="Bibliography"/>
+      </w:pPr>
+      <w:r>
+        <w:t xml:space="preserve">Bürkner, P.-C. (2018). Advanced bayesian multilevel modeling with the</w:t>
+      </w:r>
+      <w:r>
+        <w:t xml:space="preserve"> </w:t>
+      </w:r>
+      <w:r>
+        <w:t xml:space="preserve">R</w:t>
+      </w:r>
+      <w:r>
+        <w:t xml:space="preserve"> </w:t>
+      </w:r>
+      <w:r>
+        <w:t xml:space="preserve">package brms.</w:t>
+      </w:r>
+      <w:r>
+        <w:t xml:space="preserve"> </w:t>
+      </w:r>
+      <w:r>
+        <w:rPr>
+          <w:iCs/>
+          <w:i/>
+        </w:rPr>
+        <w:t xml:space="preserve">R J.</w:t>
+      </w:r>
+      <w:r>
+        <w:t xml:space="preserve">, 10, 395–411.</w:t>
+      </w:r>
+    </w:p>
+    <w:bookmarkEnd w:id="66"/>
+    <w:bookmarkStart w:id="67" w:name="ref-Einum2023-lz"/>
+    <w:p>
+      <w:pPr>
+        <w:pStyle w:val="Bibliography"/>
+      </w:pPr>
+      <w:r>
+        <w:t xml:space="preserve">Einum, S. &amp; Burton, T. (2023). Divergence in rates of phenotypic plasticty among ectotherms.</w:t>
+      </w:r>
+      <w:r>
+        <w:t xml:space="preserve"> </w:t>
+      </w:r>
+      <w:r>
+        <w:rPr>
+          <w:iCs/>
+          <w:i/>
+        </w:rPr>
+        <w:t xml:space="preserve">Ecol. Lett.</w:t>
+      </w:r>
+      <w:r>
+        <w:t xml:space="preserve">, 26, 147–156.</w:t>
+      </w:r>
+    </w:p>
+    <w:bookmarkEnd w:id="67"/>
+    <w:bookmarkStart w:id="68" w:name="ref-Grafen1989-pr"/>
+    <w:p>
+      <w:pPr>
+        <w:pStyle w:val="Bibliography"/>
+      </w:pPr>
+      <w:r>
+        <w:t xml:space="preserve">Grafen, A. (1989). The phylogenetic regression.</w:t>
+      </w:r>
+      <w:r>
+        <w:t xml:space="preserve"> </w:t>
+      </w:r>
+      <w:r>
+        <w:rPr>
+          <w:iCs/>
+          <w:i/>
+        </w:rPr>
+        <w:t xml:space="preserve">Philos. Trans. R. Soc. Lond. B Biol. Sci.</w:t>
+      </w:r>
+      <w:r>
+        <w:t xml:space="preserve">, 326, 119–157.</w:t>
+      </w:r>
+    </w:p>
+    <w:bookmarkEnd w:id="68"/>
+    <w:bookmarkStart w:id="69" w:name="ref-Gunderson2015-hz"/>
+    <w:p>
+      <w:pPr>
+        <w:pStyle w:val="Bibliography"/>
+      </w:pPr>
+      <w:r>
+        <w:t xml:space="preserve">Gunderson, A.R. &amp; Stillman, J.H. (2015). Plasticity in thermal tolerance has limited potential to buffer ectotherms from global warming.</w:t>
+      </w:r>
+      <w:r>
+        <w:t xml:space="preserve"> </w:t>
+      </w:r>
+      <w:r>
+        <w:rPr>
+          <w:iCs/>
+          <w:i/>
+        </w:rPr>
+        <w:t xml:space="preserve">Proceedings of the Royal Society B: Biological Sciences</w:t>
+      </w:r>
+      <w:r>
+        <w:t xml:space="preserve">, 282, 20150401.</w:t>
+      </w:r>
+    </w:p>
+    <w:bookmarkEnd w:id="69"/>
+    <w:bookmarkStart w:id="70" w:name="ref-Havird2020-mj"/>
+    <w:p>
+      <w:pPr>
+        <w:pStyle w:val="Bibliography"/>
+      </w:pPr>
+      <w:r>
+        <w:t xml:space="preserve">Havird, J.C., Neuwald, J.L., Shah, A.A., Mauro, A., Marshall, C.A. &amp; Ghalambor, C.K. (2020). Distinguishing between active plasticity due to thermal acclimation and passive plasticity due to</w:t>
+      </w:r>
+      <w:r>
+        <w:t xml:space="preserve"> </w:t>
+      </w:r>
+      <w:r>
+        <w:t xml:space="preserve">Q10</w:t>
+      </w:r>
+      <w:r>
+        <w:t xml:space="preserve"> </w:t>
+      </w:r>
+      <w:r>
+        <w:t xml:space="preserve">effects: Why methodology matters.</w:t>
+      </w:r>
+      <w:r>
+        <w:t xml:space="preserve"> </w:t>
+      </w:r>
+      <w:r>
+        <w:rPr>
+          <w:iCs/>
+          <w:i/>
+        </w:rPr>
+        <w:t xml:space="preserve">Funct. Ecol.</w:t>
+      </w:r>
+      <w:r>
+        <w:t xml:space="preserve">, 0, 1–14.</w:t>
+      </w:r>
+    </w:p>
+    <w:bookmarkEnd w:id="70"/>
+    <w:bookmarkStart w:id="71" w:name="ref-Hedges1999-de"/>
+    <w:p>
+      <w:pPr>
+        <w:pStyle w:val="Bibliography"/>
+      </w:pPr>
+      <w:r>
+        <w:t xml:space="preserve">Hedges, L.V., Gurevitch, J. &amp; Curtis, P.S. (1999). The meta-analysis of response ratios in experimental ecology.</w:t>
+      </w:r>
+      <w:r>
+        <w:t xml:space="preserve"> </w:t>
+      </w:r>
+      <w:r>
+        <w:rPr>
+          <w:iCs/>
+          <w:i/>
+        </w:rPr>
+        <w:t xml:space="preserve">Ecology</w:t>
+      </w:r>
+      <w:r>
+        <w:t xml:space="preserve">, 80, 1150–1156.</w:t>
+      </w:r>
+    </w:p>
+    <w:bookmarkEnd w:id="71"/>
+    <w:bookmarkStart w:id="72" w:name="ref-Hersbach2020-hx"/>
+    <w:p>
+      <w:pPr>
+        <w:pStyle w:val="Bibliography"/>
+      </w:pPr>
+      <w:r>
+        <w:t xml:space="preserve">Hersbach, H., Bell, B., Berrisford, P., Hirahara, S., Horányi, A., Muñoz-Sabater, J.,</w:t>
+      </w:r>
+      <w:r>
+        <w:t xml:space="preserve"> </w:t>
+      </w:r>
+      <w:r>
+        <w:rPr>
+          <w:iCs/>
+          <w:i/>
+        </w:rPr>
+        <w:t xml:space="preserve">et al.</w:t>
+      </w:r>
+      <w:r>
+        <w:t xml:space="preserve"> (2020). The</w:t>
+      </w:r>
+      <w:r>
+        <w:t xml:space="preserve"> </w:t>
+      </w:r>
+      <w:r>
+        <w:t xml:space="preserve">ERA5</w:t>
+      </w:r>
+      <w:r>
+        <w:t xml:space="preserve"> </w:t>
+      </w:r>
+      <w:r>
+        <w:t xml:space="preserve">global reanalysis.</w:t>
+      </w:r>
+      <w:r>
+        <w:t xml:space="preserve"> </w:t>
+      </w:r>
+      <w:r>
+        <w:rPr>
+          <w:iCs/>
+          <w:i/>
+        </w:rPr>
+        <w:t xml:space="preserve">Quart. J. Roy. Meteor. Soc.</w:t>
+      </w:r>
+      <w:r>
+        <w:t xml:space="preserve">, 146, 1999–2049.</w:t>
+      </w:r>
+    </w:p>
+    <w:bookmarkEnd w:id="72"/>
+    <w:bookmarkStart w:id="73" w:name="ref-Lajeunesse2011-fq"/>
+    <w:p>
+      <w:pPr>
+        <w:pStyle w:val="Bibliography"/>
+      </w:pPr>
+      <w:r>
+        <w:t xml:space="preserve">Lajeunesse, M.J. (2011). On the meta-analysis of response ratios for studies with correlated and multi-group designs.</w:t>
+      </w:r>
+      <w:r>
+        <w:t xml:space="preserve"> </w:t>
+      </w:r>
+      <w:r>
+        <w:rPr>
+          <w:iCs/>
+          <w:i/>
+        </w:rPr>
+        <w:t xml:space="preserve">Ecology</w:t>
+      </w:r>
+      <w:r>
+        <w:t xml:space="preserve">, 92, 2049–2055.</w:t>
+      </w:r>
+    </w:p>
+    <w:bookmarkEnd w:id="73"/>
+    <w:bookmarkStart w:id="74" w:name="ref-Michonneau2016-if"/>
+    <w:p>
+      <w:pPr>
+        <w:pStyle w:val="Bibliography"/>
+      </w:pPr>
+      <w:r>
+        <w:t xml:space="preserve">Michonneau, F., Brown, J.W. &amp; Winter, D.J. (2016). Rotl: An</w:t>
+      </w:r>
+      <w:r>
+        <w:t xml:space="preserve"> </w:t>
+      </w:r>
+      <w:r>
+        <w:t xml:space="preserve">R</w:t>
+      </w:r>
+      <w:r>
+        <w:t xml:space="preserve"> </w:t>
+      </w:r>
+      <w:r>
+        <w:t xml:space="preserve">package to interact with the open tree of life data.</w:t>
+      </w:r>
+      <w:r>
+        <w:t xml:space="preserve"> </w:t>
+      </w:r>
+      <w:r>
+        <w:rPr>
+          <w:iCs/>
+          <w:i/>
+        </w:rPr>
+        <w:t xml:space="preserve">Methods Ecol. Evol.</w:t>
+      </w:r>
+      <w:r>
+        <w:t xml:space="preserve">, 7, 1476-1481. doi:10.1111/2041-210X.12593.</w:t>
+      </w:r>
+    </w:p>
+    <w:bookmarkEnd w:id="74"/>
+    <w:bookmarkStart w:id="75" w:name="ref-Nakagawa2021-ls"/>
+    <w:p>
+      <w:pPr>
+        <w:pStyle w:val="Bibliography"/>
+      </w:pPr>
+      <w:r>
+        <w:t xml:space="preserve">Nakagawa, S., Lagisz, M., O’Dea, R.E., Rutkowska, J., Yang, Y., Noble, D.W.A.,</w:t>
+      </w:r>
+      <w:r>
+        <w:t xml:space="preserve"> </w:t>
+      </w:r>
+      <w:r>
+        <w:rPr>
+          <w:iCs/>
+          <w:i/>
+        </w:rPr>
+        <w:t xml:space="preserve">et al.</w:t>
+      </w:r>
+      <w:r>
+        <w:t xml:space="preserve"> (2021a). The orchard plot: Cultivating forest plots for use in ecology, evolution and beyond.</w:t>
+      </w:r>
+      <w:r>
+        <w:t xml:space="preserve"> </w:t>
+      </w:r>
+      <w:r>
+        <w:rPr>
+          <w:iCs/>
+          <w:i/>
+        </w:rPr>
+        <w:t xml:space="preserve">Research Synthesis Methods</w:t>
+      </w:r>
+      <w:r>
+        <w:t xml:space="preserve">, 12, 4–12.</w:t>
+      </w:r>
+    </w:p>
+    <w:bookmarkEnd w:id="75"/>
+    <w:bookmarkStart w:id="76" w:name="ref-Nakagawa2015-fo"/>
+    <w:p>
+      <w:pPr>
+        <w:pStyle w:val="Bibliography"/>
+      </w:pPr>
+      <w:r>
+        <w:t xml:space="preserve">Nakagawa, S., Poulin, R., Mengersen, K., Reinhold, K., Engqvist, L., Lagisz, M.,</w:t>
+      </w:r>
+      <w:r>
+        <w:t xml:space="preserve"> </w:t>
+      </w:r>
+      <w:r>
+        <w:rPr>
+          <w:iCs/>
+          <w:i/>
+        </w:rPr>
+        <w:t xml:space="preserve">et al.</w:t>
+      </w:r>
+      <w:r>
+        <w:t xml:space="preserve"> (2015). Meta-analysis of variation: Ecological and evolutionary applications and beyond.</w:t>
+      </w:r>
+      <w:r>
+        <w:t xml:space="preserve"> </w:t>
+      </w:r>
+      <w:r>
+        <w:rPr>
+          <w:iCs/>
+          <w:i/>
+        </w:rPr>
+        <w:t xml:space="preserve">Methods Ecol. Evol.</w:t>
+      </w:r>
+      <w:r>
+        <w:t xml:space="preserve">, 6, 143–152.</w:t>
+      </w:r>
+    </w:p>
+    <w:bookmarkEnd w:id="76"/>
+    <w:bookmarkStart w:id="77" w:name="ref-Nakagawa2012-oc"/>
+    <w:p>
+      <w:pPr>
+        <w:pStyle w:val="Bibliography"/>
+      </w:pPr>
+      <w:r>
+        <w:t xml:space="preserve">Nakagawa, S. &amp; Santos, E.S.A. (2012). Methodological issues and advances in biological meta-analysis.</w:t>
+      </w:r>
+      <w:r>
+        <w:t xml:space="preserve"> </w:t>
+      </w:r>
+      <w:r>
+        <w:rPr>
+          <w:iCs/>
+          <w:i/>
+        </w:rPr>
+        <w:t xml:space="preserve">Evol. Ecol.</w:t>
+      </w:r>
+      <w:r>
+        <w:t xml:space="preserve">, 26, 1253–1274.</w:t>
+      </w:r>
+    </w:p>
+    <w:bookmarkEnd w:id="77"/>
+    <w:bookmarkStart w:id="78" w:name="ref-Nakagawa2021-uf"/>
+    <w:p>
+      <w:pPr>
+        <w:pStyle w:val="Bibliography"/>
+      </w:pPr>
+      <w:r>
+        <w:t xml:space="preserve">Nakagawa, S., Senior, A.M., Viechtbauer, W. &amp; Noble, D.W.A. (2021b). An assessment of statistical methods for non-independent data in ecological meta-analyses: comment.</w:t>
+      </w:r>
+      <w:r>
+        <w:t xml:space="preserve"> </w:t>
+      </w:r>
+      <w:r>
+        <w:rPr>
+          <w:iCs/>
+          <w:i/>
+        </w:rPr>
+        <w:t xml:space="preserve">Ecology</w:t>
+      </w:r>
+      <w:r>
+        <w:t xml:space="preserve">, in press., https://doi.org/10.1002/ecy.3490.</w:t>
+      </w:r>
+    </w:p>
+    <w:bookmarkEnd w:id="78"/>
+    <w:bookmarkStart w:id="79" w:name="ref-Noble2022-ty"/>
+    <w:p>
+      <w:pPr>
+        <w:pStyle w:val="Bibliography"/>
+      </w:pPr>
+      <w:r>
+        <w:t xml:space="preserve">Noble, D.W.A., Pottier, P., Lagisz, M., Burke, S., Drobniak, S.M., O’Dea, R.E.,</w:t>
+      </w:r>
+      <w:r>
+        <w:t xml:space="preserve"> </w:t>
+      </w:r>
+      <w:r>
+        <w:rPr>
+          <w:iCs/>
+          <w:i/>
+        </w:rPr>
+        <w:t xml:space="preserve">et al.</w:t>
+      </w:r>
+      <w:r>
+        <w:t xml:space="preserve"> (2022). Meta-analytic approaches and effect sizes to account for</w:t>
+      </w:r>
+      <w:r>
+        <w:t xml:space="preserve"> </w:t>
+      </w:r>
+      <w:r>
+        <w:t xml:space="preserve">“nuisance heterogeneity”</w:t>
+      </w:r>
+      <w:r>
+        <w:t xml:space="preserve"> </w:t>
+      </w:r>
+      <w:r>
+        <w:t xml:space="preserve">in comparative physiology.</w:t>
+      </w:r>
+      <w:r>
+        <w:t xml:space="preserve"> </w:t>
+      </w:r>
+      <w:r>
+        <w:rPr>
+          <w:iCs/>
+          <w:i/>
+        </w:rPr>
+        <w:t xml:space="preserve">J. Exp. Biol.</w:t>
+      </w:r>
+      <w:r>
+        <w:t xml:space="preserve">, 225, jeb243225.</w:t>
+      </w:r>
+    </w:p>
+    <w:bookmarkEnd w:id="79"/>
+    <w:bookmarkStart w:id="80" w:name="ref-Ouzzani2016-ge"/>
+    <w:p>
+      <w:pPr>
+        <w:pStyle w:val="Bibliography"/>
+      </w:pPr>
+      <w:r>
+        <w:t xml:space="preserve">Ouzzani, M., Hammady, H., Fedorowicz, Z. &amp; Elmagarmid, A. (2016). Rayyan—a web and mobile app for systematic reviews.</w:t>
+      </w:r>
+      <w:r>
+        <w:t xml:space="preserve"> </w:t>
+      </w:r>
+      <w:r>
+        <w:rPr>
+          <w:iCs/>
+          <w:i/>
+        </w:rPr>
+        <w:t xml:space="preserve">Syst. Rev.</w:t>
+      </w:r>
+      <w:r>
+        <w:t xml:space="preserve">, 5, 210–220.</w:t>
+      </w:r>
+    </w:p>
+    <w:bookmarkEnd w:id="80"/>
+    <w:bookmarkStart w:id="81" w:name="ref-Paradis2019-gx"/>
+    <w:p>
+      <w:pPr>
+        <w:pStyle w:val="Bibliography"/>
+      </w:pPr>
+      <w:r>
+        <w:t xml:space="preserve">Paradis, E. &amp; Schliep, K. (2019). Ape 5.0: An environment for modern phylogenetics and evolutionary analyses in</w:t>
+      </w:r>
+      <w:r>
+        <w:t xml:space="preserve"> </w:t>
+      </w:r>
+      <w:r>
+        <w:t xml:space="preserve">R</w:t>
+      </w:r>
+      <w:r>
+        <w:t xml:space="preserve">.</w:t>
+      </w:r>
+      <w:r>
+        <w:t xml:space="preserve"> </w:t>
+      </w:r>
+      <w:r>
+        <w:rPr>
+          <w:iCs/>
+          <w:i/>
+        </w:rPr>
+        <w:t xml:space="preserve">Bioinformatics</w:t>
+      </w:r>
+      <w:r>
+        <w:t xml:space="preserve">, 35, 526–528.</w:t>
+      </w:r>
+    </w:p>
+    <w:bookmarkEnd w:id="81"/>
+    <w:bookmarkStart w:id="82" w:name="ref-Pick2019-mg"/>
+    <w:p>
+      <w:pPr>
+        <w:pStyle w:val="Bibliography"/>
+      </w:pPr>
+      <w:r>
+        <w:t xml:space="preserve">Pick, J.L., Nakagawa, S. &amp; Noble, D.W.A. (2019). Reproducible, flexible and high throughput data extraction from primary literature: The metaDigitise</w:t>
+      </w:r>
+      <w:r>
+        <w:t xml:space="preserve"> </w:t>
+      </w:r>
+      <w:r>
+        <w:t xml:space="preserve">R</w:t>
+      </w:r>
+      <w:r>
+        <w:t xml:space="preserve"> </w:t>
+      </w:r>
+      <w:r>
+        <w:t xml:space="preserve">package.</w:t>
+      </w:r>
+      <w:r>
+        <w:t xml:space="preserve"> </w:t>
+      </w:r>
+      <w:r>
+        <w:rPr>
+          <w:iCs/>
+          <w:i/>
+        </w:rPr>
+        <w:t xml:space="preserve">Methods Ecol. Evol.</w:t>
+      </w:r>
+      <w:r>
+        <w:t xml:space="preserve">, 10, 426–431.</w:t>
+      </w:r>
+    </w:p>
+    <w:bookmarkEnd w:id="82"/>
+    <w:bookmarkStart w:id="84" w:name="ref-Pierce2021"/>
+    <w:p>
+      <w:pPr>
+        <w:pStyle w:val="Bibliography"/>
+      </w:pPr>
+      <w:r>
+        <w:t xml:space="preserve">Pierce, D. (2021).</w:t>
+      </w:r>
+      <w:r>
+        <w:t xml:space="preserve"> </w:t>
+      </w:r>
+      <w:hyperlink r:id="rId83">
+        <w:r>
+          <w:rPr>
+            <w:rStyle w:val="Hyperlink"/>
+          </w:rPr>
+          <w:t xml:space="preserve">ncdf4: Interface to unidata netCDF (version 4 or earlier) format data files</w:t>
+        </w:r>
+      </w:hyperlink>
+      <w:r>
+        <w:t xml:space="preserve">.</w:t>
+      </w:r>
+    </w:p>
+    <w:bookmarkEnd w:id="84"/>
+    <w:bookmarkStart w:id="85" w:name="ref-Pinsky2019-fn"/>
+    <w:p>
+      <w:pPr>
+        <w:pStyle w:val="Bibliography"/>
+      </w:pPr>
+      <w:r>
+        <w:t xml:space="preserve">Pinsky, M.L., Eikeset, A.M., McCauley, D.J., Payne, J.L. &amp; Sunday, J.M. (2019). Greater vulnerability to warming of marine versus terrestrial ectotherms.</w:t>
+      </w:r>
+      <w:r>
+        <w:t xml:space="preserve"> </w:t>
+      </w:r>
+      <w:r>
+        <w:rPr>
+          <w:iCs/>
+          <w:i/>
+        </w:rPr>
+        <w:t xml:space="preserve">Nature</w:t>
+      </w:r>
+      <w:r>
+        <w:t xml:space="preserve">, 569, 108–111.</w:t>
+      </w:r>
+    </w:p>
+    <w:bookmarkEnd w:id="85"/>
+    <w:bookmarkStart w:id="86" w:name="ref-Revell2012-vq"/>
+    <w:p>
+      <w:pPr>
+        <w:pStyle w:val="Bibliography"/>
+      </w:pPr>
+      <w:r>
+        <w:t xml:space="preserve">Revell, L.J. (2012). Phytools: An</w:t>
+      </w:r>
+      <w:r>
+        <w:t xml:space="preserve"> </w:t>
+      </w:r>
+      <w:r>
+        <w:t xml:space="preserve">R</w:t>
+      </w:r>
+      <w:r>
+        <w:t xml:space="preserve"> </w:t>
+      </w:r>
+      <w:r>
+        <w:t xml:space="preserve">package for phylogenetic comparative biology (and other things).</w:t>
+      </w:r>
+      <w:r>
+        <w:t xml:space="preserve"> </w:t>
+      </w:r>
+      <w:r>
+        <w:rPr>
+          <w:iCs/>
+          <w:i/>
+        </w:rPr>
+        <w:t xml:space="preserve">Methods Ecol. Evol.</w:t>
+      </w:r>
+      <w:r>
+        <w:t xml:space="preserve">, 3, 217–223.</w:t>
+      </w:r>
+    </w:p>
+    <w:bookmarkEnd w:id="86"/>
+    <w:bookmarkStart w:id="87" w:name="ref-Seebacher2015-wi"/>
+    <w:p>
+      <w:pPr>
+        <w:pStyle w:val="Bibliography"/>
+      </w:pPr>
+      <w:r>
+        <w:t xml:space="preserve">Seebacher, F., White, C.R. &amp; Franklin, C.E. (2015). Physiological plasticity increases resilience of ectothermic animals to climate change.</w:t>
+      </w:r>
+      <w:r>
+        <w:t xml:space="preserve"> </w:t>
+      </w:r>
+      <w:r>
+        <w:rPr>
+          <w:iCs/>
+          <w:i/>
+        </w:rPr>
+        <w:t xml:space="preserve">Nat. Clim. Chang.</w:t>
+      </w:r>
+      <w:r>
+        <w:t xml:space="preserve">, 5, 61.</w:t>
+      </w:r>
+    </w:p>
+    <w:bookmarkEnd w:id="87"/>
+    <w:bookmarkStart w:id="88" w:name="ref-Song2021-ba"/>
+    <w:p>
+      <w:pPr>
+        <w:pStyle w:val="Bibliography"/>
+      </w:pPr>
+      <w:r>
+        <w:t xml:space="preserve">Song, C., Peacor, S.D., Osenberg, C.W. &amp; Bence, J.R. (2021). An assessment of statistical methods for nonindependent data in ecological meta-analyses.</w:t>
+      </w:r>
+      <w:r>
+        <w:t xml:space="preserve"> </w:t>
+      </w:r>
+      <w:r>
+        <w:rPr>
+          <w:iCs/>
+          <w:i/>
+        </w:rPr>
+        <w:t xml:space="preserve">Ecology</w:t>
+      </w:r>
+      <w:r>
+        <w:t xml:space="preserve">, e03184.</w:t>
+      </w:r>
+    </w:p>
+    <w:bookmarkEnd w:id="88"/>
+    <w:bookmarkStart w:id="89" w:name="ref-noauthor_2021-az"/>
+    <w:p>
+      <w:pPr>
+        <w:pStyle w:val="Bibliography"/>
+      </w:pPr>
+      <w:r>
+        <w:t xml:space="preserve">Stan development team.</w:t>
+      </w:r>
+      <w:r>
+        <w:t xml:space="preserve"> </w:t>
+      </w:r>
+      <w:r>
+        <w:t xml:space="preserve">RStan</w:t>
+      </w:r>
+      <w:r>
+        <w:t xml:space="preserve">: The</w:t>
+      </w:r>
+      <w:r>
+        <w:t xml:space="preserve"> </w:t>
+      </w:r>
+      <w:r>
+        <w:t xml:space="preserve">R</w:t>
+      </w:r>
+      <w:r>
+        <w:t xml:space="preserve"> </w:t>
+      </w:r>
+      <w:r>
+        <w:t xml:space="preserve">interface to stan. (2021).</w:t>
+      </w:r>
+      <w:r>
+        <w:t xml:space="preserve"> </w:t>
+      </w:r>
+      <w:r>
+        <w:rPr>
+          <w:iCs/>
+          <w:i/>
+        </w:rPr>
+        <w:t xml:space="preserve">R package version 2. 21. 3. https://mc-stan. org/.</w:t>
+      </w:r>
+    </w:p>
+    <w:bookmarkEnd w:id="89"/>
+    <w:bookmarkStart w:id="90" w:name="ref-Viechtbauer2010-fn"/>
+    <w:p>
+      <w:pPr>
+        <w:pStyle w:val="Bibliography"/>
+      </w:pPr>
+      <w:r>
+        <w:t xml:space="preserve">Viechtbauer, W. (2010). Conducting meta-analyses in</w:t>
+      </w:r>
+      <w:r>
+        <w:t xml:space="preserve"> </w:t>
+      </w:r>
+      <w:r>
+        <w:t xml:space="preserve">R</w:t>
+      </w:r>
+      <w:r>
+        <w:t xml:space="preserve"> </w:t>
+      </w:r>
+      <w:r>
+        <w:t xml:space="preserve">with the metafor package.</w:t>
+      </w:r>
+      <w:r>
+        <w:t xml:space="preserve"> </w:t>
+      </w:r>
+      <w:r>
+        <w:rPr>
+          <w:iCs/>
+          <w:i/>
+        </w:rPr>
+        <w:t xml:space="preserve">J. Stat. Softw.</w:t>
+      </w:r>
+      <w:r>
+        <w:t xml:space="preserve">, 36, 1–48. URL: https://www.jstatsoft.org/v36/i03/.</w:t>
+      </w:r>
+    </w:p>
+    <w:bookmarkEnd w:id="90"/>
+    <w:bookmarkStart w:id="91" w:name="ref-Yu2017-wj"/>
+    <w:p>
+      <w:pPr>
+        <w:pStyle w:val="Bibliography"/>
+      </w:pPr>
+      <w:r>
+        <w:t xml:space="preserve">Yu, G., Smith, D., Zhu, H., Guan, Y. &amp; Lam, T.T.-Y. (2017). Ggtree: An</w:t>
+      </w:r>
+      <w:r>
+        <w:t xml:space="preserve"> </w:t>
+      </w:r>
+      <w:r>
+        <w:t xml:space="preserve">R</w:t>
+      </w:r>
+      <w:r>
+        <w:t xml:space="preserve"> </w:t>
+      </w:r>
+      <w:r>
+        <w:t xml:space="preserve">package for visualization and annotation of phylogenetic trees with their covariates and other associated data.</w:t>
+      </w:r>
+      <w:r>
+        <w:t xml:space="preserve"> </w:t>
+      </w:r>
+      <w:r>
+        <w:rPr>
+          <w:iCs/>
+          <w:i/>
+        </w:rPr>
+        <w:t xml:space="preserve">Methods Ecol. Evol.</w:t>
+      </w:r>
+      <w:r>
+        <w:t xml:space="preserve">, 8, 28–36, doi:10.1111/2041–210X.12628.</w:t>
+      </w:r>
+    </w:p>
+    <w:bookmarkEnd w:id="91"/>
+    <w:bookmarkEnd w:id="92"/>
+    <w:p>
+      <w:pPr>
+        <w:pStyle w:val="BodyText"/>
+      </w:pPr>
+    </w:p>
+    <w:bookmarkEnd w:id="93"/>
+    <w:bookmarkStart w:id="110" w:name="supplemental-results-and-figures"/>
+    <w:p>
+      <w:pPr>
+        <w:pStyle w:val="Heading2"/>
+      </w:pPr>
+      <w:r>
+        <w:t xml:space="preserve">Supplemental Results and Figures</w:t>
+      </w:r>
+    </w:p>
+    <w:tbl>
+      <w:tblPr>
+        <w:tblStyle w:val="Table"/>
+        <w:tblW w:type="pct" w:w="5000"/>
+        <w:tblLook w:firstRow="0" w:lastRow="0" w:firstColumn="0" w:lastColumn="0" w:noHBand="0" w:noVBand="0" w:val="0000"/>
+      </w:tblPr>
+      <w:tblGrid>
+        <w:gridCol w:w="7920"/>
+      </w:tblGrid>
+      <w:tr>
+        <w:tc>
+          <w:tcPr/>
+          <w:bookmarkStart w:id="97" w:name="fig-fig4"/>
+          <w:p>
+            <w:pPr>
+              <w:pStyle w:val="Figure"/>
+              <w:jc w:val="center"/>
+            </w:pPr>
+            <w:r>
+              <w:drawing>
+                <wp:inline>
+                  <wp:extent cx="6096000" cy="4876800"/>
+                  <wp:effectExtent b="0" l="0" r="0" t="0"/>
+                  <wp:docPr descr="" title="" id="95" name="Picture"/>
+                  <a:graphic>
+                    <a:graphicData uri="http://schemas.openxmlformats.org/drawingml/2006/picture">
+                      <pic:pic>
+                        <pic:nvPicPr>
+                          <pic:cNvPr descr="ms_files/figure-docx/fig-fig4-1.png" id="96" name="Picture"/>
+                          <pic:cNvPicPr>
+                            <a:picLocks noChangeArrowheads="1" noChangeAspect="1"/>
+                          </pic:cNvPicPr>
+                        </pic:nvPicPr>
+                        <pic:blipFill>
+                          <a:blip r:embed="rId94"/>
+                          <a:stretch>
+                            <a:fillRect/>
+                          </a:stretch>
+                        </pic:blipFill>
+                        <pic:spPr bwMode="auto">
+                          <a:xfrm>
+                            <a:off x="0" y="0"/>
+                            <a:ext cx="6096000" cy="4876800"/>
+                          </a:xfrm>
+                          <a:prstGeom prst="rect">
+                            <a:avLst/>
+                          </a:prstGeom>
+                          <a:noFill/>
+                          <a:ln w="9525">
+                            <a:noFill/>
+                            <a:headEnd/>
+                            <a:tailEnd/>
+                          </a:ln>
+                        </pic:spPr>
+                      </pic:pic>
+                    </a:graphicData>
+                  </a:graphic>
+                </wp:inline>
+              </w:drawing>
+            </w:r>
+          </w:p>
+          <w:p>
+            <w:pPr>
+              <w:jc w:val="center"/>
+            </w:pPr>
+            <w:pPr>
+              <w:jc w:val="start"/>
+              <w:spacing w:before="200"/>
+              <w:pStyle w:val="ImageCaption"/>
+            </w:pPr>
+            <w:r>
+              <w:rPr>
+                <w:bCs/>
+                <w:b/>
+              </w:rPr>
+              <w:t xml:space="preserve">Fig</w:t>
+            </w:r>
+            <w:r>
+              <w:t xml:space="preserve"> 5</w:t>
+            </w:r>
+            <w:r>
+              <w:rPr>
+                <w:bCs/>
+                <w:b/>
+              </w:rPr>
+              <w:t xml:space="preserve">-</w:t>
+            </w:r>
+            <w:r>
+              <w:t xml:space="preserve"> </w:t>
+            </w:r>
+            <w:r>
+              <w:t xml:space="preserve">I2 estimates</w:t>
+            </w:r>
+          </w:p>
+          <w:bookmarkEnd w:id="97"/>
+        </w:tc>
+      </w:tr>
+    </w:tbl>
+    <w:p>
+      <w:pPr>
+        <w:pStyle w:val="BodyText"/>
+      </w:pPr>
+      <w:r>
+        <w:t xml:space="preserve"> </w:t>
+      </w:r>
+    </w:p>
+    <w:tbl>
+      <w:tblPr>
+        <w:tblStyle w:val="Table"/>
+        <w:tblW w:type="pct" w:w="5000"/>
+        <w:tblLook w:firstRow="0" w:lastRow="0" w:firstColumn="0" w:lastColumn="0" w:noHBand="0" w:noVBand="0" w:val="0000"/>
+      </w:tblPr>
+      <w:tblGrid>
+        <w:gridCol w:w="7920"/>
+      </w:tblGrid>
+      <w:tr>
+        <w:tc>
+          <w:tcPr/>
+          <w:bookmarkStart w:id="101" w:name="fig-fig5"/>
+          <w:p>
+            <w:pPr>
+              <w:pStyle w:val="Figure"/>
+              <w:jc w:val="center"/>
+            </w:pPr>
+            <w:r>
+              <w:drawing>
+                <wp:inline>
+                  <wp:extent cx="6096000" cy="4876800"/>
+                  <wp:effectExtent b="0" l="0" r="0" t="0"/>
+                  <wp:docPr descr="" title="" id="99" name="Picture"/>
+                  <a:graphic>
+                    <a:graphicData uri="http://schemas.openxmlformats.org/drawingml/2006/picture">
+                      <pic:pic>
+                        <pic:nvPicPr>
+                          <pic:cNvPr descr="ms_files/figure-docx/fig-fig5-1.png" id="100" name="Picture"/>
+                          <pic:cNvPicPr>
+                            <a:picLocks noChangeArrowheads="1" noChangeAspect="1"/>
+                          </pic:cNvPicPr>
+                        </pic:nvPicPr>
+                        <pic:blipFill>
+                          <a:blip r:embed="rId98"/>
+                          <a:stretch>
+                            <a:fillRect/>
+                          </a:stretch>
+                        </pic:blipFill>
+                        <pic:spPr bwMode="auto">
+                          <a:xfrm>
+                            <a:off x="0" y="0"/>
+                            <a:ext cx="6096000" cy="4876800"/>
+                          </a:xfrm>
+                          <a:prstGeom prst="rect">
+                            <a:avLst/>
+                          </a:prstGeom>
+                          <a:noFill/>
+                          <a:ln w="9525">
+                            <a:noFill/>
+                            <a:headEnd/>
+                            <a:tailEnd/>
+                          </a:ln>
+                        </pic:spPr>
+                      </pic:pic>
+                    </a:graphicData>
+                  </a:graphic>
+                </wp:inline>
+              </w:drawing>
+            </w:r>
+          </w:p>
+          <w:p>
+            <w:pPr>
+              <w:jc w:val="center"/>
+            </w:pPr>
+            <w:pPr>
+              <w:jc w:val="start"/>
+              <w:spacing w:before="200"/>
+              <w:pStyle w:val="ImageCaption"/>
+            </w:pPr>
+            <w:r>
+              <w:rPr>
+                <w:bCs/>
+                <w:b/>
+              </w:rPr>
+              <w:t xml:space="preserve">Fig</w:t>
+            </w:r>
+            <w:r>
+              <w:t xml:space="preserve"> 6</w:t>
+            </w:r>
+            <w:r>
+              <w:rPr>
+                <w:bCs/>
+                <w:b/>
+              </w:rPr>
+              <w:t xml:space="preserve">-</w:t>
+            </w:r>
+            <w:r>
+              <w:t xml:space="preserve"> </w:t>
+            </w:r>
+            <w:r>
               <w:t xml:space="preserve">I2 estimates lnCVR</w:t>
             </w:r>
           </w:p>
-          <w:bookmarkEnd w:id="93"/>
+          <w:bookmarkEnd w:id="101"/>
         </w:tc>
       </w:tr>
     </w:tbl>
-    <w:bookmarkEnd w:id="94"/>
+    <w:p>
+      <w:pPr>
+        <w:pStyle w:val="BodyText"/>
+      </w:pPr>
+      <w:r>
+        <w:t xml:space="preserve"> </w:t>
+      </w:r>
+    </w:p>
+    <w:tbl>
+      <w:tblPr>
+        <w:tblStyle w:val="Table"/>
+        <w:tblW w:type="pct" w:w="5000"/>
+        <w:tblLook w:firstRow="0" w:lastRow="0" w:firstColumn="0" w:lastColumn="0" w:noHBand="0" w:noVBand="0" w:val="0000"/>
+      </w:tblPr>
+      <w:tblGrid>
+        <w:gridCol w:w="7920"/>
+      </w:tblGrid>
+      <w:tr>
+        <w:tc>
+          <w:tcPr/>
+          <w:bookmarkStart w:id="105" w:name="fig-fig6"/>
+          <w:p>
+            <w:pPr>
+              <w:pStyle w:val="Figure"/>
+              <w:jc w:val="center"/>
+            </w:pPr>
+            <w:r>
+              <w:drawing>
+                <wp:inline>
+                  <wp:extent cx="6096000" cy="4876800"/>
+                  <wp:effectExtent b="0" l="0" r="0" t="0"/>
+                  <wp:docPr descr="" title="" id="103" name="Picture"/>
+                  <a:graphic>
+                    <a:graphicData uri="http://schemas.openxmlformats.org/drawingml/2006/picture">
+                      <pic:pic>
+                        <pic:nvPicPr>
+                          <pic:cNvPr descr="ms_files/figure-docx/fig-fig6-1.png" id="104" name="Picture"/>
+                          <pic:cNvPicPr>
+                            <a:picLocks noChangeArrowheads="1" noChangeAspect="1"/>
+                          </pic:cNvPicPr>
+                        </pic:nvPicPr>
+                        <pic:blipFill>
+                          <a:blip r:embed="rId102"/>
+                          <a:stretch>
+                            <a:fillRect/>
+                          </a:stretch>
+                        </pic:blipFill>
+                        <pic:spPr bwMode="auto">
+                          <a:xfrm>
+                            <a:off x="0" y="0"/>
+                            <a:ext cx="6096000" cy="4876800"/>
+                          </a:xfrm>
+                          <a:prstGeom prst="rect">
+                            <a:avLst/>
+                          </a:prstGeom>
+                          <a:noFill/>
+                          <a:ln w="9525">
+                            <a:noFill/>
+                            <a:headEnd/>
+                            <a:tailEnd/>
+                          </a:ln>
+                        </pic:spPr>
+                      </pic:pic>
+                    </a:graphicData>
+                  </a:graphic>
+                </wp:inline>
+              </w:drawing>
+            </w:r>
+          </w:p>
+          <w:p>
+            <w:pPr>
+              <w:jc w:val="center"/>
+            </w:pPr>
+            <w:pPr>
+              <w:jc w:val="start"/>
+              <w:spacing w:before="200"/>
+              <w:pStyle w:val="ImageCaption"/>
+            </w:pPr>
+            <w:r>
+              <w:rPr>
+                <w:bCs/>
+                <w:b/>
+              </w:rPr>
+              <w:t xml:space="preserve">Fig</w:t>
+            </w:r>
+            <w:r>
+              <w:t xml:space="preserve"> 7</w:t>
+            </w:r>
+            <w:r>
+              <w:rPr>
+                <w:bCs/>
+                <w:b/>
+              </w:rPr>
+              <w:t xml:space="preserve">-</w:t>
+            </w:r>
+            <w:r>
+              <w:t xml:space="preserve"> </w:t>
+            </w:r>
+            <w:r>
+              <w:t xml:space="preserve">Bubble plot environment lnRR wild populations</w:t>
+            </w:r>
+          </w:p>
+          <w:bookmarkEnd w:id="105"/>
+        </w:tc>
+      </w:tr>
+    </w:tbl>
+    <w:p>
+      <w:pPr>
+        <w:pStyle w:val="BodyText"/>
+      </w:pPr>
+      <w:r>
+        <w:t xml:space="preserve"> </w:t>
+      </w:r>
+    </w:p>
+    <w:tbl>
+      <w:tblPr>
+        <w:tblStyle w:val="Table"/>
+        <w:tblW w:type="pct" w:w="5000"/>
+        <w:tblLook w:firstRow="0" w:lastRow="0" w:firstColumn="0" w:lastColumn="0" w:noHBand="0" w:noVBand="0" w:val="0000"/>
+      </w:tblPr>
+      <w:tblGrid>
+        <w:gridCol w:w="7920"/>
+      </w:tblGrid>
+      <w:tr>
+        <w:tc>
+          <w:tcPr/>
+          <w:bookmarkStart w:id="109" w:name="fig-fig7"/>
+          <w:p>
+            <w:pPr>
+              <w:pStyle w:val="Figure"/>
+              <w:jc w:val="center"/>
+            </w:pPr>
+            <w:r>
+              <w:drawing>
+                <wp:inline>
+                  <wp:extent cx="6096000" cy="4876800"/>
+                  <wp:effectExtent b="0" l="0" r="0" t="0"/>
+                  <wp:docPr descr="" title="" id="107" name="Picture"/>
+                  <a:graphic>
+                    <a:graphicData uri="http://schemas.openxmlformats.org/drawingml/2006/picture">
+                      <pic:pic>
+                        <pic:nvPicPr>
+                          <pic:cNvPr descr="ms_files/figure-docx/fig-fig7-1.png" id="108" name="Picture"/>
+                          <pic:cNvPicPr>
+                            <a:picLocks noChangeArrowheads="1" noChangeAspect="1"/>
+                          </pic:cNvPicPr>
+                        </pic:nvPicPr>
+                        <pic:blipFill>
+                          <a:blip r:embed="rId106"/>
+                          <a:stretch>
+                            <a:fillRect/>
+                          </a:stretch>
+                        </pic:blipFill>
+                        <pic:spPr bwMode="auto">
+                          <a:xfrm>
+                            <a:off x="0" y="0"/>
+                            <a:ext cx="6096000" cy="4876800"/>
+                          </a:xfrm>
+                          <a:prstGeom prst="rect">
+                            <a:avLst/>
+                          </a:prstGeom>
+                          <a:noFill/>
+                          <a:ln w="9525">
+                            <a:noFill/>
+                            <a:headEnd/>
+                            <a:tailEnd/>
+                          </a:ln>
+                        </pic:spPr>
+                      </pic:pic>
+                    </a:graphicData>
+                  </a:graphic>
+                </wp:inline>
+              </w:drawing>
+            </w:r>
+          </w:p>
+          <w:p>
+            <w:pPr>
+              <w:jc w:val="center"/>
+            </w:pPr>
+            <w:pPr>
+              <w:jc w:val="start"/>
+              <w:spacing w:before="200"/>
+              <w:pStyle w:val="ImageCaption"/>
+            </w:pPr>
+            <w:r>
+              <w:rPr>
+                <w:bCs/>
+                <w:b/>
+              </w:rPr>
+              <w:t xml:space="preserve">Fig</w:t>
+            </w:r>
+            <w:r>
+              <w:t xml:space="preserve"> 8</w:t>
+            </w:r>
+            <w:r>
+              <w:rPr>
+                <w:bCs/>
+                <w:b/>
+              </w:rPr>
+              <w:t xml:space="preserve">-</w:t>
+            </w:r>
+            <w:r>
+              <w:t xml:space="preserve"> </w:t>
+            </w:r>
+            <w:r>
+              <w:t xml:space="preserve">Bubble plot environment lnCVR wild populations</w:t>
+            </w:r>
+          </w:p>
+          <w:bookmarkEnd w:id="109"/>
+        </w:tc>
+      </w:tr>
+    </w:tbl>
+    <w:bookmarkEnd w:id="110"/>
     <w:sectPr>
       <w:pgSz w:h="15840" w:w="12240"/>
       <w:pgMar w:bottom="851" w:footer="720" w:gutter="0" w:header="720" w:left="851" w:right="851" w:top="851"/>

</xml_diff>